<commit_message>
Added setters to all fields except id. Started writing about implementation in the report.
</commit_message>
<xml_diff>
--- a/Rapport.docx
+++ b/Rapport.docx
@@ -1835,6 +1835,7 @@
       <w:pPr>
         <w:pStyle w:val="913"/>
         <w:rPr>
+          <w:highlight w:val="none"/>
           <w:lang w:val="en-US"/>
         </w:rPr>
       </w:pPr>
@@ -1852,6 +1853,77 @@
         <w:t xml:space="preserve">Unified Process</w:t>
       </w:r>
       <w:r/>
+    </w:p>
+    <w:p>
+      <w:pPr>
+        <w:pStyle w:val="913"/>
+        <w:rPr>
+          <w:highlight w:val="none"/>
+          <w:lang w:val="en-US"/>
+        </w:rPr>
+      </w:pPr>
+      <w:r>
+        <w:rPr>
+          <w:highlight w:val="none"/>
+          <w:lang w:val="en-US"/>
+        </w:rPr>
+        <w:t xml:space="preserve">IDE</w:t>
+        <w:tab/>
+        <w:t xml:space="preserve">Integrated development environment</w:t>
+      </w:r>
+      <w:r>
+        <w:rPr>
+          <w:highlight w:val="none"/>
+          <w:lang w:val="en-US"/>
+        </w:rPr>
+      </w:r>
+    </w:p>
+    <w:p>
+      <w:pPr>
+        <w:pStyle w:val="913"/>
+        <w:rPr>
+          <w:highlight w:val="none"/>
+          <w:lang w:val="en-US"/>
+        </w:rPr>
+      </w:pPr>
+      <w:r>
+        <w:rPr>
+          <w:highlight w:val="none"/>
+          <w:lang w:val="en-US"/>
+        </w:rPr>
+        <w:t xml:space="preserve">VS Code</w:t>
+        <w:tab/>
+        <w:t xml:space="preserve">Visual Studio Code</w:t>
+      </w:r>
+      <w:r>
+        <w:rPr>
+          <w:highlight w:val="none"/>
+          <w:lang w:val="en-US"/>
+        </w:rPr>
+      </w:r>
+    </w:p>
+    <w:p>
+      <w:pPr>
+        <w:pStyle w:val="913"/>
+        <w:rPr>
+          <w:lang w:val="en-US"/>
+        </w:rPr>
+      </w:pPr>
+      <w:r>
+        <w:rPr>
+          <w:highlight w:val="none"/>
+          <w:lang w:val="en-US"/>
+        </w:rPr>
+        <w:t xml:space="preserve">Plugin</w:t>
+        <w:tab/>
+        <w:t xml:space="preserve">Tilleggsprogram som utvider funksjonaliteten til en applikasjon</w:t>
+      </w:r>
+      <w:r>
+        <w:rPr>
+          <w:highlight w:val="none"/>
+          <w:lang w:val="en-US"/>
+        </w:rPr>
+      </w:r>
     </w:p>
     <w:p>
       <w:pPr>
@@ -2181,9 +2253,6 @@
             <w:noWrap w:val="false"/>
           </w:tcPr>
           <w:p>
-            <w:pPr>
-              <w:pStyle w:val="912"/>
-            </w:pPr>
             <w:r>
               <w:t xml:space="preserve">Produkt</w:t>
             </w:r>
@@ -2197,9 +2266,6 @@
             <w:noWrap w:val="false"/>
           </w:tcPr>
           <w:p>
-            <w:pPr>
-              <w:pStyle w:val="912"/>
-            </w:pPr>
             <w:r>
               <w:t xml:space="preserve">Product</w:t>
             </w:r>
@@ -2213,9 +2279,6 @@
             <w:noWrap w:val="false"/>
           </w:tcPr>
           <w:p>
-            <w:pPr>
-              <w:pStyle w:val="912"/>
-            </w:pPr>
             <w:r>
               <w:t xml:space="preserve">Varehuset skal håndtere produkter inn og ut av et lager</w:t>
             </w:r>
@@ -2234,11 +2297,8 @@
             <w:noWrap w:val="false"/>
           </w:tcPr>
           <w:p>
-            <w:pPr>
-              <w:pStyle w:val="912"/>
-            </w:pPr>
             <w:r>
-              <w:t xml:space="preserve">Lager</w:t>
+              <w:t xml:space="preserve">Inventar</w:t>
             </w:r>
             <w:r/>
           </w:p>
@@ -2250,11 +2310,8 @@
             <w:noWrap w:val="false"/>
           </w:tcPr>
           <w:p>
-            <w:pPr>
-              <w:pStyle w:val="912"/>
-            </w:pPr>
             <w:r>
-              <w:t xml:space="preserve">Storage</w:t>
+              <w:t xml:space="preserve">Inventory</w:t>
             </w:r>
             <w:r/>
           </w:p>
@@ -2266,11 +2323,8 @@
             <w:noWrap w:val="false"/>
           </w:tcPr>
           <w:p>
-            <w:pPr>
-              <w:pStyle w:val="912"/>
-            </w:pPr>
             <w:r>
-              <w:t xml:space="preserve">....</w:t>
+              <w:t xml:space="preserve">Inventaret er samlingen av alle produktene som ligger på lageret</w:t>
             </w:r>
             <w:r/>
           </w:p>
@@ -2288,10 +2342,20 @@
           </w:tcPr>
           <w:p>
             <w:pPr>
-              <w:pStyle w:val="912"/>
+              <w:rPr>
+                <w:highlight w:val="none"/>
+              </w:rPr>
             </w:pPr>
-            <w:r/>
-            <w:r/>
+            <w:r>
+              <w:rPr>
+                <w:highlight w:val="none"/>
+              </w:rPr>
+            </w:r>
+            <w:r>
+              <w:rPr>
+                <w:highlight w:val="none"/>
+              </w:rPr>
+            </w:r>
           </w:p>
         </w:tc>
         <w:tc>
@@ -2301,9 +2365,6 @@
             <w:noWrap w:val="false"/>
           </w:tcPr>
           <w:p>
-            <w:pPr>
-              <w:pStyle w:val="912"/>
-            </w:pPr>
             <w:r/>
             <w:r/>
           </w:p>
@@ -2315,9 +2376,6 @@
             <w:noWrap w:val="false"/>
           </w:tcPr>
           <w:p>
-            <w:pPr>
-              <w:pStyle w:val="912"/>
-            </w:pPr>
             <w:r/>
             <w:r/>
           </w:p>
@@ -2728,6 +2786,9 @@
     <w:p>
       <w:pPr>
         <w:pStyle w:val="912"/>
+        <w:rPr>
+          <w:highlight w:val="none"/>
+        </w:rPr>
       </w:pPr>
       <w:r>
         <w:t xml:space="preserve">[Beskriv også hvilke verktøy </w:t>
@@ -2813,6 +2874,175 @@
       <w:r>
         <w:t xml:space="preserve">. osv.]</w:t>
       </w:r>
+      <w:r/>
+    </w:p>
+    <w:p>
+      <w:pPr>
+        <w:rPr>
+          <w:highlight w:val="none"/>
+        </w:rPr>
+      </w:pPr>
+      <w:r>
+        <w:rPr>
+          <w:highlight w:val="none"/>
+        </w:rPr>
+        <w:t xml:space="preserve">For å utvikle applikasjonen, har jeg benyttet flere verktøy: som IDE har jeg benyttet VS Code, og jeg har brukt Git som versjonskontrollprogram. Jeg har benyttet GitHub for fjernlagring av koden. Bruken av Git og GitHub gjør at jeg kan endre på koden fra flere PCer, og det sikrer at koden er trygt lagret i tilfelle PCene skulle bli ødelagt eller informasjonen lokalt på PCene blir slettet av en eller annen grunn. VS Code har også en plugin for CheckStyle som gjør det enkelt å sjekke at koden følger kodestilen jeg har valgt, som er Google sin.</w:t>
+      </w:r>
+      <w:r>
+        <w:rPr>
+          <w:highlight w:val="none"/>
+        </w:rPr>
+      </w:r>
+    </w:p>
+    <w:p>
+      <w:r/>
+      <w:r/>
+    </w:p>
+    <w:p>
+      <w:pPr>
+        <w:rPr>
+          <w:highlight w:val="none"/>
+        </w:rPr>
+      </w:pPr>
+      <w:r>
+        <w:rPr>
+          <w:highlight w:val="none"/>
+        </w:rPr>
+        <w:t xml:space="preserve">Måten jeg har gått frem for å løse oppgaven, er å gjøre hver av de tre delene individuelt i stedet for å se på de endelige kravene for innleveringen og gjøre alt i ett. Dette forsikrer at oppgaven blir gjennomført slik faglærer tiltenkte det og minsker sannsynligheten for at jeg gjør feil. Jeg skriver også ned notater om tenkemåten min underveis.</w:t>
+      </w:r>
+      <w:r>
+        <w:rPr>
+          <w:highlight w:val="none"/>
+        </w:rPr>
+      </w:r>
+    </w:p>
+    <w:p>
+      <w:r/>
+      <w:r/>
+    </w:p>
+    <w:p>
+      <w:pPr>
+        <w:rPr>
+          <w:highlight w:val="none"/>
+        </w:rPr>
+      </w:pPr>
+      <w:r>
+        <w:rPr>
+          <w:highlight w:val="none"/>
+        </w:rPr>
+        <w:t xml:space="preserve">Programmet består av tre klasser: Product, som representer et produkt, Inventory, som representerer inventaret til bedriften, altså samlingen av produktene deres, og Client, som er brukergrensesnittet. </w:t>
+      </w:r>
+      <w:r>
+        <w:rPr>
+          <w:highlight w:val="none"/>
+        </w:rPr>
+      </w:r>
+      <w:r>
+        <w:rPr>
+          <w:highlight w:val="none"/>
+        </w:rPr>
+      </w:r>
+    </w:p>
+    <w:p>
+      <w:r/>
+      <w:r/>
+    </w:p>
+    <w:p>
+      <w:pPr>
+        <w:rPr>
+          <w:highlight w:val="none"/>
+        </w:rPr>
+      </w:pPr>
+      <w:r>
+        <w:rPr>
+          <w:highlight w:val="none"/>
+        </w:rPr>
+        <w:t xml:space="preserve">Product er en informasjonsklasse som inneholder informasjonen om et produkt. Den tilbyr kun metoder for å hente ut informasjon fra feltene og for å endre på verdien til noen av feltene. Datatypene til feltene ble valgt basert på det som stod i oppgaveteksten, siden den sin beskrivelse av slik dataen skulle lagres kunne bli direkte oversatt til datatyper i Java. </w:t>
+      </w:r>
+      <w:r>
+        <w:rPr>
+          <w:highlight w:val="none"/>
+        </w:rPr>
+      </w:r>
+    </w:p>
+    <w:p>
+      <w:r/>
+      <w:r/>
+    </w:p>
+    <w:p>
+      <w:pPr>
+        <w:rPr>
+          <w:highlight w:val="none"/>
+        </w:rPr>
+      </w:pPr>
+      <w:r>
+        <w:rPr>
+          <w:highlight w:val="none"/>
+        </w:rPr>
+        <w:t xml:space="preserve">Jeg har implementert mutatormetoder for tre felter: price, description og quantity. Quantity er den eneste som er nødvendig å implementere, siden hele poenget med programmet er å holde styr på hva slags produkter på lageret som er tilgjengelig for salg. Jeg vil også argumentere for at det å kunne endre prisen er en meningsfull funksjon, ettersom det er vanlig at produkter går på salg. </w:t>
+      </w:r>
+      <w:r/>
+    </w:p>
+    <w:p>
+      <w:r>
+        <w:rPr>
+          <w:highlight w:val="none"/>
+        </w:rPr>
+      </w:r>
+      <w:r>
+        <w:rPr>
+          <w:highlight w:val="none"/>
+        </w:rPr>
+      </w:r>
+    </w:p>
+    <w:p>
+      <w:pPr>
+        <w:rPr>
+          <w:highlight w:val="none"/>
+        </w:rPr>
+      </w:pPr>
+      <w:r>
+        <w:rPr>
+          <w:highlight w:val="none"/>
+        </w:rPr>
+        <w:t xml:space="preserve">Jeg har valgt En kan også argumentere for at alle feltene bortsett fra id’en burde kunne endres på. Dette er i tilfelle en har lagt inn feil informasjon på noen av feltene. Det vil være en bedre brukeropplevelse å kunne endre på ett eller flere felt med feil informasjon enn å måtte lage hele objektet på nytt.</w:t>
+      </w:r>
+      <w:r>
+        <w:rPr>
+          <w:highlight w:val="none"/>
+        </w:rPr>
+      </w:r>
+    </w:p>
+    <w:p>
+      <w:pPr>
+        <w:rPr>
+          <w:highlight w:val="none"/>
+        </w:rPr>
+      </w:pPr>
+      <w:r>
+        <w:rPr>
+          <w:highlight w:val="none"/>
+        </w:rPr>
+      </w:r>
+      <w:r>
+        <w:rPr>
+          <w:highlight w:val="none"/>
+        </w:rPr>
+      </w:r>
+    </w:p>
+    <w:p>
+      <w:pPr>
+        <w:rPr>
+          <w:highlight w:val="none"/>
+        </w:rPr>
+      </w:pPr>
+      <w:r>
+        <w:rPr>
+          <w:highlight w:val="none"/>
+        </w:rPr>
+        <w:t xml:space="preserve"> </w:t>
+      </w:r>
+      <w:r/>
       <w:r/>
     </w:p>
     <w:p>

</xml_diff>

<commit_message>
Finished writing the report for part 1 of the exercise.
</commit_message>
<xml_diff>
--- a/Rapport.docx
+++ b/Rapport.docx
@@ -1906,6 +1906,7 @@
       <w:pPr>
         <w:pStyle w:val="913"/>
         <w:rPr>
+          <w:highlight w:val="none"/>
           <w:lang w:val="en-US"/>
         </w:rPr>
       </w:pPr>
@@ -1917,6 +1918,77 @@
         <w:t xml:space="preserve">Plugin</w:t>
         <w:tab/>
         <w:t xml:space="preserve">Tilleggsprogram som utvider funksjonaliteten til en applikasjon</w:t>
+      </w:r>
+      <w:r>
+        <w:rPr>
+          <w:highlight w:val="none"/>
+          <w:lang w:val="en-US"/>
+        </w:rPr>
+      </w:r>
+    </w:p>
+    <w:p>
+      <w:pPr>
+        <w:pStyle w:val="913"/>
+        <w:rPr>
+          <w:highlight w:val="none"/>
+          <w:lang w:val="en-US"/>
+        </w:rPr>
+      </w:pPr>
+      <w:r>
+        <w:rPr>
+          <w:highlight w:val="none"/>
+          <w:lang w:val="en-US"/>
+        </w:rPr>
+        <w:t xml:space="preserve">Setter</w:t>
+        <w:tab/>
+        <w:t xml:space="preserve">Metode som endrer på verdien til et felt</w:t>
+      </w:r>
+      <w:r>
+        <w:rPr>
+          <w:highlight w:val="none"/>
+          <w:lang w:val="en-US"/>
+        </w:rPr>
+      </w:r>
+    </w:p>
+    <w:p>
+      <w:pPr>
+        <w:pStyle w:val="913"/>
+        <w:rPr>
+          <w:highlight w:val="none"/>
+          <w:lang w:val="en-US"/>
+        </w:rPr>
+      </w:pPr>
+      <w:r>
+        <w:rPr>
+          <w:highlight w:val="none"/>
+          <w:lang w:val="en-US"/>
+        </w:rPr>
+        <w:t xml:space="preserve">Getter</w:t>
+        <w:tab/>
+        <w:t xml:space="preserve">Metode som henter verdien til et felt</w:t>
+      </w:r>
+      <w:r>
+        <w:rPr>
+          <w:highlight w:val="none"/>
+          <w:lang w:val="en-US"/>
+        </w:rPr>
+      </w:r>
+    </w:p>
+    <w:p>
+      <w:pPr>
+        <w:pStyle w:val="913"/>
+        <w:rPr>
+          <w:lang w:val="en-US"/>
+        </w:rPr>
+      </w:pPr>
+      <w:r>
+        <w:rPr>
+          <w:highlight w:val="none"/>
+          <w:lang w:val="en-US"/>
+        </w:rPr>
+        <w:t xml:space="preserve">Javadoc</w:t>
+        <w:tab/>
+        <w:t xml:space="preserve">Standardformat for å beskrive Java kode</w:t>
       </w:r>
       <w:r>
         <w:rPr>
@@ -2957,7 +3029,7 @@
         <w:rPr>
           <w:highlight w:val="none"/>
         </w:rPr>
-        <w:t xml:space="preserve">Product er en informasjonsklasse som inneholder informasjonen om et produkt. Den tilbyr kun metoder for å hente ut informasjon fra feltene og for å endre på verdien til noen av feltene. Datatypene til feltene ble valgt basert på det som stod i oppgaveteksten, siden den sin beskrivelse av slik dataen skulle lagres kunne bli direkte oversatt til datatyper i Java. </w:t>
+        <w:t xml:space="preserve">Product er en informasjonsklasse som inneholder informasjonen om et produkt. Den tilbyr kun metoder for å hente ut informasjon fra feltene og for å endre på verdiene til alle feltene bortsett fra id’en. Datatypene til feltene ble valgt basert på det som stod i oppgaveteksten, siden beskrivelsen av slik dataen skulle lagres kunne bli direkte oversatt til datatyper i Java. </w:t>
       </w:r>
       <w:r>
         <w:rPr>
@@ -2966,10 +3038,6 @@
       </w:r>
     </w:p>
     <w:p>
-      <w:r/>
-      <w:r/>
-    </w:p>
-    <w:p>
       <w:pPr>
         <w:rPr>
           <w:highlight w:val="none"/>
@@ -2979,33 +3047,71 @@
         <w:rPr>
           <w:highlight w:val="none"/>
         </w:rPr>
-        <w:t xml:space="preserve">Jeg har implementert mutatormetoder for tre felter: price, description og quantity. Quantity er den eneste som er nødvendig å implementere, siden hele poenget med programmet er å holde styr på hva slags produkter på lageret som er tilgjengelig for salg. Jeg vil også argumentere for at det å kunne endre prisen er en meningsfull funksjon, ettersom det er vanlig at produkter går på salg. </w:t>
-      </w:r>
-      <w:r/>
-    </w:p>
-    <w:p>
+      </w:r>
       <w:r>
         <w:rPr>
           <w:highlight w:val="none"/>
         </w:rPr>
       </w:r>
-      <w:r>
+    </w:p>
+    <w:p>
+      <w:pPr>
         <w:rPr>
           <w:highlight w:val="none"/>
         </w:rPr>
-      </w:r>
-    </w:p>
-    <w:p>
-      <w:pPr>
+      </w:pPr>
+      <w:r>
         <w:rPr>
           <w:highlight w:val="none"/>
         </w:rPr>
-      </w:pPr>
+      </w:r>
       <w:r>
         <w:rPr>
           <w:highlight w:val="none"/>
         </w:rPr>
-        <w:t xml:space="preserve">Jeg har valgt En kan også argumentere for at alle feltene bortsett fra id’en burde kunne endres på. Dette er i tilfelle en har lagt inn feil informasjon på noen av feltene. Det vil være en bedre brukeropplevelse å kunne endre på ett eller flere felt med feil informasjon enn å måtte lage hele objektet på nytt.</w:t>
+        <w:t xml:space="preserve">Jeg har valgt </w:t>
+      </w:r>
+      <w:r>
+        <w:rPr>
+          <w:highlight w:val="none"/>
+        </w:rPr>
+        <w:t xml:space="preserve">å implementere mutatormetoder for alle feltene bortsett fra id-feltet. Dette er i tilfelle en har lagt inn feil informasjon på noen av feltene. Det vil være en vesentlig bedre brukeropplevelse å kunne endre på ett eller flere felt med feil informasjon enn å måtte lage hele objektet på nytt. Hvis en skulle ha laget et nytt objekt av samme produktet, så må en også slette det eksisterende objektet før en kan legge inn det nye. Å kunne endre feltene på et eksisterende produkt er altså konseptuelt enklere å skulle implementere og det vil føre til en bedre brukeropplevelse.</w:t>
+      </w:r>
+      <w:r>
+        <w:rPr>
+          <w:highlight w:val="none"/>
+        </w:rPr>
+      </w:r>
+      <w:r/>
+    </w:p>
+    <w:p>
+      <w:pPr>
+        <w:rPr>
+          <w:highlight w:val="none"/>
+        </w:rPr>
+      </w:pPr>
+      <w:r>
+        <w:rPr>
+          <w:highlight w:val="none"/>
+        </w:rPr>
+      </w:r>
+      <w:r>
+        <w:rPr>
+          <w:highlight w:val="none"/>
+        </w:rPr>
+      </w:r>
+    </w:p>
+    <w:p>
+      <w:pPr>
+        <w:rPr>
+          <w:highlight w:val="none"/>
+        </w:rPr>
+      </w:pPr>
+      <w:r>
+        <w:rPr>
+          <w:highlight w:val="none"/>
+        </w:rPr>
+        <w:t xml:space="preserve">I koden brukes det hjelpemetoder for å forsikre at verdiene på feltene (som det gir mening eller er mulig å gjøre det for) er korrekte. Disse feltene er price, weight, height, length, category og quantity. Feltene price, weight, height og length blir sjekket om er strengt større enn null. Det gir ingen mening at weight, height eller length skal være null, ettersom dette er fysisk umulig. En kan argumentere for at price skal kunne settes til null, f.eks. for å indikere noe form for salg, men dette gjør funksjonen til feltet utydelig, noe som bør unngås. category blir sjekket om er enten 1, 2, 3 eller 4, og quantity blir sjekket om er større eller lik 0. Dette blir gjort både i konstruktøren, og i setterene. En annen måte vi forsikrer at brukeren ikke gir feil verdier, er ved at vi har skrevet hvilke verdier som er akseptert i javadocen til koden. Brukeren vet altså hva slags verdier som er lovlig før de tar i bruk koden, og koden sier i fra til brukeren i tilfelle de skriver feil med et uhell.</w:t>
       </w:r>
       <w:r>
         <w:rPr>

</xml_diff>

<commit_message>
Added exception handling for empty description. Changing so prints only happen in the client.
</commit_message>
<xml_diff>
--- a/Rapport.docx
+++ b/Rapport.docx
@@ -1988,6 +1988,7 @@
       <w:pPr>
         <w:pStyle w:val="1074"/>
         <w:rPr>
+          <w:highlight w:val="none"/>
           <w:lang w:val="en-US"/>
         </w:rPr>
       </w:pPr>
@@ -1999,6 +2000,30 @@
         <w:t xml:space="preserve">JDK</w:t>
         <w:tab/>
         <w:t xml:space="preserve">Java development kit</w:t>
+      </w:r>
+      <w:r>
+        <w:rPr>
+          <w:highlight w:val="none"/>
+          <w:lang w:val="en-US"/>
+        </w:rPr>
+      </w:r>
+      <w:r/>
+    </w:p>
+    <w:p>
+      <w:pPr>
+        <w:pStyle w:val="1074"/>
+        <w:rPr>
+          <w:lang w:val="en-US"/>
+        </w:rPr>
+      </w:pPr>
+      <w:r>
+        <w:rPr>
+          <w:highlight w:val="none"/>
+          <w:lang w:val="en-US"/>
+        </w:rPr>
+        <w:t xml:space="preserve">Exception/unntak</w:t>
+        <w:tab/>
+        <w:t xml:space="preserve">En feiilmelding en kan la en metode</w:t>
       </w:r>
       <w:r>
         <w:rPr>
@@ -2362,7 +2387,7 @@
           </w:tcPr>
           <w:p>
             <w:r>
-              <w:t xml:space="preserve">Varehuset skal håndtere produkter inn og ut av et lager</w:t>
+              <w:t xml:space="preserve">Inneholder informasjon om en gitt vare.</w:t>
             </w:r>
             <w:r/>
           </w:p>
@@ -2406,7 +2431,7 @@
           </w:tcPr>
           <w:p>
             <w:r>
-              <w:t xml:space="preserve">Inventaret er samlingen av alle produktene som ligger på lageret</w:t>
+              <w:t xml:space="preserve">Inventaret er samlingen av alle produktene som ligger på lageret.</w:t>
             </w:r>
             <w:r/>
           </w:p>
@@ -2432,6 +2457,7 @@
               <w:rPr>
                 <w:highlight w:val="none"/>
               </w:rPr>
+              <w:t xml:space="preserve">Klient</w:t>
             </w:r>
             <w:r>
               <w:rPr>
@@ -2448,7 +2474,9 @@
             <w:noWrap w:val="false"/>
           </w:tcPr>
           <w:p>
-            <w:r/>
+            <w:r>
+              <w:t xml:space="preserve">Client</w:t>
+            </w:r>
             <w:r/>
           </w:p>
         </w:tc>
@@ -2459,7 +2487,9 @@
             <w:noWrap w:val="false"/>
           </w:tcPr>
           <w:p>
-            <w:r/>
+            <w:r>
+              <w:t xml:space="preserve">Klienten er ansvarlig for brukergrensesnittet til inventaret. Klienten tar innputt fra brukeren for å utføre operasjoner på inventaret.</w:t>
+            </w:r>
             <w:r/>
           </w:p>
         </w:tc>
@@ -3171,7 +3201,7 @@
         <w:rPr>
           <w:highlight w:val="none"/>
         </w:rPr>
-        <w:t xml:space="preserve"> dette gjør funksjonen til feltet utydelig, noe som bør unngås. category blir sjekket om er enten 1, 2, 3 eller 4, og quantity blir sjekket om er større eller lik 0. Dette blir gjort både i konstruktøren, og i setterene. En annen måte vi forsikrer at bruke</w:t>
+        <w:t xml:space="preserve"> dette gjør funksjonen til feltet utydelig, noe som bør unngås. “category” blir sjekket om er enten 1, 2, 3 eller 4, og quantity blir sjekket om er større eller lik 0. I stedet for å måtte repetere koden for å sjekke om disse verdiene er korrekte, så bruker konstruktøren setter-metodene. En annen måte vi forsikrer at bruke</w:t>
       </w:r>
       <w:r>
         <w:rPr>
@@ -3185,13 +3215,11 @@
         </w:rPr>
       </w:r>
       <w:r/>
-    </w:p>
-    <w:p>
-      <w:pPr>
+      <w:r>
         <w:rPr>
           <w:highlight w:val="none"/>
         </w:rPr>
-      </w:pPr>
+      </w:r>
       <w:r>
         <w:rPr>
           <w:highlight w:val="none"/>
@@ -3202,6 +3230,24 @@
           <w:highlight w:val="none"/>
         </w:rPr>
       </w:r>
+    </w:p>
+    <w:p>
+      <w:pPr>
+        <w:rPr>
+          <w:highlight w:val="none"/>
+        </w:rPr>
+      </w:pPr>
+      <w:r>
+        <w:rPr>
+          <w:highlight w:val="none"/>
+        </w:rPr>
+      </w:r>
+      <w:r>
+        <w:rPr>
+          <w:highlight w:val="none"/>
+        </w:rPr>
+      </w:r>
+      <w:r/>
     </w:p>
     <w:p>
       <w:pPr>
@@ -3231,7 +3277,10 @@
         </w:rPr>
       </w:pPr>
       <w:r>
-        <w:t xml:space="preserve">I denne delen skulle første iterasjon av brukergrensesnittet og registerklassen utarbeides. Registermetoden skal bruke en av samlingene som er tilgjengelige i JDK for å holde på de ulike produktene som blir registrert i varehuset. I oppgaveteksten ble ArrayList, HashMap og HashSet valgt. Av disse tre ble ArrayList og HashMap vurdert, og det endelige valget ble ArrayList.</w:t>
+        <w:t xml:space="preserve">I denne delen skulle første iterasjon av brukergrensesnittet og registerklassen utarbeides. Registermetoden skal bruk</w:t>
+      </w:r>
+      <w:r>
+        <w:t xml:space="preserve">e en av samlingene som er tilgjengelige i JDK for å holde på de ulike produktene som blir registrert i varehuset. I oppgaveteksten ble ArrayList, HashMap og HashSet valgt. Av disse tre ble ArrayList og HashMap vurdert, og det endelige valget ble ArrayList.</w:t>
       </w:r>
       <w:r/>
     </w:p>
@@ -3246,13 +3295,46 @@
         <w:rPr>
           <w:highlight w:val="none"/>
         </w:rPr>
-        <w:t xml:space="preserve">En av hovedfordelene med HashMap, er at den har konstant søketid. Det vil si at det tar kun en operasjon (forbedre beskrivelsen av dette) for å finne elementet du vil søke etter i HashMapet. I ArrayList er søketiden lineær. Det vil si at du må på det meste bruke like mange operasjoner som det finnes elementer i listen for finne elementet du søker etter.</w:t>
+        <w:t xml:space="preserve">En av hovedfordelene med HashMap, er at den har konstant tid for get og put. </w:t>
       </w:r>
       <w:r>
         <w:rPr>
           <w:highlight w:val="none"/>
         </w:rPr>
       </w:r>
+      <w:hyperlink r:id="rId15" w:tooltip="https://docs.oracle.com/javase/8/docs/api/java/util/HashMap.html" w:history="1">
+        <w:r>
+          <w:rPr>
+            <w:rStyle w:val="1066"/>
+            <w:highlight w:val="none"/>
+          </w:rPr>
+          <w:t xml:space="preserve">https://docs.oracle.com/javase/8/docs/api/java/util/HashMap.html</w:t>
+        </w:r>
+        <w:r>
+          <w:rPr>
+            <w:rStyle w:val="1066"/>
+            <w:highlight w:val="none"/>
+          </w:rPr>
+        </w:r>
+      </w:hyperlink>
+      <w:r>
+        <w:rPr>
+          <w:highlight w:val="none"/>
+        </w:rPr>
+        <w:t xml:space="preserve"> Det vil si at det tar kun en oper</w:t>
+      </w:r>
+      <w:r>
+        <w:rPr>
+          <w:highlight w:val="none"/>
+        </w:rPr>
+        <w:t xml:space="preserve">asjon (forbedre beskrivelsen av dette) for å finne elementet du vil søke etter i HashMapet. I ArrayList er søketiden lineær. Det vil si at du må på det meste bruke like mange operasjoner som det finnes elementer i listen for finne elementet du søker etter.</w:t>
+      </w:r>
+      <w:r>
+        <w:rPr>
+          <w:highlight w:val="none"/>
+        </w:rPr>
+      </w:r>
+      <w:r/>
     </w:p>
     <w:p>
       <w:pPr>
@@ -3265,13 +3347,26 @@
         <w:rPr>
           <w:highlight w:val="none"/>
         </w:rPr>
-        <w:t xml:space="preserve">Måten HashMap oppnår konstant søketid på, er ved at hvert element blir tildelt en nøkkel. I dette programmet kunne det f.eks. vært id’en til varen. Når en vil hente et element fra HashMapet, så kaller en på en metode til HashMap objektet, og en gir nøkkelen til elementet som argument til metoden. HashMapet gjør så en behandling på nøkkelen som gir den minneadressen til elementet og det kan hente det ut direkte. Siden brukeren skal i dette programmet kunne søke etter en vare ved å gi id’en til varen, så gir dette også en innebygd måte å implementere dette søket.</w:t>
+        <w:t xml:space="preserve">Måten HashMap oppnår konstant søketid på, er ved at hve</w:t>
       </w:r>
       <w:r>
         <w:rPr>
           <w:highlight w:val="none"/>
         </w:rPr>
-      </w:r>
+        <w:t xml:space="preserve">rt element blir tildelt en nøkkel. I dette programmet kunne det f.eks. vært id’en til varen. Når en vil hente et element fra HashMapet, så kaller en på en metode til HashMap objektet, og en gir nøkkelen til elementet som argument til metoden. HashMapet gjø</w:t>
+      </w:r>
+      <w:r>
+        <w:rPr>
+          <w:highlight w:val="none"/>
+        </w:rPr>
+        <w:t xml:space="preserve">r så en behandling på nøkkelen som gir den minneadressen til elementet og det kan hente det ut direkte. Siden brukeren skal i dette programmet kunne søke etter en vare ved å gi id’en til varen, så gir dette også en innebygd måte å implementere dette søket.</w:t>
+      </w:r>
+      <w:r>
+        <w:rPr>
+          <w:highlight w:val="none"/>
+        </w:rPr>
+      </w:r>
+      <w:r/>
     </w:p>
     <w:p>
       <w:pPr>
@@ -3284,13 +3379,26 @@
         <w:rPr>
           <w:highlight w:val="none"/>
         </w:rPr>
-        <w:t xml:space="preserve">I en ArrayList er elementene indeksert etter posisjon, og indeksen starter på 0. For å hente ut et element må en altså vite posisjonen til et element i listen. Siden id’en til en vare i dette programmet skal inneholde både bokstaver og tall, er det ikke mulig å hente et element fra en ArrayList direkte med id’en. For å finne et element i listen etter id’en, må en da gå gjennom hvert element i listen og sjekke om id’en til varen på en gitt posisjon stemmer overens med den som er gitt av brukeren. I verste fall, så ligger varen en ser etter sist i listen, derav den lineære søketiden til en ArrayList.</w:t>
+        <w:t xml:space="preserve">I en ArrayList er elementene indeksert etter posisjon, og indeksen starter på 0. For å hente </w:t>
       </w:r>
       <w:r>
         <w:rPr>
           <w:highlight w:val="none"/>
         </w:rPr>
-      </w:r>
+        <w:t xml:space="preserve">ut et element må en altså vite posisjonen til et element i listen. Siden id’en til en vare i dette programmet skal inneholde både bokstaver og tall, er det ikke mulig å hente et element fra en ArrayList direkte med id’en. For å finne et element i listen et</w:t>
+      </w:r>
+      <w:r>
+        <w:rPr>
+          <w:highlight w:val="none"/>
+        </w:rPr>
+        <w:t xml:space="preserve">ter id’en, må en da gå gjennom hvert element i listen og sjekke om id’en til varen på en gitt posisjon stemmer overens med den som er gitt av brukeren. I verste fall, så ligger varen en ser etter sist i listen, derav den lineære søketiden til en ArrayList.</w:t>
+      </w:r>
+      <w:r>
+        <w:rPr>
+          <w:highlight w:val="none"/>
+        </w:rPr>
+      </w:r>
+      <w:r/>
     </w:p>
     <w:p>
       <w:pPr>
@@ -3309,24 +3417,15 @@
         <w:rPr>
           <w:highlight w:val="none"/>
         </w:rPr>
-        <w:t xml:space="preserve">å være merkbart for et menneske. Moderne datamaskiner kan søke gjennom lister på flere millioner elementer på millisekunder (INSERT CITATION). En rimelig antagelse er at et varehus på det aller meste kommer til å ha ulike varetyper målt i titusener (INSERT CITATION).</w:t>
-      </w:r>
-      <w:r/>
-    </w:p>
-    <w:p>
-      <w:pPr>
-        <w:pStyle w:val="1072"/>
-      </w:pPr>
+        <w:t xml:space="preserve">å være merk</w:t>
+      </w:r>
       <w:r>
         <w:rPr>
           <w:highlight w:val="none"/>
         </w:rPr>
-      </w:r>
-      <w:r>
-        <w:rPr>
-          <w:highlight w:val="none"/>
-        </w:rPr>
-      </w:r>
+        <w:t xml:space="preserve">bart for et menneske. Moderne datamaskiner kan søke gjennom lister på flere millioner elementer på millisekunder (INSERT CITATION). En rimelig antagelse er at et varehus på det aller meste kommer til å ha ulike varetyper målt i titusener (INSERT CITATION). Det en sparer i beregningstid veier ikke opp for den mer kompliserte implementasjonen bruken av et HashMap vil føre til.</w:t>
+      </w:r>
+      <w:r/>
     </w:p>
     <w:p>
       <w:pPr>
@@ -3339,14 +3438,13 @@
         <w:rPr>
           <w:highlight w:val="none"/>
         </w:rPr>
-        <w:t xml:space="preserve">Den første er at dette ikke er et tidskritisk program. Programmet skal brukes av en arbeider på varehuset, og tar dermed manuell innputt. Tidsrammen for manuelt innputt er målt i sekunder</w:t>
+        <w:t xml:space="preserve">Inventar klassen oppnår løs kobling ved å bl.a. aldri gi en referanse til en av produktene som ligger i den, men kun dyp-kopier. For at andre klasser skal kunne endre på et produkt i inventaret må det vite id’en til produktet. Siden en må gi den id’en, så kan inventaret bruke den til å sjekke om det er et eksisterende produkt, og utløse en exception</w:t>
       </w:r>
       <w:r>
         <w:rPr>
           <w:highlight w:val="none"/>
         </w:rPr>
       </w:r>
-      <w:r/>
     </w:p>
     <w:p>
       <w:pPr>
@@ -3358,7 +3456,6 @@
         <w:rPr>
           <w:highlight w:val="none"/>
         </w:rPr>
-        <w:t xml:space="preserve"> </w:t>
       </w:r>
       <w:r/>
     </w:p>

</xml_diff>

<commit_message>
Removed all prints from Inventory and Product.
</commit_message>
<xml_diff>
--- a/Rapport.docx
+++ b/Rapport.docx
@@ -2013,6 +2013,7 @@
       <w:pPr>
         <w:pStyle w:val="1074"/>
         <w:rPr>
+          <w:highlight w:val="none"/>
           <w:lang w:val="en-US"/>
         </w:rPr>
       </w:pPr>
@@ -2023,12 +2024,122 @@
         </w:rPr>
         <w:t xml:space="preserve">Exception/unntak</w:t>
         <w:tab/>
-        <w:t xml:space="preserve">En feiilmelding en kan la en metode</w:t>
+        <w:t xml:space="preserve">En feilmelding en kan la en metode</w:t>
       </w:r>
       <w:r>
         <w:rPr>
           <w:highlight w:val="none"/>
           <w:lang w:val="en-US"/>
+        </w:rPr>
+        <w:t xml:space="preserve"> gi tilbake til de som kaller p</w:t>
+      </w:r>
+      <w:r>
+        <w:rPr>
+          <w:highlight w:val="none"/>
+          <w:lang w:val="en-US"/>
+        </w:rPr>
+        <w:t xml:space="preserve">å den for å si at noe har gått galt. Det finnes flere typer Exceptions i Java, som hver sier noe om hvilke type feil har oppstått (e.g. NoSuchElementException.)</w:t>
+      </w:r>
+      <w:r/>
+    </w:p>
+    <w:p>
+      <w:pPr>
+        <w:pStyle w:val="1074"/>
+        <w:rPr>
+          <w:highlight w:val="none"/>
+          <w:lang w:val="en-US"/>
+        </w:rPr>
+      </w:pPr>
+      <w:r>
+        <w:rPr>
+          <w:highlight w:val="none"/>
+          <w:lang w:val="en-US"/>
+        </w:rPr>
+        <w:t xml:space="preserve">Dyp-kopi</w:t>
+        <w:tab/>
+        <w:t xml:space="preserve">Kopi av et objekt hvor all data til det originale objektet har blitt kopiert og lagt et annet sted i minnet</w:t>
+      </w:r>
+      <w:r>
+        <w:rPr>
+          <w:highlight w:val="none"/>
+          <w:lang w:val="en-US"/>
+        </w:rPr>
+      </w:r>
+    </w:p>
+    <w:p>
+      <w:pPr>
+        <w:pStyle w:val="1074"/>
+        <w:rPr>
+          <w:highlight w:val="none"/>
+          <w:lang w:val="en-US"/>
+        </w:rPr>
+      </w:pPr>
+      <w:r>
+        <w:rPr>
+          <w:highlight w:val="none"/>
+          <w:lang w:val="en-US"/>
+        </w:rPr>
+        <w:t xml:space="preserve">Grunn-kopi</w:t>
+        <w:tab/>
+        <w:t xml:space="preserve">Kopi av et objekt som deler data med det originalet objektet</w:t>
+      </w:r>
+      <w:r>
+        <w:rPr>
+          <w:highlight w:val="none"/>
+          <w:lang w:val="en-US"/>
+        </w:rPr>
+      </w:r>
+    </w:p>
+    <w:p>
+      <w:pPr>
+        <w:pStyle w:val="1074"/>
+        <w:rPr>
+          <w:highlight w:val="none"/>
+          <w:lang w:val="en-US"/>
+        </w:rPr>
+      </w:pPr>
+      <w:r>
+        <w:rPr>
+          <w:highlight w:val="none"/>
+          <w:lang w:val="en-US"/>
+        </w:rPr>
+        <w:t xml:space="preserve">Versjonskontroll-</w:t>
+      </w:r>
+      <w:r>
+        <w:rPr>
+          <w:lang w:val="en-US"/>
+        </w:rPr>
+      </w:r>
+    </w:p>
+    <w:p>
+      <w:pPr>
+        <w:pStyle w:val="1074"/>
+        <w:rPr>
+          <w:bCs w:val="0"/>
+          <w:i w:val="0"/>
+        </w:rPr>
+      </w:pPr>
+      <w:r>
+        <w:rPr>
+          <w:highlight w:val="none"/>
+          <w:lang w:val="en-US"/>
+        </w:rPr>
+        <w:t xml:space="preserve">program</w:t>
+        <w:tab/>
+      </w:r>
+      <w:r>
+        <w:rPr>
+          <w:i w:val="0"/>
+          <w:iCs w:val="0"/>
+          <w:highlight w:val="none"/>
+          <w:lang w:val="en-US"/>
+        </w:rPr>
+        <w:t xml:space="preserve">Insert here</w:t>
+      </w:r>
+      <w:r>
+        <w:rPr>
+          <w:bCs w:val="0"/>
+          <w:i w:val="0"/>
         </w:rPr>
       </w:r>
     </w:p>
@@ -3201,7 +3312,13 @@
         <w:rPr>
           <w:highlight w:val="none"/>
         </w:rPr>
-        <w:t xml:space="preserve"> dette gjør funksjonen til feltet utydelig, noe som bør unngås. “category” blir sjekket om er enten 1, 2, 3 eller 4, og quantity blir sjekket om er større eller lik 0. I stedet for å måtte repetere koden for å sjekke om disse verdiene er korrekte, så bruker konstruktøren setter-metodene. En annen måte vi forsikrer at bruke</w:t>
+        <w:t xml:space="preserve"> dette gjør funksjonen til feltet utydelig, noe som bør unngås. “cat</w:t>
+      </w:r>
+      <w:r>
+        <w:rPr>
+          <w:highlight w:val="none"/>
+        </w:rPr>
+        <w:t xml:space="preserve">egory” blir sjekket om er enten 1, 2, 3 eller 4, og quantity blir sjekket om er større eller lik 0. I stedet for å måtte repetere koden for å sjekke om disse verdiene er korrekte, så bruker konstruktøren setter-metodene. En annen måte vi forsikrer at bruke</w:t>
       </w:r>
       <w:r>
         <w:rPr>
@@ -3215,21 +3332,6 @@
         </w:rPr>
       </w:r>
       <w:r/>
-      <w:r>
-        <w:rPr>
-          <w:highlight w:val="none"/>
-        </w:rPr>
-      </w:r>
-      <w:r>
-        <w:rPr>
-          <w:highlight w:val="none"/>
-        </w:rPr>
-      </w:r>
-      <w:r>
-        <w:rPr>
-          <w:highlight w:val="none"/>
-        </w:rPr>
-      </w:r>
     </w:p>
     <w:p>
       <w:pPr>
@@ -3423,7 +3525,13 @@
         <w:rPr>
           <w:highlight w:val="none"/>
         </w:rPr>
-        <w:t xml:space="preserve">bart for et menneske. Moderne datamaskiner kan søke gjennom lister på flere millioner elementer på millisekunder (INSERT CITATION). En rimelig antagelse er at et varehus på det aller meste kommer til å ha ulike varetyper målt i titusener (INSERT CITATION). Det en sparer i beregningstid veier ikke opp for den mer kompliserte implementasjonen bruken av et HashMap vil føre til.</w:t>
+        <w:t xml:space="preserve">bart for et menneske. Moderne datamaskiner kan søke gjennom lister på flere millioner elementer på millisekunder (INSERT </w:t>
+      </w:r>
+      <w:r>
+        <w:rPr>
+          <w:highlight w:val="none"/>
+        </w:rPr>
+        <w:t xml:space="preserve">CITATION). En rimelig antagelse er at et varehus på det aller meste kommer til å ha ulike varetyper målt i titusener (INSERT CITATION). The Home Depot, verdens største  Det en sparer i beregningstid veier ikke opp for den mer kompliserte implementasjonen bruken av et HashMap vil føre til.</w:t>
       </w:r>
       <w:r/>
     </w:p>
@@ -3438,20 +3546,119 @@
         <w:rPr>
           <w:highlight w:val="none"/>
         </w:rPr>
-        <w:t xml:space="preserve">Inventar klassen oppnår løs kobling ved å bl.a. aldri gi en referanse til en av produktene som ligger i den, men kun dyp-kopier. For at andre klasser skal kunne endre på et produkt i inventaret må det vite id’en til produktet. Siden en må gi den id’en, så kan inventaret bruke den til å sjekke om det er et eksisterende produkt, og utløse en exception</w:t>
+        <w:t xml:space="preserve">Alle endringer på inventaret, altså ArrayListen som inneholder produktene som ligger på lageret, skjer i inventar klassen. </w:t>
       </w:r>
       <w:r>
         <w:rPr>
           <w:highlight w:val="none"/>
         </w:rPr>
-      </w:r>
-    </w:p>
-    <w:p>
-      <w:pPr>
+        <w:t xml:space="preserve">For at andre klasser skal kunne endre på et produkt i inventaret må det vite id’en til produktet. </w:t>
+      </w:r>
+      <w:r/>
+      <w:r>
         <w:rPr>
           <w:highlight w:val="none"/>
         </w:rPr>
-      </w:pPr>
+        <w:t xml:space="preserve">Klassen inneholder metoder som lar brukere av klassen finne id’er til produktet basert på søk etter id og beskrivelse. </w:t>
+      </w:r>
+      <w:r>
+        <w:rPr>
+          <w:highlight w:val="none"/>
+        </w:rPr>
+      </w:r>
+      <w:r>
+        <w:rPr>
+          <w:highlight w:val="none"/>
+        </w:rPr>
+      </w:r>
+      <w:r>
+        <w:rPr>
+          <w:highlight w:val="none"/>
+        </w:rPr>
+        <w:t xml:space="preserve">Siden en må gi den id’en, så kan inventaret bruke den til å sjekke om det er et eksisterende produkt, og utløse et unntak </w:t>
+      </w:r>
+      <w:r>
+        <w:rPr>
+          <w:highlight w:val="none"/>
+        </w:rPr>
+        <w:t xml:space="preserve">hvis det ikke eksisterer. Dette garanterer at brukere av inventar klassen ikke kan utføre ugyldige handlinger på lageret. Siden inventar klassen kun utfører handlinger som er relatert til å endre eller hente informasjon om inventaret, så har klassen høy cohesion og deltar i modulariseringen av programmet for øvrig.</w:t>
+      </w:r>
+      <w:r>
+        <w:rPr>
+          <w:highlight w:val="none"/>
+        </w:rPr>
+        <w:t xml:space="preserve"> Den oppnår også lav kobling ved at den ikke er avhengig av andre klasser for å utføre handlingene på inventaret. </w:t>
+      </w:r>
+      <w:r/>
+    </w:p>
+    <w:p>
+      <w:pPr>
+        <w:pStyle w:val="1072"/>
+        <w:rPr>
+          <w:highlight w:val="none"/>
+        </w:rPr>
+      </w:pPr>
+      <w:r>
+        <w:rPr>
+          <w:highlight w:val="none"/>
+        </w:rPr>
+        <w:t xml:space="preserve">Skrive om feilhåndtering av innputt når en skal endre på eller legge til et produkt.</w:t>
+      </w:r>
+      <w:r>
+        <w:rPr>
+          <w:highlight w:val="none"/>
+        </w:rPr>
+      </w:r>
+    </w:p>
+    <w:p>
+      <w:pPr>
+        <w:pStyle w:val="1072"/>
+        <w:rPr>
+          <w:highlight w:val="none"/>
+        </w:rPr>
+      </w:pPr>
+      <w:r>
+        <w:rPr>
+          <w:highlight w:val="none"/>
+        </w:rPr>
+        <w:t xml:space="preserve">For brukergrensesnittet valgte jeg å bruke terminalen til å hente innputt fra brukeren og for å vise informasjon. Siden vi ikke har lært å lage grafiske grensesnitt, så anså jeg terminalen som den beste måten å lage grensesnittet på. </w:t>
+      </w:r>
+      <w:r>
+        <w:rPr>
+          <w:highlight w:val="none"/>
+        </w:rPr>
+      </w:r>
+    </w:p>
+    <w:p>
+      <w:pPr>
+        <w:pStyle w:val="1072"/>
+        <w:rPr>
+          <w:highlight w:val="none"/>
+        </w:rPr>
+      </w:pPr>
+      <w:r>
+        <w:rPr>
+          <w:highlight w:val="none"/>
+        </w:rPr>
+        <w:t xml:space="preserve">Feilhåndtering av innputt skjer i klienten og i produkt klassen. Klienten sjekker at det brukeren skriver inn passer til typen som den verdien skal bli brukt til (e.g. at</w:t>
+      </w:r>
+      <w:r>
+        <w:rPr>
+          <w:highlight w:val="none"/>
+        </w:rPr>
+      </w:r>
+    </w:p>
+    <w:p>
+      <w:pPr>
+        <w:rPr>
+          <w:highlight w:val="none"/>
+        </w:rPr>
+      </w:pPr>
+      <w:r>
+        <w:rPr>
+          <w:highlight w:val="none"/>
+        </w:rPr>
+      </w:r>
       <w:r>
         <w:rPr>
           <w:highlight w:val="none"/>

</xml_diff>

<commit_message>
Wrote about why a discount function is not implemented.
</commit_message>
<xml_diff>
--- a/Rapport.docx
+++ b/Rapport.docx
@@ -420,15 +420,17 @@
             <w:noWrap w:val="false"/>
           </w:tcPr>
           <w:p>
-            <w:r/>
-            <w:bookmarkStart w:id="8" w:name="Tittel2"/>
-            <w:r/>
-            <w:bookmarkEnd w:id="8"/>
-            <w:r/>
-            <w:r/>
-          </w:p>
-          <w:p>
-            <w:r/>
+            <w:pPr>
+              <w:pStyle w:val="1051"/>
+              <w:numPr>
+                <w:ilvl w:val="0"/>
+                <w:numId w:val="0"/>
+              </w:numPr>
+              <w:ind w:left="0" w:firstLine="0"/>
+            </w:pPr>
+            <w:r>
+              <w:t xml:space="preserve">Warehouse management system</w:t>
+            </w:r>
             <w:r/>
           </w:p>
         </w:tc>
@@ -498,31 +500,15 @@
             <w:noWrap w:val="false"/>
           </w:tcPr>
           <w:p>
-            <w:r/>
-            <w:bookmarkStart w:id="9" w:name="Sammendrag"/>
-            <w:r/>
-            <w:bookmarkEnd w:id="9"/>
+            <w:pPr>
+              <w:pStyle w:val="1073"/>
+            </w:pPr>
             <w:r/>
             <w:r/>
           </w:p>
           <w:p>
-            <w:pPr>
-              <w:pStyle w:val="1073"/>
-            </w:pPr>
             <w:r>
-              <w:t xml:space="preserve">Skriv et kort sammendrag av </w:t>
-            </w:r>
-            <w:r>
-              <w:t xml:space="preserve">hva </w:t>
-            </w:r>
-            <w:r>
-              <w:t xml:space="preserve">du/</w:t>
-            </w:r>
-            <w:r>
-              <w:t xml:space="preserve">dere har utviklet</w:t>
-            </w:r>
-            <w:r>
-              <w:t xml:space="preserve"> og hva denne rapporten handler om</w:t>
+              <w:t xml:space="preserve">Dette prosjektet innebar å lage et “Warehouse management system” for det fiktive selskapet Smarthus AS. Dette er et program som lagrer og endrer på informasjon om et varehus og produktene det har på lager. Dette programmet skulle ha et brukergrensesnitt som ansatte kan bruke for å utføre endringer på systemet. Denne rapporten dokumenterer det teoretiske grunnlaget for hvordan applikasjonen ble utviklet, samt utviklingsprosessen og diskusjon om det endelige resultatet.</w:t>
             </w:r>
             <w:r/>
           </w:p>
@@ -1823,7 +1809,7 @@
         <w:rPr>
           <w:lang w:val="en-US"/>
         </w:rPr>
-        <w:t xml:space="preserve">UP</w:t>
+        <w:t xml:space="preserve">//UP</w:t>
       </w:r>
       <w:r>
         <w:rPr>
@@ -1974,7 +1960,7 @@
         </w:rPr>
         <w:t xml:space="preserve">Javadoc</w:t>
         <w:tab/>
-        <w:t xml:space="preserve">Standardformat for å beskrive Java kode</w:t>
+        <w:t xml:space="preserve">Standardformat for å beskrive Java-kode</w:t>
       </w:r>
       <w:r>
         <w:rPr>
@@ -2024,21 +2010,32 @@
         </w:rPr>
         <w:t xml:space="preserve">Exception/unntak</w:t>
         <w:tab/>
-        <w:t xml:space="preserve">En feilmelding en kan la en metode</w:t>
-      </w:r>
-      <w:r>
+        <w:t xml:space="preserve">En feilmelding som sier noe om hva som har gått galt. Denne kan bli plukket opp av de som kaller på metoden som utløser den, og de kan bruke den for å håndtere hva som skjer i et slikt tilfelle</w:t>
+      </w:r>
+      <w:r/>
+    </w:p>
+    <w:p>
+      <w:pPr>
+        <w:pStyle w:val="1074"/>
         <w:rPr>
           <w:highlight w:val="none"/>
           <w:lang w:val="en-US"/>
         </w:rPr>
-        <w:t xml:space="preserve"> gi tilbake til de som kaller p</w:t>
-      </w:r>
+      </w:pPr>
       <w:r>
         <w:rPr>
           <w:highlight w:val="none"/>
           <w:lang w:val="en-US"/>
         </w:rPr>
-        <w:t xml:space="preserve">å den for å si at noe har gått galt. Det finnes flere typer Exceptions i Java, som hver sier noe om hvilke type feil har oppstått (e.g. NoSuchElementException.)</w:t>
+        <w:t xml:space="preserve">Dyp-kopi</w:t>
+        <w:tab/>
+        <w:t xml:space="preserve">Kopi av et objekt hvor all data til det originale objektet har blitt kopiert og lagret et annet sted i minnet</w:t>
+      </w:r>
+      <w:r>
+        <w:rPr>
+          <w:highlight w:val="none"/>
+          <w:lang w:val="en-US"/>
+        </w:rPr>
       </w:r>
       <w:r/>
     </w:p>
@@ -2055,149 +2052,234 @@
           <w:highlight w:val="none"/>
           <w:lang w:val="en-US"/>
         </w:rPr>
-        <w:t xml:space="preserve">Dyp-kopi</w:t>
+        <w:t xml:space="preserve">Grunn-kopi</w:t>
         <w:tab/>
-        <w:t xml:space="preserve">Kopi av et objekt hvor all data til det originale objektet har blitt kopiert og lagt et annet sted i minnet</w:t>
-      </w:r>
-      <w:r>
+        <w:t xml:space="preserve">Kopi av et objekt som peker til samme minnet som det originale. Begge objektene kan endre på det samme minnet, som ofte ikke er ønskelig.</w:t>
+      </w:r>
+      <w:r/>
+    </w:p>
+    <w:p>
+      <w:pPr>
+        <w:pStyle w:val="1074"/>
         <w:rPr>
           <w:highlight w:val="none"/>
           <w:lang w:val="en-US"/>
         </w:rPr>
-      </w:r>
+      </w:pPr>
+      <w:r>
+        <w:rPr>
+          <w:highlight w:val="none"/>
+          <w:lang w:val="en-US"/>
+        </w:rPr>
+        <w:t xml:space="preserve">Versjonskontroll-</w:t>
+      </w:r>
+      <w:r>
+        <w:rPr>
+          <w:lang w:val="en-US"/>
+        </w:rPr>
+      </w:r>
+      <w:r/>
     </w:p>
     <w:p>
       <w:pPr>
         <w:pStyle w:val="1074"/>
         <w:rPr>
+          <w:bCs w:val="0"/>
+          <w:i w:val="0"/>
+        </w:rPr>
+      </w:pPr>
+      <w:r>
+        <w:rPr>
           <w:highlight w:val="none"/>
           <w:lang w:val="en-US"/>
         </w:rPr>
-      </w:pPr>
-      <w:r>
-        <w:rPr>
-          <w:highlight w:val="none"/>
-          <w:lang w:val="en-US"/>
-        </w:rPr>
-        <w:t xml:space="preserve">Grunn-kopi</w:t>
+        <w:t xml:space="preserve">program</w:t>
         <w:tab/>
-        <w:t xml:space="preserve">Kopi av et objekt som deler data med det originalet objektet</w:t>
-      </w:r>
-      <w:r>
-        <w:rPr>
-          <w:highlight w:val="none"/>
-          <w:lang w:val="en-US"/>
-        </w:rPr>
-      </w:r>
+        <w:t xml:space="preserve">Programvare for å lagre en kodebase slik at en kan gå tilbake til tidligere punkter i utviklingen og  som brukes for å lagre koden i skyen.</w:t>
+      </w:r>
+      <w:r>
+        <w:rPr>
+          <w:bCs w:val="0"/>
+          <w:i w:val="0"/>
+        </w:rPr>
+      </w:r>
+      <w:r/>
     </w:p>
     <w:p>
       <w:pPr>
-        <w:pStyle w:val="1074"/>
-        <w:rPr>
-          <w:highlight w:val="none"/>
-          <w:lang w:val="en-US"/>
-        </w:rPr>
-      </w:pPr>
-      <w:r>
-        <w:rPr>
-          <w:highlight w:val="none"/>
-          <w:lang w:val="en-US"/>
-        </w:rPr>
-        <w:t xml:space="preserve">Versjonskontroll-</w:t>
-      </w:r>
-      <w:r>
-        <w:rPr>
-          <w:lang w:val="en-US"/>
-        </w:rPr>
-      </w:r>
+        <w:pStyle w:val="1051"/>
+      </w:pPr>
+      <w:r/>
+      <w:bookmarkStart w:id="12" w:name="_Toc116650248"/>
+      <w:r>
+        <w:t xml:space="preserve">INNLEDNING </w:t>
+      </w:r>
+      <w:r>
+        <w:t xml:space="preserve">–</w:t>
+      </w:r>
+      <w:r>
+        <w:t xml:space="preserve"> PROBLEMSTILLING</w:t>
+      </w:r>
+      <w:bookmarkEnd w:id="12"/>
+      <w:r/>
+      <w:r/>
     </w:p>
     <w:p>
       <w:pPr>
-        <w:pStyle w:val="1074"/>
-        <w:rPr>
-          <w:bCs w:val="0"/>
-          <w:i w:val="0"/>
-        </w:rPr>
-      </w:pPr>
-      <w:r>
-        <w:rPr>
-          <w:highlight w:val="none"/>
-          <w:lang w:val="en-US"/>
-        </w:rPr>
-        <w:t xml:space="preserve">program</w:t>
-        <w:tab/>
-      </w:r>
-      <w:r>
-        <w:rPr>
-          <w:i w:val="0"/>
-          <w:iCs w:val="0"/>
-          <w:highlight w:val="none"/>
-          <w:lang w:val="en-US"/>
-        </w:rPr>
-        <w:t xml:space="preserve">Insert here</w:t>
-      </w:r>
-      <w:r>
-        <w:rPr>
-          <w:bCs w:val="0"/>
-          <w:i w:val="0"/>
-        </w:rPr>
-      </w:r>
+        <w:pStyle w:val="1052"/>
+      </w:pPr>
+      <w:r/>
+      <w:bookmarkStart w:id="13" w:name="_Toc116650249"/>
+      <w:r>
+        <w:t xml:space="preserve">Bakgrunn</w:t>
+      </w:r>
+      <w:bookmarkEnd w:id="13"/>
+      <w:r>
+        <w:t xml:space="preserve">/</w:t>
+      </w:r>
+      <w:bookmarkStart w:id="14" w:name="_Toc116650250"/>
+      <w:r>
+        <w:t xml:space="preserve">Formål og problemstilling</w:t>
+      </w:r>
+      <w:bookmarkEnd w:id="14"/>
+      <w:r/>
+      <w:r/>
     </w:p>
     <w:p>
       <w:pPr>
-        <w:pStyle w:val="1051"/>
-      </w:pPr>
-      <w:r/>
-      <w:bookmarkStart w:id="12" w:name="_Toc116650248"/>
-      <w:r>
-        <w:t xml:space="preserve">INNLEDNING </w:t>
-      </w:r>
-      <w:r>
-        <w:t xml:space="preserve">–</w:t>
-      </w:r>
-      <w:r>
-        <w:t xml:space="preserve"> PROBLEMSTILLING</w:t>
-      </w:r>
-      <w:bookmarkEnd w:id="12"/>
-      <w:r/>
+        <w:pStyle w:val="1073"/>
+      </w:pPr>
+      <w:r>
+        <w:t xml:space="preserve">[</w:t>
+      </w:r>
+      <w:r>
+        <w:t xml:space="preserve">Dette er første kapitlet i den faglige rapporten.  Det bør behandle bakgrunnen for oppgaven,</w:t>
+      </w:r>
+      <w:r>
+        <w:t xml:space="preserve"> eventuell</w:t>
+      </w:r>
+      <w:r>
+        <w:t xml:space="preserve"> oppdragsgiver, problemstillingen og/eller oppgaven som skal løses – og omfanget eller avgrensningen av oppgaven.</w:t>
+      </w:r>
       <w:r/>
     </w:p>
     <w:p>
       <w:pPr>
-        <w:pStyle w:val="1052"/>
-      </w:pPr>
-      <w:r/>
-      <w:bookmarkStart w:id="13" w:name="_Toc116650249"/>
-      <w:r>
-        <w:t xml:space="preserve">Bakgrunn</w:t>
-      </w:r>
-      <w:bookmarkEnd w:id="13"/>
-      <w:r>
-        <w:t xml:space="preserve">/</w:t>
-      </w:r>
-      <w:bookmarkStart w:id="14" w:name="_Toc116650250"/>
-      <w:r>
-        <w:t xml:space="preserve">Formål og problemstilling</w:t>
-      </w:r>
-      <w:bookmarkEnd w:id="14"/>
-      <w:r/>
+        <w:pStyle w:val="1073"/>
+      </w:pPr>
+      <w:r>
+        <w:rPr>
+          <w:b/>
+          <w:i w:val="0"/>
+        </w:rPr>
+        <w:t xml:space="preserve">Kommentar</w:t>
+      </w:r>
+      <w:r>
+        <w:t xml:space="preserve">: Det er her </w:t>
+      </w:r>
+      <w:r>
+        <w:t xml:space="preserve">du/</w:t>
+      </w:r>
+      <w:r>
+        <w:t xml:space="preserve">dere skal presentere selve </w:t>
+      </w:r>
+      <w:r>
+        <w:t xml:space="preserve">produktet/</w:t>
+      </w:r>
+      <w:r>
+        <w:t xml:space="preserve">problemstillingen som skal løses og eventuelle avgrensninger som gjøres. Merk at det er på den problemstillingen </w:t>
+      </w:r>
+      <w:r>
+        <w:t xml:space="preserve">du/</w:t>
+      </w:r>
+      <w:r>
+        <w:t xml:space="preserve">dere definere her som resultatdelen og konklusjonen skal vise en løsning for. Dersom oppgaven har fått utdelt en kravspesifikasjon, </w:t>
+      </w:r>
+      <w:r>
+        <w:t xml:space="preserve">trenger</w:t>
+      </w:r>
+      <w:r>
+        <w:t xml:space="preserve"> ikke hele kravspesifikasjonen gjengis her. Henvis i så</w:t>
+      </w:r>
+      <w:r>
+        <w:t xml:space="preserve"> </w:t>
+      </w:r>
+      <w:r>
+        <w:t xml:space="preserve">fall til kravspesifikasjonen, og skriv et sammendrag av kravspesifikasjonen her.</w:t>
+      </w:r>
+      <w:r>
+        <w:t xml:space="preserve"> Er kravspesifikasjonen relativt kort (1-2 sider) kan den gjerne gjengis i sin helhet her.</w:t>
+      </w:r>
       <w:r/>
     </w:p>
     <w:p>
       <w:pPr>
         <w:pStyle w:val="1073"/>
-      </w:pPr>
-      <w:r>
-        <w:t xml:space="preserve">[</w:t>
-      </w:r>
-      <w:r>
-        <w:t xml:space="preserve">Dette er første kapitlet i den faglige rapporten.  Det bør behandle bakgrunnen for oppgaven,</w:t>
-      </w:r>
-      <w:r>
-        <w:t xml:space="preserve"> eventuell</w:t>
-      </w:r>
-      <w:r>
-        <w:t xml:space="preserve"> oppdragsgiver, problemstillingen og/eller oppgaven som skal løses – og omfanget eller avgrensningen av oppgaven.</w:t>
+        <w:rPr>
+          <w:highlight w:val="none"/>
+        </w:rPr>
+      </w:pPr>
+      <w:r>
+        <w:t xml:space="preserve">Bruk her gjerne </w:t>
+      </w:r>
+      <w:r>
+        <w:rPr>
+          <w:b/>
+          <w:bCs/>
+        </w:rPr>
+        <w:t xml:space="preserve">UML</w:t>
+      </w:r>
+      <w:r>
+        <w:rPr>
+          <w:b/>
+          <w:bCs/>
+        </w:rPr>
+        <w:t xml:space="preserve">-diagrammer</w:t>
+      </w:r>
+      <w:r>
+        <w:t xml:space="preserve"> som </w:t>
+      </w:r>
+      <w:r>
+        <w:rPr>
+          <w:b/>
+          <w:bCs/>
+        </w:rPr>
+        <w:t xml:space="preserve">Use</w:t>
+      </w:r>
+      <w:r>
+        <w:rPr>
+          <w:b/>
+          <w:bCs/>
+        </w:rPr>
+        <w:t xml:space="preserve">-Case</w:t>
+      </w:r>
+      <w:r>
+        <w:t xml:space="preserve">, </w:t>
+      </w:r>
+      <w:r>
+        <w:rPr>
+          <w:b/>
+          <w:bCs/>
+        </w:rPr>
+        <w:t xml:space="preserve">Aktivitetsdiagram</w:t>
+      </w:r>
+      <w:r>
+        <w:t xml:space="preserve"> </w:t>
+      </w:r>
+      <w:r>
+        <w:t xml:space="preserve">osv</w:t>
+      </w:r>
+      <w:r>
+        <w:t xml:space="preserve"> for å beskrive krav til funksjonalitet (NB! Uten å dra inn hvordan </w:t>
+      </w:r>
+      <w:r>
+        <w:t xml:space="preserve">du/</w:t>
+      </w:r>
+      <w:r>
+        <w:t xml:space="preserve">dere har løst det.)</w:t>
+      </w:r>
+      <w:r>
+        <w:t xml:space="preserve">]</w:t>
       </w:r>
       <w:r/>
     </w:p>
@@ -2205,118 +2287,20 @@
       <w:pPr>
         <w:pStyle w:val="1073"/>
       </w:pPr>
-      <w:r>
-        <w:rPr>
-          <w:b/>
-          <w:i w:val="0"/>
-        </w:rPr>
-        <w:t xml:space="preserve">Kommentar</w:t>
-      </w:r>
-      <w:r>
-        <w:t xml:space="preserve">: Det er her </w:t>
-      </w:r>
-      <w:r>
-        <w:t xml:space="preserve">du/</w:t>
-      </w:r>
-      <w:r>
-        <w:t xml:space="preserve">dere skal presentere selve </w:t>
-      </w:r>
-      <w:r>
-        <w:t xml:space="preserve">produktet/</w:t>
-      </w:r>
-      <w:r>
-        <w:t xml:space="preserve">problemstillingen som skal løses og eventuelle avgrensninger som gjøres. Merk at det er på den problemstillingen </w:t>
-      </w:r>
-      <w:r>
-        <w:t xml:space="preserve">du/</w:t>
-      </w:r>
-      <w:r>
-        <w:t xml:space="preserve">dere definere her som resultatdelen og konklusjonen skal vise en løsning for. Dersom oppgaven har fått utdelt en kravspesifikasjon, </w:t>
-      </w:r>
-      <w:r>
-        <w:t xml:space="preserve">trenger</w:t>
-      </w:r>
-      <w:r>
-        <w:t xml:space="preserve"> ikke hele kravspesifikasjonen gjengis her. Henvis i så</w:t>
-      </w:r>
-      <w:r>
-        <w:t xml:space="preserve"> </w:t>
-      </w:r>
-      <w:r>
-        <w:t xml:space="preserve">fall til kravspesifikasjonen, og skriv et sammendrag av kravspesifikasjonen her.</w:t>
-      </w:r>
-      <w:r>
-        <w:t xml:space="preserve"> Er kravspesifikasjonen relativt kort (1-2 sider) kan den gjerne gjengis i sin helhet her.</w:t>
-      </w:r>
+      <w:r/>
       <w:r/>
     </w:p>
     <w:p>
-      <w:pPr>
-        <w:pStyle w:val="1073"/>
-      </w:pPr>
-      <w:r>
-        <w:t xml:space="preserve">Bruk her gjerne </w:t>
-      </w:r>
-      <w:r>
-        <w:rPr>
-          <w:b/>
-          <w:bCs/>
-        </w:rPr>
-        <w:t xml:space="preserve">UML</w:t>
-      </w:r>
-      <w:r>
-        <w:rPr>
-          <w:b/>
-          <w:bCs/>
-        </w:rPr>
-        <w:t xml:space="preserve">-diagrammer</w:t>
-      </w:r>
-      <w:r>
-        <w:t xml:space="preserve"> som </w:t>
-      </w:r>
-      <w:r>
-        <w:rPr>
-          <w:b/>
-          <w:bCs/>
-        </w:rPr>
-        <w:t xml:space="preserve">Use</w:t>
-      </w:r>
-      <w:r>
-        <w:rPr>
-          <w:b/>
-          <w:bCs/>
-        </w:rPr>
-        <w:t xml:space="preserve">-Case</w:t>
-      </w:r>
-      <w:r>
-        <w:t xml:space="preserve">, </w:t>
-      </w:r>
-      <w:r>
-        <w:rPr>
-          <w:b/>
-          <w:bCs/>
-        </w:rPr>
-        <w:t xml:space="preserve">Aktivitetsdiagram</w:t>
-      </w:r>
-      <w:r>
-        <w:t xml:space="preserve"> </w:t>
-      </w:r>
-      <w:r>
-        <w:t xml:space="preserve">osv</w:t>
-      </w:r>
-      <w:r>
-        <w:t xml:space="preserve"> for å beskrive krav til funksjonalitet (NB! Uten å dra inn hvordan </w:t>
-      </w:r>
-      <w:r>
-        <w:t xml:space="preserve">du/</w:t>
-      </w:r>
-      <w:r>
-        <w:t xml:space="preserve">dere har løst det.)</w:t>
-      </w:r>
-      <w:r>
-        <w:t xml:space="preserve">]</w:t>
-      </w:r>
-      <w:r/>
+      <w:r>
+        <w:rPr>
+          <w:highlight w:val="none"/>
+        </w:rPr>
+      </w:r>
+      <w:r>
+        <w:rPr>
+          <w:highlight w:val="none"/>
+        </w:rPr>
+      </w:r>
     </w:p>
     <w:p>
       <w:pPr>
@@ -2334,6 +2318,9 @@
     <w:p>
       <w:pPr>
         <w:pStyle w:val="1073"/>
+        <w:rPr>
+          <w:highlight w:val="none"/>
+        </w:rPr>
       </w:pPr>
       <w:r>
         <w:t xml:space="preserve">[Er det gi</w:t>
@@ -2342,6 +2329,31 @@
         <w:t xml:space="preserve">tt noen avgrensninger/begrensninger i oppgaven? Beskriv i så fall disse her.]</w:t>
       </w:r>
       <w:r/>
+    </w:p>
+    <w:p>
+      <w:r>
+        <w:rPr>
+          <w:highlight w:val="none"/>
+        </w:rPr>
+        <w:t xml:space="preserve">I beskrivelsen av hvilke funksjonalitet vareregisteret skal ha, så står det på punkt 7: “</w:t>
+      </w:r>
+      <w:r>
+        <w:rPr>
+          <w:highlight w:val="none"/>
+        </w:rPr>
+        <w:t xml:space="preserve">Endre rabatt, pris og/eller varebeskrivelse for en vare.</w:t>
+      </w:r>
+      <w:r>
+        <w:rPr>
+          <w:highlight w:val="none"/>
+        </w:rPr>
+        <w:t xml:space="preserve">” I kravene for vare-klassen, så er rabatt ikke tilstede som noe den skal inneholde. Å endre rabatt er derfor ikke blitt inkludert som noe en kan gjøre i brukergrensesnittet. Et annet argument for hvorfor en rabattfunksjon ikke burde implementeres, er at å gi rabatt er noe en gjør i henhold til salg. Siden dette er et program for håndtering av et varehus, så er derfor håndtering av rabatt noe som ikke hører hjemme i et slikt program. Det er derfor kun mulig å endre grunnprisen til produktet i dette programmet.</w:t>
+      </w:r>
+      <w:r>
+        <w:rPr>
+          <w:highlight w:val="none"/>
+        </w:rPr>
+      </w:r>
     </w:p>
     <w:p>
       <w:pPr>
@@ -3531,7 +3543,13 @@
         <w:rPr>
           <w:highlight w:val="none"/>
         </w:rPr>
-        <w:t xml:space="preserve">CITATION). En rimelig antagelse er at et varehus på det aller meste kommer til å ha ulike varetyper målt i titusener (INSERT CITATION). The Home Depot, verdens største  Det en sparer i beregningstid veier ikke opp for den mer kompliserte implementasjonen bruken av et HashMap vil føre til.</w:t>
+        <w:t xml:space="preserve">CITATION). En rimelig antagelse e</w:t>
+      </w:r>
+      <w:r>
+        <w:rPr>
+          <w:highlight w:val="none"/>
+        </w:rPr>
+        <w:t xml:space="preserve">r at et varehus på det aller meste kommer til å ha ulike varetyper målt i titusener (INSERT CITATION). The Home Depot, verdens største  Det en sparer i beregningstid veier ikke opp for den mer kompliserte implementasjonen bruken av et HashMap vil føre til.</w:t>
       </w:r>
       <w:r/>
     </w:p>
@@ -3554,7 +3572,6 @@
         </w:rPr>
         <w:t xml:space="preserve">For at andre klasser skal kunne endre på et produkt i inventaret må det vite id’en til produktet. </w:t>
       </w:r>
-      <w:r/>
       <w:r>
         <w:rPr>
           <w:highlight w:val="none"/>
@@ -3565,23 +3582,19 @@
         <w:rPr>
           <w:highlight w:val="none"/>
         </w:rPr>
+        <w:t xml:space="preserve">Siden en må gi den id’en, så kan inventaret bruke den til å sjekke om det er et eksisterende produkt, og utløse et unntak </w:t>
       </w:r>
       <w:r>
         <w:rPr>
           <w:highlight w:val="none"/>
         </w:rPr>
+        <w:t xml:space="preserve">hvis det ikke eksisterer. Dette garanterer at brukere av inv</w:t>
       </w:r>
       <w:r>
         <w:rPr>
           <w:highlight w:val="none"/>
         </w:rPr>
-        <w:t xml:space="preserve">Siden en må gi den id’en, så kan inventaret bruke den til å sjekke om det er et eksisterende produkt, og utløse et unntak </w:t>
-      </w:r>
-      <w:r>
-        <w:rPr>
-          <w:highlight w:val="none"/>
-        </w:rPr>
-        <w:t xml:space="preserve">hvis det ikke eksisterer. Dette garanterer at brukere av inventar klassen ikke kan utføre ugyldige handlinger på lageret. Siden inventar klassen kun utfører handlinger som er relatert til å endre eller hente informasjon om inventaret, så har klassen høy cohesion og deltar i modulariseringen av programmet for øvrig.</w:t>
+        <w:t xml:space="preserve">entar klassen ikke kan utføre ugyldige handlinger på lageret. Siden inventar klassen kun utfører handlinger som er relatert til å endre eller hente informasjon om inventaret, så har klassen høy cohesion og deltar i modulariseringen av programmet for øvrig.</w:t>
       </w:r>
       <w:r>
         <w:rPr>
@@ -3609,6 +3622,7 @@
           <w:highlight w:val="none"/>
         </w:rPr>
       </w:r>
+      <w:r/>
     </w:p>
     <w:p>
       <w:pPr>
@@ -3628,6 +3642,7 @@
           <w:highlight w:val="none"/>
         </w:rPr>
       </w:r>
+      <w:r/>
     </w:p>
     <w:p>
       <w:pPr>
@@ -3646,13 +3661,26 @@
         <w:rPr>
           <w:highlight w:val="none"/>
         </w:rPr>
-        <w:t xml:space="preserve">Å sjekke at verdiene til produktet ikke blir satt til noe ugyldig skjer i produkt klassen. Dette fører til lavere kobling og enklere gjenbruk av koden, siden noen som bruker klassen ikke trenger å innføre sjekker for ugyldige verdier selv, men trenger bare å håndtere unntaket som blir utløst. Hvis hva som er gyldige verdier endrer seg, så trenger en bare å oppdatere produkt klassen. (Ikke helt sant. Hvis det virkelig skulle vært fullstendig avkopling, så måtte informasjonen om hva som er gyldige verdier som skal printes ut hentes fra produkt klassen, likt som den formaterte strengen.)</w:t>
+        <w:t xml:space="preserve">Å sjekke at verdiene til produktet ikke blir satt til noe ugyldig skjer i produ</w:t>
       </w:r>
       <w:r>
         <w:rPr>
           <w:highlight w:val="none"/>
         </w:rPr>
-      </w:r>
+        <w:t xml:space="preserve">kt klassen. Dette fører til lavere kobling og enklere gjenbruk av koden, siden noen som bruker klassen ikke trenger å innføre sjekker for ugyldige verdier selv, men trenger bare å håndtere unntaket som blir utløst. Hvis hva som er gyldige verdier endrer se</w:t>
+      </w:r>
+      <w:r>
+        <w:rPr>
+          <w:highlight w:val="none"/>
+        </w:rPr>
+        <w:t xml:space="preserve">g, så trenger en bare å oppdatere produkt klassen. (Ikke helt sant. Hvis det virkelig skulle vært fullstendig avkopling, så måtte informasjonen om hva som er gyldige verdier som skal printes ut hentes fra produkt klassen, likt som den formaterte strengen.)</w:t>
+      </w:r>
+      <w:r>
+        <w:rPr>
+          <w:highlight w:val="none"/>
+        </w:rPr>
+      </w:r>
+      <w:r/>
     </w:p>
     <w:p>
       <w:pPr>
@@ -3671,6 +3699,25 @@
           <w:highlight w:val="none"/>
         </w:rPr>
       </w:r>
+    </w:p>
+    <w:p>
+      <w:pPr>
+        <w:pStyle w:val="1072"/>
+        <w:rPr>
+          <w:highlight w:val="none"/>
+        </w:rPr>
+      </w:pPr>
+      <w:r>
+        <w:rPr>
+          <w:highlight w:val="none"/>
+        </w:rPr>
+      </w:r>
+      <w:r>
+        <w:rPr>
+          <w:highlight w:val="none"/>
+        </w:rPr>
+      </w:r>
+      <w:r/>
     </w:p>
     <w:p>
       <w:pPr>

</xml_diff>

<commit_message>
Wrote the specifications and background for the application.
</commit_message>
<xml_diff>
--- a/Rapport.docx
+++ b/Rapport.docx
@@ -507,8 +507,16 @@
             <w:r/>
           </w:p>
           <w:p>
+            <w:r/>
             <w:r>
-              <w:t xml:space="preserve">Dette prosjektet innebar å lage et “Warehouse management system” for det fiktive selskapet Smarthus AS. Dette er et program som lagrer og endrer på informasjon om et varehus og produktene det har på lager. Dette programmet skulle ha et brukergrensesnitt som ansatte kan bruke for å utføre endringer på systemet. Denne rapporten dokumenterer det teoretiske grunnlaget for hvordan applikasjonen ble utviklet, samt utviklingsprosessen og diskusjon om det endelige resultatet.</w:t>
+              <w:t xml:space="preserve">Dette prosjektet innebar å lage et “Warehouse management</w:t>
+            </w:r>
+            <w:r>
+              <w:t xml:space="preserve"> system” for det fiktive selskapet Smarthus AS. Dette er et program som lagrer og endrer på informasjon om et varehus og produktene det har på lager. Dette programmet skulle ha et brukergrensesnitt som ansatte kan bruke for å utføre endringer på systemet. </w:t>
+            </w:r>
+            <w:r/>
+            <w:r>
+              <w:t xml:space="preserve">Denne rapporten dokumenterer det teoretiske grunnlaget for hvordan applikasjonen ble utviklet, samt utviklingsprosessen og diskusjon om det endelige resultatet.</w:t>
             </w:r>
             <w:r/>
           </w:p>
@@ -2291,46 +2299,674 @@
       <w:r/>
     </w:p>
     <w:p>
-      <w:r>
-        <w:rPr>
-          <w:highlight w:val="none"/>
-        </w:rPr>
-      </w:r>
-      <w:r>
-        <w:rPr>
-          <w:highlight w:val="none"/>
-        </w:rPr>
-      </w:r>
+      <w:pPr>
+        <w:rPr>
+          <w:highlight w:val="none"/>
+        </w:rPr>
+      </w:pPr>
+      <w:r/>
+      <w:r>
+        <w:t xml:space="preserve">Dette prosjektet innebar å lage et “Warehouse management</w:t>
+      </w:r>
+      <w:r>
+        <w:t xml:space="preserve"> system” for det fiktive selskapet “Smarthus AS”. Dette er et program som oppbevarer og endrer på informasjon om et varehus og produktene det har på lager. Programmet skal ha et brukergrensesnitt som ansatte kan bruke for å utføre endringer på systemet. </w:t>
+      </w:r>
+      <w:r>
+        <w:t xml:space="preserve">Programmet består altså av tre forskjellige deler: et element som beskriver en vare og håndterer informasjonen til varen, et element som beskriver et inventar som har en samling av varer og funksjoner for å behandle varene og brukergrensesnittet, som tillater en ansatt å bruke funksjonaliteten til inventaret. </w:t>
+      </w:r>
+      <w:r/>
     </w:p>
     <w:p>
       <w:pPr>
-        <w:pStyle w:val="1052"/>
-      </w:pPr>
-      <w:r/>
-      <w:bookmarkStart w:id="15" w:name="_Toc116650251"/>
-      <w:r>
-        <w:t xml:space="preserve">Avgrensninger</w:t>
-      </w:r>
-      <w:bookmarkEnd w:id="15"/>
-      <w:r/>
-      <w:r/>
+        <w:rPr>
+          <w:highlight w:val="none"/>
+        </w:rPr>
+      </w:pPr>
+      <w:r>
+        <w:rPr>
+          <w:highlight w:val="none"/>
+        </w:rPr>
+      </w:r>
+      <w:r>
+        <w:rPr>
+          <w:highlight w:val="none"/>
+        </w:rPr>
+      </w:r>
     </w:p>
     <w:p>
       <w:pPr>
-        <w:pStyle w:val="1073"/>
-        <w:rPr>
-          <w:highlight w:val="none"/>
-        </w:rPr>
-      </w:pPr>
-      <w:r>
-        <w:t xml:space="preserve">[Er det gi</w:t>
-      </w:r>
-      <w:r>
-        <w:t xml:space="preserve">tt noen avgrensninger/begrensninger i oppgaven? Beskriv i så fall disse her.]</w:t>
-      </w:r>
-      <w:r/>
+        <w:rPr>
+          <w:highlight w:val="none"/>
+        </w:rPr>
+      </w:pPr>
+      <w:r>
+        <w:rPr>
+          <w:highlight w:val="none"/>
+        </w:rPr>
+        <w:t xml:space="preserve">I oppgaven ble det oppgitt at Smarthus AS ønsker et produkt skal holde på følgende informasjon:</w:t>
+      </w:r>
+      <w:r>
+        <w:rPr>
+          <w:highlight w:val="none"/>
+        </w:rPr>
+      </w:r>
     </w:p>
     <w:p>
+      <w:pPr>
+        <w:pStyle w:val="898"/>
+        <w:numPr>
+          <w:ilvl w:val="0"/>
+          <w:numId w:val="17"/>
+        </w:numPr>
+      </w:pPr>
+      <w:r>
+        <w:rPr>
+          <w:highlight w:val="none"/>
+        </w:rPr>
+        <w:t xml:space="preserve">Varenummer – består av bokstaver og tall</w:t>
+      </w:r>
+      <w:r/>
+    </w:p>
+    <w:p>
+      <w:pPr>
+        <w:pStyle w:val="898"/>
+        <w:numPr>
+          <w:ilvl w:val="0"/>
+          <w:numId w:val="17"/>
+        </w:numPr>
+      </w:pPr>
+      <w:r>
+        <w:rPr>
+          <w:highlight w:val="none"/>
+        </w:rPr>
+        <w:t xml:space="preserve">Beskrivelse – en tekst som beskriver kort om varen</w:t>
+      </w:r>
+      <w:r/>
+    </w:p>
+    <w:p>
+      <w:pPr>
+        <w:pStyle w:val="898"/>
+        <w:numPr>
+          <w:ilvl w:val="0"/>
+          <w:numId w:val="17"/>
+        </w:numPr>
+        <w:rPr>
+          <w:highlight w:val="none"/>
+        </w:rPr>
+      </w:pPr>
+      <w:r>
+        <w:rPr>
+          <w:highlight w:val="none"/>
+        </w:rPr>
+        <w:t xml:space="preserve">Pris – Heltall</w:t>
+      </w:r>
+      <w:r>
+        <w:rPr>
+          <w:highlight w:val="none"/>
+        </w:rPr>
+      </w:r>
+    </w:p>
+    <w:p>
+      <w:pPr>
+        <w:pStyle w:val="898"/>
+        <w:numPr>
+          <w:ilvl w:val="0"/>
+          <w:numId w:val="17"/>
+        </w:numPr>
+        <w:rPr>
+          <w:highlight w:val="none"/>
+        </w:rPr>
+      </w:pPr>
+      <w:r>
+        <w:rPr>
+          <w:highlight w:val="none"/>
+        </w:rPr>
+      </w:r>
+      <w:r>
+        <w:rPr>
+          <w:highlight w:val="none"/>
+        </w:rPr>
+        <w:t xml:space="preserve">Merkenavn – en tekst som inneholder merke (Hunton, Pergo, Egger osv)</w:t>
+      </w:r>
+      <w:r>
+        <w:rPr>
+          <w:highlight w:val="none"/>
+        </w:rPr>
+      </w:r>
+    </w:p>
+    <w:p>
+      <w:pPr>
+        <w:pStyle w:val="898"/>
+        <w:numPr>
+          <w:ilvl w:val="0"/>
+          <w:numId w:val="17"/>
+        </w:numPr>
+        <w:rPr>
+          <w:highlight w:val="none"/>
+        </w:rPr>
+      </w:pPr>
+      <w:r>
+        <w:rPr>
+          <w:highlight w:val="none"/>
+        </w:rPr>
+      </w:r>
+      <w:r>
+        <w:rPr>
+          <w:highlight w:val="none"/>
+        </w:rPr>
+        <w:t xml:space="preserve">Vekt – i kilogram, som et desimaltall</w:t>
+      </w:r>
+      <w:r>
+        <w:rPr>
+          <w:highlight w:val="none"/>
+        </w:rPr>
+      </w:r>
+    </w:p>
+    <w:p>
+      <w:pPr>
+        <w:pStyle w:val="898"/>
+        <w:numPr>
+          <w:ilvl w:val="0"/>
+          <w:numId w:val="17"/>
+        </w:numPr>
+        <w:rPr>
+          <w:highlight w:val="none"/>
+        </w:rPr>
+      </w:pPr>
+      <w:r>
+        <w:rPr>
+          <w:highlight w:val="none"/>
+        </w:rPr>
+      </w:r>
+      <w:r>
+        <w:rPr>
+          <w:highlight w:val="none"/>
+        </w:rPr>
+        <w:t xml:space="preserve">Lengde - som et desimaltall</w:t>
+      </w:r>
+      <w:r>
+        <w:rPr>
+          <w:highlight w:val="none"/>
+        </w:rPr>
+      </w:r>
+    </w:p>
+    <w:p>
+      <w:pPr>
+        <w:pStyle w:val="898"/>
+        <w:numPr>
+          <w:ilvl w:val="0"/>
+          <w:numId w:val="17"/>
+        </w:numPr>
+        <w:rPr>
+          <w:highlight w:val="none"/>
+        </w:rPr>
+      </w:pPr>
+      <w:r>
+        <w:rPr>
+          <w:highlight w:val="none"/>
+        </w:rPr>
+      </w:r>
+      <w:r>
+        <w:rPr>
+          <w:highlight w:val="none"/>
+        </w:rPr>
+        <w:t xml:space="preserve">Høyde - som et desimaltall</w:t>
+      </w:r>
+      <w:r>
+        <w:rPr>
+          <w:highlight w:val="none"/>
+        </w:rPr>
+      </w:r>
+    </w:p>
+    <w:p>
+      <w:pPr>
+        <w:pStyle w:val="898"/>
+        <w:numPr>
+          <w:ilvl w:val="0"/>
+          <w:numId w:val="17"/>
+        </w:numPr>
+        <w:rPr>
+          <w:highlight w:val="none"/>
+        </w:rPr>
+      </w:pPr>
+      <w:r>
+        <w:rPr>
+          <w:highlight w:val="none"/>
+        </w:rPr>
+      </w:r>
+      <w:r>
+        <w:rPr>
+          <w:highlight w:val="none"/>
+        </w:rPr>
+        <w:t xml:space="preserve">Farge – beskrevet som tekst</w:t>
+      </w:r>
+      <w:r>
+        <w:rPr>
+          <w:highlight w:val="none"/>
+        </w:rPr>
+      </w:r>
+    </w:p>
+    <w:p>
+      <w:pPr>
+        <w:pStyle w:val="898"/>
+        <w:numPr>
+          <w:ilvl w:val="0"/>
+          <w:numId w:val="17"/>
+        </w:numPr>
+        <w:rPr>
+          <w:highlight w:val="none"/>
+        </w:rPr>
+      </w:pPr>
+      <w:r>
+        <w:rPr>
+          <w:highlight w:val="none"/>
+        </w:rPr>
+      </w:r>
+      <w:r>
+        <w:rPr>
+          <w:highlight w:val="none"/>
+        </w:rPr>
+        <w:t xml:space="preserve">Antall på lager - antall varer på lager. Skal aldri være mindre enn 0.</w:t>
+      </w:r>
+      <w:r>
+        <w:rPr>
+          <w:highlight w:val="none"/>
+        </w:rPr>
+      </w:r>
+    </w:p>
+    <w:p>
+      <w:pPr>
+        <w:pStyle w:val="898"/>
+        <w:numPr>
+          <w:ilvl w:val="0"/>
+          <w:numId w:val="17"/>
+        </w:numPr>
+        <w:rPr>
+          <w:highlight w:val="none"/>
+        </w:rPr>
+      </w:pPr>
+      <w:r>
+        <w:rPr>
+          <w:highlight w:val="none"/>
+        </w:rPr>
+      </w:r>
+      <w:r>
+        <w:rPr>
+          <w:highlight w:val="none"/>
+        </w:rPr>
+        <w:t xml:space="preserve">Kategori - et tall som representerer kategori av varen. Bruk følgende: (1) Gulv</w:t>
+      </w:r>
+      <w:r/>
+      <w:r>
+        <w:rPr>
+          <w:highlight w:val="none"/>
+        </w:rPr>
+        <w:t xml:space="preserve">laminater, (2) Vinduer (3) Dører og (4) Trelast</w:t>
+      </w:r>
+      <w:r/>
+      <w:r>
+        <w:rPr>
+          <w:highlight w:val="none"/>
+        </w:rPr>
+      </w:r>
+      <w:r>
+        <w:rPr>
+          <w:highlight w:val="none"/>
+        </w:rPr>
+      </w:r>
+      <w:r>
+        <w:rPr>
+          <w:highlight w:val="none"/>
+        </w:rPr>
+      </w:r>
+    </w:p>
+    <w:p>
+      <w:r/>
+      <w:r/>
+    </w:p>
+    <w:p>
+      <w:pPr>
+        <w:rPr>
+          <w:highlight w:val="none"/>
+        </w:rPr>
+      </w:pPr>
+      <w:r>
+        <w:rPr>
+          <w:highlight w:val="none"/>
+        </w:rPr>
+        <w:t xml:space="preserve">Det ble også oppgitt av brukergrensesnittet skulle implementere følgende funksjonalitet:</w:t>
+      </w:r>
+      <w:r>
+        <w:rPr>
+          <w:highlight w:val="none"/>
+        </w:rPr>
+      </w:r>
+    </w:p>
+    <w:p>
+      <w:pPr>
+        <w:pStyle w:val="898"/>
+        <w:numPr>
+          <w:ilvl w:val="0"/>
+          <w:numId w:val="16"/>
+        </w:numPr>
+      </w:pPr>
+      <w:r>
+        <w:rPr>
+          <w:highlight w:val="none"/>
+        </w:rPr>
+        <w:t xml:space="preserve">Skrive ut all varer på lageret</w:t>
+      </w:r>
+      <w:r/>
+    </w:p>
+    <w:p>
+      <w:pPr>
+        <w:pStyle w:val="898"/>
+        <w:numPr>
+          <w:ilvl w:val="0"/>
+          <w:numId w:val="16"/>
+        </w:numPr>
+      </w:pPr>
+      <w:r>
+        <w:rPr>
+          <w:highlight w:val="none"/>
+        </w:rPr>
+        <w:t xml:space="preserve">Søke etter en gitt vare basert på Varenummer og/eller Beskrivelse</w:t>
+      </w:r>
+      <w:r/>
+    </w:p>
+    <w:p>
+      <w:pPr>
+        <w:pStyle w:val="898"/>
+        <w:numPr>
+          <w:ilvl w:val="0"/>
+          <w:numId w:val="16"/>
+        </w:numPr>
+        <w:rPr>
+          <w:highlight w:val="none"/>
+        </w:rPr>
+      </w:pPr>
+      <w:r>
+        <w:rPr>
+          <w:highlight w:val="none"/>
+        </w:rPr>
+        <w:t xml:space="preserve">Legge en ny vare til registeret. Her skal all informasjon fra 1-10 felter (gitt over) </w:t>
+      </w:r>
+      <w:r>
+        <w:rPr>
+          <w:highlight w:val="none"/>
+        </w:rPr>
+      </w:r>
+      <w:r>
+        <w:rPr>
+          <w:highlight w:val="none"/>
+        </w:rPr>
+      </w:r>
+      <w:r>
+        <w:rPr>
+          <w:highlight w:val="none"/>
+        </w:rPr>
+        <w:tab/>
+        <w:t xml:space="preserve">innhentes fra bruker input.</w:t>
+      </w:r>
+      <w:r>
+        <w:rPr>
+          <w:highlight w:val="none"/>
+        </w:rPr>
+      </w:r>
+    </w:p>
+    <w:p>
+      <w:pPr>
+        <w:pStyle w:val="898"/>
+        <w:numPr>
+          <w:ilvl w:val="0"/>
+          <w:numId w:val="16"/>
+        </w:numPr>
+        <w:rPr>
+          <w:highlight w:val="none"/>
+        </w:rPr>
+      </w:pPr>
+      <w:r>
+        <w:rPr>
+          <w:highlight w:val="none"/>
+        </w:rPr>
+      </w:r>
+      <w:r>
+        <w:rPr>
+          <w:highlight w:val="none"/>
+        </w:rPr>
+        <w:t xml:space="preserve">Øke varebeholdningen til eksisterende vare. M.a.o. du har en vare med et gitt </w:t>
+      </w:r>
+      <w:r>
+        <w:rPr>
+          <w:highlight w:val="none"/>
+        </w:rPr>
+      </w:r>
+      <w:r/>
+      <w:r>
+        <w:rPr>
+          <w:highlight w:val="none"/>
+        </w:rPr>
+        <w:tab/>
+        <w:t xml:space="preserve">antall på lager (f.eks. 10 stk laminatgulv). Du mottar så en ny forsyning av </w:t>
+      </w:r>
+      <w:r/>
+      <w:r>
+        <w:rPr>
+          <w:highlight w:val="none"/>
+        </w:rPr>
+      </w:r>
+      <w:r>
+        <w:rPr>
+          <w:highlight w:val="none"/>
+        </w:rPr>
+        <w:tab/>
+        <w:t xml:space="preserve">laminatgulv som så skal registreres inn på lageret (f.eks. 20 stk).</w:t>
+      </w:r>
+      <w:r>
+        <w:rPr>
+          <w:highlight w:val="none"/>
+        </w:rPr>
+      </w:r>
+    </w:p>
+    <w:p>
+      <w:pPr>
+        <w:pStyle w:val="898"/>
+        <w:numPr>
+          <w:ilvl w:val="0"/>
+          <w:numId w:val="16"/>
+        </w:numPr>
+        <w:rPr>
+          <w:highlight w:val="none"/>
+        </w:rPr>
+      </w:pPr>
+      <w:r>
+        <w:rPr>
+          <w:highlight w:val="none"/>
+        </w:rPr>
+      </w:r>
+      <w:r>
+        <w:rPr>
+          <w:highlight w:val="none"/>
+        </w:rPr>
+        <w:t xml:space="preserve">Ta ut varer fra varebeholdningen (eksisterende vare). M.a.o. du har en vare </w:t>
+      </w:r>
+      <w:r>
+        <w:rPr>
+          <w:highlight w:val="none"/>
+        </w:rPr>
+      </w:r>
+      <w:r/>
+      <w:r>
+        <w:rPr>
+          <w:highlight w:val="none"/>
+        </w:rPr>
+        <w:t xml:space="preserve">med </w:t>
+        <w:tab/>
+        <w:t xml:space="preserve">et gitt antall på lageret (f.eks. 20 stk laminatgulv). Du tar så ut 5 stk fra </w:t>
+      </w:r>
+      <w:r/>
+      <w:r>
+        <w:rPr>
+          <w:highlight w:val="none"/>
+        </w:rPr>
+        <w:t xml:space="preserve">lageret.</w:t>
+      </w:r>
+      <w:r>
+        <w:rPr>
+          <w:highlight w:val="none"/>
+        </w:rPr>
+      </w:r>
+    </w:p>
+    <w:p>
+      <w:pPr>
+        <w:pStyle w:val="898"/>
+        <w:numPr>
+          <w:ilvl w:val="0"/>
+          <w:numId w:val="16"/>
+        </w:numPr>
+        <w:rPr>
+          <w:highlight w:val="none"/>
+        </w:rPr>
+      </w:pPr>
+      <w:r>
+        <w:rPr>
+          <w:highlight w:val="none"/>
+        </w:rPr>
+      </w:r>
+      <w:r>
+        <w:rPr>
+          <w:highlight w:val="none"/>
+        </w:rPr>
+        <w:t xml:space="preserve">Slette en vare fra varelageret (fordi den for eksempel er utgått eller ikke i </w:t>
+      </w:r>
+      <w:r>
+        <w:rPr>
+          <w:highlight w:val="none"/>
+        </w:rPr>
+      </w:r>
+      <w:r/>
+      <w:r>
+        <w:rPr>
+          <w:highlight w:val="none"/>
+        </w:rPr>
+        <w:tab/>
+        <w:t xml:space="preserve">produksjon lenger). M.a.o. du skal ikke lenger ha varen "Laminatgulv" i </w:t>
+      </w:r>
+      <w:r/>
+      <w:r>
+        <w:rPr>
+          <w:highlight w:val="none"/>
+        </w:rPr>
+      </w:r>
+      <w:r>
+        <w:rPr>
+          <w:highlight w:val="none"/>
+        </w:rPr>
+        <w:t xml:space="preserve">butikken </w:t>
+        <w:tab/>
+        <w:t xml:space="preserve">din lenger. NB! Ikke det samme som å sette antall varer til 0.</w:t>
+      </w:r>
+      <w:r>
+        <w:rPr>
+          <w:highlight w:val="none"/>
+        </w:rPr>
+      </w:r>
+    </w:p>
+    <w:p>
+      <w:pPr>
+        <w:pStyle w:val="898"/>
+        <w:numPr>
+          <w:ilvl w:val="0"/>
+          <w:numId w:val="16"/>
+        </w:numPr>
+        <w:rPr>
+          <w:highlight w:val="none"/>
+        </w:rPr>
+      </w:pPr>
+      <w:r>
+        <w:rPr>
+          <w:highlight w:val="none"/>
+        </w:rPr>
+      </w:r>
+      <w:r>
+        <w:rPr>
+          <w:highlight w:val="none"/>
+        </w:rPr>
+        <w:t xml:space="preserve">Endre rabatt, pris og/eller varebeskrivelse for en vare</w:t>
+      </w:r>
+      <w:r>
+        <w:rPr>
+          <w:highlight w:val="none"/>
+        </w:rPr>
+      </w:r>
+      <w:r/>
+    </w:p>
+    <w:p>
+      <w:pPr>
+        <w:ind w:left="0" w:firstLine="0"/>
+        <w:rPr>
+          <w:highlight w:val="none"/>
+        </w:rPr>
+      </w:pPr>
+      <w:r>
+        <w:rPr>
+          <w:highlight w:val="none"/>
+        </w:rPr>
+      </w:r>
+      <w:r>
+        <w:rPr>
+          <w:highlight w:val="none"/>
+        </w:rPr>
+      </w:r>
+    </w:p>
+    <w:p>
+      <w:pPr>
+        <w:ind w:left="0" w:firstLine="0"/>
+        <w:rPr>
+          <w:highlight w:val="none"/>
+        </w:rPr>
+      </w:pPr>
+      <w:r>
+        <w:rPr>
+          <w:highlight w:val="none"/>
+        </w:rPr>
+        <w:t xml:space="preserve">Vi stod valgfritt til å bestemme hvordan brukergrensesnittet skulle ta innputt fra brukeren. Det ble også oppgitt at vi stod fri til å legge til og endre på funksjonalitet hvis vi synes det var hensiktsmessig.</w:t>
+      </w:r>
+      <w:r>
+        <w:rPr>
+          <w:highlight w:val="none"/>
+        </w:rPr>
+      </w:r>
+    </w:p>
+    <w:p>
+      <w:pPr>
+        <w:pStyle w:val="1052"/>
+      </w:pPr>
+      <w:r/>
+      <w:bookmarkStart w:id="15" w:name="_Toc116650251"/>
+      <w:r>
+        <w:t xml:space="preserve">Avgrensninger</w:t>
+      </w:r>
+      <w:bookmarkEnd w:id="15"/>
+      <w:r/>
+      <w:r/>
+    </w:p>
+    <w:p>
+      <w:pPr>
+        <w:pStyle w:val="1073"/>
+        <w:rPr>
+          <w:highlight w:val="none"/>
+        </w:rPr>
+      </w:pPr>
+      <w:r>
+        <w:t xml:space="preserve">[Er det gi</w:t>
+      </w:r>
+      <w:r>
+        <w:t xml:space="preserve">tt noen avgrensninger/begrensninger i oppgaven? Beskriv i så fall disse her.]</w:t>
+      </w:r>
+      <w:r/>
+    </w:p>
+    <w:p>
       <w:r>
         <w:rPr>
           <w:highlight w:val="none"/>
@@ -2347,7 +2983,7 @@
         <w:rPr>
           <w:highlight w:val="none"/>
         </w:rPr>
-        <w:t xml:space="preserve">” I kravene for vare-klassen, så er rabatt ikke tilstede som noe den skal inneholde. Å endre rabatt er derfor ikke blitt inkludert som noe en kan gjøre i brukergrensesnittet. Et annet argument for hvorfor en rabattfunksjon ikke burde implementeres, er at å gi rabatt er noe en gjør i henhold til salg. Siden dette er et program for håndtering av et varehus, så er derfor håndtering av rabatt noe som ikke hører hjemme i et slikt program. Det er derfor kun mulig å endre grunnprisen til produktet i dette programmet.</w:t>
+        <w:t xml:space="preserve">” I kravene for vare-klassen, så er rabatt ikke tilstede som noe den skal inneholde. Å endre rabatt er derfor ikke blitt inkludert som noe en kan gjøre i brukergrensesnittet. Et annet argument for hvorfor en rabattfunksjon ikke burde implementeres, er at å gi rabatt er noe en gjør i henhold til salg. Siden dette er et program for håndtering av et varehus, så er håndtering av rabatt noe som ikke hører hjemme i et slikt program. Det er derfor kun mulig å endre grunnprisen til produktet i dette programmet.</w:t>
       </w:r>
       <w:r>
         <w:rPr>
@@ -7269,6 +7905,206 @@
       </w:pPr>
     </w:lvl>
   </w:abstractNum>
+  <w:abstractNum w:abstractNumId="15">
+    <w:multiLevelType w:val="hybridMultilevel"/>
+    <w:lvl w:ilvl="0">
+      <w:start w:val="1"/>
+      <w:numFmt w:val="decimal"/>
+      <w:isLgl w:val="false"/>
+      <w:suff w:val="tab"/>
+      <w:lvlText w:val="%1."/>
+      <w:lvlJc w:val="left"/>
+      <w:pPr/>
+    </w:lvl>
+    <w:lvl w:ilvl="1">
+      <w:start w:val="1"/>
+      <w:numFmt w:val="lowerLetter"/>
+      <w:isLgl w:val="false"/>
+      <w:suff w:val="tab"/>
+      <w:lvlText w:val="%2."/>
+      <w:lvlJc w:val="left"/>
+      <w:pPr>
+        <w:ind w:left="1440" w:hanging="360"/>
+      </w:pPr>
+    </w:lvl>
+    <w:lvl w:ilvl="2">
+      <w:start w:val="1"/>
+      <w:numFmt w:val="lowerRoman"/>
+      <w:isLgl w:val="false"/>
+      <w:suff w:val="tab"/>
+      <w:lvlText w:val="%3."/>
+      <w:lvlJc w:val="right"/>
+      <w:pPr>
+        <w:ind w:left="2160" w:hanging="180"/>
+      </w:pPr>
+    </w:lvl>
+    <w:lvl w:ilvl="3">
+      <w:start w:val="1"/>
+      <w:numFmt w:val="decimal"/>
+      <w:isLgl w:val="false"/>
+      <w:suff w:val="tab"/>
+      <w:lvlText w:val="%4."/>
+      <w:lvlJc w:val="left"/>
+      <w:pPr>
+        <w:ind w:left="2880" w:hanging="360"/>
+      </w:pPr>
+    </w:lvl>
+    <w:lvl w:ilvl="4">
+      <w:start w:val="1"/>
+      <w:numFmt w:val="lowerLetter"/>
+      <w:isLgl w:val="false"/>
+      <w:suff w:val="tab"/>
+      <w:lvlText w:val="%5."/>
+      <w:lvlJc w:val="left"/>
+      <w:pPr>
+        <w:ind w:left="3600" w:hanging="360"/>
+      </w:pPr>
+    </w:lvl>
+    <w:lvl w:ilvl="5">
+      <w:start w:val="1"/>
+      <w:numFmt w:val="lowerRoman"/>
+      <w:isLgl w:val="false"/>
+      <w:suff w:val="tab"/>
+      <w:lvlText w:val="%6."/>
+      <w:lvlJc w:val="right"/>
+      <w:pPr>
+        <w:ind w:left="4320" w:hanging="180"/>
+      </w:pPr>
+    </w:lvl>
+    <w:lvl w:ilvl="6">
+      <w:start w:val="1"/>
+      <w:numFmt w:val="decimal"/>
+      <w:isLgl w:val="false"/>
+      <w:suff w:val="tab"/>
+      <w:lvlText w:val="%7."/>
+      <w:lvlJc w:val="left"/>
+      <w:pPr>
+        <w:ind w:left="5040" w:hanging="360"/>
+      </w:pPr>
+    </w:lvl>
+    <w:lvl w:ilvl="7">
+      <w:start w:val="1"/>
+      <w:numFmt w:val="lowerLetter"/>
+      <w:isLgl w:val="false"/>
+      <w:suff w:val="tab"/>
+      <w:lvlText w:val="%8."/>
+      <w:lvlJc w:val="left"/>
+      <w:pPr>
+        <w:ind w:left="5760" w:hanging="360"/>
+      </w:pPr>
+    </w:lvl>
+    <w:lvl w:ilvl="8">
+      <w:start w:val="1"/>
+      <w:numFmt w:val="lowerRoman"/>
+      <w:isLgl w:val="false"/>
+      <w:suff w:val="tab"/>
+      <w:lvlText w:val="%9."/>
+      <w:lvlJc w:val="right"/>
+      <w:pPr>
+        <w:ind w:left="6480" w:hanging="180"/>
+      </w:pPr>
+    </w:lvl>
+  </w:abstractNum>
+  <w:abstractNum w:abstractNumId="16">
+    <w:multiLevelType w:val="hybridMultilevel"/>
+    <w:lvl w:ilvl="0">
+      <w:start w:val="1"/>
+      <w:numFmt w:val="decimal"/>
+      <w:isLgl w:val="false"/>
+      <w:suff w:val="tab"/>
+      <w:lvlText w:val="%1."/>
+      <w:lvlJc w:val="left"/>
+      <w:pPr/>
+    </w:lvl>
+    <w:lvl w:ilvl="1">
+      <w:start w:val="1"/>
+      <w:numFmt w:val="lowerLetter"/>
+      <w:isLgl w:val="false"/>
+      <w:suff w:val="tab"/>
+      <w:lvlText w:val="%2."/>
+      <w:lvlJc w:val="left"/>
+      <w:pPr>
+        <w:ind w:left="1440" w:hanging="360"/>
+      </w:pPr>
+    </w:lvl>
+    <w:lvl w:ilvl="2">
+      <w:start w:val="1"/>
+      <w:numFmt w:val="lowerRoman"/>
+      <w:isLgl w:val="false"/>
+      <w:suff w:val="tab"/>
+      <w:lvlText w:val="%3."/>
+      <w:lvlJc w:val="right"/>
+      <w:pPr>
+        <w:ind w:left="2160" w:hanging="180"/>
+      </w:pPr>
+    </w:lvl>
+    <w:lvl w:ilvl="3">
+      <w:start w:val="1"/>
+      <w:numFmt w:val="decimal"/>
+      <w:isLgl w:val="false"/>
+      <w:suff w:val="tab"/>
+      <w:lvlText w:val="%4."/>
+      <w:lvlJc w:val="left"/>
+      <w:pPr>
+        <w:ind w:left="2880" w:hanging="360"/>
+      </w:pPr>
+    </w:lvl>
+    <w:lvl w:ilvl="4">
+      <w:start w:val="1"/>
+      <w:numFmt w:val="lowerLetter"/>
+      <w:isLgl w:val="false"/>
+      <w:suff w:val="tab"/>
+      <w:lvlText w:val="%5."/>
+      <w:lvlJc w:val="left"/>
+      <w:pPr>
+        <w:ind w:left="3600" w:hanging="360"/>
+      </w:pPr>
+    </w:lvl>
+    <w:lvl w:ilvl="5">
+      <w:start w:val="1"/>
+      <w:numFmt w:val="lowerRoman"/>
+      <w:isLgl w:val="false"/>
+      <w:suff w:val="tab"/>
+      <w:lvlText w:val="%6."/>
+      <w:lvlJc w:val="right"/>
+      <w:pPr>
+        <w:ind w:left="4320" w:hanging="180"/>
+      </w:pPr>
+    </w:lvl>
+    <w:lvl w:ilvl="6">
+      <w:start w:val="1"/>
+      <w:numFmt w:val="decimal"/>
+      <w:isLgl w:val="false"/>
+      <w:suff w:val="tab"/>
+      <w:lvlText w:val="%7."/>
+      <w:lvlJc w:val="left"/>
+      <w:pPr>
+        <w:ind w:left="5040" w:hanging="360"/>
+      </w:pPr>
+    </w:lvl>
+    <w:lvl w:ilvl="7">
+      <w:start w:val="1"/>
+      <w:numFmt w:val="lowerLetter"/>
+      <w:isLgl w:val="false"/>
+      <w:suff w:val="tab"/>
+      <w:lvlText w:val="%8."/>
+      <w:lvlJc w:val="left"/>
+      <w:pPr>
+        <w:ind w:left="5760" w:hanging="360"/>
+      </w:pPr>
+    </w:lvl>
+    <w:lvl w:ilvl="8">
+      <w:start w:val="1"/>
+      <w:numFmt w:val="lowerRoman"/>
+      <w:isLgl w:val="false"/>
+      <w:suff w:val="tab"/>
+      <w:lvlText w:val="%9."/>
+      <w:lvlJc w:val="right"/>
+      <w:pPr>
+        <w:ind w:left="6480" w:hanging="180"/>
+      </w:pPr>
+    </w:lvl>
+  </w:abstractNum>
   <w:num w:numId="1">
     <w:abstractNumId w:val="9"/>
   </w:num>
@@ -7313,6 +8149,12 @@
   </w:num>
   <w:num w:numId="15">
     <w:abstractNumId w:val="12"/>
+  </w:num>
+  <w:num w:numId="16">
+    <w:abstractNumId w:val="15"/>
+  </w:num>
+  <w:num w:numId="17">
+    <w:abstractNumId w:val="16"/>
   </w:num>
 </w:numbering>
 </file>

</xml_diff>

<commit_message>
Edited the terminology list
</commit_message>
<xml_diff>
--- a/Rapport.docx
+++ b/Rapport.docx
@@ -3190,7 +3190,7 @@
           </w:tcPr>
           <w:p>
             <w:r>
-              <w:t xml:space="preserve">Inventaret er samlingen av alle produktene som ligger på lageret.</w:t>
+              <w:t xml:space="preserve">Inventaret er samlingen av alle produktene som ligger på lageret, og det har ansvaret for å endre informasjonen til enkelte produkter og lagerbeholdningen som helhet.</w:t>
             </w:r>
             <w:r/>
           </w:p>
@@ -3247,55 +3247,8 @@
           </w:tcPr>
           <w:p>
             <w:r>
-              <w:t xml:space="preserve">Klienten er ansvarlig for brukergrensesnittet til inventaret. Klienten tar innputt fra brukeren for å utføre operasjoner på inventaret.</w:t>
+              <w:t xml:space="preserve">Klienten er ansvarlig for brukergrensesnittet til inventaret. Klienten tar innputt fra brukeren for å utføre operasjonene som inventaret tilbyr</w:t>
             </w:r>
-            <w:r/>
-          </w:p>
-        </w:tc>
-      </w:tr>
-      <w:tr>
-        <w:trPr>
-          <w:cantSplit/>
-        </w:trPr>
-        <w:tc>
-          <w:tcPr>
-            <w:tcW w:w="1980" w:type="dxa"/>
-            <w:textDirection w:val="lrTb"/>
-            <w:noWrap w:val="false"/>
-          </w:tcPr>
-          <w:p>
-            <w:pPr>
-              <w:pStyle w:val="1073"/>
-            </w:pPr>
-            <w:r/>
-            <w:r/>
-          </w:p>
-        </w:tc>
-        <w:tc>
-          <w:tcPr>
-            <w:tcW w:w="2126" w:type="dxa"/>
-            <w:textDirection w:val="lrTb"/>
-            <w:noWrap w:val="false"/>
-          </w:tcPr>
-          <w:p>
-            <w:pPr>
-              <w:pStyle w:val="1073"/>
-            </w:pPr>
-            <w:r/>
-            <w:r/>
-          </w:p>
-        </w:tc>
-        <w:tc>
-          <w:tcPr>
-            <w:tcW w:w="4954" w:type="dxa"/>
-            <w:textDirection w:val="lrTb"/>
-            <w:noWrap w:val="false"/>
-          </w:tcPr>
-          <w:p>
-            <w:pPr>
-              <w:pStyle w:val="1073"/>
-            </w:pPr>
-            <w:r/>
             <w:r/>
           </w:p>
         </w:tc>

</xml_diff>

<commit_message>
Started rewriting the execution part of the report, as well as adding that part of the problem is using what we have learned throughout the semester.
</commit_message>
<xml_diff>
--- a/Rapport.docx
+++ b/Rapport.docx
@@ -1893,7 +1893,7 @@
         </w:rPr>
         <w:t xml:space="preserve">Plugin</w:t>
         <w:tab/>
-        <w:t xml:space="preserve">Tilleggsprogram som utvider funksjonaliteten til en applikasjon</w:t>
+        <w:t xml:space="preserve">Tilleggsprogram som utvider funksjonaliteten til en applikasjon.</w:t>
       </w:r>
       <w:r>
         <w:rPr>
@@ -1918,7 +1918,7 @@
         </w:rPr>
         <w:t xml:space="preserve">Setter</w:t>
         <w:tab/>
-        <w:t xml:space="preserve">Metode som endrer på verdien til et felt</w:t>
+        <w:t xml:space="preserve">Metode som endrer på verdien til et felt.</w:t>
       </w:r>
       <w:r>
         <w:rPr>
@@ -1943,7 +1943,7 @@
         </w:rPr>
         <w:t xml:space="preserve">Getter</w:t>
         <w:tab/>
-        <w:t xml:space="preserve">Metode som henter verdien til et felt</w:t>
+        <w:t xml:space="preserve">Metode som henter verdien til et felt.</w:t>
       </w:r>
       <w:r>
         <w:rPr>
@@ -1975,6 +1975,7 @@
           <w:highlight w:val="none"/>
           <w:lang w:val="en-US"/>
         </w:rPr>
+        <w:t xml:space="preserve">.</w:t>
       </w:r>
       <w:r/>
     </w:p>
@@ -2018,7 +2019,7 @@
         </w:rPr>
         <w:t xml:space="preserve">Exception/unntak</w:t>
         <w:tab/>
-        <w:t xml:space="preserve">En feilmelding som sier noe om hva som har gått galt. Denne kan bli plukket opp av de som kaller på metoden som utløser den, og de kan bruke den for å håndtere hva som skjer i et slikt tilfelle</w:t>
+        <w:t xml:space="preserve">En feilmelding som sier noe om hva som har gått galt. Denne kan bli plukket opp av de som kaller på metoden som utløser den, og de kan bruke den for å håndtere hva som skjer i et slikt tilfelle.</w:t>
       </w:r>
       <w:r/>
     </w:p>
@@ -2037,7 +2038,7 @@
         </w:rPr>
         <w:t xml:space="preserve">Dyp-kopi</w:t>
         <w:tab/>
-        <w:t xml:space="preserve">Kopi av et objekt hvor all data til det originale objektet har blitt kopiert og lagret et annet sted i minnet</w:t>
+        <w:t xml:space="preserve">Kopi av et objekt hvor all data til det originale objektet har blitt kopiert og lagret et annet sted i minnet.</w:t>
       </w:r>
       <w:r>
         <w:rPr>
@@ -2094,6 +2095,7 @@
         <w:rPr>
           <w:bCs w:val="0"/>
           <w:i w:val="0"/>
+          <w:highlight w:val="none"/>
         </w:rPr>
       </w:pPr>
       <w:r>
@@ -2115,60 +2117,68 @@
     </w:p>
     <w:p>
       <w:pPr>
-        <w:pStyle w:val="1051"/>
-      </w:pPr>
-      <w:r/>
-      <w:bookmarkStart w:id="12" w:name="_Toc116650248"/>
-      <w:r>
-        <w:t xml:space="preserve">INNLEDNING </w:t>
-      </w:r>
-      <w:r>
-        <w:t xml:space="preserve">–</w:t>
-      </w:r>
-      <w:r>
-        <w:t xml:space="preserve"> PROBLEMSTILLING</w:t>
-      </w:r>
-      <w:bookmarkEnd w:id="12"/>
-      <w:r/>
-      <w:r/>
+        <w:pStyle w:val="1074"/>
+        <w:rPr>
+          <w:bCs w:val="0"/>
+          <w:i w:val="0"/>
+        </w:rPr>
+      </w:pPr>
+      <w:r>
+        <w:rPr>
+          <w:bCs w:val="0"/>
+          <w:i w:val="0"/>
+          <w:highlight w:val="none"/>
+        </w:rPr>
+        <w:t xml:space="preserve">Kjøretid</w:t>
+        <w:tab/>
+        <w:t xml:space="preserve">Hvor mange operasjoner, i verste tilfellet, som trengs for å utføre en oppgave.</w:t>
+      </w:r>
+      <w:r>
+        <w:rPr>
+          <w:bCs w:val="0"/>
+          <w:i w:val="0"/>
+          <w:highlight w:val="none"/>
+        </w:rPr>
+      </w:r>
     </w:p>
     <w:p>
       <w:pPr>
-        <w:pStyle w:val="1052"/>
-      </w:pPr>
-      <w:r/>
-      <w:bookmarkStart w:id="13" w:name="_Toc116650249"/>
-      <w:r>
-        <w:t xml:space="preserve">Bakgrunn</w:t>
-      </w:r>
-      <w:bookmarkEnd w:id="13"/>
-      <w:r>
-        <w:t xml:space="preserve">/</w:t>
-      </w:r>
-      <w:bookmarkStart w:id="14" w:name="_Toc116650250"/>
-      <w:r>
-        <w:t xml:space="preserve">Formål og problemstilling</w:t>
-      </w:r>
-      <w:bookmarkEnd w:id="14"/>
+        <w:pStyle w:val="1051"/>
+      </w:pPr>
+      <w:r/>
+      <w:bookmarkStart w:id="12" w:name="_Toc116650248"/>
+      <w:r>
+        <w:t xml:space="preserve">INNLEDNING </w:t>
+      </w:r>
+      <w:r>
+        <w:t xml:space="preserve">–</w:t>
+      </w:r>
+      <w:r>
+        <w:t xml:space="preserve"> PROBLEMSTILLING</w:t>
+      </w:r>
+      <w:bookmarkEnd w:id="12"/>
       <w:r/>
       <w:r/>
     </w:p>
     <w:p>
       <w:pPr>
-        <w:pStyle w:val="1073"/>
-      </w:pPr>
-      <w:r>
-        <w:t xml:space="preserve">[</w:t>
-      </w:r>
-      <w:r>
-        <w:t xml:space="preserve">Dette er første kapitlet i den faglige rapporten.  Det bør behandle bakgrunnen for oppgaven,</w:t>
-      </w:r>
-      <w:r>
-        <w:t xml:space="preserve"> eventuell</w:t>
-      </w:r>
-      <w:r>
-        <w:t xml:space="preserve"> oppdragsgiver, problemstillingen og/eller oppgaven som skal løses – og omfanget eller avgrensningen av oppgaven.</w:t>
-      </w:r>
+        <w:pStyle w:val="1052"/>
+      </w:pPr>
+      <w:r/>
+      <w:bookmarkStart w:id="13" w:name="_Toc116650249"/>
+      <w:r>
+        <w:t xml:space="preserve">Bakgrunn</w:t>
+      </w:r>
+      <w:bookmarkEnd w:id="13"/>
+      <w:r>
+        <w:t xml:space="preserve">/</w:t>
+      </w:r>
+      <w:bookmarkStart w:id="14" w:name="_Toc116650250"/>
+      <w:r>
+        <w:t xml:space="preserve">Formål og problemstilling</w:t>
+      </w:r>
+      <w:bookmarkEnd w:id="14"/>
+      <w:r/>
       <w:r/>
     </w:p>
     <w:p>
@@ -2176,6 +2186,24 @@
         <w:pStyle w:val="1073"/>
       </w:pPr>
       <w:r>
+        <w:t xml:space="preserve">[</w:t>
+      </w:r>
+      <w:r>
+        <w:t xml:space="preserve">Dette er første kapitlet i den faglige rapporten.  Det bør behandle bakgrunnen for oppgaven,</w:t>
+      </w:r>
+      <w:r>
+        <w:t xml:space="preserve"> eventuell</w:t>
+      </w:r>
+      <w:r>
+        <w:t xml:space="preserve"> oppdragsgiver, problemstillingen og/eller oppgaven som skal løses – og omfanget eller avgrensningen av oppgaven.</w:t>
+      </w:r>
+      <w:r/>
+    </w:p>
+    <w:p>
+      <w:pPr>
+        <w:pStyle w:val="1073"/>
+      </w:pPr>
+      <w:r>
         <w:rPr>
           <w:b/>
           <w:i w:val="0"/>
@@ -2343,7 +2371,7 @@
         <w:rPr>
           <w:highlight w:val="none"/>
         </w:rPr>
-        <w:t xml:space="preserve">I oppgaven ble det oppgitt at Smarthus AS ønsker et produkt skal holde på følgende informasjon:</w:t>
+        <w:t xml:space="preserve">I oppgaven ble det oppgitt at Smarthus AS ønsker at et produkt skal holde på følgende informasjon:</w:t>
       </w:r>
       <w:r>
         <w:rPr>
@@ -2930,7 +2958,7 @@
         <w:rPr>
           <w:highlight w:val="none"/>
         </w:rPr>
-        <w:t xml:space="preserve">Vi stod valgfritt til å bestemme hvordan brukergrensesnittet skulle ta innputt fra brukeren. Det ble også oppgitt at vi stod fri til å legge til og endre på funksjonalitet hvis vi synes det var hensiktsmessig.</w:t>
+        <w:t xml:space="preserve">Vi stod valgfritt til å bestemme hvordan brukergrensesnittet skulle ta innputt fra brukeren. Det ble også oppgitt at vi stod fri til å legge til og endre på funksjonalitet hvis vi synes det var hensiktsmessig eller ville forbedre brukeropplevelsen.</w:t>
       </w:r>
       <w:r>
         <w:rPr>
@@ -2940,38 +2968,75 @@
     </w:p>
     <w:p>
       <w:pPr>
-        <w:pStyle w:val="1052"/>
-      </w:pPr>
-      <w:r/>
-      <w:bookmarkStart w:id="15" w:name="_Toc116650251"/>
-      <w:r>
-        <w:t xml:space="preserve">Avgrensninger</w:t>
-      </w:r>
-      <w:bookmarkEnd w:id="15"/>
-      <w:r/>
-      <w:r/>
+        <w:ind w:left="0" w:firstLine="0"/>
+        <w:rPr>
+          <w:highlight w:val="none"/>
+        </w:rPr>
+      </w:pPr>
+      <w:r>
+        <w:rPr>
+          <w:highlight w:val="none"/>
+        </w:rPr>
+      </w:r>
+      <w:r>
+        <w:rPr>
+          <w:highlight w:val="none"/>
+        </w:rPr>
+      </w:r>
     </w:p>
     <w:p>
       <w:pPr>
-        <w:pStyle w:val="1073"/>
-        <w:rPr>
-          <w:highlight w:val="none"/>
-        </w:rPr>
-      </w:pPr>
-      <w:r>
-        <w:t xml:space="preserve">[Er det gi</w:t>
-      </w:r>
-      <w:r>
-        <w:t xml:space="preserve">tt noen avgrensninger/begrensninger i oppgaven? Beskriv i så fall disse her.]</w:t>
-      </w:r>
-      <w:r/>
+        <w:ind w:left="0" w:firstLine="0"/>
+        <w:rPr>
+          <w:highlight w:val="none"/>
+        </w:rPr>
+      </w:pPr>
+      <w:r>
+        <w:rPr>
+          <w:highlight w:val="none"/>
+        </w:rPr>
+        <w:t xml:space="preserve">Sentralt i problemstillingen er at vi skal følge prinsippene for utvikling og design av kode vi har lært om i løpet av semesteret. </w:t>
+      </w:r>
+      <w:r>
+        <w:rPr>
+          <w:highlight w:val="none"/>
+        </w:rPr>
+      </w:r>
     </w:p>
     <w:p>
-      <w:r>
-        <w:rPr>
-          <w:highlight w:val="none"/>
-        </w:rPr>
-        <w:t xml:space="preserve">I beskrivelsen av hvilke funksjonalitet vareregisteret skal ha, så står det på punkt 7: “</w:t>
+      <w:pPr>
+        <w:pStyle w:val="1052"/>
+      </w:pPr>
+      <w:r/>
+      <w:bookmarkStart w:id="15" w:name="_Toc116650251"/>
+      <w:r>
+        <w:t xml:space="preserve">Avgrensninger</w:t>
+      </w:r>
+      <w:bookmarkEnd w:id="15"/>
+      <w:r/>
+      <w:r/>
+    </w:p>
+    <w:p>
+      <w:pPr>
+        <w:pStyle w:val="1073"/>
+        <w:rPr>
+          <w:highlight w:val="none"/>
+        </w:rPr>
+      </w:pPr>
+      <w:r>
+        <w:t xml:space="preserve">[Er det gi</w:t>
+      </w:r>
+      <w:r>
+        <w:t xml:space="preserve">tt noen avgrensninger/begrensninger i oppgaven? Beskriv i så fall disse her.]</w:t>
+      </w:r>
+      <w:r/>
+    </w:p>
+    <w:p>
+      <w:r>
+        <w:rPr>
+          <w:highlight w:val="none"/>
+        </w:rPr>
+        <w:t xml:space="preserve">I beskrivelsen av hvilke funksjonalitet brukergrensesnittet skal ha, så står det på punkt 7: “</w:t>
       </w:r>
       <w:r>
         <w:rPr>
@@ -2983,7 +3048,7 @@
         <w:rPr>
           <w:highlight w:val="none"/>
         </w:rPr>
-        <w:t xml:space="preserve">” I kravene for vare-klassen, så er rabatt ikke tilstede som noe den skal inneholde. Å endre rabatt er derfor ikke blitt inkludert som noe en kan gjøre i brukergrensesnittet. Et annet argument for hvorfor en rabattfunksjon ikke burde implementeres, er at å gi rabatt er noe en gjør i henhold til salg. Siden dette er et program for håndtering av et varehus, så er håndtering av rabatt noe som ikke hører hjemme i et slikt program. Det er derfor kun mulig å endre grunnprisen til produktet i dette programmet.</w:t>
+        <w:t xml:space="preserve">” I kravene for vare-klassen, så er rabatt ikke tilstede som noe den skal inneholde. Å endre rabatt er derfor ikke blitt inkludert som noe en kan gjøre i brukergrensesnittet. Et annet argument for hvorfor en rabattfunksjon ikke burde implementeres, er at å gi rabatt er noe en gjør i henhold til salg. Siden dette er et program for håndtering av et varehus, så er håndtering av rabatt noe som ikke hører hjemme i programmet. </w:t>
       </w:r>
       <w:r>
         <w:rPr>
@@ -3463,7 +3528,762 @@
         <w:pStyle w:val="1073"/>
       </w:pPr>
       <w:r>
-        <w:t xml:space="preserve">Typiske teorier i programmering:</w:t>
+        <w:t xml:space="preserve">Typiske teorier i programmering: </w:t>
+      </w:r>
+      <w:r/>
+      <w:r>
+        <w:t xml:space="preserve">Hver klasse, </w:t>
+      </w:r>
+      <w:r>
+        <w:rPr>
+          <w:b/>
+        </w:rPr>
+        <w:t xml:space="preserve">et</w:t>
+      </w:r>
+      <w:r>
+        <w:t xml:space="preserve"> ansvar/en rolle </w:t>
+      </w:r>
+      <w:r/>
+      <w:r/>
+      <w:r>
+        <w:t xml:space="preserve">Hver metode kun </w:t>
+      </w:r>
+      <w:r>
+        <w:rPr>
+          <w:b/>
+        </w:rPr>
+        <w:t xml:space="preserve">en</w:t>
+      </w:r>
+      <w:r>
+        <w:t xml:space="preserve"> oppgave </w:t>
+      </w:r>
+      <w:r/>
+      <w:r/>
+      <w:r>
+        <w:t xml:space="preserve">Felt i klasser </w:t>
+      </w:r>
+      <w:r>
+        <w:rPr>
+          <w:b/>
+        </w:rPr>
+        <w:t xml:space="preserve">skal</w:t>
+      </w:r>
+      <w:r>
+        <w:t xml:space="preserve"> være private </w:t>
+      </w:r>
+      <w:r/>
+      <w:r/>
+      <w:r>
+        <w:t xml:space="preserve">Modularisering</w:t>
+      </w:r>
+      <w:r>
+        <w:t xml:space="preserve"> og abstrahering</w:t>
+      </w:r>
+      <w:r/>
+      <w:r/>
+    </w:p>
+    <w:p>
+      <w:r/>
+      <w:r/>
+    </w:p>
+    <w:p>
+      <w:pPr>
+        <w:pStyle w:val="1051"/>
+      </w:pPr>
+      <w:r/>
+      <w:bookmarkStart w:id="19" w:name="_Toc116650255"/>
+      <w:r>
+        <w:t xml:space="preserve">METODE </w:t>
+      </w:r>
+      <w:r>
+        <w:t xml:space="preserve">–</w:t>
+      </w:r>
+      <w:r>
+        <w:t xml:space="preserve"> </w:t>
+      </w:r>
+      <w:r>
+        <w:t xml:space="preserve">DESIGN</w:t>
+      </w:r>
+      <w:bookmarkEnd w:id="19"/>
+      <w:r/>
+      <w:r/>
+    </w:p>
+    <w:p>
+      <w:pPr>
+        <w:pStyle w:val="1073"/>
+      </w:pPr>
+      <w:r>
+        <w:t xml:space="preserve">[</w:t>
+      </w:r>
+      <w:r>
+        <w:t xml:space="preserve">Denne delen skal redegjøre for hvordan man planla å gå fram / har gått fram for å løse oppgaven og sannsynliggjøre framgangsmåten. Framgangsmåten kan være en utviklingsoppgave, for eksempel utvikling av et </w:t>
+      </w:r>
+      <w:r>
+        <w:t xml:space="preserve">datasystem, </w:t>
+      </w:r>
+      <w:r>
+        <w:t xml:space="preserve">databasesystem, en grafikkrutine, et kontrollprogram osv. Ta da også</w:t>
+      </w:r>
+      <w:r>
+        <w:t xml:space="preserve"> med valg av utviklingsmetode, framdriftsplan, organisering og rapportering, hvordan arbeidet utprøves, kontrolleres og korrigeres, om systemdokumentasjon og brukerveiledning, om overlevering til oppdragsgiver og avtalte kriterier for fullført oppgave osv.</w:t>
+      </w:r>
+      <w:r>
+        <w:t xml:space="preserve">]</w:t>
+      </w:r>
+      <w:r/>
+    </w:p>
+    <w:p>
+      <w:pPr>
+        <w:pStyle w:val="1073"/>
+        <w:rPr>
+          <w:highlight w:val="none"/>
+        </w:rPr>
+      </w:pPr>
+      <w:r>
+        <w:t xml:space="preserve">[Beskriv også hvilke verktøy </w:t>
+      </w:r>
+      <w:r>
+        <w:t xml:space="preserve">du/</w:t>
+      </w:r>
+      <w:r>
+        <w:t xml:space="preserve">dere har benyttet for å løse oppgaven, hvilket utviklingsmiljø</w:t>
+      </w:r>
+      <w:r>
+        <w:t xml:space="preserve"> du/dere </w:t>
+      </w:r>
+      <w:r>
+        <w:t xml:space="preserve">har jobbet i (</w:t>
+      </w:r>
+      <w:r>
+        <w:t xml:space="preserve">BlueJ</w:t>
+      </w:r>
+      <w:r>
+        <w:t xml:space="preserve">, </w:t>
+      </w:r>
+      <w:r>
+        <w:t xml:space="preserve">Netbeans</w:t>
+      </w:r>
+      <w:r>
+        <w:t xml:space="preserve">, </w:t>
+      </w:r>
+      <w:r>
+        <w:t xml:space="preserve">Eclipse</w:t>
+      </w:r>
+      <w:r>
+        <w:t xml:space="preserve">, </w:t>
+      </w:r>
+      <w:r>
+        <w:t xml:space="preserve">IntelliJ</w:t>
+      </w:r>
+      <w:r>
+        <w:t xml:space="preserve">,</w:t>
+      </w:r>
+      <w:r>
+        <w:t xml:space="preserve"> </w:t>
+      </w:r>
+      <w:r>
+        <w:t xml:space="preserve">CheckStyle</w:t>
+      </w:r>
+      <w:r>
+        <w:t xml:space="preserve">, </w:t>
+      </w:r>
+      <w:r>
+        <w:t xml:space="preserve">SonarLint</w:t>
+      </w:r>
+      <w:r>
+        <w:t xml:space="preserve"> </w:t>
+      </w:r>
+      <w:r>
+        <w:t xml:space="preserve">Bitbucket</w:t>
+      </w:r>
+      <w:r>
+        <w:t xml:space="preserve">, </w:t>
+      </w:r>
+      <w:r>
+        <w:t xml:space="preserve">Git</w:t>
+      </w:r>
+      <w:r>
+        <w:t xml:space="preserve">, Wiki, </w:t>
+      </w:r>
+      <w:r>
+        <w:t xml:space="preserve">Issue-tracking</w:t>
+      </w:r>
+      <w:r>
+        <w:t xml:space="preserve"> som </w:t>
+      </w:r>
+      <w:r>
+        <w:t xml:space="preserve">JIRA</w:t>
+      </w:r>
+      <w:r>
+        <w:t xml:space="preserve"> </w:t>
+      </w:r>
+      <w:r>
+        <w:t xml:space="preserve">el.l</w:t>
+      </w:r>
+      <w:r>
+        <w:t xml:space="preserve">. osv.]</w:t>
+      </w:r>
+      <w:r/>
+    </w:p>
+    <w:p>
+      <w:pPr>
+        <w:rPr>
+          <w:highlight w:val="none"/>
+        </w:rPr>
+      </w:pPr>
+      <w:r>
+        <w:rPr>
+          <w:highlight w:val="none"/>
+        </w:rPr>
+        <w:t xml:space="preserve">Det har blitt </w:t>
+      </w:r>
+      <w:r>
+        <w:rPr>
+          <w:highlight w:val="none"/>
+        </w:rPr>
+        <w:t xml:space="preserve">benyttet flere verktøy i sammenheng med å utvikle programmet: VS Code ble brukt som IDE</w:t>
+      </w:r>
+      <w:r>
+        <w:rPr>
+          <w:highlight w:val="none"/>
+        </w:rPr>
+        <w:t xml:space="preserve">, og Git ble brukt som versjonskontrollprogram. GitHub ble brukt for skylagring av koden. Bruken av Git og GitHub gjør at en kan jobbe på koden fra flere PCer, og det sikrer at koden e</w:t>
+      </w:r>
+      <w:r>
+        <w:rPr>
+          <w:highlight w:val="none"/>
+        </w:rPr>
+        <w:t xml:space="preserve">r trygt lagret i tilfelle PCene skulle bli ødelagt eller informasjonen på de blir slettet av en eller annen grunn. Et av kravene til koden er at en skal følge en kodestil. For dette prosjektet har Google sin blitt brukt. VS Code har en plugin for CheckStyle som gjør det enkelt å sjekke at koden følger stilen.</w:t>
+      </w:r>
+      <w:r>
+        <w:rPr>
+          <w:highlight w:val="none"/>
+        </w:rPr>
+      </w:r>
+      <w:r/>
+    </w:p>
+    <w:p>
+      <w:pPr>
+        <w:rPr>
+          <w:highlight w:val="none"/>
+        </w:rPr>
+      </w:pPr>
+      <w:r>
+        <w:rPr>
+          <w:highlight w:val="none"/>
+        </w:rPr>
+      </w:r>
+      <w:r>
+        <w:rPr>
+          <w:highlight w:val="none"/>
+        </w:rPr>
+      </w:r>
+    </w:p>
+    <w:p>
+      <w:pPr>
+        <w:rPr>
+          <w:highlight w:val="none"/>
+        </w:rPr>
+      </w:pPr>
+      <w:r>
+        <w:rPr>
+          <w:highlight w:val="none"/>
+        </w:rPr>
+        <w:t xml:space="preserve">Oppgaven ble gitt til oss i tre deler. Fremgangsmåten for å løse oppgaven har derfor vært å gjøre hver av de tre delene individuelt i </w:t>
+      </w:r>
+      <w:r>
+        <w:rPr>
+          <w:highlight w:val="none"/>
+        </w:rPr>
+        <w:t xml:space="preserve">stedet for å gjøre alt i ett. Dette forsikrer at oppgaven blir gjennomført slik faglærer tiltenkte det og minsker sannsynligheten for at en gjør feil, siden en løser oppgaven i mindre deler. </w:t>
+      </w:r>
+      <w:r>
+        <w:rPr>
+          <w:highlight w:val="none"/>
+        </w:rPr>
+      </w:r>
+      <w:r/>
+      <w:r/>
+      <w:r>
+        <w:rPr>
+          <w:highlight w:val="none"/>
+        </w:rPr>
+      </w:r>
+    </w:p>
+    <w:p>
+      <w:r/>
+      <w:r/>
+    </w:p>
+    <w:p>
+      <w:pPr>
+        <w:rPr>
+          <w:highlight w:val="none"/>
+        </w:rPr>
+      </w:pPr>
+      <w:r>
+        <w:rPr>
+          <w:highlight w:val="none"/>
+        </w:rPr>
+        <w:t xml:space="preserve">Som beskrevet i 3.1, så består programmet av tre forskjellige deler: en enkeltvare, samlingen av varene og brukergrensesnittet. Dette gir et bra utgangspunkt for hvordan en kan strukturere klassene i Javakoden. En kan lage en klasse som representerer et produkt, en som representerer inventaret og en som inneholder brukergrensesnittet. I denne løsningen er disse klassene henholdsvis: “Product”, “Inventory” og “Client.”</w:t>
+      </w:r>
+      <w:r/>
+      <w:r>
+        <w:rPr>
+          <w:highlight w:val="none"/>
+        </w:rPr>
+      </w:r>
+    </w:p>
+    <w:p>
+      <w:pPr>
+        <w:rPr>
+          <w:highlight w:val="none"/>
+        </w:rPr>
+      </w:pPr>
+      <w:r>
+        <w:rPr>
+          <w:highlight w:val="none"/>
+        </w:rPr>
+      </w:r>
+      <w:r>
+        <w:rPr>
+          <w:highlight w:val="none"/>
+        </w:rPr>
+      </w:r>
+    </w:p>
+    <w:p>
+      <w:pPr>
+        <w:rPr>
+          <w:highlight w:val="none"/>
+        </w:rPr>
+      </w:pPr>
+      <w:r>
+        <w:rPr>
+          <w:highlight w:val="none"/>
+        </w:rPr>
+      </w:r>
+      <w:r>
+        <w:rPr>
+          <w:highlight w:val="none"/>
+        </w:rPr>
+      </w:r>
+    </w:p>
+    <w:p>
+      <w:pPr>
+        <w:rPr>
+          <w:highlight w:val="none"/>
+        </w:rPr>
+      </w:pPr>
+      <w:r>
+        <w:rPr>
+          <w:highlight w:val="none"/>
+        </w:rPr>
+      </w:r>
+      <w:r>
+        <w:rPr>
+          <w:highlight w:val="none"/>
+        </w:rPr>
+      </w:r>
+    </w:p>
+    <w:p>
+      <w:pPr>
+        <w:rPr>
+          <w:highlight w:val="none"/>
+        </w:rPr>
+      </w:pPr>
+      <w:r>
+        <w:rPr>
+          <w:highlight w:val="none"/>
+        </w:rPr>
+        <w:t xml:space="preserve">Startet med å implementere product</w:t>
+      </w:r>
+      <w:r>
+        <w:rPr>
+          <w:highlight w:val="none"/>
+        </w:rPr>
+      </w:r>
+    </w:p>
+    <w:p>
+      <w:pPr>
+        <w:rPr>
+          <w:highlight w:val="none"/>
+        </w:rPr>
+      </w:pPr>
+      <w:r>
+        <w:rPr>
+          <w:highlight w:val="none"/>
+        </w:rPr>
+      </w:r>
+      <w:r>
+        <w:rPr>
+          <w:highlight w:val="none"/>
+        </w:rPr>
+      </w:r>
+    </w:p>
+    <w:p>
+      <w:pPr>
+        <w:rPr>
+          <w:bCs/>
+          <w:i/>
+        </w:rPr>
+      </w:pPr>
+      <w:r>
+        <w:rPr>
+          <w:i/>
+          <w:iCs/>
+          <w:highlight w:val="none"/>
+        </w:rPr>
+        <w:t xml:space="preserve">robuste design prinsipper som modularisering, coupling, cohesion,</w:t>
+      </w:r>
+      <w:r>
+        <w:rPr>
+          <w:i/>
+          <w:iCs/>
+          <w:highlight w:val="none"/>
+        </w:rPr>
+      </w:r>
+      <w:r>
+        <w:rPr>
+          <w:i/>
+          <w:iCs/>
+        </w:rPr>
+      </w:r>
+    </w:p>
+    <w:p>
+      <w:pPr>
+        <w:rPr>
+          <w:bCs/>
+          <w:i/>
+          <w:highlight w:val="none"/>
+        </w:rPr>
+      </w:pPr>
+      <w:r>
+        <w:rPr>
+          <w:i/>
+          <w:iCs/>
+          <w:highlight w:val="none"/>
+        </w:rPr>
+        <w:t xml:space="preserve">responsibility driven design osv.</w:t>
+      </w:r>
+      <w:r>
+        <w:rPr>
+          <w:i/>
+          <w:iCs/>
+          <w:highlight w:val="none"/>
+        </w:rPr>
+      </w:r>
+      <w:r>
+        <w:rPr>
+          <w:i/>
+          <w:iCs/>
+        </w:rPr>
+      </w:r>
+    </w:p>
+    <w:p>
+      <w:pPr>
+        <w:rPr>
+          <w:highlight w:val="none"/>
+        </w:rPr>
+      </w:pPr>
+      <w:r>
+        <w:rPr>
+          <w:highlight w:val="none"/>
+        </w:rPr>
+      </w:r>
+      <w:r>
+        <w:rPr>
+          <w:highlight w:val="none"/>
+        </w:rPr>
+      </w:r>
+    </w:p>
+    <w:p>
+      <w:pPr>
+        <w:rPr>
+          <w:highlight w:val="none"/>
+        </w:rPr>
+      </w:pPr>
+      <w:r>
+        <w:rPr>
+          <w:highlight w:val="none"/>
+        </w:rPr>
+        <w:t xml:space="preserve">For å følge prinsippet om lagdelt arkitektur, ble det bestemt at klienten kun skal ta informasjon fra brukeren og gi det videre til inventory klassen som bruker det til å manipulere inventaret produktene. Dette sikrer også lavere coupling, cohesion og følger responsibility driven design og lagdelt arkitektur.</w:t>
+      </w:r>
+      <w:r>
+        <w:rPr>
+          <w:highlight w:val="none"/>
+        </w:rPr>
+      </w:r>
+    </w:p>
+    <w:p>
+      <w:pPr>
+        <w:rPr>
+          <w:highlight w:val="none"/>
+        </w:rPr>
+      </w:pPr>
+      <w:r>
+        <w:rPr>
+          <w:highlight w:val="none"/>
+        </w:rPr>
+      </w:r>
+      <w:r>
+        <w:rPr>
+          <w:highlight w:val="none"/>
+        </w:rPr>
+      </w:r>
+    </w:p>
+    <w:p>
+      <w:pPr>
+        <w:rPr>
+          <w:highlight w:val="none"/>
+        </w:rPr>
+      </w:pPr>
+      <w:r>
+        <w:rPr>
+          <w:highlight w:val="none"/>
+        </w:rPr>
+        <w:t xml:space="preserve">Videre utvikling tok utgangspunkt i å følge disse prinsippene.</w:t>
+      </w:r>
+      <w:r>
+        <w:rPr>
+          <w:highlight w:val="none"/>
+        </w:rPr>
+      </w:r>
+    </w:p>
+    <w:p>
+      <w:pPr>
+        <w:rPr>
+          <w:highlight w:val="none"/>
+        </w:rPr>
+      </w:pPr>
+      <w:r>
+        <w:rPr>
+          <w:highlight w:val="none"/>
+        </w:rPr>
+      </w:r>
+      <w:r>
+        <w:rPr>
+          <w:highlight w:val="none"/>
+        </w:rPr>
+      </w:r>
+    </w:p>
+    <w:p>
+      <w:pPr>
+        <w:rPr>
+          <w:highlight w:val="none"/>
+        </w:rPr>
+      </w:pPr>
+      <w:r>
+        <w:rPr>
+          <w:highlight w:val="none"/>
+        </w:rPr>
+        <w:t xml:space="preserve">Tok notater og skrev i rapporten underveis.</w:t>
+      </w:r>
+      <w:r>
+        <w:rPr>
+          <w:highlight w:val="none"/>
+        </w:rPr>
+      </w:r>
+    </w:p>
+    <w:p>
+      <w:pPr>
+        <w:rPr>
+          <w:highlight w:val="none"/>
+        </w:rPr>
+      </w:pPr>
+      <w:r>
+        <w:rPr>
+          <w:highlight w:val="none"/>
+        </w:rPr>
+      </w:r>
+      <w:r>
+        <w:rPr>
+          <w:highlight w:val="none"/>
+        </w:rPr>
+      </w:r>
+    </w:p>
+    <w:p>
+      <w:r/>
+      <w:r/>
+    </w:p>
+    <w:p>
+      <w:pPr>
+        <w:pStyle w:val="1072"/>
+        <w:rPr>
+          <w:highlight w:val="none"/>
+        </w:rPr>
+      </w:pPr>
+      <w:r>
+        <w:rPr>
+          <w:highlight w:val="none"/>
+        </w:rPr>
+      </w:r>
+      <w:r>
+        <w:rPr>
+          <w:highlight w:val="none"/>
+        </w:rPr>
+      </w:r>
+    </w:p>
+    <w:p>
+      <w:pPr>
+        <w:pStyle w:val="1072"/>
+        <w:rPr>
+          <w:highlight w:val="none"/>
+        </w:rPr>
+      </w:pPr>
+      <w:r>
+        <w:rPr>
+          <w:highlight w:val="none"/>
+        </w:rPr>
+      </w:r>
+      <w:r>
+        <w:rPr>
+          <w:highlight w:val="none"/>
+        </w:rPr>
+      </w:r>
+      <w:r/>
+    </w:p>
+    <w:p>
+      <w:pPr>
+        <w:rPr>
+          <w:highlight w:val="none"/>
+        </w:rPr>
+      </w:pPr>
+      <w:r>
+        <w:rPr>
+          <w:highlight w:val="none"/>
+        </w:rPr>
+      </w:r>
+      <w:r>
+        <w:rPr>
+          <w:highlight w:val="none"/>
+        </w:rPr>
+      </w:r>
+      <w:r/>
+    </w:p>
+    <w:p>
+      <w:pPr>
+        <w:pStyle w:val="1051"/>
+      </w:pPr>
+      <w:r/>
+      <w:bookmarkStart w:id="20" w:name="_Toc116650256"/>
+      <w:r>
+        <w:t xml:space="preserve">RESULTATER</w:t>
+      </w:r>
+      <w:bookmarkEnd w:id="20"/>
+      <w:r/>
+      <w:r/>
+    </w:p>
+    <w:p>
+      <w:pPr>
+        <w:pStyle w:val="1073"/>
+      </w:pPr>
+      <w:r>
+        <w:t xml:space="preserve">[Dette er rapportens største del. Ved oppgave som omfatter </w:t>
+      </w:r>
+      <w:r>
+        <w:t xml:space="preserve">teorigjennomgang, analyse eller teknisk/vitenskapelig undersøkelse: resultater av undersøkelsen - uten vurdering (disse kommer under drøfting). Ved oppgave som omfatter utviklingsoppgave: beskrivelse av løsning, bruksmåte, installasjon, drift og sikkerhet.</w:t>
+      </w:r>
+      <w:r/>
+    </w:p>
+    <w:p>
+      <w:pPr>
+        <w:pStyle w:val="1073"/>
+      </w:pPr>
+      <w:r>
+        <w:t xml:space="preserve">Eventuelle </w:t>
+      </w:r>
+      <w:r>
+        <w:t xml:space="preserve">UML</w:t>
+      </w:r>
+      <w:r>
+        <w:t xml:space="preserve">-diagrammer som </w:t>
+      </w:r>
+      <w:r>
+        <w:t xml:space="preserve">klassediagrammer</w:t>
+      </w:r>
+      <w:r>
+        <w:t xml:space="preserve">, sekvensdiagrammer </w:t>
+      </w:r>
+      <w:r>
+        <w:t xml:space="preserve">o</w:t>
+      </w:r>
+      <w:r>
+        <w:t xml:space="preserve">sv</w:t>
+      </w:r>
+      <w:r>
+        <w:t xml:space="preserve"> med tilhørende forklaringer/begrunnelser for valg </w:t>
+      </w:r>
+      <w:r>
+        <w:t xml:space="preserve">kan</w:t>
+      </w:r>
+      <w:r>
+        <w:t xml:space="preserve"> inngå her.</w:t>
+      </w:r>
+      <w:r/>
+    </w:p>
+    <w:p>
+      <w:pPr>
+        <w:pStyle w:val="1073"/>
+      </w:pPr>
+      <w:r>
+        <w:t xml:space="preserve">Det er også her vik</w:t>
+      </w:r>
+      <w:r>
+        <w:t xml:space="preserve">t</w:t>
+      </w:r>
+      <w:r>
+        <w:t xml:space="preserve">ig å få frem ulike løsninger man har vurdert i prosessen for å komme frem til endelig valgt løsning. Begrunnelse skal gis for hvorfor den ene løsningene ble valgt fremfor den andre.</w:t>
+      </w:r>
+      <w:r/>
+    </w:p>
+    <w:p>
+      <w:pPr>
+        <w:pStyle w:val="1073"/>
+      </w:pPr>
+      <w:r>
+        <w:t xml:space="preserve">Beskriv også det endelige resultatet; hva ble til slutt produsert/utviklet i prosjektet? En kort brukerveiledning kan også være på sin plass. Er løsningen stor, kan brukerveiledningen legges ved som et vedlegg og henvises til fra dette kapittelet.</w:t>
+      </w:r>
+      <w:r>
+        <w:t xml:space="preserve">]</w:t>
+      </w:r>
+      <w:r/>
+    </w:p>
+    <w:p>
+      <w:pPr>
+        <w:pStyle w:val="1073"/>
+      </w:pPr>
+      <w:r>
+        <w:t xml:space="preserve">Hva ble endret i forhold til opprinnelige design contra det siste designet som ble innlevert (</w:t>
+      </w:r>
+      <w:r>
+        <w:rPr>
+          <w:b/>
+          <w:bCs/>
+        </w:rPr>
+        <w:t xml:space="preserve">refaktorering</w:t>
+      </w:r>
+      <w:r>
+        <w:t xml:space="preserve">)? Her kan dere benytte klassediagram, sekvensdiagram, </w:t>
+      </w:r>
+      <w:r>
+        <w:t xml:space="preserve">osv</w:t>
+      </w:r>
+      <w:r>
+        <w:t xml:space="preserve"> for å illustrere endringer underveis.</w:t>
+      </w:r>
+      <w:r/>
+    </w:p>
+    <w:p>
+      <w:pPr>
+        <w:pStyle w:val="1073"/>
+      </w:pPr>
+      <w:r>
+        <w:t xml:space="preserve">Hva som ble gjort for å </w:t>
+      </w:r>
+      <w:r>
+        <w:t xml:space="preserve">opp</w:t>
+      </w:r>
+      <w:r>
+        <w:t xml:space="preserve">nå </w:t>
       </w:r>
       <w:r/>
     </w:p>
@@ -3472,20 +4292,32 @@
         <w:pStyle w:val="1073"/>
         <w:numPr>
           <w:ilvl w:val="0"/>
-          <w:numId w:val="13"/>
+          <w:numId w:val="14"/>
         </w:numPr>
       </w:pPr>
       <w:r>
-        <w:t xml:space="preserve">Hver klasse, </w:t>
-      </w:r>
-      <w:r>
-        <w:rPr>
-          <w:b/>
-        </w:rPr>
-        <w:t xml:space="preserve">et</w:t>
-      </w:r>
-      <w:r>
-        <w:t xml:space="preserve"> ansvar/en rolle</w:t>
+        <w:t xml:space="preserve">robust</w:t>
+      </w:r>
+      <w:r>
+        <w:t xml:space="preserve"> programvare (bruk av testing, </w:t>
+      </w:r>
+      <w:r>
+        <w:t xml:space="preserve">debugging</w:t>
+      </w:r>
+      <w:r>
+        <w:t xml:space="preserve"> </w:t>
+      </w:r>
+      <w:r>
+        <w:t xml:space="preserve">osv</w:t>
+      </w:r>
+      <w:r>
+        <w:t xml:space="preserve">, </w:t>
+      </w:r>
+      <w:r>
+        <w:t xml:space="preserve">SonarLint</w:t>
+      </w:r>
+      <w:r>
+        <w:t xml:space="preserve">)</w:t>
       </w:r>
       <w:r/>
     </w:p>
@@ -3494,20 +4326,17 @@
         <w:pStyle w:val="1073"/>
         <w:numPr>
           <w:ilvl w:val="0"/>
-          <w:numId w:val="13"/>
+          <w:numId w:val="14"/>
         </w:numPr>
       </w:pPr>
       <w:r>
-        <w:t xml:space="preserve">Hver metode kun </w:t>
-      </w:r>
-      <w:r>
-        <w:rPr>
-          <w:b/>
-        </w:rPr>
-        <w:t xml:space="preserve">en</w:t>
-      </w:r>
-      <w:r>
-        <w:t xml:space="preserve"> oppgave</w:t>
+        <w:t xml:space="preserve">godt dokumentert kode (</w:t>
+      </w:r>
+      <w:r>
+        <w:t xml:space="preserve">CheckStyle</w:t>
+      </w:r>
+      <w:r>
+        <w:t xml:space="preserve">)</w:t>
       </w:r>
       <w:r/>
     </w:p>
@@ -3516,20 +4345,26 @@
         <w:pStyle w:val="1073"/>
         <w:numPr>
           <w:ilvl w:val="0"/>
-          <w:numId w:val="13"/>
+          <w:numId w:val="14"/>
         </w:numPr>
       </w:pPr>
       <w:r>
-        <w:t xml:space="preserve">Felt i klasser </w:t>
-      </w:r>
-      <w:r>
-        <w:rPr>
-          <w:b/>
-        </w:rPr>
-        <w:t xml:space="preserve">skal</w:t>
-      </w:r>
-      <w:r>
-        <w:t xml:space="preserve"> være private</w:t>
+        <w:t xml:space="preserve">«</w:t>
+      </w:r>
+      <w:r>
+        <w:t xml:space="preserve">idiot-sikker</w:t>
+      </w:r>
+      <w:r>
+        <w:t xml:space="preserve">»</w:t>
+      </w:r>
+      <w:r>
+        <w:t xml:space="preserve"> programvare (</w:t>
+      </w:r>
+      <w:r>
+        <w:t xml:space="preserve">fail</w:t>
+      </w:r>
+      <w:r>
+        <w:t xml:space="preserve">-safe)</w:t>
       </w:r>
       <w:r/>
     </w:p>
@@ -3538,70 +4373,163 @@
         <w:pStyle w:val="1073"/>
         <w:numPr>
           <w:ilvl w:val="0"/>
-          <w:numId w:val="13"/>
+          <w:numId w:val="14"/>
         </w:numPr>
       </w:pPr>
       <w:r>
-        <w:t xml:space="preserve">Modularisering</w:t>
-      </w:r>
-      <w:r>
-        <w:t xml:space="preserve"> og abstrahering</w:t>
+        <w:t xml:space="preserve">bruker-vennlig design og </w:t>
+      </w:r>
+      <w:r>
+        <w:t xml:space="preserve">graceful</w:t>
+      </w:r>
+      <w:r>
+        <w:t xml:space="preserve"> </w:t>
+      </w:r>
+      <w:r>
+        <w:t xml:space="preserve">termination</w:t>
+      </w:r>
+      <w:r>
+        <w:t xml:space="preserve"> for å ikke krasje program tilfeldig</w:t>
       </w:r>
       <w:r/>
     </w:p>
     <w:p>
       <w:pPr>
         <w:pStyle w:val="1073"/>
-        <w:numPr>
-          <w:ilvl w:val="0"/>
-          <w:numId w:val="13"/>
-        </w:numPr>
-      </w:pPr>
-      <w:r>
-        <w:t xml:space="preserve">Osv.</w:t>
+      </w:pPr>
+      <w:r>
+        <w:rPr>
+          <w:b/>
+        </w:rPr>
+        <w:t xml:space="preserve">Kommentar</w:t>
+      </w:r>
+      <w:r>
+        <w:t xml:space="preserve">: Det er her</w:t>
+      </w:r>
+      <w:r>
+        <w:t xml:space="preserve"> du/dere </w:t>
+      </w:r>
+      <w:r>
+        <w:t xml:space="preserve">skal bearbeide arbeidet ut fra de teorier og metoder som er nevnt i de to foregående kapitlene, og</w:t>
+      </w:r>
+      <w:r>
+        <w:t xml:space="preserve"> som kan gi et forslag til løsning på den problemstillingen som er definert i innledningen. Merk at det da er nødvendig å gjøre en del henvisninger tilbake til disse to kapitlene for at den som leser rapporten skal kunne følge bakgrunnen for de vurderinger</w:t>
+      </w:r>
+      <w:r>
+        <w:t xml:space="preserve"> du/dere </w:t>
+      </w:r>
+      <w:r>
+        <w:t xml:space="preserve">nå gjør. Husk at</w:t>
+      </w:r>
+      <w:r>
+        <w:t xml:space="preserve"> du/dere </w:t>
+      </w:r>
+      <w:r>
+        <w:t xml:space="preserve">aldri må gjøre vurderinger og analyser uten at dette er dokumentert i teori kapittelet. Ubegrunnet synsing er fullstendig verdiløst. I en oppgave som denne der selve læreprosessen er vesentlig, bør</w:t>
+      </w:r>
+      <w:r>
+        <w:t xml:space="preserve"> du/dere </w:t>
+      </w:r>
+      <w:r>
+        <w:t xml:space="preserve">være flinke til å formulere de tanker og vurderinger som gjøres i selve argumenteringen, altså beskrive både prosess og løsning. Som en huskeregel kan</w:t>
+      </w:r>
+      <w:r>
+        <w:t xml:space="preserve"> du/dere </w:t>
+      </w:r>
+      <w:r>
+        <w:t xml:space="preserve">tenke at normalt har man en tendens til å ikke skrive ned nok rundt selve prosessen med argumentering.</w:t>
+      </w:r>
+      <w:r>
+        <w:t xml:space="preserve">]</w:t>
       </w:r>
       <w:r/>
     </w:p>
     <w:p>
       <w:pPr>
-        <w:pStyle w:val="1051"/>
-      </w:pPr>
-      <w:r/>
-      <w:bookmarkStart w:id="19" w:name="_Toc116650255"/>
-      <w:r>
-        <w:t xml:space="preserve">METODE </w:t>
-      </w:r>
-      <w:r>
-        <w:t xml:space="preserve">–</w:t>
-      </w:r>
-      <w:r>
-        <w:t xml:space="preserve"> </w:t>
-      </w:r>
-      <w:r>
-        <w:t xml:space="preserve">DESIGN</w:t>
-      </w:r>
-      <w:bookmarkEnd w:id="19"/>
-      <w:r/>
+        <w:pStyle w:val="1073"/>
+      </w:pPr>
+      <w:r>
+        <w:t xml:space="preserve">[</w:t>
+      </w:r>
+      <w:r>
+        <w:rPr>
+          <w:b/>
+          <w:bCs/>
+        </w:rPr>
+        <w:t xml:space="preserve">Konkret for </w:t>
+      </w:r>
+      <w:r>
+        <w:rPr>
+          <w:b/>
+          <w:bCs/>
+        </w:rPr>
+        <w:t xml:space="preserve">Programmeringsemner</w:t>
+      </w:r>
+      <w:r>
+        <w:t xml:space="preserve">: </w:t>
+      </w:r>
       <w:r/>
     </w:p>
     <w:p>
       <w:pPr>
         <w:pStyle w:val="1073"/>
-      </w:pPr>
-      <w:r>
-        <w:t xml:space="preserve">[</w:t>
-      </w:r>
-      <w:r>
-        <w:t xml:space="preserve">Denne delen skal redegjøre for hvordan man planla å gå fram / har gått fram for å løse oppgaven og sannsynliggjøre framgangsmåten. Framgangsmåten kan være en utviklingsoppgave, for eksempel utvikling av et </w:t>
-      </w:r>
-      <w:r>
-        <w:t xml:space="preserve">datasystem, </w:t>
-      </w:r>
-      <w:r>
-        <w:t xml:space="preserve">databasesystem, en grafikkrutine, et kontrollprogram osv. Ta da også</w:t>
-      </w:r>
-      <w:r>
-        <w:t xml:space="preserve"> med valg av utviklingsmetode, framdriftsplan, organisering og rapportering, hvordan arbeidet utprøves, kontrolleres og korrigeres, om systemdokumentasjon og brukerveiledning, om overlevering til oppdragsgiver og avtalte kriterier for fullført oppgave osv.</w:t>
+        <w:rPr>
+          <w:highlight w:val="none"/>
+        </w:rPr>
+      </w:pPr>
+      <w:r>
+        <w:t xml:space="preserve">Her beskriver</w:t>
+      </w:r>
+      <w:r>
+        <w:t xml:space="preserve"> du/dere </w:t>
+      </w:r>
+      <w:r>
+        <w:t xml:space="preserve">hvilke </w:t>
+      </w:r>
+      <w:r>
+        <w:t xml:space="preserve">kandidater til </w:t>
+      </w:r>
+      <w:r>
+        <w:t xml:space="preserve">klasser</w:t>
+      </w:r>
+      <w:r>
+        <w:t xml:space="preserve"> du/dere </w:t>
+      </w:r>
+      <w:r>
+        <w:t xml:space="preserve">har funnet med bakgrunn i kravspesifikasjonen</w:t>
+      </w:r>
+      <w:r>
+        <w:t xml:space="preserve"> og begreps-kapittelet</w:t>
+      </w:r>
+      <w:r>
+        <w:t xml:space="preserve">. Beskriv også hvilke funksjonalitet som det er </w:t>
+      </w:r>
+      <w:r>
+        <w:t xml:space="preserve">st</w:t>
+      </w:r>
+      <w:r>
+        <w:t xml:space="preserve">i</w:t>
+      </w:r>
+      <w:r>
+        <w:t xml:space="preserve">lt krav til i kravspesifikasjonen</w:t>
+      </w:r>
+      <w:r>
+        <w:t xml:space="preserve"> og hvordan denne er løst</w:t>
+      </w:r>
+      <w:r>
+        <w:t xml:space="preserve">. For hver klasse</w:t>
+      </w:r>
+      <w:r>
+        <w:t xml:space="preserve"> du/dere </w:t>
+      </w:r>
+      <w:r>
+        <w:t xml:space="preserve">har identifisert, skriv kort hva som er klassens ansvar/rolle i systemet</w:t>
+      </w:r>
+      <w:r>
+        <w:t xml:space="preserve"> (gjerne i form av en tabell)</w:t>
+      </w:r>
+      <w:r>
+        <w:t xml:space="preserve">.</w:t>
       </w:r>
       <w:r>
         <w:t xml:space="preserve">]</w:t>
@@ -3611,119 +4539,22 @@
     <w:p>
       <w:pPr>
         <w:pStyle w:val="1073"/>
-        <w:rPr>
-          <w:highlight w:val="none"/>
-        </w:rPr>
-      </w:pPr>
-      <w:r>
-        <w:t xml:space="preserve">[Beskriv også hvilke verktøy </w:t>
-      </w:r>
-      <w:r>
-        <w:t xml:space="preserve">du/</w:t>
-      </w:r>
-      <w:r>
-        <w:t xml:space="preserve">dere har benyttet for å løse oppgaven, hvilket utviklingsmiljø</w:t>
-      </w:r>
-      <w:r>
-        <w:t xml:space="preserve"> du/dere </w:t>
-      </w:r>
-      <w:r>
-        <w:t xml:space="preserve">har jobbet i (</w:t>
-      </w:r>
-      <w:r>
-        <w:t xml:space="preserve">BlueJ</w:t>
-      </w:r>
-      <w:r>
-        <w:t xml:space="preserve">, </w:t>
-      </w:r>
-      <w:r>
-        <w:t xml:space="preserve">Netbeans</w:t>
-      </w:r>
-      <w:r>
-        <w:t xml:space="preserve">, </w:t>
-      </w:r>
-      <w:r>
-        <w:t xml:space="preserve">Eclipse</w:t>
-      </w:r>
-      <w:r>
-        <w:t xml:space="preserve">, </w:t>
-      </w:r>
-      <w:r>
-        <w:t xml:space="preserve">IntelliJ</w:t>
-      </w:r>
-      <w:r>
-        <w:t xml:space="preserve">,</w:t>
-      </w:r>
-      <w:r>
-        <w:t xml:space="preserve"> </w:t>
-      </w:r>
-      <w:r>
-        <w:t xml:space="preserve">CheckStyle</w:t>
-      </w:r>
-      <w:r>
-        <w:t xml:space="preserve">, </w:t>
-      </w:r>
-      <w:r>
-        <w:t xml:space="preserve">SonarLint</w:t>
-      </w:r>
-      <w:r>
-        <w:t xml:space="preserve"> </w:t>
-      </w:r>
-      <w:r>
-        <w:t xml:space="preserve">Bitbucket</w:t>
-      </w:r>
-      <w:r>
-        <w:t xml:space="preserve">, </w:t>
-      </w:r>
-      <w:r>
-        <w:t xml:space="preserve">Git</w:t>
-      </w:r>
-      <w:r>
-        <w:t xml:space="preserve">, Wiki, </w:t>
-      </w:r>
-      <w:r>
-        <w:t xml:space="preserve">Issue-tracking</w:t>
-      </w:r>
-      <w:r>
-        <w:t xml:space="preserve"> som </w:t>
-      </w:r>
-      <w:r>
-        <w:t xml:space="preserve">JIRA</w:t>
-      </w:r>
-      <w:r>
-        <w:t xml:space="preserve"> </w:t>
-      </w:r>
-      <w:r>
-        <w:t xml:space="preserve">el.l</w:t>
-      </w:r>
-      <w:r>
-        <w:t xml:space="preserve">. osv.]</w:t>
-      </w:r>
+      </w:pPr>
+      <w:r/>
       <w:r/>
     </w:p>
     <w:p>
-      <w:pPr>
-        <w:rPr>
-          <w:highlight w:val="none"/>
-        </w:rPr>
-      </w:pPr>
-      <w:r>
-        <w:rPr>
-          <w:highlight w:val="none"/>
-        </w:rPr>
-        <w:t xml:space="preserve">For å utvikle applikasjonen, har je</w:t>
-      </w:r>
-      <w:r>
-        <w:rPr>
-          <w:highlight w:val="none"/>
-        </w:rPr>
-        <w:t xml:space="preserve">g benyttet flere verktøy: som IDE har jeg benyttet VS Code, og jeg har brukt Git som versjonskontrollprogram. Jeg har benyttet GitHub for fjernlagring av koden. Bruken av Git og GitHub gjør at jeg kan endre på koden fra flere PCer, og det sikrer at koden e</w:t>
-      </w:r>
-      <w:r>
-        <w:rPr>
-          <w:highlight w:val="none"/>
-        </w:rPr>
-        <w:t xml:space="preserve">r trygt lagret i tilfelle PCene skulle bli ødelagt eller informasjonen lokalt på PCene blir slettet av en eller annen grunn. VS Code har også en plugin for CheckStyle som gjør det enkelt å sjekke at koden følger kodestilen jeg har valgt, som er Google sin.</w:t>
+      <w:r>
+        <w:rPr>
+          <w:highlight w:val="none"/>
+        </w:rPr>
+        <w:t xml:space="preserve">“Product” er en informasjonsklasse. Den har felter for all informasjonen en vare skulle holde på i følge kravspesifikasjonen. Klassen tilbyr kun metoder for å hente og endre på verdien til </w:t>
+      </w:r>
+      <w:r>
+        <w:rPr>
+          <w:highlight w:val="none"/>
+        </w:rPr>
+        <w:t xml:space="preserve">feltene.  og for å endre på verdiene til alle feltene bortsett fra id’en. Datatypene til feltene ble valgt basert på det som stod i oppgaveteksten, siden beskrivelsen av slik dataen skulle lagres kunne bli direkte oversatt til datatyper i Java. </w:t>
       </w:r>
       <w:r>
         <w:rPr>
@@ -3733,26 +4564,47 @@
       <w:r/>
     </w:p>
     <w:p>
-      <w:r/>
+      <w:r>
+        <w:rPr>
+          <w:highlight w:val="none"/>
+        </w:rPr>
+      </w:r>
+      <w:r>
+        <w:rPr>
+          <w:highlight w:val="none"/>
+        </w:rPr>
+      </w:r>
       <w:r/>
     </w:p>
     <w:p>
-      <w:pPr>
-        <w:rPr>
-          <w:highlight w:val="none"/>
-        </w:rPr>
-      </w:pPr>
-      <w:r>
-        <w:rPr>
-          <w:highlight w:val="none"/>
-        </w:rPr>
-        <w:t xml:space="preserve">Måten jeg har gått frem for å løse oppgaven, er å gjøre hver av de tre delene individuelt i </w:t>
-      </w:r>
-      <w:r>
-        <w:rPr>
-          <w:highlight w:val="none"/>
-        </w:rPr>
-        <w:t xml:space="preserve">stedet for å se på de endelige kravene for innleveringen og gjøre alt i ett. Dette forsikrer at oppgaven blir gjennomført slik faglærer tiltenkte det og minsker sannsynligheten for at jeg gjør feil. Jeg skriver også ned notater om tenkemåten min underveis.</w:t>
+      <w:r>
+        <w:rPr>
+          <w:highlight w:val="none"/>
+        </w:rPr>
+      </w:r>
+      <w:r>
+        <w:rPr>
+          <w:highlight w:val="none"/>
+        </w:rPr>
+        <w:t xml:space="preserve">Jeg har valgt </w:t>
+      </w:r>
+      <w:r>
+        <w:rPr>
+          <w:highlight w:val="none"/>
+        </w:rPr>
+        <w:t xml:space="preserve">å implementere mutatormetoder for alle feltene bortsett fra id</w:t>
+      </w:r>
+      <w:r>
+        <w:rPr>
+          <w:highlight w:val="none"/>
+        </w:rPr>
+        <w:t xml:space="preserve">-feltet. Dette er i tilfelle en har lagt inn feil informasjon på noen av feltene. Det vil være en vesentlig bedre brukeropplevelse å kunne endre på ett eller flere felt med feil informasjon enn å måtte lage hele objektet på nytt. Hvis en skulle ha laget et</w:t>
+      </w:r>
+      <w:r>
+        <w:rPr>
+          <w:highlight w:val="none"/>
+        </w:rPr>
+        <w:t xml:space="preserve"> nytt objekt av samme produktet, så må en også slette det eksisterende objektet før en kan legge inn det nye. Å kunne endre feltene på et eksisterende produkt er altså konseptuelt enklere å skulle implementere og det vil føre til en bedre brukeropplevelse.</w:t>
       </w:r>
       <w:r>
         <w:rPr>
@@ -3762,20 +4614,48 @@
       <w:r/>
     </w:p>
     <w:p>
-      <w:r/>
+      <w:r>
+        <w:rPr>
+          <w:highlight w:val="none"/>
+        </w:rPr>
+      </w:r>
+      <w:r>
+        <w:rPr>
+          <w:highlight w:val="none"/>
+        </w:rPr>
+      </w:r>
       <w:r/>
     </w:p>
     <w:p>
-      <w:pPr>
-        <w:rPr>
-          <w:highlight w:val="none"/>
-        </w:rPr>
-      </w:pPr>
-      <w:r>
-        <w:rPr>
-          <w:highlight w:val="none"/>
-        </w:rPr>
-        <w:t xml:space="preserve">Programmet består av tre klasser: Product, som representer et produkt, Inventory, som representerer inventaret til bedriften, altså samlingen av produktene deres, og Client, som er brukergrensesnittet. </w:t>
+      <w:r>
+        <w:rPr>
+          <w:highlight w:val="none"/>
+        </w:rPr>
+        <w:t xml:space="preserve">I koden brukes det hjelpemetoder for å forsikre at verdiene på feltene (som det gir mening eller er mulig å gjøre det for) er korrekte. Disse feltene er price, weight, height, length, category og quantity. Feltene price, weight, height og </w:t>
+      </w:r>
+      <w:r>
+        <w:rPr>
+          <w:highlight w:val="none"/>
+        </w:rPr>
+        <w:t xml:space="preserve">length blir sjekket om er strengt større enn null. Det gir ingen mening at weight, height eller length skal være null, ettersom dette er fysisk umulig. En kan argumentere for at price skal kunne settes til null, f.eks. for å indikere noe form for salg, men</w:t>
+      </w:r>
+      <w:r>
+        <w:rPr>
+          <w:highlight w:val="none"/>
+        </w:rPr>
+        <w:t xml:space="preserve"> dette gjør funksjonen til feltet utydelig, noe som bør unngås. “cat</w:t>
+      </w:r>
+      <w:r>
+        <w:rPr>
+          <w:highlight w:val="none"/>
+        </w:rPr>
+        <w:t xml:space="preserve">egory” blir sjekket om er enten 1, 2, 3 eller 4, og quantity blir sjekket om er større eller lik 0. I stedet for å måtte repetere koden for å sjekke om disse verdiene er korrekte, så bruker konstruktøren setter-metodene. En annen måte vi forsikrer at bruke</w:t>
+      </w:r>
+      <w:r>
+        <w:rPr>
+          <w:highlight w:val="none"/>
+        </w:rPr>
+        <w:t xml:space="preserve">ren ikke gir feil verdier, er ved at vi har skrevet hvilke verdier som er akseptert i javadocen til koden. Brukeren vet altså hva slags verdier som er lovlig før de tar i bruk koden, og koden sier i fra til brukeren i tilfelle de skriver feil med et uhell.</w:t>
       </w:r>
       <w:r>
         <w:rPr>
@@ -3785,26 +4665,32 @@
       <w:r/>
     </w:p>
     <w:p>
-      <w:r/>
+      <w:r>
+        <w:rPr>
+          <w:highlight w:val="none"/>
+        </w:rPr>
+      </w:r>
+      <w:r>
+        <w:rPr>
+          <w:highlight w:val="none"/>
+        </w:rPr>
+      </w:r>
       <w:r/>
     </w:p>
     <w:p>
       <w:pPr>
-        <w:rPr>
-          <w:highlight w:val="none"/>
-        </w:rPr>
-      </w:pPr>
-      <w:r>
-        <w:rPr>
-          <w:highlight w:val="none"/>
-        </w:rPr>
-        <w:t xml:space="preserve">Product er en informasjonsklasse som inneholder informasjonen om et produkt. Den tilbyr kun metoder for å hente ut inf</w:t>
-      </w:r>
-      <w:r>
-        <w:rPr>
-          <w:highlight w:val="none"/>
-        </w:rPr>
-        <w:t xml:space="preserve">ormasjon fra feltene og for å endre på verdiene til alle feltene bortsett fra id’en. Datatypene til feltene ble valgt basert på det som stod i oppgaveteksten, siden beskrivelsen av slik dataen skulle lagres kunne bli direkte oversatt til datatyper i Java. </w:t>
+        <w:pStyle w:val="1052"/>
+      </w:pPr>
+      <w:r>
+        <w:rPr>
+          <w:highlight w:val="none"/>
+        </w:rPr>
+      </w:r>
+      <w:r>
+        <w:rPr>
+          <w:highlight w:val="none"/>
+        </w:rPr>
+        <w:t xml:space="preserve">Del 2</w:t>
       </w:r>
       <w:r>
         <w:rPr>
@@ -3815,14 +4701,13 @@
     </w:p>
     <w:p>
       <w:pPr>
-        <w:rPr>
-          <w:highlight w:val="none"/>
-        </w:rPr>
-      </w:pPr>
-      <w:r>
-        <w:rPr>
-          <w:highlight w:val="none"/>
-        </w:rPr>
+        <w:pStyle w:val="1072"/>
+      </w:pPr>
+      <w:r>
+        <w:t xml:space="preserve">I denne delen skulle første iterasjon av brukergrensesnittet og registerklassen utarbeides. Registermetoden skal bruk</w:t>
+      </w:r>
+      <w:r>
+        <w:t xml:space="preserve">e en av samlingene som er tilgjengelige i JDK for å holde på de ulike produktene som blir registrert i varehuset. I oppgaveteksten ble ArrayList, HashMap og HashSet valgt. Av disse tre ble ArrayList og HashMap vurdert, og det endelige valget ble ArrayList.</w:t>
       </w:r>
       <w:r>
         <w:rPr>
@@ -3833,166 +4718,7 @@
     </w:p>
     <w:p>
       <w:pPr>
-        <w:rPr>
-          <w:highlight w:val="none"/>
-        </w:rPr>
-      </w:pPr>
-      <w:r>
-        <w:rPr>
-          <w:highlight w:val="none"/>
-        </w:rPr>
-      </w:r>
-      <w:r>
-        <w:rPr>
-          <w:highlight w:val="none"/>
-        </w:rPr>
-        <w:t xml:space="preserve">Jeg har valgt </w:t>
-      </w:r>
-      <w:r>
-        <w:rPr>
-          <w:highlight w:val="none"/>
-        </w:rPr>
-        <w:t xml:space="preserve">å implementere mutatormetoder for alle feltene bortsett fra id</w:t>
-      </w:r>
-      <w:r>
-        <w:rPr>
-          <w:highlight w:val="none"/>
-        </w:rPr>
-        <w:t xml:space="preserve">-feltet. Dette er i tilfelle en har lagt inn feil informasjon på noen av feltene. Det vil være en vesentlig bedre brukeropplevelse å kunne endre på ett eller flere felt med feil informasjon enn å måtte lage hele objektet på nytt. Hvis en skulle ha laget et</w:t>
-      </w:r>
-      <w:r>
-        <w:rPr>
-          <w:highlight w:val="none"/>
-        </w:rPr>
-        <w:t xml:space="preserve"> nytt objekt av samme produktet, så må en også slette det eksisterende objektet før en kan legge inn det nye. Å kunne endre feltene på et eksisterende produkt er altså konseptuelt enklere å skulle implementere og det vil føre til en bedre brukeropplevelse.</w:t>
-      </w:r>
-      <w:r>
-        <w:rPr>
-          <w:highlight w:val="none"/>
-        </w:rPr>
-      </w:r>
-      <w:r/>
-    </w:p>
-    <w:p>
-      <w:pPr>
-        <w:rPr>
-          <w:highlight w:val="none"/>
-        </w:rPr>
-      </w:pPr>
-      <w:r>
-        <w:rPr>
-          <w:highlight w:val="none"/>
-        </w:rPr>
-      </w:r>
-      <w:r>
-        <w:rPr>
-          <w:highlight w:val="none"/>
-        </w:rPr>
-      </w:r>
-      <w:r/>
-    </w:p>
-    <w:p>
-      <w:pPr>
-        <w:rPr>
-          <w:highlight w:val="none"/>
-        </w:rPr>
-      </w:pPr>
-      <w:r>
-        <w:rPr>
-          <w:highlight w:val="none"/>
-        </w:rPr>
-        <w:t xml:space="preserve">I koden brukes det hjelpemetoder for å forsikre at verdiene på feltene (som det gir mening eller er mulig å gjøre det for) er korrekte. Disse feltene er price, weight, height, length, category og quantity. Feltene price, weight, height og </w:t>
-      </w:r>
-      <w:r>
-        <w:rPr>
-          <w:highlight w:val="none"/>
-        </w:rPr>
-        <w:t xml:space="preserve">length blir sjekket om er strengt større enn null. Det gir ingen mening at weight, height eller length skal være null, ettersom dette er fysisk umulig. En kan argumentere for at price skal kunne settes til null, f.eks. for å indikere noe form for salg, men</w:t>
-      </w:r>
-      <w:r>
-        <w:rPr>
-          <w:highlight w:val="none"/>
-        </w:rPr>
-        <w:t xml:space="preserve"> dette gjør funksjonen til feltet utydelig, noe som bør unngås. “cat</w:t>
-      </w:r>
-      <w:r>
-        <w:rPr>
-          <w:highlight w:val="none"/>
-        </w:rPr>
-        <w:t xml:space="preserve">egory” blir sjekket om er enten 1, 2, 3 eller 4, og quantity blir sjekket om er større eller lik 0. I stedet for å måtte repetere koden for å sjekke om disse verdiene er korrekte, så bruker konstruktøren setter-metodene. En annen måte vi forsikrer at bruke</w:t>
-      </w:r>
-      <w:r>
-        <w:rPr>
-          <w:highlight w:val="none"/>
-        </w:rPr>
-        <w:t xml:space="preserve">ren ikke gir feil verdier, er ved at vi har skrevet hvilke verdier som er akseptert i javadocen til koden. Brukeren vet altså hva slags verdier som er lovlig før de tar i bruk koden, og koden sier i fra til brukeren i tilfelle de skriver feil med et uhell.</w:t>
-      </w:r>
-      <w:r>
-        <w:rPr>
-          <w:highlight w:val="none"/>
-        </w:rPr>
-      </w:r>
-      <w:r/>
-    </w:p>
-    <w:p>
-      <w:pPr>
-        <w:rPr>
-          <w:highlight w:val="none"/>
-        </w:rPr>
-      </w:pPr>
-      <w:r>
-        <w:rPr>
-          <w:highlight w:val="none"/>
-        </w:rPr>
-      </w:r>
-      <w:r>
-        <w:rPr>
-          <w:highlight w:val="none"/>
-        </w:rPr>
-      </w:r>
-      <w:r/>
-    </w:p>
-    <w:p>
-      <w:pPr>
-        <w:pStyle w:val="1052"/>
-        <w:rPr>
-          <w:highlight w:val="none"/>
-        </w:rPr>
-      </w:pPr>
-      <w:r>
-        <w:rPr>
-          <w:highlight w:val="none"/>
-        </w:rPr>
-      </w:r>
-      <w:r>
-        <w:rPr>
-          <w:highlight w:val="none"/>
-        </w:rPr>
-        <w:t xml:space="preserve">Del 2</w:t>
-      </w:r>
-      <w:r/>
-    </w:p>
-    <w:p>
-      <w:pPr>
         <w:pStyle w:val="1072"/>
-        <w:rPr>
-          <w:highlight w:val="none"/>
-        </w:rPr>
-      </w:pPr>
-      <w:r>
-        <w:t xml:space="preserve">I denne delen skulle første iterasjon av brukergrensesnittet og registerklassen utarbeides. Registermetoden skal bruk</w:t>
-      </w:r>
-      <w:r>
-        <w:t xml:space="preserve">e en av samlingene som er tilgjengelige i JDK for å holde på de ulike produktene som blir registrert i varehuset. I oppgaveteksten ble ArrayList, HashMap og HashSet valgt. Av disse tre ble ArrayList og HashMap vurdert, og det endelige valget ble ArrayList.</w:t>
-      </w:r>
-      <w:r/>
-    </w:p>
-    <w:p>
-      <w:pPr>
-        <w:pStyle w:val="1072"/>
-        <w:rPr>
-          <w:highlight w:val="none"/>
-        </w:rPr>
       </w:pPr>
       <w:r>
         <w:rPr>
@@ -4042,9 +4768,6 @@
     <w:p>
       <w:pPr>
         <w:pStyle w:val="1072"/>
-        <w:rPr>
-          <w:highlight w:val="none"/>
-        </w:rPr>
       </w:pPr>
       <w:r>
         <w:rPr>
@@ -4074,9 +4797,6 @@
     <w:p>
       <w:pPr>
         <w:pStyle w:val="1072"/>
-        <w:rPr>
-          <w:highlight w:val="none"/>
-        </w:rPr>
       </w:pPr>
       <w:r>
         <w:rPr>
@@ -4106,9 +4826,6 @@
     <w:p>
       <w:pPr>
         <w:pStyle w:val="1072"/>
-        <w:rPr>
-          <w:highlight w:val="none"/>
-        </w:rPr>
       </w:pPr>
       <w:r>
         <w:rPr>
@@ -4139,15 +4856,17 @@
           <w:highlight w:val="none"/>
         </w:rPr>
         <w:t xml:space="preserve">r at et varehus på det aller meste kommer til å ha ulike varetyper målt i titusener (INSERT CITATION). The Home Depot, verdens største  Det en sparer i beregningstid veier ikke opp for den mer kompliserte implementasjonen bruken av et HashMap vil føre til.</w:t>
+      </w:r>
+      <w:r>
+        <w:rPr>
+          <w:highlight w:val="none"/>
+        </w:rPr>
       </w:r>
       <w:r/>
     </w:p>
     <w:p>
       <w:pPr>
         <w:pStyle w:val="1072"/>
-        <w:rPr>
-          <w:highlight w:val="none"/>
-        </w:rPr>
       </w:pPr>
       <w:r>
         <w:rPr>
@@ -4190,15 +4909,17 @@
           <w:highlight w:val="none"/>
         </w:rPr>
         <w:t xml:space="preserve"> Den oppnår også lav kobling ved at den ikke er avhengig av andre klasser for å utføre handlingene på inventaret. </w:t>
+      </w:r>
+      <w:r>
+        <w:rPr>
+          <w:highlight w:val="none"/>
+        </w:rPr>
       </w:r>
       <w:r/>
     </w:p>
     <w:p>
       <w:pPr>
         <w:pStyle w:val="1072"/>
-        <w:rPr>
-          <w:highlight w:val="none"/>
-        </w:rPr>
       </w:pPr>
       <w:r>
         <w:rPr>
@@ -4216,9 +4937,6 @@
     <w:p>
       <w:pPr>
         <w:pStyle w:val="1072"/>
-        <w:rPr>
-          <w:highlight w:val="none"/>
-        </w:rPr>
       </w:pPr>
       <w:r>
         <w:rPr>
@@ -4272,433 +4990,16 @@
       <w:r/>
     </w:p>
     <w:p>
-      <w:pPr>
-        <w:pStyle w:val="1072"/>
-        <w:rPr>
-          <w:highlight w:val="none"/>
-        </w:rPr>
-      </w:pPr>
-      <w:r>
-        <w:rPr>
-          <w:highlight w:val="none"/>
-        </w:rPr>
-      </w:r>
-      <w:r>
-        <w:rPr>
-          <w:highlight w:val="none"/>
-        </w:rPr>
-      </w:r>
-    </w:p>
-    <w:p>
-      <w:pPr>
-        <w:pStyle w:val="1072"/>
-        <w:rPr>
-          <w:highlight w:val="none"/>
-        </w:rPr>
-      </w:pPr>
-      <w:r>
-        <w:rPr>
-          <w:highlight w:val="none"/>
-        </w:rPr>
-      </w:r>
-      <w:r>
-        <w:rPr>
-          <w:highlight w:val="none"/>
-        </w:rPr>
-      </w:r>
-      <w:r/>
-    </w:p>
-    <w:p>
-      <w:pPr>
-        <w:rPr>
-          <w:highlight w:val="none"/>
-        </w:rPr>
-      </w:pPr>
-      <w:r>
-        <w:rPr>
-          <w:highlight w:val="none"/>
-        </w:rPr>
-      </w:r>
-      <w:r>
-        <w:rPr>
-          <w:highlight w:val="none"/>
-        </w:rPr>
-      </w:r>
-      <w:r/>
-    </w:p>
-    <w:p>
-      <w:pPr>
-        <w:pStyle w:val="1051"/>
-      </w:pPr>
-      <w:r/>
-      <w:bookmarkStart w:id="20" w:name="_Toc116650256"/>
-      <w:r>
-        <w:t xml:space="preserve">RESULTATER</w:t>
-      </w:r>
-      <w:bookmarkEnd w:id="20"/>
-      <w:r/>
-      <w:r/>
-    </w:p>
-    <w:p>
-      <w:pPr>
-        <w:pStyle w:val="1073"/>
-      </w:pPr>
-      <w:r>
-        <w:t xml:space="preserve">[Dette er rapportens største del. Ved oppgave som omfatter </w:t>
-      </w:r>
-      <w:r>
-        <w:t xml:space="preserve">teorigjennomgang, analyse eller teknisk/vitenskapelig undersøkelse: resultater av undersøkelsen - uten vurdering (disse kommer under drøfting). Ved oppgave som omfatter utviklingsoppgave: beskrivelse av løsning, bruksmåte, installasjon, drift og sikkerhet.</w:t>
-      </w:r>
-      <w:r/>
-    </w:p>
-    <w:p>
-      <w:pPr>
-        <w:pStyle w:val="1073"/>
-      </w:pPr>
-      <w:r>
-        <w:t xml:space="preserve">Eventuelle </w:t>
-      </w:r>
-      <w:r>
-        <w:t xml:space="preserve">UML</w:t>
-      </w:r>
-      <w:r>
-        <w:t xml:space="preserve">-diagrammer som </w:t>
-      </w:r>
-      <w:r>
-        <w:t xml:space="preserve">klassediagrammer</w:t>
-      </w:r>
-      <w:r>
-        <w:t xml:space="preserve">, sekvensdiagrammer </w:t>
-      </w:r>
-      <w:r>
-        <w:t xml:space="preserve">o</w:t>
-      </w:r>
-      <w:r>
-        <w:t xml:space="preserve">sv</w:t>
-      </w:r>
-      <w:r>
-        <w:t xml:space="preserve"> med tilhørende forklaringer/begrunnelser for valg </w:t>
-      </w:r>
-      <w:r>
-        <w:t xml:space="preserve">kan</w:t>
-      </w:r>
-      <w:r>
-        <w:t xml:space="preserve"> inngå her.</w:t>
-      </w:r>
-      <w:r/>
-    </w:p>
-    <w:p>
-      <w:pPr>
-        <w:pStyle w:val="1073"/>
-      </w:pPr>
-      <w:r>
-        <w:t xml:space="preserve">Det er også her vik</w:t>
-      </w:r>
-      <w:r>
-        <w:t xml:space="preserve">t</w:t>
-      </w:r>
-      <w:r>
-        <w:t xml:space="preserve">ig å få frem ulike løsninger man har vurdert i prosessen for å komme frem til endelig valgt løsning. Begrunnelse skal gis for hvorfor den ene løsningene ble valgt fremfor den andre.</w:t>
-      </w:r>
-      <w:r/>
-    </w:p>
-    <w:p>
-      <w:pPr>
-        <w:pStyle w:val="1073"/>
-      </w:pPr>
-      <w:r>
-        <w:t xml:space="preserve">Beskriv også det endelige resultatet; hva ble til slutt produsert/utviklet i prosjektet? En kort brukerveiledning kan også være på sin plass. Er løsningen stor, kan brukerveiledningen legges ved som et vedlegg og henvises til fra dette kapittelet.</w:t>
-      </w:r>
-      <w:r>
-        <w:t xml:space="preserve">]</w:t>
-      </w:r>
-      <w:r/>
-    </w:p>
-    <w:p>
-      <w:pPr>
-        <w:pStyle w:val="1073"/>
-      </w:pPr>
-      <w:r>
-        <w:t xml:space="preserve">Hva ble endret i forhold til opprinnelige design contra det siste designet som ble innlevert (</w:t>
-      </w:r>
-      <w:r>
-        <w:rPr>
-          <w:b/>
-          <w:bCs/>
-        </w:rPr>
-        <w:t xml:space="preserve">refaktorering</w:t>
-      </w:r>
-      <w:r>
-        <w:t xml:space="preserve">)? Her kan dere benytte klassediagram, sekvensdiagram, </w:t>
-      </w:r>
-      <w:r>
-        <w:t xml:space="preserve">osv</w:t>
-      </w:r>
-      <w:r>
-        <w:t xml:space="preserve"> for å illustrere endringer underveis.</w:t>
-      </w:r>
-      <w:r/>
-    </w:p>
-    <w:p>
-      <w:pPr>
-        <w:pStyle w:val="1073"/>
-      </w:pPr>
-      <w:r>
-        <w:t xml:space="preserve">Hva som ble gjort for å </w:t>
-      </w:r>
-      <w:r>
-        <w:t xml:space="preserve">opp</w:t>
-      </w:r>
-      <w:r>
-        <w:t xml:space="preserve">nå </w:t>
-      </w:r>
-      <w:r/>
-    </w:p>
-    <w:p>
-      <w:pPr>
-        <w:pStyle w:val="1073"/>
-        <w:numPr>
-          <w:ilvl w:val="0"/>
-          <w:numId w:val="14"/>
-        </w:numPr>
-      </w:pPr>
-      <w:r>
-        <w:t xml:space="preserve">robust</w:t>
-      </w:r>
-      <w:r>
-        <w:t xml:space="preserve"> programvare (bruk av testing, </w:t>
-      </w:r>
-      <w:r>
-        <w:t xml:space="preserve">debugging</w:t>
-      </w:r>
-      <w:r>
-        <w:t xml:space="preserve"> </w:t>
-      </w:r>
-      <w:r>
-        <w:t xml:space="preserve">osv</w:t>
-      </w:r>
-      <w:r>
-        <w:t xml:space="preserve">, </w:t>
-      </w:r>
-      <w:r>
-        <w:t xml:space="preserve">SonarLint</w:t>
-      </w:r>
-      <w:r>
-        <w:t xml:space="preserve">)</w:t>
-      </w:r>
-      <w:r/>
-    </w:p>
-    <w:p>
-      <w:pPr>
-        <w:pStyle w:val="1073"/>
-        <w:numPr>
-          <w:ilvl w:val="0"/>
-          <w:numId w:val="14"/>
-        </w:numPr>
-      </w:pPr>
-      <w:r>
-        <w:t xml:space="preserve">godt dokumentert kode (</w:t>
-      </w:r>
-      <w:r>
-        <w:t xml:space="preserve">CheckStyle</w:t>
-      </w:r>
-      <w:r>
-        <w:t xml:space="preserve">)</w:t>
-      </w:r>
-      <w:r/>
-    </w:p>
-    <w:p>
-      <w:pPr>
-        <w:pStyle w:val="1073"/>
-        <w:numPr>
-          <w:ilvl w:val="0"/>
-          <w:numId w:val="14"/>
-        </w:numPr>
-      </w:pPr>
-      <w:r>
-        <w:t xml:space="preserve">«</w:t>
-      </w:r>
-      <w:r>
-        <w:t xml:space="preserve">idiot-sikker</w:t>
-      </w:r>
-      <w:r>
-        <w:t xml:space="preserve">»</w:t>
-      </w:r>
-      <w:r>
-        <w:t xml:space="preserve"> programvare (</w:t>
-      </w:r>
-      <w:r>
-        <w:t xml:space="preserve">fail</w:t>
-      </w:r>
-      <w:r>
-        <w:t xml:space="preserve">-safe)</w:t>
-      </w:r>
-      <w:r/>
-    </w:p>
-    <w:p>
-      <w:pPr>
-        <w:pStyle w:val="1073"/>
-        <w:numPr>
-          <w:ilvl w:val="0"/>
-          <w:numId w:val="14"/>
-        </w:numPr>
-      </w:pPr>
-      <w:r>
-        <w:t xml:space="preserve">bruker-vennlig design og </w:t>
-      </w:r>
-      <w:r>
-        <w:t xml:space="preserve">graceful</w:t>
-      </w:r>
-      <w:r>
-        <w:t xml:space="preserve"> </w:t>
-      </w:r>
-      <w:r>
-        <w:t xml:space="preserve">termination</w:t>
-      </w:r>
-      <w:r>
-        <w:t xml:space="preserve"> for å ikke krasje program tilfeldig</w:t>
-      </w:r>
-      <w:r/>
-    </w:p>
-    <w:p>
-      <w:pPr>
-        <w:pStyle w:val="1073"/>
-      </w:pPr>
-      <w:r>
-        <w:rPr>
-          <w:b/>
-        </w:rPr>
-        <w:t xml:space="preserve">Kommentar</w:t>
-      </w:r>
-      <w:r>
-        <w:t xml:space="preserve">: Det er her</w:t>
-      </w:r>
-      <w:r>
-        <w:t xml:space="preserve"> du/dere </w:t>
-      </w:r>
-      <w:r>
-        <w:t xml:space="preserve">skal bearbeide arbeidet ut fra de teorier og metoder som er nevnt i de to foregående kapitlene, og</w:t>
-      </w:r>
-      <w:r>
-        <w:t xml:space="preserve"> som kan gi et forslag til løsning på den problemstillingen som er definert i innledningen. Merk at det da er nødvendig å gjøre en del henvisninger tilbake til disse to kapitlene for at den som leser rapporten skal kunne følge bakgrunnen for de vurderinger</w:t>
-      </w:r>
-      <w:r>
-        <w:t xml:space="preserve"> du/dere </w:t>
-      </w:r>
-      <w:r>
-        <w:t xml:space="preserve">nå gjør. Husk at</w:t>
-      </w:r>
-      <w:r>
-        <w:t xml:space="preserve"> du/dere </w:t>
-      </w:r>
-      <w:r>
-        <w:t xml:space="preserve">aldri må gjøre vurderinger og analyser uten at dette er dokumentert i teori kapittelet. Ubegrunnet synsing er fullstendig verdiløst. I en oppgave som denne der selve læreprosessen er vesentlig, bør</w:t>
-      </w:r>
-      <w:r>
-        <w:t xml:space="preserve"> du/dere </w:t>
-      </w:r>
-      <w:r>
-        <w:t xml:space="preserve">være flinke til å formulere de tanker og vurderinger som gjøres i selve argumenteringen, altså beskrive både prosess og løsning. Som en huskeregel kan</w:t>
-      </w:r>
-      <w:r>
-        <w:t xml:space="preserve"> du/dere </w:t>
-      </w:r>
-      <w:r>
-        <w:t xml:space="preserve">tenke at normalt har man en tendens til å ikke skrive ned nok rundt selve prosessen med argumentering.</w:t>
-      </w:r>
-      <w:r>
-        <w:t xml:space="preserve">]</w:t>
-      </w:r>
-      <w:r/>
-    </w:p>
-    <w:p>
-      <w:pPr>
-        <w:pStyle w:val="1073"/>
-      </w:pPr>
-      <w:r>
-        <w:t xml:space="preserve">[</w:t>
-      </w:r>
-      <w:r>
-        <w:rPr>
-          <w:b/>
-          <w:bCs/>
-        </w:rPr>
-        <w:t xml:space="preserve">Konkret for </w:t>
-      </w:r>
-      <w:r>
-        <w:rPr>
-          <w:b/>
-          <w:bCs/>
-        </w:rPr>
-        <w:t xml:space="preserve">Programmeringsemner</w:t>
-      </w:r>
-      <w:r>
-        <w:t xml:space="preserve">: </w:t>
-      </w:r>
-      <w:r/>
-    </w:p>
-    <w:p>
-      <w:pPr>
-        <w:pStyle w:val="1073"/>
-      </w:pPr>
-      <w:r>
-        <w:t xml:space="preserve">Her beskriver</w:t>
-      </w:r>
-      <w:r>
-        <w:t xml:space="preserve"> du/dere </w:t>
-      </w:r>
-      <w:r>
-        <w:t xml:space="preserve">hvilke </w:t>
-      </w:r>
-      <w:r>
-        <w:t xml:space="preserve">kandidater til </w:t>
-      </w:r>
-      <w:r>
-        <w:t xml:space="preserve">klasser</w:t>
-      </w:r>
-      <w:r>
-        <w:t xml:space="preserve"> du/dere </w:t>
-      </w:r>
-      <w:r>
-        <w:t xml:space="preserve">har funnet med bakgrunn i kravspesifikasjonen</w:t>
-      </w:r>
-      <w:r>
-        <w:t xml:space="preserve"> og begreps-kapittelet</w:t>
-      </w:r>
-      <w:r>
-        <w:t xml:space="preserve">. Beskriv også hvilke funksjonalitet som det er </w:t>
-      </w:r>
-      <w:r>
-        <w:t xml:space="preserve">st</w:t>
-      </w:r>
-      <w:r>
-        <w:t xml:space="preserve">i</w:t>
-      </w:r>
-      <w:r>
-        <w:t xml:space="preserve">lt krav til i kravspesifikasjonen</w:t>
-      </w:r>
-      <w:r>
-        <w:t xml:space="preserve"> og hvordan denne er løst</w:t>
-      </w:r>
-      <w:r>
-        <w:t xml:space="preserve">. For hver klasse</w:t>
-      </w:r>
-      <w:r>
-        <w:t xml:space="preserve"> du/dere </w:t>
-      </w:r>
-      <w:r>
-        <w:t xml:space="preserve">har identifisert, skriv kort hva som er klassens ansvar/rolle i systemet</w:t>
-      </w:r>
-      <w:r>
-        <w:t xml:space="preserve"> (gjerne i form av en tabell)</w:t>
-      </w:r>
-      <w:r>
-        <w:t xml:space="preserve">.</w:t>
-      </w:r>
-      <w:r>
-        <w:t xml:space="preserve">]</w:t>
-      </w:r>
-      <w:r/>
+      <w:r>
+        <w:rPr>
+          <w:highlight w:val="none"/>
+        </w:rPr>
+      </w:r>
+      <w:r>
+        <w:rPr>
+          <w:highlight w:val="none"/>
+        </w:rPr>
+      </w:r>
     </w:p>
     <w:p>
       <w:pPr>
@@ -8058,6 +8359,144 @@
       </w:pPr>
     </w:lvl>
   </w:abstractNum>
+  <w:abstractNum w:abstractNumId="17">
+    <w:multiLevelType w:val="hybridMultilevel"/>
+    <w:lvl w:ilvl="0">
+      <w:start w:val="1"/>
+      <w:numFmt w:val="decimal"/>
+      <w:pStyle w:val="1051"/>
+      <w:isLgl w:val="false"/>
+      <w:suff w:val="tab"/>
+      <w:lvlText w:val="%1"/>
+      <w:lvlJc w:val="left"/>
+      <w:pPr>
+        <w:ind w:left="432" w:hanging="432"/>
+        <w:tabs>
+          <w:tab w:val="num" w:pos="432" w:leader="none"/>
+        </w:tabs>
+      </w:pPr>
+    </w:lvl>
+    <w:lvl w:ilvl="1">
+      <w:start w:val="1"/>
+      <w:numFmt w:val="decimal"/>
+      <w:pStyle w:val="1052"/>
+      <w:isLgl w:val="false"/>
+      <w:suff w:val="tab"/>
+      <w:lvlText w:val="%1.%2"/>
+      <w:lvlJc w:val="left"/>
+      <w:pPr>
+        <w:ind w:left="576" w:hanging="576"/>
+        <w:tabs>
+          <w:tab w:val="num" w:pos="576" w:leader="none"/>
+        </w:tabs>
+      </w:pPr>
+    </w:lvl>
+    <w:lvl w:ilvl="2">
+      <w:start w:val="1"/>
+      <w:numFmt w:val="decimal"/>
+      <w:pStyle w:val="1053"/>
+      <w:isLgl w:val="false"/>
+      <w:suff w:val="tab"/>
+      <w:lvlText w:val="%1.%2.%3"/>
+      <w:lvlJc w:val="left"/>
+      <w:pPr>
+        <w:ind w:left="720" w:hanging="720"/>
+        <w:tabs>
+          <w:tab w:val="num" w:pos="720" w:leader="none"/>
+        </w:tabs>
+      </w:pPr>
+    </w:lvl>
+    <w:lvl w:ilvl="3">
+      <w:start w:val="1"/>
+      <w:numFmt w:val="decimal"/>
+      <w:pStyle w:val="1054"/>
+      <w:isLgl w:val="false"/>
+      <w:suff w:val="tab"/>
+      <w:lvlText w:val="%1.%2.%3.%4"/>
+      <w:lvlJc w:val="left"/>
+      <w:pPr>
+        <w:ind w:left="864" w:hanging="864"/>
+        <w:tabs>
+          <w:tab w:val="num" w:pos="864" w:leader="none"/>
+        </w:tabs>
+      </w:pPr>
+    </w:lvl>
+    <w:lvl w:ilvl="4">
+      <w:start w:val="1"/>
+      <w:numFmt w:val="decimal"/>
+      <w:pStyle w:val="1055"/>
+      <w:isLgl w:val="false"/>
+      <w:suff w:val="tab"/>
+      <w:lvlText w:val="%1.%2.%3.%4.%5"/>
+      <w:lvlJc w:val="left"/>
+      <w:pPr>
+        <w:ind w:left="1008" w:hanging="1008"/>
+        <w:tabs>
+          <w:tab w:val="num" w:pos="1008" w:leader="none"/>
+        </w:tabs>
+      </w:pPr>
+    </w:lvl>
+    <w:lvl w:ilvl="5">
+      <w:start w:val="1"/>
+      <w:numFmt w:val="decimal"/>
+      <w:pStyle w:val="1056"/>
+      <w:isLgl w:val="false"/>
+      <w:suff w:val="tab"/>
+      <w:lvlText w:val="%1.%2.%3.%4.%5.%6"/>
+      <w:lvlJc w:val="left"/>
+      <w:pPr>
+        <w:ind w:left="1152" w:hanging="1152"/>
+        <w:tabs>
+          <w:tab w:val="num" w:pos="1152" w:leader="none"/>
+        </w:tabs>
+      </w:pPr>
+    </w:lvl>
+    <w:lvl w:ilvl="6">
+      <w:start w:val="1"/>
+      <w:numFmt w:val="decimal"/>
+      <w:pStyle w:val="1057"/>
+      <w:isLgl w:val="false"/>
+      <w:suff w:val="tab"/>
+      <w:lvlText w:val="%1.%2.%3.%4.%5.%6.%7"/>
+      <w:lvlJc w:val="left"/>
+      <w:pPr>
+        <w:ind w:left="1296" w:hanging="1296"/>
+        <w:tabs>
+          <w:tab w:val="num" w:pos="1296" w:leader="none"/>
+        </w:tabs>
+      </w:pPr>
+    </w:lvl>
+    <w:lvl w:ilvl="7">
+      <w:start w:val="1"/>
+      <w:numFmt w:val="decimal"/>
+      <w:pStyle w:val="1058"/>
+      <w:isLgl w:val="false"/>
+      <w:suff w:val="tab"/>
+      <w:lvlText w:val="%1.%2.%3.%4.%5.%6.%7.%8"/>
+      <w:lvlJc w:val="left"/>
+      <w:pPr>
+        <w:ind w:left="1440" w:hanging="1440"/>
+        <w:tabs>
+          <w:tab w:val="num" w:pos="1440" w:leader="none"/>
+        </w:tabs>
+      </w:pPr>
+    </w:lvl>
+    <w:lvl w:ilvl="8">
+      <w:start w:val="1"/>
+      <w:numFmt w:val="decimal"/>
+      <w:pStyle w:val="1059"/>
+      <w:isLgl w:val="false"/>
+      <w:suff w:val="tab"/>
+      <w:lvlText w:val="%1.%2.%3.%4.%5.%6.%7.%8.%9"/>
+      <w:lvlJc w:val="left"/>
+      <w:pPr>
+        <w:ind w:left="1584" w:hanging="1584"/>
+        <w:tabs>
+          <w:tab w:val="num" w:pos="1584" w:leader="none"/>
+        </w:tabs>
+      </w:pPr>
+    </w:lvl>
+  </w:abstractNum>
   <w:num w:numId="1">
     <w:abstractNumId w:val="9"/>
   </w:num>
@@ -8108,6 +8547,9 @@
   </w:num>
   <w:num w:numId="17">
     <w:abstractNumId w:val="16"/>
+  </w:num>
+  <w:num w:numId="18">
+    <w:abstractNumId w:val="17"/>
   </w:num>
 </w:numbering>
 </file>

</xml_diff>

<commit_message>
Wrote the section that describes how the report is structured. Wrote the project timeline. Wrote the implementation details for part 1.
</commit_message>
<xml_diff>
--- a/Rapport.docx
+++ b/Rapport.docx
@@ -2189,6 +2189,178 @@
           <w:highlight w:val="none"/>
         </w:rPr>
       </w:r>
+      <w:r>
+        <w:rPr>
+          <w:bCs w:val="0"/>
+          <w:i w:val="0"/>
+          <w:highlight w:val="none"/>
+        </w:rPr>
+      </w:r>
+      <w:r>
+        <w:rPr>
+          <w:bCs w:val="0"/>
+          <w:i w:val="0"/>
+          <w:highlight w:val="none"/>
+        </w:rPr>
+      </w:r>
+      <w:r>
+        <w:rPr>
+          <w:bCs w:val="0"/>
+          <w:i w:val="0"/>
+          <w:highlight w:val="none"/>
+        </w:rPr>
+      </w:r>
+    </w:p>
+    <w:p>
+      <w:pPr>
+        <w:pStyle w:val="1074"/>
+        <w:rPr>
+          <w:bCs w:val="0"/>
+          <w:i w:val="0"/>
+          <w:highlight w:val="none"/>
+        </w:rPr>
+      </w:pPr>
+      <w:r>
+        <w:rPr>
+          <w:bCs w:val="0"/>
+          <w:i w:val="0"/>
+          <w:highlight w:val="none"/>
+        </w:rPr>
+        <w:t xml:space="preserve">API</w:t>
+        <w:tab/>
+        <w:t xml:space="preserve">Application programming interface</w:t>
+      </w:r>
+      <w:r>
+        <w:rPr>
+          <w:bCs w:val="0"/>
+          <w:i w:val="0"/>
+          <w:highlight w:val="none"/>
+        </w:rPr>
+      </w:r>
+    </w:p>
+    <w:p>
+      <w:pPr>
+        <w:pStyle w:val="1074"/>
+        <w:rPr>
+          <w:bCs w:val="0"/>
+          <w:i w:val="0"/>
+          <w:highlight w:val="none"/>
+        </w:rPr>
+      </w:pPr>
+      <w:r>
+        <w:rPr>
+          <w:bCs w:val="0"/>
+          <w:i w:val="0"/>
+          <w:highlight w:val="none"/>
+        </w:rPr>
+        <w:t xml:space="preserve">Argument</w:t>
+        <w:tab/>
+        <w:t xml:space="preserve">Verdien som blir gitt til en metode når en kaller på den</w:t>
+      </w:r>
+      <w:r>
+        <w:rPr>
+          <w:bCs w:val="0"/>
+          <w:i w:val="0"/>
+          <w:highlight w:val="none"/>
+        </w:rPr>
+      </w:r>
+    </w:p>
+    <w:p>
+      <w:pPr>
+        <w:pStyle w:val="1074"/>
+        <w:rPr>
+          <w:bCs w:val="0"/>
+          <w:i w:val="0"/>
+          <w:highlight w:val="none"/>
+        </w:rPr>
+      </w:pPr>
+      <w:r>
+        <w:rPr>
+          <w:bCs w:val="0"/>
+          <w:i w:val="0"/>
+          <w:highlight w:val="none"/>
+        </w:rPr>
+        <w:t xml:space="preserve">Metode</w:t>
+        <w:tab/>
+        <w:t xml:space="preserve">En samling med kode i en klasse som utfører en funksjon. Vi sier at metoden blir “kalt på” når noen bruker den.</w:t>
+      </w:r>
+      <w:r>
+        <w:rPr>
+          <w:bCs w:val="0"/>
+          <w:i w:val="0"/>
+          <w:highlight w:val="none"/>
+        </w:rPr>
+      </w:r>
+    </w:p>
+    <w:p>
+      <w:pPr>
+        <w:pStyle w:val="1074"/>
+        <w:rPr>
+          <w:bCs w:val="0"/>
+          <w:i w:val="0"/>
+          <w:highlight w:val="none"/>
+        </w:rPr>
+      </w:pPr>
+      <w:r>
+        <w:rPr>
+          <w:bCs w:val="0"/>
+          <w:i w:val="0"/>
+          <w:highlight w:val="none"/>
+        </w:rPr>
+        <w:t xml:space="preserve">Felt</w:t>
+        <w:tab/>
+        <w:t xml:space="preserve">Enten en variabel eller en metode som tilhører en klasse</w:t>
+      </w:r>
+      <w:r>
+        <w:rPr>
+          <w:bCs w:val="0"/>
+          <w:i w:val="0"/>
+          <w:highlight w:val="none"/>
+        </w:rPr>
+      </w:r>
+    </w:p>
+    <w:p>
+      <w:pPr>
+        <w:pStyle w:val="1074"/>
+        <w:rPr>
+          <w:bCs w:val="0"/>
+          <w:i w:val="0"/>
+          <w:highlight w:val="none"/>
+        </w:rPr>
+      </w:pPr>
+      <w:r>
+        <w:rPr>
+          <w:bCs w:val="0"/>
+          <w:i w:val="0"/>
+          <w:highlight w:val="none"/>
+        </w:rPr>
+        <w:t xml:space="preserve">Refactoring (?)</w:t>
+        <w:tab/>
+        <w:t xml:space="preserve">Omskriving av programmet for å forbedre robustheten til koden eller endre funksjonaliteten.</w:t>
+      </w:r>
+      <w:r>
+        <w:rPr>
+          <w:bCs w:val="0"/>
+          <w:i w:val="0"/>
+          <w:highlight w:val="none"/>
+        </w:rPr>
+        <w:t xml:space="preserve"> (Er dette kanskje et prinsipp mer enn et uttrykk)</w:t>
+      </w:r>
+      <w:r>
+        <w:rPr>
+          <w:bCs w:val="0"/>
+          <w:i w:val="0"/>
+          <w:highlight w:val="none"/>
+        </w:rPr>
+        <w:t xml:space="preserve">?</w:t>
+      </w:r>
+      <w:r>
+        <w:rPr>
+          <w:bCs w:val="0"/>
+          <w:i w:val="0"/>
+          <w:highlight w:val="none"/>
+        </w:rPr>
+      </w:r>
     </w:p>
     <w:p>
       <w:pPr>
@@ -3426,6 +3598,9 @@
     <w:p>
       <w:pPr>
         <w:pStyle w:val="1073"/>
+        <w:rPr>
+          <w:highlight w:val="none"/>
+        </w:rPr>
       </w:pPr>
       <w:r>
         <w:t xml:space="preserve">[I vitenskapelige rapporter er det svært vanlig å gi et sammendrag her om hvordan rapporten er bygget opp. Typisk "</w:t>
@@ -3437,6 +3612,30 @@
     </w:p>
     <w:p>
       <w:pPr>
+        <w:rPr>
+          <w:highlight w:val="none"/>
+        </w:rPr>
+      </w:pPr>
+      <w:r>
+        <w:rPr>
+          <w:highlight w:val="none"/>
+        </w:rPr>
+        <w:t xml:space="preserve">Rapporten omhandler gjennomføringen av utviklingen av et program. Gjennomføringen baserer seg på flere teorier om hvordan programvare bør designes og skrives. Disse teoriene blir lagt fram i seksjon 4, og blir så vist til videre i teksten. I avsnitt 5 blir det øvrige designet av programmet presentert i form av en tidslinje for utviklingen. I denne tidslinjen tas det med beskrivelser av hvordan designet på ulike tidspunkt i utviklingen ser ut, og begrunnelser for hvorfor det ble gjort på den måten. I dette avsnittet blir også verktøy som ble brukt i utviklingen presentert. I avsnitt 6 presenteres det endelige produktet, og </w:t>
+      </w:r>
+      <w:r>
+        <w:rPr>
+          <w:highlight w:val="none"/>
+        </w:rPr>
+        <w:t xml:space="preserve">utdypende beskrivelser om implementasjonen blir gitt. I avsnittet blir også den endelige koden sammenlignet med tidligere versjoner, og grundigere begrunnelser enn de gitt i avsnitt 5 for hvorfor endringene ble gjort blir presentert. I avsnitt 7 diskuteres gjennomføringen av oppgaven, i hvor stor grad produktet oppfyller kravene som ble gitt, svakheter ved designet og hvorvidt resultatet og gjennomføringen stemmer overens med teorien som blir gitt i avsnitt 4. I avsnitt 8 trekkes de viktigste punktene fra de tidligere avsnittene og erfaringer fra prosjektet sammen i en konklusjon som en kan ta med seg videre i senere prosjekter.</w:t>
+      </w:r>
+      <w:r>
+        <w:rPr>
+          <w:highlight w:val="none"/>
+        </w:rPr>
+      </w:r>
+    </w:p>
+    <w:p>
+      <w:pPr>
         <w:pStyle w:val="1072"/>
       </w:pPr>
       <w:r/>
@@ -3893,454 +4092,373 @@
       </w:r>
     </w:p>
     <w:p>
-      <w:r/>
-      <w:r/>
-    </w:p>
-    <w:p>
-      <w:pPr>
-        <w:rPr>
-          <w:highlight w:val="none"/>
-        </w:rPr>
-      </w:pPr>
-      <w:r>
-        <w:rPr>
-          <w:highlight w:val="none"/>
-        </w:rPr>
-        <w:t xml:space="preserve">Som beskrevet i 3.1, så består programmet av tre forskjellige deler: en enkeltvare, samlingen av varene og brukergrensesnittet. Dette gir et bra utgangspunkt for hvordan en kan strukturere klassene i javakoden. En kan lage en klasse som representerer et produkt, en som representerer inventaret og en som inneholder brukergrensesnittet. I denne løsningen er disse klassene henholdsvis: “Product”, “Inventory” og “Client.”</w:t>
-      </w:r>
-      <w:r/>
-      <w:r>
-        <w:rPr>
-          <w:highlight w:val="none"/>
-        </w:rPr>
-      </w:r>
-    </w:p>
-    <w:p>
-      <w:pPr>
-        <w:rPr>
-          <w:highlight w:val="none"/>
-        </w:rPr>
-      </w:pPr>
-      <w:r>
-        <w:rPr>
-          <w:highlight w:val="none"/>
-        </w:rPr>
-      </w:r>
-      <w:r>
-        <w:rPr>
-          <w:highlight w:val="none"/>
-        </w:rPr>
-      </w:r>
-    </w:p>
-    <w:p>
-      <w:pPr>
-        <w:rPr>
-          <w:highlight w:val="none"/>
-        </w:rPr>
-      </w:pPr>
-      <w:r>
-        <w:rPr>
-          <w:highlight w:val="none"/>
-        </w:rPr>
-        <w:t xml:space="preserve">Å lage Product klassen var oppgaven i del 1, så denne ble utviklet først. Siden Product er en informasjonsklasse, så skal den være uavhengig funksjonaliteten til resten av programmet og kan derfor trygt implementeres for seg selv. </w:t>
-      </w:r>
-      <w:r>
-        <w:rPr>
-          <w:highlight w:val="none"/>
-        </w:rPr>
-      </w:r>
-    </w:p>
-    <w:p>
-      <w:pPr>
-        <w:rPr>
-          <w:highlight w:val="none"/>
-        </w:rPr>
-      </w:pPr>
-      <w:r>
-        <w:rPr>
-          <w:highlight w:val="none"/>
-        </w:rPr>
-      </w:r>
-      <w:r>
-        <w:rPr>
-          <w:highlight w:val="none"/>
-        </w:rPr>
-      </w:r>
-    </w:p>
-    <w:p>
-      <w:pPr>
-        <w:rPr>
-          <w:highlight w:val="none"/>
-        </w:rPr>
-      </w:pPr>
-      <w:r>
-        <w:rPr>
-          <w:highlight w:val="none"/>
-        </w:rPr>
-        <w:t xml:space="preserve">I designet av “Inventory” og “Client” er det nødvendig å vurdere hvordan de skal samhandle og å ta hensyn til designprinsipper for å gjøre koden mest mulig robust. Det ble valgt at “Client” kun skulle vise informasjon til brukeren og ta innputt. Denne innputten skal så bli gitt videre til “Inventory” som så kan hente informasjon om de og gi det til klienten, og gjør behandling på produktene den inneholder. “Client” skal altså ikke kunne manipulere produktene direkte, og “Inventory” skal heller ikke kommunisere med brukeren direkte. Utviklingen av disse klassene ble gjennomført fra dette utgangspunktet.</w:t>
-      </w:r>
-      <w:r>
-        <w:rPr>
-          <w:highlight w:val="none"/>
-        </w:rPr>
-      </w:r>
-      <w:r>
-        <w:rPr>
-          <w:highlight w:val="none"/>
-        </w:rPr>
-      </w:r>
-      <w:r>
-        <w:rPr>
-          <w:highlight w:val="none"/>
-        </w:rPr>
-      </w:r>
-      <w:r>
-        <w:rPr>
-          <w:highlight w:val="none"/>
-        </w:rPr>
-      </w:r>
-      <w:r>
-        <w:rPr>
-          <w:highlight w:val="none"/>
-        </w:rPr>
-      </w:r>
-    </w:p>
-    <w:p>
-      <w:pPr>
-        <w:rPr>
-          <w:highlight w:val="none"/>
-        </w:rPr>
-      </w:pPr>
-      <w:r>
-        <w:rPr>
-          <w:highlight w:val="none"/>
-        </w:rPr>
-      </w:r>
-      <w:r>
-        <w:rPr>
-          <w:highlight w:val="none"/>
-        </w:rPr>
-      </w:r>
-    </w:p>
-    <w:p>
-      <w:pPr>
-        <w:rPr>
-          <w:highlight w:val="none"/>
-        </w:rPr>
-      </w:pPr>
-      <w:r>
-        <w:rPr>
-          <w:highlight w:val="none"/>
-        </w:rPr>
-        <w:t xml:space="preserve">Underveis i utviklingen ble det ført notater av prosessen og valgene som ble gjort, og dette ble ført inn i rapporten underveis. Å reflektere på denne måten medførte jevnlige vurderinger på om programmet følgte designprinsippene, og har dermed hjulpet med å sikre robustheten til koden. Det gav også et godt utgangspunkt for del 3 av oppgaven, som er “refactoring” av koden.</w:t>
-      </w:r>
-      <w:r>
-        <w:rPr>
-          <w:highlight w:val="none"/>
-        </w:rPr>
-      </w:r>
-    </w:p>
-    <w:p>
-      <w:pPr>
-        <w:rPr>
-          <w:highlight w:val="none"/>
-        </w:rPr>
-      </w:pPr>
-      <w:r>
-        <w:rPr>
-          <w:highlight w:val="none"/>
-        </w:rPr>
-      </w:r>
-      <w:r>
-        <w:rPr>
-          <w:highlight w:val="none"/>
-        </w:rPr>
-      </w:r>
-    </w:p>
-    <w:p>
-      <w:pPr>
-        <w:rPr>
-          <w:highlight w:val="none"/>
-        </w:rPr>
-      </w:pPr>
-      <w:r>
-        <w:rPr>
-          <w:highlight w:val="none"/>
-        </w:rPr>
-        <w:t xml:space="preserve">Bortsett fra funksjonaliteten for å endre på et produkt, ble ingen større endringer gjort i hvordan programmet oppfører seg i henhold til hva brukeren kan gjøre i klienten. Koden ble endret slik at brukeren kan endre på alle feltene i et produkt. Begrunnelsen for dette gis i avsnitt 6. I oppgave 1 ble kategorien til objektet representert med et heltall. I oppgave 3 ble det gitt krav om at dette skulle endres til å bruke en enum. Denne ble gjort til sin egen fil som heter “Category”, og kategori-feltet i “Product” ble endret til å holde denne typen. Det ble så gjort endringer i “Client” og “Product” for at denne typen blir brukt.</w:t>
-      </w:r>
-      <w:r>
-        <w:rPr>
-          <w:highlight w:val="none"/>
-        </w:rPr>
-      </w:r>
-    </w:p>
-    <w:p>
-      <w:pPr>
-        <w:rPr>
-          <w:highlight w:val="none"/>
-        </w:rPr>
-      </w:pPr>
-      <w:r>
-        <w:rPr>
-          <w:highlight w:val="none"/>
-        </w:rPr>
-      </w:r>
-      <w:r>
-        <w:rPr>
-          <w:highlight w:val="none"/>
-        </w:rPr>
-      </w:r>
-    </w:p>
-    <w:p>
-      <w:pPr>
-        <w:rPr>
-          <w:highlight w:val="none"/>
-        </w:rPr>
-      </w:pPr>
-      <w:r>
-        <w:rPr>
-          <w:highlight w:val="none"/>
-        </w:rPr>
-      </w:r>
-      <w:r>
-        <w:rPr>
-          <w:highlight w:val="none"/>
-        </w:rPr>
-      </w:r>
-    </w:p>
-    <w:p>
-      <w:pPr>
-        <w:rPr>
-          <w:highlight w:val="none"/>
-        </w:rPr>
-      </w:pPr>
-      <w:r>
-        <w:rPr>
-          <w:highlight w:val="none"/>
-        </w:rPr>
-      </w:r>
-      <w:r>
-        <w:rPr>
-          <w:highlight w:val="none"/>
-        </w:rPr>
-      </w:r>
-    </w:p>
-    <w:p>
-      <w:pPr>
-        <w:rPr>
-          <w:highlight w:val="none"/>
-        </w:rPr>
-      </w:pPr>
-      <w:r>
-        <w:rPr>
-          <w:highlight w:val="none"/>
-        </w:rPr>
-      </w:r>
-      <w:r>
-        <w:rPr>
-          <w:highlight w:val="none"/>
-        </w:rPr>
-      </w:r>
-    </w:p>
-    <w:p>
-      <w:pPr>
-        <w:rPr>
-          <w:highlight w:val="none"/>
-        </w:rPr>
-      </w:pPr>
-      <w:r>
-        <w:rPr>
-          <w:highlight w:val="none"/>
-        </w:rPr>
-        <w:t xml:space="preserve"> </w:t>
-      </w:r>
-      <w:r>
-        <w:rPr>
-          <w:highlight w:val="none"/>
-        </w:rPr>
-      </w:r>
-    </w:p>
-    <w:p>
-      <w:pPr>
-        <w:rPr>
-          <w:highlight w:val="none"/>
-        </w:rPr>
-      </w:pPr>
-      <w:r>
-        <w:rPr>
-          <w:highlight w:val="none"/>
-        </w:rPr>
-        <w:t xml:space="preserve">Underveis i utviklingen ble det også gjort vurderinger om brukervennligheten til programmet, og om endringer burde bli gjort for å forbedre den. </w:t>
-      </w:r>
-      <w:r>
-        <w:rPr>
-          <w:highlight w:val="none"/>
-        </w:rPr>
-        <w:t xml:space="preserve">Den største endringen fra kravspesifikasjonene som ble gjort med grunnlag i å forbedre brukervennligheten, var på punkt 7 i kravene for brukergrensesnittet, </w:t>
-      </w:r>
-      <w:r>
-        <w:rPr>
-          <w:highlight w:val="none"/>
-        </w:rPr>
-        <w:t xml:space="preserve">som sier at brukeren skal kunne “endre pris og/eller beskrivelse.”</w:t>
-      </w:r>
-      <w:r>
-        <w:rPr>
-          <w:highlight w:val="none"/>
-        </w:rPr>
-        <w:t xml:space="preserve"> Dette ble utvidet til at brukeren skal kunne endre på alle feltene i et produkt. Dette </w:t>
-      </w:r>
-      <w:r>
-        <w:rPr>
-          <w:highlight w:val="none"/>
-        </w:rPr>
-      </w:r>
-    </w:p>
-    <w:p>
-      <w:pPr>
-        <w:rPr>
-          <w:highlight w:val="none"/>
-        </w:rPr>
-      </w:pPr>
-      <w:r>
-        <w:rPr>
-          <w:highlight w:val="none"/>
-        </w:rPr>
-      </w:r>
-      <w:r>
-        <w:rPr>
-          <w:highlight w:val="none"/>
-        </w:rPr>
-      </w:r>
-    </w:p>
-    <w:p>
-      <w:pPr>
-        <w:rPr>
-          <w:highlight w:val="none"/>
-        </w:rPr>
-      </w:pPr>
-      <w:r>
-        <w:rPr>
-          <w:highlight w:val="none"/>
-        </w:rPr>
-      </w:r>
-      <w:r>
-        <w:rPr>
-          <w:highlight w:val="none"/>
-        </w:rPr>
-      </w:r>
-    </w:p>
-    <w:p>
-      <w:pPr>
-        <w:rPr>
-          <w:highlight w:val="none"/>
-        </w:rPr>
-      </w:pPr>
-      <w:r>
-        <w:rPr>
-          <w:highlight w:val="none"/>
-        </w:rPr>
-        <w:t xml:space="preserve">I del 1 ble det stilt et refleksjonsspørsmål om det ble implementert mutatormetoder for vareklassen, og i så fall, hvorfor. Dette henger sammen med punkt 7 i kravspesifikasjonene for brukergrensesnittet,  Dette var den største utvidelsen fra kravspesifikasjonene som ble gjort i programmet, ettersom det ble innført at brukeren skal kunne endre på alle feltene i et produkt. Grunnen til dette var brukervennlighet. Når brukeren legger til et produkt, er det mulig at de skriver feil på en eller flere av feltene. Hvis brukeren kun kan endre pris og/eller beskrivelse, så må de slette produktet og lage det på nytt. Dette ble ansett som </w:t>
-      </w:r>
-      <w:r>
-        <w:rPr>
-          <w:highlight w:val="none"/>
-        </w:rPr>
-      </w:r>
-    </w:p>
-    <w:p>
-      <w:pPr>
-        <w:rPr>
-          <w:highlight w:val="none"/>
-        </w:rPr>
-      </w:pPr>
-      <w:r>
-        <w:rPr>
-          <w:highlight w:val="none"/>
-        </w:rPr>
-      </w:r>
-      <w:r>
-        <w:rPr>
-          <w:highlight w:val="none"/>
-        </w:rPr>
-      </w:r>
-    </w:p>
-    <w:p>
-      <w:pPr>
-        <w:rPr>
-          <w:highlight w:val="none"/>
-        </w:rPr>
-      </w:pPr>
-      <w:r>
-        <w:rPr>
-          <w:highlight w:val="none"/>
-        </w:rPr>
-      </w:r>
-      <w:r>
-        <w:rPr>
-          <w:highlight w:val="none"/>
-        </w:rPr>
-      </w:r>
-    </w:p>
-    <w:p>
-      <w:r/>
-      <w:r/>
-    </w:p>
-    <w:p>
-      <w:pPr>
-        <w:pStyle w:val="1072"/>
-        <w:rPr>
-          <w:highlight w:val="none"/>
-        </w:rPr>
-      </w:pPr>
-      <w:r>
-        <w:rPr>
-          <w:highlight w:val="none"/>
-        </w:rPr>
-      </w:r>
-      <w:r>
-        <w:rPr>
-          <w:highlight w:val="none"/>
-        </w:rPr>
-      </w:r>
-    </w:p>
-    <w:p>
-      <w:pPr>
-        <w:pStyle w:val="1072"/>
-        <w:rPr>
-          <w:highlight w:val="none"/>
-        </w:rPr>
-      </w:pPr>
-      <w:r>
-        <w:rPr>
-          <w:highlight w:val="none"/>
-        </w:rPr>
-      </w:r>
-      <w:r>
-        <w:rPr>
-          <w:highlight w:val="none"/>
-        </w:rPr>
-      </w:r>
-      <w:r/>
-    </w:p>
-    <w:p>
-      <w:pPr>
-        <w:rPr>
-          <w:highlight w:val="none"/>
-        </w:rPr>
-      </w:pPr>
-      <w:r>
-        <w:rPr>
-          <w:highlight w:val="none"/>
-        </w:rPr>
-      </w:r>
-      <w:r>
-        <w:rPr>
-          <w:highlight w:val="none"/>
-        </w:rPr>
-      </w:r>
-      <w:r/>
+      <w:pPr>
+        <w:rPr>
+          <w:highlight w:val="none"/>
+        </w:rPr>
+      </w:pPr>
+      <w:r>
+        <w:rPr>
+          <w:highlight w:val="none"/>
+        </w:rPr>
+      </w:r>
+      <w:r>
+        <w:rPr>
+          <w:highlight w:val="none"/>
+        </w:rPr>
+      </w:r>
+    </w:p>
+    <w:p>
+      <w:r>
+        <w:rPr>
+          <w:highlight w:val="none"/>
+        </w:rPr>
+        <w:t xml:space="preserve">Underveis i utviklingen ble det ført notater av prosessen og valgene som ble gjort, og dette ble ført inn i rapporten</w:t>
+      </w:r>
+      <w:r>
+        <w:rPr>
+          <w:highlight w:val="none"/>
+        </w:rPr>
+        <w:t xml:space="preserve">. Å reflektere på denne måten medførte jevnlige vurderinger av om programmet følgte designprinsippene, og har dermed hjulpet med å sikre robustheten til koden. Notatene var også til hjelp for del 3 av oppgaven, som er “refactoring” av koden.</w:t>
+      </w:r>
+      <w:r>
+        <w:rPr>
+          <w:highlight w:val="none"/>
+        </w:rPr>
+      </w:r>
+      <w:r>
+        <w:rPr>
+          <w:highlight w:val="none"/>
+        </w:rPr>
+      </w:r>
+    </w:p>
+    <w:p>
+      <w:r/>
+      <w:r/>
+    </w:p>
+    <w:p>
+      <w:pPr>
+        <w:rPr>
+          <w:highlight w:val="none"/>
+        </w:rPr>
+      </w:pPr>
+      <w:r>
+        <w:rPr>
+          <w:highlight w:val="none"/>
+        </w:rPr>
+        <w:t xml:space="preserve">Som beskrevet i 3.1, så består programmet av tre forskjellige deler: en enkeltvare, samlingen av varene og brukergrensesnittet. Dette gir et bra utgangspunkt for hvordan en kan strukturere klassene som javakode. En kan lage en klasse som representerer et produkt, en som representerer inventaret og en som inneholder brukergrensesnittet. I denne løsningen er disse klassene henholdsvis: “Product”, “Inventory” og “Client.”</w:t>
+      </w:r>
+      <w:r/>
+      <w:r>
+        <w:rPr>
+          <w:highlight w:val="none"/>
+        </w:rPr>
+      </w:r>
+    </w:p>
+    <w:p>
+      <w:pPr>
+        <w:rPr>
+          <w:highlight w:val="none"/>
+        </w:rPr>
+      </w:pPr>
+      <w:r>
+        <w:rPr>
+          <w:highlight w:val="none"/>
+        </w:rPr>
+      </w:r>
+      <w:r>
+        <w:rPr>
+          <w:highlight w:val="none"/>
+        </w:rPr>
+      </w:r>
+    </w:p>
+    <w:p>
+      <w:pPr>
+        <w:rPr>
+          <w:highlight w:val="none"/>
+        </w:rPr>
+      </w:pPr>
+      <w:r>
+        <w:rPr>
+          <w:highlight w:val="none"/>
+        </w:rPr>
+        <w:t xml:space="preserve">Å lage Product klassen var oppgaven i del 1, så denne ble utviklet først. Siden Product er en informasjonsklasse, så skal den være uavhengig funksjonaliteten til resten av programmet og kan derfor trygt implementeres for seg selv (INSERT CITATION). En skulle også lage en testklient for å sjekke om klassen oppfører seg som ønsket. </w:t>
+      </w:r>
+      <w:r>
+        <w:rPr>
+          <w:highlight w:val="none"/>
+        </w:rPr>
+      </w:r>
+    </w:p>
+    <w:p>
+      <w:pPr>
+        <w:rPr>
+          <w:highlight w:val="none"/>
+        </w:rPr>
+      </w:pPr>
+      <w:r>
+        <w:rPr>
+          <w:highlight w:val="none"/>
+        </w:rPr>
+      </w:r>
+      <w:r>
+        <w:rPr>
+          <w:highlight w:val="none"/>
+        </w:rPr>
+      </w:r>
+    </w:p>
+    <w:p>
+      <w:pPr>
+        <w:rPr>
+          <w:highlight w:val="none"/>
+        </w:rPr>
+      </w:pPr>
+      <w:r>
+        <w:rPr>
+          <w:highlight w:val="none"/>
+        </w:rPr>
+        <w:t xml:space="preserve">I designet av “Inventory” og “Client” er det nødvendig å vurdere hvordan de skal samhandle og å ta hensyn til designprinsipper for å gjøre koden mest mulig robust. Det ble valgt at “Client” kun skulle vise informasjon til brukeren og ta innputt. Client bruker så innputten for å kalle på metoder i “Inventory” som så utfører handlinger på produktene, og gir eventuelt informasjon om produktene tilbake til klienten. “Client” skal altså ikke kunne manipulere produktene direkte, og “Inventory” skal heller ikke kommunisere med brukeren direkte. Utviklingen av disse klassene ble gjennomført fra dette utgangspunktet.</w:t>
+      </w:r>
+      <w:r>
+        <w:rPr>
+          <w:highlight w:val="none"/>
+        </w:rPr>
+        <w:t xml:space="preserve"> [Her kan vi lyve litt og legge inn at vi brukte et form for diagram for å konkretisere denne samhandlingen.]</w:t>
+      </w:r>
+      <w:r>
+        <w:rPr>
+          <w:highlight w:val="none"/>
+        </w:rPr>
+      </w:r>
+    </w:p>
+    <w:p>
+      <w:pPr>
+        <w:rPr>
+          <w:highlight w:val="none"/>
+        </w:rPr>
+      </w:pPr>
+      <w:r>
+        <w:rPr>
+          <w:highlight w:val="none"/>
+        </w:rPr>
+      </w:r>
+      <w:r>
+        <w:rPr>
+          <w:highlight w:val="none"/>
+        </w:rPr>
+      </w:r>
+    </w:p>
+    <w:p>
+      <w:pPr>
+        <w:rPr>
+          <w:highlight w:val="none"/>
+        </w:rPr>
+      </w:pPr>
+      <w:r>
+        <w:rPr>
+          <w:highlight w:val="none"/>
+        </w:rPr>
+        <w:t xml:space="preserve">Å utvikle disse to klassene samtidig hadde en gunstig bieffekt: Client kunne brukes for å teste funksjonaliteten til Inventory. Siden funksjonaliteten brukeren skal kunne utføre korresponderer til funksjonaliteten i Inventory, så gir det mening å utvikle denne funksjonaliteten samtidig (dette fører ikke nødvendigvis til høyere coupling, som blir argumentert for i avsnitt 6.) Derfor ble metoden for å ta innputt fra brukeren for en spesifikk funksjon i grensesnittet skrevet i tandem med metoden som utfører den handlingen i Inventory. En kunne dermed teste både om innputt ble håndtert på en feilsikker måte i Client, og at denne innputten førte til ønsket aktivitet i Inventory.</w:t>
+      </w:r>
+      <w:r>
+        <w:rPr>
+          <w:highlight w:val="none"/>
+        </w:rPr>
+      </w:r>
+      <w:r>
+        <w:rPr>
+          <w:highlight w:val="none"/>
+        </w:rPr>
+      </w:r>
+      <w:r>
+        <w:rPr>
+          <w:highlight w:val="none"/>
+        </w:rPr>
+      </w:r>
+      <w:r>
+        <w:rPr>
+          <w:highlight w:val="none"/>
+        </w:rPr>
+      </w:r>
+    </w:p>
+    <w:p>
+      <w:pPr>
+        <w:rPr>
+          <w:highlight w:val="none"/>
+        </w:rPr>
+      </w:pPr>
+      <w:r>
+        <w:rPr>
+          <w:highlight w:val="none"/>
+        </w:rPr>
+      </w:r>
+      <w:r>
+        <w:rPr>
+          <w:highlight w:val="none"/>
+        </w:rPr>
+      </w:r>
+    </w:p>
+    <w:p>
+      <w:r>
+        <w:rPr>
+          <w:highlight w:val="none"/>
+        </w:rPr>
+        <w:t xml:space="preserve">I del 3 av prosjektet, skulle en vurdere hvordan koden kunne forbedres i henhold til prinsippene, eller om det er hensiktsmessig å utvide funksjonaliteten til programmet. Å gjøre endringer basert på en slik vurdering heter “refactoring.” </w:t>
+      </w:r>
+      <w:r>
+        <w:rPr>
+          <w:highlight w:val="none"/>
+        </w:rPr>
+        <w:t xml:space="preserve">En ble også bedt om å lage en enum for å representere kategoriene som et produkt kan ha. </w:t>
+      </w:r>
+      <w:r>
+        <w:rPr>
+          <w:highlight w:val="none"/>
+        </w:rPr>
+      </w:r>
+      <w:r>
+        <w:rPr>
+          <w:highlight w:val="none"/>
+        </w:rPr>
+        <w:t xml:space="preserve">Denne enumen ble lagt i en egen fil som heter “Category”, slik at den kan brukes i alle delene av programmet. </w:t>
+      </w:r>
+      <w:r>
+        <w:rPr>
+          <w:highlight w:val="none"/>
+        </w:rPr>
+      </w:r>
+      <w:r/>
+      <w:r>
+        <w:rPr>
+          <w:highlight w:val="none"/>
+        </w:rPr>
+      </w:r>
+      <w:r>
+        <w:rPr>
+          <w:highlight w:val="none"/>
+        </w:rPr>
+      </w:r>
+      <w:r/>
+      <w:r>
+        <w:rPr>
+          <w:highlight w:val="none"/>
+        </w:rPr>
+      </w:r>
+    </w:p>
+    <w:p>
+      <w:pPr>
+        <w:rPr>
+          <w:highlight w:val="none"/>
+        </w:rPr>
+      </w:pPr>
+      <w:r>
+        <w:rPr>
+          <w:highlight w:val="none"/>
+        </w:rPr>
+      </w:r>
+      <w:r>
+        <w:rPr>
+          <w:highlight w:val="none"/>
+        </w:rPr>
+      </w:r>
+    </w:p>
+    <w:p>
+      <w:pPr>
+        <w:rPr>
+          <w:highlight w:val="none"/>
+        </w:rPr>
+      </w:pPr>
+      <w:r>
+        <w:rPr>
+          <w:highlight w:val="none"/>
+        </w:rPr>
+      </w:r>
+      <w:r>
+        <w:rPr>
+          <w:highlight w:val="none"/>
+        </w:rPr>
+        <w:t xml:space="preserve">Det ble gjort endringer på to aspekter av koden: den ene var å endre på måten programmet håndterer feil, og den andre var å utvide funksjonaliteten slik at brukeren kan endre på alle feltene til et produkt. </w:t>
+      </w:r>
+      <w:r>
+        <w:rPr>
+          <w:highlight w:val="none"/>
+        </w:rPr>
+      </w:r>
+      <w:r/>
+      <w:r>
+        <w:rPr>
+          <w:highlight w:val="none"/>
+        </w:rPr>
+        <w:t xml:space="preserve">Endringen av feilhåndtering ble gjort på grunnlag av å bedre følge “service oriented design.” </w:t>
+      </w:r>
+      <w:r>
+        <w:rPr>
+          <w:highlight w:val="none"/>
+        </w:rPr>
+        <w:t xml:space="preserve">Grunnen til å endre til at alle feltene til en vare kan endres var brukervennlighet. Når brukeren legger til et produkt, er det mulig at de skriver feil på en eller flere av feltene. Hvis brukeren kun kan endre pris og/eller beskrivelse, så må de slette produktet og lage det på nytt. At brukeren kan endre på hvert felt individuelt minsker arbeidsmengden for å korrigere en feil.</w:t>
+      </w:r>
+      <w:r>
+        <w:rPr>
+          <w:highlight w:val="none"/>
+        </w:rPr>
+      </w:r>
+      <w:r/>
+      <w:r>
+        <w:rPr>
+          <w:highlight w:val="none"/>
+        </w:rPr>
+      </w:r>
+    </w:p>
+    <w:p>
+      <w:pPr>
+        <w:rPr>
+          <w:highlight w:val="none"/>
+        </w:rPr>
+      </w:pPr>
+      <w:r>
+        <w:rPr>
+          <w:highlight w:val="none"/>
+        </w:rPr>
+      </w:r>
+      <w:r>
+        <w:rPr>
+          <w:highlight w:val="none"/>
+        </w:rPr>
+      </w:r>
+    </w:p>
+    <w:p>
+      <w:pPr>
+        <w:rPr>
+          <w:highlight w:val="none"/>
+        </w:rPr>
+      </w:pPr>
+      <w:r>
+        <w:rPr>
+          <w:highlight w:val="none"/>
+        </w:rPr>
+        <w:t xml:space="preserve">Etter koden var ferdigstilt ble javadoc skrevet for å dokumentere koden, og rapporten ble ferdigstilt. Både public- og private-metoder ble dokumentert med javadoc. Javadocen for public-metodene beskriver APIet til klassen, og javadocen for private-metodene beskriver funksjonaliteten for at eventuelle fremtidige utviklere skal raskere kunne sette seg inn i koden.</w:t>
+      </w:r>
+      <w:r>
+        <w:rPr>
+          <w:highlight w:val="none"/>
+        </w:rPr>
+      </w:r>
+      <w:r>
+        <w:rPr>
+          <w:highlight w:val="none"/>
+        </w:rPr>
+      </w:r>
+      <w:r>
+        <w:rPr>
+          <w:highlight w:val="none"/>
+        </w:rPr>
+      </w:r>
+      <w:r/>
+      <w:r>
+        <w:rPr>
+          <w:highlight w:val="none"/>
+        </w:rPr>
+      </w:r>
     </w:p>
     <w:p>
       <w:pPr>
@@ -4718,6 +4836,21 @@
         <w:t xml:space="preserve">]</w:t>
       </w:r>
       <w:r/>
+      <w:r>
+        <w:rPr>
+          <w:highlight w:val="none"/>
+        </w:rPr>
+      </w:r>
+      <w:r>
+        <w:rPr>
+          <w:highlight w:val="none"/>
+        </w:rPr>
+      </w:r>
+      <w:r>
+        <w:rPr>
+          <w:highlight w:val="none"/>
+        </w:rPr>
+      </w:r>
     </w:p>
     <w:p>
       <w:pPr>
@@ -4736,6 +4869,607 @@
         <w:rPr>
           <w:highlight w:val="none"/>
         </w:rPr>
+      </w:r>
+      <w:r>
+        <w:rPr>
+          <w:highlight w:val="none"/>
+        </w:rPr>
+      </w:r>
+    </w:p>
+    <w:p>
+      <w:pPr>
+        <w:pStyle w:val="1055"/>
+        <w:numPr>
+          <w:ilvl w:val="0"/>
+          <w:numId w:val="0"/>
+        </w:numPr>
+        <w:ind w:left="0" w:firstLine="0"/>
+        <w:rPr>
+          <w:highlight w:val="none"/>
+        </w:rPr>
+      </w:pPr>
+      <w:r>
+        <w:rPr>
+          <w:highlight w:val="none"/>
+        </w:rPr>
+        <w:t xml:space="preserve">Oppgave 1</w:t>
+      </w:r>
+      <w:r>
+        <w:rPr>
+          <w:highlight w:val="none"/>
+        </w:rPr>
+      </w:r>
+    </w:p>
+    <w:p>
+      <w:r>
+        <w:t xml:space="preserve">Hvorfor valgte du de datatypene du valgte (for feltene til klassen)?</w:t>
+      </w:r>
+      <w:r/>
+    </w:p>
+    <w:p>
+      <w:r>
+        <w:rPr>
+          <w:highlight w:val="none"/>
+        </w:rPr>
+      </w:r>
+      <w:r>
+        <w:rPr>
+          <w:highlight w:val="none"/>
+        </w:rPr>
+      </w:r>
+    </w:p>
+    <w:p>
+      <w:pPr>
+        <w:rPr>
+          <w:highlight w:val="none"/>
+        </w:rPr>
+      </w:pPr>
+      <w:r>
+        <w:t xml:space="preserve">Har du implementert mutator-metoder for noen av feltene? I så fall; for</w:t>
+      </w:r>
+      <w:r/>
+    </w:p>
+    <w:p>
+      <w:r>
+        <w:t xml:space="preserve">hvilke felt og hvorfor?</w:t>
+      </w:r>
+      <w:r/>
+    </w:p>
+    <w:p>
+      <w:r>
+        <w:rPr>
+          <w:highlight w:val="none"/>
+        </w:rPr>
+      </w:r>
+      <w:r>
+        <w:rPr>
+          <w:highlight w:val="none"/>
+        </w:rPr>
+      </w:r>
+    </w:p>
+    <w:p>
+      <w:pPr>
+        <w:rPr>
+          <w:highlight w:val="none"/>
+        </w:rPr>
+      </w:pPr>
+      <w:r>
+        <w:t xml:space="preserve">Reflekter/diskuter hvilke tiltak du har innført for å sikre at klassen er</w:t>
+      </w:r>
+      <w:r/>
+    </w:p>
+    <w:p>
+      <w:r>
+        <w:t xml:space="preserve">implementert som en robust klasse (en robust klasse er en klasse der det</w:t>
+      </w:r>
+      <w:r/>
+    </w:p>
+    <w:p>
+      <w:r>
+        <w:t xml:space="preserve">ikke er mulig å angi ugyldige verdier til feltene i klassen).</w:t>
+      </w:r>
+      <w:r/>
+      <w:r/>
+      <w:r/>
+    </w:p>
+    <w:p>
+      <w:pPr>
+        <w:pStyle w:val="1055"/>
+        <w:numPr>
+          <w:ilvl w:val="0"/>
+          <w:numId w:val="0"/>
+        </w:numPr>
+        <w:ind w:left="0" w:firstLine="0"/>
+      </w:pPr>
+      <w:r>
+        <w:t xml:space="preserve">Oppgave 2</w:t>
+      </w:r>
+      <w:r/>
+    </w:p>
+    <w:p>
+      <w:r/>
+      <w:r/>
+    </w:p>
+    <w:p>
+      <w:r>
+        <w:t xml:space="preserve">Beskriv med egne ord hvilke valg du har gjort når du implementerte klassen</w:t>
+      </w:r>
+      <w:r/>
+    </w:p>
+    <w:p>
+      <w:r>
+        <w:t xml:space="preserve">som skal representere et varelager/vareregister:</w:t>
+      </w:r>
+      <w:r/>
+    </w:p>
+    <w:p>
+      <w:r>
+        <w:rPr>
+          <w:highlight w:val="none"/>
+        </w:rPr>
+      </w:r>
+      <w:r>
+        <w:rPr>
+          <w:highlight w:val="none"/>
+        </w:rPr>
+      </w:r>
+    </w:p>
+    <w:p>
+      <w:pPr>
+        <w:rPr>
+          <w:highlight w:val="none"/>
+        </w:rPr>
+      </w:pPr>
+      <w:r>
+        <w:t xml:space="preserve">Hvilke klasse fra biblioteket (JDK) valgte du for å holde på varene, og</w:t>
+      </w:r>
+      <w:r/>
+    </w:p>
+    <w:p>
+      <w:r>
+        <w:t xml:space="preserve">hvorfor?</w:t>
+      </w:r>
+      <w:r/>
+    </w:p>
+    <w:p>
+      <w:r>
+        <w:rPr>
+          <w:highlight w:val="none"/>
+        </w:rPr>
+      </w:r>
+      <w:r>
+        <w:rPr>
+          <w:highlight w:val="none"/>
+        </w:rPr>
+      </w:r>
+    </w:p>
+    <w:p>
+      <w:pPr>
+        <w:rPr>
+          <w:highlight w:val="none"/>
+        </w:rPr>
+      </w:pPr>
+      <w:r>
+        <w:t xml:space="preserve">Hva har du gjort for å oppnå løs kobling (loose coupling) i designet</w:t>
+      </w:r>
+      <w:r/>
+    </w:p>
+    <w:p>
+      <w:r>
+        <w:t xml:space="preserve">av register-klassen din?</w:t>
+      </w:r>
+      <w:r/>
+    </w:p>
+    <w:p>
+      <w:r>
+        <w:rPr>
+          <w:highlight w:val="none"/>
+        </w:rPr>
+      </w:r>
+      <w:r>
+        <w:rPr>
+          <w:highlight w:val="none"/>
+        </w:rPr>
+      </w:r>
+    </w:p>
+    <w:p>
+      <w:pPr>
+        <w:rPr>
+          <w:highlight w:val="none"/>
+        </w:rPr>
+      </w:pPr>
+      <w:r>
+        <w:t xml:space="preserve">Reflekter/diskuter hvilke tiltak du har innført for å sikre at klassen er</w:t>
+      </w:r>
+      <w:r/>
+    </w:p>
+    <w:p>
+      <w:r>
+        <w:t xml:space="preserve">implementert som en robust klasse (en robust klasse er en klasse der</w:t>
+      </w:r>
+      <w:r/>
+    </w:p>
+    <w:p>
+      <w:r>
+        <w:t xml:space="preserve">det ikke er mulig å angi ugyldige verdier til feltene i klassen).</w:t>
+      </w:r>
+      <w:r/>
+    </w:p>
+    <w:p>
+      <w:r>
+        <w:t xml:space="preserve">Brukergrensesnitt/brukerinteraksjon:</w:t>
+      </w:r>
+      <w:r/>
+    </w:p>
+    <w:p>
+      <w:r>
+        <w:rPr>
+          <w:highlight w:val="none"/>
+        </w:rPr>
+      </w:r>
+      <w:r>
+        <w:rPr>
+          <w:highlight w:val="none"/>
+        </w:rPr>
+      </w:r>
+    </w:p>
+    <w:p>
+      <w:pPr>
+        <w:rPr>
+          <w:highlight w:val="none"/>
+        </w:rPr>
+      </w:pPr>
+      <w:r/>
+      <w:r>
+        <w:t xml:space="preserve">Hvordan valgte du å løse brukergrensesnittet til applikasjonen din og</w:t>
+      </w:r>
+      <w:r/>
+      <w:r/>
+    </w:p>
+    <w:p>
+      <w:r>
+        <w:t xml:space="preserve">hvorfor?</w:t>
+      </w:r>
+      <w:r/>
+    </w:p>
+    <w:p>
+      <w:r>
+        <w:rPr>
+          <w:highlight w:val="none"/>
+        </w:rPr>
+      </w:r>
+      <w:r>
+        <w:rPr>
+          <w:highlight w:val="none"/>
+        </w:rPr>
+      </w:r>
+    </w:p>
+    <w:p>
+      <w:pPr>
+        <w:rPr>
+          <w:highlight w:val="none"/>
+        </w:rPr>
+      </w:pPr>
+      <w:r>
+        <w:t xml:space="preserve">Hvordan har du valgt å håndtere det at brukeren skriver inn feil</w:t>
+      </w:r>
+      <w:r/>
+    </w:p>
+    <w:p>
+      <w:r>
+        <w:t xml:space="preserve">verdier/informasjon? Og hvorfor valgte du å gjøre det slik?</w:t>
+      </w:r>
+      <w:r/>
+    </w:p>
+    <w:p>
+      <w:r>
+        <w:t xml:space="preserve">Hvilke øvrige vurderinger har du gjort for å ende på implementert løsning ?</w:t>
+      </w:r>
+      <w:r/>
+      <w:r/>
+      <w:r/>
+    </w:p>
+    <w:p>
+      <w:pPr>
+        <w:pStyle w:val="1055"/>
+        <w:numPr>
+          <w:ilvl w:val="0"/>
+          <w:numId w:val="0"/>
+        </w:numPr>
+        <w:ind w:left="0" w:firstLine="0"/>
+      </w:pPr>
+      <w:r>
+        <w:t xml:space="preserve">Oppgave 3</w:t>
+      </w:r>
+      <w:r/>
+    </w:p>
+    <w:p>
+      <w:pPr>
+        <w:rPr>
+          <w:highlight w:val="none"/>
+        </w:rPr>
+      </w:pPr>
+      <w:r>
+        <w:rPr>
+          <w:highlight w:val="none"/>
+        </w:rPr>
+        <w:t xml:space="preserve">Med utgangspunkt i opprinnelig kravspesifikasjon, hvilke endringer/forbedringer</w:t>
+      </w:r>
+      <w:r/>
+    </w:p>
+    <w:p>
+      <w:r>
+        <w:rPr>
+          <w:highlight w:val="none"/>
+        </w:rPr>
+        <w:t xml:space="preserve">ville du ha gjort for at applikasjonen skal bli enda mer nyttig for brukeren? Her</w:t>
+      </w:r>
+      <w:r/>
+    </w:p>
+    <w:p>
+      <w:r>
+        <w:rPr>
+          <w:highlight w:val="none"/>
+        </w:rPr>
+        <w:t xml:space="preserve">har du lov til å gå bort fra opprinnelig kravspesifikasjon og tilføre dine tanker og</w:t>
+      </w:r>
+      <w:r/>
+    </w:p>
+    <w:p>
+      <w:r>
+        <w:rPr>
+          <w:highlight w:val="none"/>
+        </w:rPr>
+        <w:t xml:space="preserve">ideer. Løsningen din må selvsagt fortsatt oppfylle de grunnleggende</w:t>
+      </w:r>
+      <w:r/>
+    </w:p>
+    <w:p>
+      <w:r>
+        <w:rPr>
+          <w:highlight w:val="none"/>
+        </w:rPr>
+        <w:t xml:space="preserve">funksjonelle brukerkrav, men du står fritt til å endre på designet av klasser, og</w:t>
+      </w:r>
+      <w:r/>
+    </w:p>
+    <w:p>
+      <w:r>
+        <w:rPr>
+          <w:highlight w:val="none"/>
+        </w:rPr>
+        <w:t xml:space="preserve">legge til ny funksjonalitet.</w:t>
+      </w:r>
+      <w:r/>
+    </w:p>
+    <w:p>
+      <w:pPr>
+        <w:rPr>
+          <w:highlight w:val="none"/>
+        </w:rPr>
+      </w:pPr>
+      <w:r>
+        <w:rPr>
+          <w:highlight w:val="none"/>
+        </w:rPr>
+      </w:r>
+      <w:r>
+        <w:rPr>
+          <w:highlight w:val="none"/>
+        </w:rPr>
+      </w:r>
+    </w:p>
+    <w:p>
+      <w:pPr>
+        <w:rPr>
+          <w:highlight w:val="none"/>
+        </w:rPr>
+      </w:pPr>
+      <w:r>
+        <w:rPr>
+          <w:highlight w:val="none"/>
+        </w:rPr>
+        <w:t xml:space="preserve">Brukergrensesnitt: du må gjerne tenke alternativt her. Feks, er en meny beste</w:t>
+      </w:r>
+      <w:r/>
+    </w:p>
+    <w:p>
+      <w:r>
+        <w:rPr>
+          <w:highlight w:val="none"/>
+        </w:rPr>
+        <w:t xml:space="preserve">løsning (tatt i betraktning at dere ikke har lært å programmere grafisk</w:t>
+      </w:r>
+      <w:r/>
+    </w:p>
+    <w:p>
+      <w:r>
+        <w:rPr>
+          <w:highlight w:val="none"/>
+        </w:rPr>
+        <w:t xml:space="preserve">brukergrensesnitt enda)?</w:t>
+      </w:r>
+      <w:r/>
+    </w:p>
+    <w:p>
+      <w:pPr>
+        <w:rPr>
+          <w:highlight w:val="none"/>
+        </w:rPr>
+      </w:pPr>
+      <w:r>
+        <w:rPr>
+          <w:highlight w:val="none"/>
+        </w:rPr>
+      </w:r>
+      <w:r>
+        <w:rPr>
+          <w:highlight w:val="none"/>
+        </w:rPr>
+      </w:r>
+    </w:p>
+    <w:p>
+      <w:pPr>
+        <w:rPr>
+          <w:highlight w:val="none"/>
+        </w:rPr>
+      </w:pPr>
+      <w:r>
+        <w:rPr>
+          <w:highlight w:val="none"/>
+        </w:rPr>
+        <w:t xml:space="preserve">Dersom SmartHus ønsker å legge til en ny kategori av varer (feks,</w:t>
+      </w:r>
+      <w:r/>
+    </w:p>
+    <w:p>
+      <w:r>
+        <w:rPr>
+          <w:highlight w:val="none"/>
+        </w:rPr>
+        <w:t xml:space="preserve">Hagemøbler) hvor mye av koden din må du endre? Hva tenker du dette</w:t>
+      </w:r>
+      <w:r/>
+    </w:p>
+    <w:p>
+      <w:r>
+        <w:rPr>
+          <w:highlight w:val="none"/>
+        </w:rPr>
+        <w:t xml:space="preserve">forteller om ditt valgte design?</w:t>
+      </w:r>
+      <w:r/>
+    </w:p>
+    <w:p>
+      <w:pPr>
+        <w:rPr>
+          <w:highlight w:val="none"/>
+        </w:rPr>
+      </w:pPr>
+      <w:r>
+        <w:rPr>
+          <w:highlight w:val="none"/>
+        </w:rPr>
+      </w:r>
+      <w:r>
+        <w:rPr>
+          <w:highlight w:val="none"/>
+        </w:rPr>
+      </w:r>
+    </w:p>
+    <w:p>
+      <w:pPr>
+        <w:rPr>
+          <w:highlight w:val="none"/>
+        </w:rPr>
+      </w:pPr>
+      <w:r>
+        <w:rPr>
+          <w:highlight w:val="none"/>
+        </w:rPr>
+        <w:t xml:space="preserve">Hvordan møter din løsning prinsippet om lagdelt arkitektur?</w:t>
+      </w:r>
+      <w:r/>
+    </w:p>
+    <w:p>
+      <w:pPr>
+        <w:rPr>
+          <w:highlight w:val="none"/>
+        </w:rPr>
+      </w:pPr>
+      <w:r>
+        <w:rPr>
+          <w:highlight w:val="none"/>
+        </w:rPr>
+      </w:r>
+      <w:r>
+        <w:rPr>
+          <w:highlight w:val="none"/>
+        </w:rPr>
+      </w:r>
+    </w:p>
+    <w:p>
+      <w:pPr>
+        <w:rPr>
+          <w:highlight w:val="none"/>
+        </w:rPr>
+      </w:pPr>
+      <w:r>
+        <w:rPr>
+          <w:highlight w:val="none"/>
+        </w:rPr>
+        <w:t xml:space="preserve">Beskriv i rapporten hva du har foreslått av endringer og hvordan du har valgt å</w:t>
+      </w:r>
+      <w:r/>
+    </w:p>
+    <w:p>
+      <w:pPr>
+        <w:rPr>
+          <w:highlight w:val="none"/>
+        </w:rPr>
+      </w:pPr>
+      <w:r>
+        <w:rPr>
+          <w:highlight w:val="none"/>
+        </w:rPr>
+        <w:t xml:space="preserve">implementere disse.</w:t>
+      </w:r>
+      <w:r/>
+      <w:r>
+        <w:rPr>
+          <w:highlight w:val="none"/>
+        </w:rPr>
+      </w:r>
+      <w:r>
+        <w:rPr>
+          <w:highlight w:val="none"/>
+        </w:rPr>
+      </w:r>
+    </w:p>
+    <w:p>
+      <w:pPr>
+        <w:rPr>
+          <w:highlight w:val="none"/>
+        </w:rPr>
+      </w:pPr>
+      <w:r>
+        <w:rPr>
+          <w:highlight w:val="none"/>
+        </w:rPr>
+      </w:r>
+      <w:r>
+        <w:rPr>
+          <w:highlight w:val="none"/>
+        </w:rPr>
+      </w:r>
+    </w:p>
+    <w:p>
+      <w:pPr>
+        <w:rPr>
+          <w:highlight w:val="none"/>
+        </w:rPr>
+      </w:pPr>
+      <w:r>
+        <w:rPr>
+          <w:highlight w:val="none"/>
+        </w:rPr>
+      </w:r>
+      <w:r>
+        <w:rPr>
+          <w:highlight w:val="none"/>
+        </w:rPr>
+      </w:r>
+    </w:p>
+    <w:p>
+      <w:pPr>
+        <w:rPr>
+          <w:highlight w:val="none"/>
+        </w:rPr>
+      </w:pPr>
+      <w:r>
+        <w:rPr>
+          <w:highlight w:val="none"/>
+        </w:rPr>
         <w:t xml:space="preserve">Som beskrevet i seksjon 5, så ble det identifisert at programmet kunne deles i tre separate oppgaver, og i koden ble disse til klassene: “Product”, “Inventory” og “Client.” </w:t>
       </w:r>
       <w:r>
@@ -4771,123 +5505,118 @@
         <w:rPr>
           <w:highlight w:val="none"/>
         </w:rPr>
-        <w:t xml:space="preserve">“Product” er en informasjonsklasse. Den har felter for all informasjonen en vare skulle holde på i følge kravspesifikasjonen. Klassen tilbyr kun metoder for å hente og endre på verdien til </w:t>
-      </w:r>
-      <w:r>
-        <w:rPr>
-          <w:highlight w:val="none"/>
-        </w:rPr>
-        <w:t xml:space="preserve">feltene.  og for å endre på verdiene til alle feltene bortsett fra id’en. Datatypene til feltene ble valgt basert på det som stod i oppgaveteksten, siden beskrivelsen av slik dataen skulle lagres kunne bli direkte oversatt til datatyper i Java. </w:t>
-      </w:r>
-      <w:r>
-        <w:rPr>
-          <w:highlight w:val="none"/>
-        </w:rPr>
-      </w:r>
-      <w:r/>
-    </w:p>
-    <w:p>
-      <w:r>
-        <w:rPr>
-          <w:highlight w:val="none"/>
-        </w:rPr>
-      </w:r>
-      <w:r>
-        <w:rPr>
-          <w:highlight w:val="none"/>
-        </w:rPr>
-      </w:r>
-      <w:r/>
-    </w:p>
-    <w:p>
-      <w:r>
-        <w:rPr>
-          <w:highlight w:val="none"/>
-        </w:rPr>
-      </w:r>
-      <w:r>
-        <w:rPr>
-          <w:highlight w:val="none"/>
-        </w:rPr>
-        <w:t xml:space="preserve">Jeg har valgt </w:t>
-      </w:r>
-      <w:r>
-        <w:rPr>
-          <w:highlight w:val="none"/>
-        </w:rPr>
-        <w:t xml:space="preserve">å implementere mutatormetoder for alle feltene bortsett fra id</w:t>
-      </w:r>
-      <w:r>
-        <w:rPr>
-          <w:highlight w:val="none"/>
-        </w:rPr>
-        <w:t xml:space="preserve">-feltet. Dette er i tilfelle en har lagt inn feil informasjon på noen av feltene. Det vil være en vesentlig bedre brukeropplevelse å kunne endre på ett eller flere felt med feil informasjon enn å måtte lage hele objektet på nytt. Hvis en skulle ha laget et</w:t>
-      </w:r>
-      <w:r>
-        <w:rPr>
-          <w:highlight w:val="none"/>
-        </w:rPr>
-        <w:t xml:space="preserve"> nytt objekt av samme produktet, så må en også slette det eksisterende objektet før en kan legge inn det nye. Å kunne endre feltene på et eksisterende produkt er altså konseptuelt enklere å skulle implementere og det vil føre til en bedre brukeropplevelse.</w:t>
-      </w:r>
-      <w:r>
-        <w:rPr>
-          <w:highlight w:val="none"/>
-        </w:rPr>
-      </w:r>
-      <w:r/>
-    </w:p>
-    <w:p>
-      <w:r>
-        <w:rPr>
-          <w:highlight w:val="none"/>
-        </w:rPr>
-      </w:r>
-      <w:r>
-        <w:rPr>
-          <w:highlight w:val="none"/>
-        </w:rPr>
-      </w:r>
-      <w:r/>
-    </w:p>
-    <w:p>
-      <w:r>
-        <w:rPr>
-          <w:highlight w:val="none"/>
-        </w:rPr>
-        <w:t xml:space="preserve">I koden brukes det hjelpemetoder for å forsikre at verdiene på feltene (som det gir mening eller er mulig å gjøre det for) er korrekte. Disse feltene er price, weight, height, length, category og quantity. Feltene price, weight, height og </w:t>
-      </w:r>
-      <w:r>
-        <w:rPr>
-          <w:highlight w:val="none"/>
-        </w:rPr>
-        <w:t xml:space="preserve">length blir sjekket om er strengt større enn null. Det gir ingen mening at weight, height eller length skal være null, ettersom dette er fysisk umulig. En kan argumentere for at price skal kunne settes til null, f.eks. for å indikere noe form for salg, men</w:t>
-      </w:r>
-      <w:r>
-        <w:rPr>
-          <w:highlight w:val="none"/>
-        </w:rPr>
-        <w:t xml:space="preserve"> dette gjør funksjonen til feltet utydelig, noe som bør unngås. “cat</w:t>
-      </w:r>
-      <w:r>
-        <w:rPr>
-          <w:highlight w:val="none"/>
-        </w:rPr>
-        <w:t xml:space="preserve">egory” blir sjekket om er enten 1, 2, 3 eller 4, og quantity blir sjekket om er større eller lik 0. I stedet for å måtte repetere koden for å sjekke om disse verdiene er korrekte, så bruker konstruktøren setter-metodene. En annen måte vi forsikrer at bruke</w:t>
-      </w:r>
-      <w:r>
-        <w:rPr>
-          <w:highlight w:val="none"/>
-        </w:rPr>
-        <w:t xml:space="preserve">ren ikke gir feil verdier, er ved at vi har skrevet hvilke verdier som er akseptert i javadocen til koden. Brukeren vet altså hva slags verdier som er lovlig før de tar i bruk koden, og koden sier i fra til brukeren i tilfelle de skriver feil med et uhell.</w:t>
-      </w:r>
-      <w:r>
-        <w:rPr>
-          <w:highlight w:val="none"/>
-        </w:rPr>
-      </w:r>
-      <w:r/>
-    </w:p>
-    <w:p>
+        <w:t xml:space="preserve">“Product” er en informasjonsklasse. Den har felter for all informasjonen en vare skulle holde på i følge kravspesifikasjonen. Klassen tilbyr kun metoder for å hente og endre på verdiene til </w:t>
+      </w:r>
+      <w:r>
+        <w:rPr>
+          <w:highlight w:val="none"/>
+        </w:rPr>
+        <w:t xml:space="preserve">feltene.  Datatypene til feltene ble valgt basert på det som stod i oppgaveteksten, siden beskrivelsen av slik dataen skulle lagres kunne bli direkte oversatt til datatyper i Java. </w:t>
+      </w:r>
+      <w:r>
+        <w:rPr>
+          <w:highlight w:val="none"/>
+        </w:rPr>
+        <w:t xml:space="preserve">I del 3 av prosjektet ble kategori feltet endret fra å bruke et tall til å bruke en enum ettersom det ble eksplisitt skrevet at vi skulle gjøre denne endringen.</w:t>
+      </w:r>
+      <w:r/>
+    </w:p>
+    <w:p>
+      <w:r>
+        <w:rPr>
+          <w:highlight w:val="none"/>
+        </w:rPr>
+      </w:r>
+      <w:r>
+        <w:rPr>
+          <w:highlight w:val="none"/>
+        </w:rPr>
+      </w:r>
+      <w:r/>
+    </w:p>
+    <w:p>
+      <w:pPr>
+        <w:rPr>
+          <w:highlight w:val="none"/>
+        </w:rPr>
+      </w:pPr>
+      <w:r>
+        <w:rPr>
+          <w:highlight w:val="none"/>
+        </w:rPr>
+      </w:r>
+      <w:r>
+        <w:rPr>
+          <w:highlight w:val="none"/>
+        </w:rPr>
+        <w:t xml:space="preserve">Klassen har mutatormetoder (“setters”) for alle feltene. Dette er fordi kravet om at brukeren skal kunne endre pris og/eller beskrivelse ble utvidet til at det er mulig å endre på alle feltene. Denne endringen ble gjort på grunnlag av å bedre brukeropplevelsen. Hvis brukeren skriver feil på en av feltene når de legger til en vare, og verdien er gyldig i henhold til typen og verdimengden til feltet, så må brukeren slette varen og skrive inn hele på nytt. Hvis en i stedet kan endre på hvert felt, så minsker det arbeidet brukeren må gjøre for å korrigere feilen. </w:t>
+      </w:r>
+      <w:r>
+        <w:rPr>
+          <w:highlight w:val="none"/>
+        </w:rPr>
+      </w:r>
+    </w:p>
+    <w:p>
+      <w:pPr>
+        <w:rPr>
+          <w:highlight w:val="none"/>
+        </w:rPr>
+      </w:pPr>
+      <w:r>
+        <w:rPr>
+          <w:highlight w:val="none"/>
+        </w:rPr>
+      </w:r>
+      <w:r>
+        <w:rPr>
+          <w:highlight w:val="none"/>
+        </w:rPr>
+      </w:r>
+    </w:p>
+    <w:p>
+      <w:pPr>
+        <w:rPr>
+          <w:highlight w:val="none"/>
+        </w:rPr>
+      </w:pPr>
+      <w:r>
+        <w:rPr>
+          <w:highlight w:val="none"/>
+        </w:rPr>
+        <w:t xml:space="preserve">Alle setterene utfører en sjekk på om verdien de får som argument er gyldig i forhold til verdimengden som feltet kan holde (f.eks. så sjekker setteren for pris-feltet at argumentet som blir gitt er større enn null.)  Hvis argumentet ikke er innenfor verdimengden, så utløser metoden unntaket “IllegalArgumentException” med beskjed om at argumentet ikke hadde en gyldig verdi. </w:t>
+      </w:r>
+      <w:r>
+        <w:rPr>
+          <w:highlight w:val="none"/>
+        </w:rPr>
+        <w:t xml:space="preserve">Dette er med på å gjøre koden feilsikker, ettersom et Product-objekt aldri kan ha ugyldige verdier. Det følger også service-oriented-design prinsippet, ettersom at Product sin oppgave kun er å holde på gyldige verdier og det er opp til brukeren å gi gyldige verdier (kanskje litt svakt). </w:t>
+      </w:r>
+      <w:r/>
+    </w:p>
+    <w:p>
+      <w:pPr>
+        <w:rPr>
+          <w:highlight w:val="none"/>
+        </w:rPr>
+      </w:pPr>
+      <w:r>
+        <w:rPr>
+          <w:highlight w:val="none"/>
+        </w:rPr>
+      </w:r>
+      <w:r>
+        <w:rPr>
+          <w:highlight w:val="none"/>
+        </w:rPr>
+      </w:r>
+    </w:p>
+    <w:p>
+      <w:pPr>
+        <w:rPr>
+          <w:highlight w:val="none"/>
+        </w:rPr>
+      </w:pPr>
       <w:r>
         <w:rPr>
           <w:highlight w:val="none"/>
@@ -5440,6 +6169,11 @@
       <w:r/>
     </w:p>
     <w:p>
+      <w:pPr>
+        <w:rPr>
+          <w:highlight w:val="none"/>
+        </w:rPr>
+      </w:pPr>
       <w:r>
         <w:rPr>
           <w:highlight w:val="none"/>
@@ -5447,6 +6181,22 @@
         <w:t xml:space="preserve">Hvordan møter din løsning prinsippet om lagdelt arkitektur?</w:t>
       </w:r>
       <w:r/>
+      <w:r>
+        <w:rPr>
+          <w:highlight w:val="none"/>
+        </w:rPr>
+      </w:r>
+      <w:r>
+        <w:rPr>
+          <w:highlight w:val="none"/>
+        </w:rPr>
+      </w:r>
+    </w:p>
+    <w:p>
+      <w:r/>
+      <w:r/>
+    </w:p>
+    <w:p>
       <w:r>
         <w:rPr>
           <w:highlight w:val="none"/>

</xml_diff>

<commit_message>
Written a lot about the implementation of the relation between the client and inventory. Written som notes about what tomorrow.
</commit_message>
<xml_diff>
--- a/Rapport.docx
+++ b/Rapport.docx
@@ -4974,6 +4974,231 @@
     </w:p>
     <w:p>
       <w:pPr>
+        <w:rPr>
+          <w:highlight w:val="none"/>
+        </w:rPr>
+      </w:pPr>
+      <w:r>
+        <w:rPr>
+          <w:highlight w:val="none"/>
+        </w:rPr>
+      </w:r>
+      <w:r>
+        <w:rPr>
+          <w:highlight w:val="none"/>
+        </w:rPr>
+      </w:r>
+    </w:p>
+    <w:p>
+      <w:pPr>
+        <w:rPr>
+          <w:highlight w:val="none"/>
+        </w:rPr>
+      </w:pPr>
+      <w:r>
+        <w:rPr>
+          <w:highlight w:val="none"/>
+        </w:rPr>
+      </w:r>
+      <w:r>
+        <w:rPr>
+          <w:highlight w:val="none"/>
+        </w:rPr>
+      </w:r>
+    </w:p>
+    <w:p>
+      <w:pPr>
+        <w:rPr>
+          <w:highlight w:val="none"/>
+        </w:rPr>
+      </w:pPr>
+      <w:r>
+        <w:rPr>
+          <w:highlight w:val="none"/>
+        </w:rPr>
+        <w:t xml:space="preserve">Som beskrevet i seksjon 5, så ble det identifisert at programmet kunne deles i tre separate oppgaver, og i koden ble disse til klassene: “Product”, “Inventory” og “Client.” </w:t>
+      </w:r>
+      <w:r>
+        <w:rPr>
+          <w:highlight w:val="none"/>
+        </w:rPr>
+      </w:r>
+    </w:p>
+    <w:p>
+      <w:pPr>
+        <w:rPr>
+          <w:highlight w:val="none"/>
+        </w:rPr>
+      </w:pPr>
+      <w:r>
+        <w:rPr>
+          <w:highlight w:val="none"/>
+        </w:rPr>
+      </w:r>
+      <w:r>
+        <w:rPr>
+          <w:highlight w:val="none"/>
+        </w:rPr>
+      </w:r>
+    </w:p>
+    <w:p>
+      <w:pPr>
+        <w:rPr>
+          <w:highlight w:val="none"/>
+        </w:rPr>
+      </w:pPr>
+      <w:r>
+        <w:rPr>
+          <w:highlight w:val="none"/>
+        </w:rPr>
+        <w:t xml:space="preserve">“Product” er en informasjonsklasse. Den har felter for all informasjonen en vare skulle holde på i følge kravspesifikasjonen. Klassen tilbyr kun metoder for å hente og endre på verdiene til </w:t>
+      </w:r>
+      <w:r>
+        <w:rPr>
+          <w:highlight w:val="none"/>
+        </w:rPr>
+        <w:t xml:space="preserve">feltene.  Datatypene til feltene ble valgt basert på det som stod i oppgaveteksten, siden beskrivelsen av slik dataen skulle lagres kunne bli direkte oversatt til datatyper i Java. </w:t>
+      </w:r>
+      <w:r>
+        <w:rPr>
+          <w:highlight w:val="none"/>
+        </w:rPr>
+        <w:t xml:space="preserve">I del 3 av prosjektet ble kategori feltet endret fra å bruke et tall til å bruke en enum ettersom det ble eksplisitt skrevet at vi skulle gjøre denne endringen.</w:t>
+      </w:r>
+      <w:r/>
+    </w:p>
+    <w:p>
+      <w:r>
+        <w:rPr>
+          <w:highlight w:val="none"/>
+        </w:rPr>
+      </w:r>
+      <w:r>
+        <w:rPr>
+          <w:highlight w:val="none"/>
+        </w:rPr>
+      </w:r>
+      <w:r/>
+    </w:p>
+    <w:p>
+      <w:pPr>
+        <w:rPr>
+          <w:highlight w:val="none"/>
+        </w:rPr>
+      </w:pPr>
+      <w:r>
+        <w:rPr>
+          <w:highlight w:val="none"/>
+        </w:rPr>
+      </w:r>
+      <w:r>
+        <w:rPr>
+          <w:highlight w:val="none"/>
+        </w:rPr>
+        <w:t xml:space="preserve">Klassen har mutatormetoder (“setters”) for alle feltene. Dette er fordi kravet om at brukeren skal kunne endre pris og/eller beskrivelse ble utvidet til at det er mulig å endre på alle feltene. Denne endringen ble gjort på grunnlag av å bedre brukeropplevelsen. Hvis brukeren skriver feil på en av feltene når de legger til en vare, og verdien er gyldig i henhold til typen og verdimengden til feltet, så må brukeren slette varen og skrive inn hele på nytt. Hvis en i stedet kan endre på hvert felt, så minsker det arbeidet brukeren må gjøre for å korrigere feilen. </w:t>
+      </w:r>
+      <w:r>
+        <w:rPr>
+          <w:highlight w:val="none"/>
+        </w:rPr>
+      </w:r>
+    </w:p>
+    <w:p>
+      <w:pPr>
+        <w:rPr>
+          <w:highlight w:val="none"/>
+        </w:rPr>
+      </w:pPr>
+      <w:r>
+        <w:rPr>
+          <w:highlight w:val="none"/>
+        </w:rPr>
+      </w:r>
+      <w:r>
+        <w:rPr>
+          <w:highlight w:val="none"/>
+        </w:rPr>
+      </w:r>
+    </w:p>
+    <w:p>
+      <w:pPr>
+        <w:rPr>
+          <w:highlight w:val="none"/>
+        </w:rPr>
+      </w:pPr>
+      <w:r>
+        <w:rPr>
+          <w:highlight w:val="none"/>
+        </w:rPr>
+        <w:t xml:space="preserve">Alle setterene utfører en sjekk på om verdien de får som argument er gyldig i forhold til verdimengden som feltet kan holde (f.eks. så sjekker setteren for pris-feltet at argumentet som blir gitt er større enn null.)  Hvis argumentet ikke er innenfor verdimengden, så utløser metoden unntaket “IllegalArgumentException” med beskjed om at argumentet ikke hadde en gyldig verdi. </w:t>
+      </w:r>
+      <w:r>
+        <w:rPr>
+          <w:highlight w:val="none"/>
+        </w:rPr>
+        <w:t xml:space="preserve">Dette er med på å gjøre koden feilsikker, ettersom et Product-objekt aldri kan ha ugyldige verdier. Det følger også service-oriented-design prinsippet, ettersom at Product sin oppgave kun er å holde på gyldige verdier og det er opp til brukeren å gi gyldige verdier (kanskje litt svakt). </w:t>
+      </w:r>
+      <w:r/>
+    </w:p>
+    <w:p>
+      <w:pPr>
+        <w:rPr>
+          <w:highlight w:val="none"/>
+        </w:rPr>
+      </w:pPr>
+      <w:r>
+        <w:rPr>
+          <w:highlight w:val="none"/>
+        </w:rPr>
+      </w:r>
+      <w:r>
+        <w:rPr>
+          <w:highlight w:val="none"/>
+        </w:rPr>
+      </w:r>
+    </w:p>
+    <w:p>
+      <w:pPr>
+        <w:rPr>
+          <w:highlight w:val="none"/>
+        </w:rPr>
+      </w:pPr>
+      <w:r>
+        <w:rPr>
+          <w:highlight w:val="none"/>
+        </w:rPr>
+      </w:r>
+      <w:r>
+        <w:rPr>
+          <w:highlight w:val="none"/>
+        </w:rPr>
+      </w:r>
+      <w:r/>
+    </w:p>
+    <w:p>
+      <w:pPr>
+        <w:pStyle w:val="1052"/>
+      </w:pPr>
+      <w:r>
+        <w:rPr>
+          <w:highlight w:val="none"/>
+        </w:rPr>
+      </w:r>
+      <w:r>
+        <w:rPr>
+          <w:highlight w:val="none"/>
+        </w:rPr>
+        <w:t xml:space="preserve">Del 2</w:t>
+      </w:r>
+      <w:r>
+        <w:rPr>
+          <w:highlight w:val="none"/>
+        </w:rPr>
+      </w:r>
+      <w:r/>
+    </w:p>
+    <w:p>
+      <w:pPr>
         <w:pStyle w:val="1055"/>
         <w:numPr>
           <w:ilvl w:val="0"/>
@@ -4985,8 +5210,10 @@
         <w:t xml:space="preserve">Oppgave 2</w:t>
       </w:r>
       <w:r/>
-    </w:p>
-    <w:p>
+      <w:r/>
+    </w:p>
+    <w:p>
+      <w:r/>
       <w:r/>
       <w:r/>
     </w:p>
@@ -4995,92 +5222,91 @@
         <w:t xml:space="preserve">Beskriv med egne ord hvilke valg du har gjort når du implementerte klassen</w:t>
       </w:r>
       <w:r/>
+      <w:r/>
     </w:p>
     <w:p>
       <w:r>
         <w:t xml:space="preserve">som skal representere et varelager/vareregister:</w:t>
       </w:r>
       <w:r/>
-    </w:p>
-    <w:p>
-      <w:r>
-        <w:rPr>
-          <w:highlight w:val="none"/>
-        </w:rPr>
-      </w:r>
-      <w:r>
-        <w:rPr>
-          <w:highlight w:val="none"/>
-        </w:rPr>
-      </w:r>
-    </w:p>
-    <w:p>
-      <w:pPr>
-        <w:rPr>
-          <w:highlight w:val="none"/>
-        </w:rPr>
-      </w:pPr>
+      <w:r/>
+    </w:p>
+    <w:p>
+      <w:r>
+        <w:rPr>
+          <w:highlight w:val="none"/>
+        </w:rPr>
+      </w:r>
+      <w:r/>
+      <w:r/>
+    </w:p>
+    <w:p>
       <w:r>
         <w:t xml:space="preserve">Hvilke klasse fra biblioteket (JDK) valgte du for å holde på varene, og</w:t>
       </w:r>
+      <w:r>
+        <w:rPr>
+          <w:highlight w:val="none"/>
+        </w:rPr>
+      </w:r>
       <w:r/>
     </w:p>
     <w:p>
       <w:r>
         <w:t xml:space="preserve">hvorfor?</w:t>
       </w:r>
-      <w:r/>
-    </w:p>
-    <w:p>
-      <w:r>
-        <w:rPr>
-          <w:highlight w:val="none"/>
-        </w:rPr>
-      </w:r>
-      <w:r>
-        <w:rPr>
-          <w:highlight w:val="none"/>
-        </w:rPr>
-      </w:r>
-    </w:p>
-    <w:p>
-      <w:pPr>
-        <w:rPr>
-          <w:highlight w:val="none"/>
-        </w:rPr>
-      </w:pPr>
+      <w:r>
+        <w:t xml:space="preserve"> X</w:t>
+      </w:r>
+      <w:r/>
+    </w:p>
+    <w:p>
+      <w:r>
+        <w:rPr>
+          <w:highlight w:val="none"/>
+        </w:rPr>
+      </w:r>
+      <w:r/>
+      <w:r/>
+    </w:p>
+    <w:p>
       <w:r>
         <w:t xml:space="preserve">Hva har du gjort for å oppnå løs kobling (loose coupling) i designet</w:t>
       </w:r>
+      <w:r>
+        <w:rPr>
+          <w:highlight w:val="none"/>
+        </w:rPr>
+      </w:r>
       <w:r/>
     </w:p>
     <w:p>
       <w:r>
         <w:t xml:space="preserve">av register-klassen din?</w:t>
       </w:r>
-      <w:r/>
-    </w:p>
-    <w:p>
-      <w:r>
-        <w:rPr>
-          <w:highlight w:val="none"/>
-        </w:rPr>
-      </w:r>
-      <w:r>
-        <w:rPr>
-          <w:highlight w:val="none"/>
-        </w:rPr>
-      </w:r>
-    </w:p>
-    <w:p>
-      <w:pPr>
-        <w:rPr>
-          <w:highlight w:val="none"/>
-        </w:rPr>
-      </w:pPr>
+      <w:r>
+        <w:t xml:space="preserve"> X</w:t>
+      </w:r>
+      <w:r/>
+    </w:p>
+    <w:p>
+      <w:r>
+        <w:rPr>
+          <w:highlight w:val="none"/>
+        </w:rPr>
+      </w:r>
+      <w:r/>
+      <w:r/>
+    </w:p>
+    <w:p>
       <w:r>
         <w:t xml:space="preserve">Reflekter/diskuter hvilke tiltak du har innført for å sikre at klassen er</w:t>
       </w:r>
+      <w:r>
+        <w:rPr>
+          <w:highlight w:val="none"/>
+        </w:rPr>
+      </w:r>
       <w:r/>
     </w:p>
     <w:p>
@@ -5088,42 +5314,60 @@
         <w:t xml:space="preserve">implementert som en robust klasse (en robust klasse er en klasse der</w:t>
       </w:r>
       <w:r/>
+      <w:r/>
     </w:p>
     <w:p>
       <w:r>
         <w:t xml:space="preserve">det ikke er mulig å angi ugyldige verdier til feltene i klassen).</w:t>
       </w:r>
-      <w:r/>
-    </w:p>
-    <w:p>
+      <w:r>
+        <w:t xml:space="preserve"> X</w:t>
+      </w:r>
+      <w:r/>
+    </w:p>
+    <w:p>
+      <w:r>
+        <w:rPr>
+          <w:highlight w:val="none"/>
+        </w:rPr>
+      </w:r>
+      <w:r>
+        <w:rPr>
+          <w:highlight w:val="none"/>
+        </w:rPr>
+      </w:r>
+    </w:p>
+    <w:p>
+      <w:pPr>
+        <w:rPr>
+          <w:highlight w:val="none"/>
+        </w:rPr>
+      </w:pPr>
       <w:r>
         <w:t xml:space="preserve">Brukergrensesnitt/brukerinteraksjon:</w:t>
       </w:r>
       <w:r/>
-    </w:p>
-    <w:p>
-      <w:r>
-        <w:rPr>
-          <w:highlight w:val="none"/>
-        </w:rPr>
-      </w:r>
-      <w:r>
-        <w:rPr>
-          <w:highlight w:val="none"/>
-        </w:rPr>
-      </w:r>
-    </w:p>
-    <w:p>
-      <w:pPr>
-        <w:rPr>
-          <w:highlight w:val="none"/>
-        </w:rPr>
-      </w:pPr>
+      <w:r/>
+    </w:p>
+    <w:p>
+      <w:r>
+        <w:rPr>
+          <w:highlight w:val="none"/>
+        </w:rPr>
+      </w:r>
+      <w:r/>
+      <w:r/>
+    </w:p>
+    <w:p>
       <w:r/>
       <w:r>
         <w:t xml:space="preserve">Hvordan valgte du å løse brukergrensesnittet til applikasjonen din og</w:t>
       </w:r>
-      <w:r/>
+      <w:r>
+        <w:rPr>
+          <w:highlight w:val="none"/>
+        </w:rPr>
+      </w:r>
       <w:r/>
     </w:p>
     <w:p>
@@ -5131,28 +5375,26 @@
         <w:t xml:space="preserve">hvorfor?</w:t>
       </w:r>
       <w:r/>
-    </w:p>
-    <w:p>
-      <w:r>
-        <w:rPr>
-          <w:highlight w:val="none"/>
-        </w:rPr>
-      </w:r>
-      <w:r>
-        <w:rPr>
-          <w:highlight w:val="none"/>
-        </w:rPr>
-      </w:r>
-    </w:p>
-    <w:p>
-      <w:pPr>
-        <w:rPr>
-          <w:highlight w:val="none"/>
-        </w:rPr>
-      </w:pPr>
+      <w:r/>
+    </w:p>
+    <w:p>
+      <w:r>
+        <w:rPr>
+          <w:highlight w:val="none"/>
+        </w:rPr>
+      </w:r>
+      <w:r/>
+      <w:r/>
+    </w:p>
+    <w:p>
       <w:r>
         <w:t xml:space="preserve">Hvordan har du valgt å håndtere det at brukeren skriver inn feil</w:t>
       </w:r>
+      <w:r>
+        <w:rPr>
+          <w:highlight w:val="none"/>
+        </w:rPr>
+      </w:r>
       <w:r/>
     </w:p>
     <w:p>
@@ -5160,523 +5402,66 @@
         <w:t xml:space="preserve">verdier/informasjon? Og hvorfor valgte du å gjøre det slik?</w:t>
       </w:r>
       <w:r/>
-    </w:p>
-    <w:p>
+      <w:r/>
+    </w:p>
+    <w:p>
+      <w:pPr>
+        <w:rPr>
+          <w:highlight w:val="none"/>
+        </w:rPr>
+      </w:pPr>
       <w:r>
         <w:t xml:space="preserve">Hvilke øvrige vurderinger har du gjort for å ende på implementert løsning ?</w:t>
       </w:r>
       <w:r/>
       <w:r/>
-      <w:r/>
-    </w:p>
-    <w:p>
-      <w:pPr>
-        <w:pStyle w:val="1055"/>
-        <w:numPr>
-          <w:ilvl w:val="0"/>
-          <w:numId w:val="0"/>
-        </w:numPr>
-        <w:ind w:left="0" w:firstLine="0"/>
-      </w:pPr>
-      <w:r>
-        <w:t xml:space="preserve">Oppgave 3</w:t>
-      </w:r>
-      <w:r/>
-    </w:p>
-    <w:p>
-      <w:pPr>
-        <w:rPr>
-          <w:highlight w:val="none"/>
-        </w:rPr>
-      </w:pPr>
-      <w:r>
-        <w:rPr>
-          <w:highlight w:val="none"/>
-        </w:rPr>
-        <w:t xml:space="preserve">Med utgangspunkt i opprinnelig kravspesifikasjon, hvilke endringer/forbedringer</w:t>
-      </w:r>
-      <w:r/>
-    </w:p>
-    <w:p>
-      <w:r>
-        <w:rPr>
-          <w:highlight w:val="none"/>
-        </w:rPr>
-        <w:t xml:space="preserve">ville du ha gjort for at applikasjonen skal bli enda mer nyttig for brukeren? Her</w:t>
-      </w:r>
-      <w:r/>
-    </w:p>
-    <w:p>
-      <w:r>
-        <w:rPr>
-          <w:highlight w:val="none"/>
-        </w:rPr>
-        <w:t xml:space="preserve">har du lov til å gå bort fra opprinnelig kravspesifikasjon og tilføre dine tanker og</w:t>
-      </w:r>
-      <w:r/>
-    </w:p>
-    <w:p>
-      <w:r>
-        <w:rPr>
-          <w:highlight w:val="none"/>
-        </w:rPr>
-        <w:t xml:space="preserve">ideer. Løsningen din må selvsagt fortsatt oppfylle de grunnleggende</w:t>
-      </w:r>
-      <w:r/>
-    </w:p>
-    <w:p>
-      <w:r>
-        <w:rPr>
-          <w:highlight w:val="none"/>
-        </w:rPr>
-        <w:t xml:space="preserve">funksjonelle brukerkrav, men du står fritt til å endre på designet av klasser, og</w:t>
-      </w:r>
-      <w:r/>
-    </w:p>
-    <w:p>
-      <w:r>
-        <w:rPr>
-          <w:highlight w:val="none"/>
-        </w:rPr>
-        <w:t xml:space="preserve">legge til ny funksjonalitet.</w:t>
-      </w:r>
-      <w:r/>
-    </w:p>
-    <w:p>
-      <w:pPr>
-        <w:rPr>
-          <w:highlight w:val="none"/>
-        </w:rPr>
-      </w:pPr>
-      <w:r>
-        <w:rPr>
-          <w:highlight w:val="none"/>
-        </w:rPr>
-      </w:r>
-      <w:r>
-        <w:rPr>
-          <w:highlight w:val="none"/>
-        </w:rPr>
-      </w:r>
-    </w:p>
-    <w:p>
-      <w:pPr>
-        <w:rPr>
-          <w:highlight w:val="none"/>
-        </w:rPr>
-      </w:pPr>
-      <w:r>
-        <w:rPr>
-          <w:highlight w:val="none"/>
-        </w:rPr>
-        <w:t xml:space="preserve">Brukergrensesnitt: du må gjerne tenke alternativt her. Feks, er en meny beste</w:t>
-      </w:r>
-      <w:r/>
-    </w:p>
-    <w:p>
-      <w:r>
-        <w:rPr>
-          <w:highlight w:val="none"/>
-        </w:rPr>
-        <w:t xml:space="preserve">løsning (tatt i betraktning at dere ikke har lært å programmere grafisk</w:t>
-      </w:r>
-      <w:r/>
-    </w:p>
-    <w:p>
-      <w:r>
-        <w:rPr>
-          <w:highlight w:val="none"/>
-        </w:rPr>
-        <w:t xml:space="preserve">brukergrensesnitt enda)?</w:t>
-      </w:r>
-      <w:r/>
-    </w:p>
-    <w:p>
-      <w:pPr>
-        <w:rPr>
-          <w:highlight w:val="none"/>
-        </w:rPr>
-      </w:pPr>
-      <w:r>
-        <w:rPr>
-          <w:highlight w:val="none"/>
-        </w:rPr>
-      </w:r>
-      <w:r>
-        <w:rPr>
-          <w:highlight w:val="none"/>
-        </w:rPr>
-      </w:r>
-    </w:p>
-    <w:p>
-      <w:pPr>
-        <w:rPr>
-          <w:highlight w:val="none"/>
-        </w:rPr>
-      </w:pPr>
-      <w:r>
-        <w:rPr>
-          <w:highlight w:val="none"/>
-        </w:rPr>
-        <w:t xml:space="preserve">Dersom SmartHus ønsker å legge til en ny kategori av varer (feks,</w:t>
-      </w:r>
-      <w:r/>
-    </w:p>
-    <w:p>
-      <w:r>
-        <w:rPr>
-          <w:highlight w:val="none"/>
-        </w:rPr>
-        <w:t xml:space="preserve">Hagemøbler) hvor mye av koden din må du endre? Hva tenker du dette</w:t>
-      </w:r>
-      <w:r/>
-    </w:p>
-    <w:p>
-      <w:r>
-        <w:rPr>
-          <w:highlight w:val="none"/>
-        </w:rPr>
-        <w:t xml:space="preserve">forteller om ditt valgte design?</w:t>
-      </w:r>
-      <w:r/>
-    </w:p>
-    <w:p>
-      <w:pPr>
-        <w:rPr>
-          <w:highlight w:val="none"/>
-        </w:rPr>
-      </w:pPr>
-      <w:r>
-        <w:rPr>
-          <w:highlight w:val="none"/>
-        </w:rPr>
-      </w:r>
-      <w:r>
-        <w:rPr>
-          <w:highlight w:val="none"/>
-        </w:rPr>
-      </w:r>
-    </w:p>
-    <w:p>
-      <w:pPr>
-        <w:rPr>
-          <w:highlight w:val="none"/>
-        </w:rPr>
-      </w:pPr>
-      <w:r>
-        <w:rPr>
-          <w:highlight w:val="none"/>
-        </w:rPr>
-        <w:t xml:space="preserve">Hvordan møter din løsning prinsippet om lagdelt arkitektur?</w:t>
-      </w:r>
-      <w:r/>
-    </w:p>
-    <w:p>
-      <w:pPr>
-        <w:rPr>
-          <w:highlight w:val="none"/>
-        </w:rPr>
-      </w:pPr>
-      <w:r>
-        <w:rPr>
-          <w:highlight w:val="none"/>
-        </w:rPr>
-      </w:r>
-      <w:r>
-        <w:rPr>
-          <w:highlight w:val="none"/>
-        </w:rPr>
-      </w:r>
-    </w:p>
-    <w:p>
-      <w:pPr>
-        <w:rPr>
-          <w:highlight w:val="none"/>
-        </w:rPr>
-      </w:pPr>
-      <w:r>
-        <w:rPr>
-          <w:highlight w:val="none"/>
-        </w:rPr>
-        <w:t xml:space="preserve">Beskriv i rapporten hva du har foreslått av endringer og hvordan du har valgt å</w:t>
-      </w:r>
-      <w:r/>
-    </w:p>
-    <w:p>
-      <w:pPr>
-        <w:rPr>
-          <w:highlight w:val="none"/>
-        </w:rPr>
-      </w:pPr>
-      <w:r>
-        <w:rPr>
-          <w:highlight w:val="none"/>
-        </w:rPr>
-        <w:t xml:space="preserve">implementere disse.</w:t>
-      </w:r>
-      <w:r/>
-      <w:r>
-        <w:rPr>
-          <w:highlight w:val="none"/>
-        </w:rPr>
-      </w:r>
-      <w:r>
-        <w:rPr>
-          <w:highlight w:val="none"/>
-        </w:rPr>
-      </w:r>
-    </w:p>
-    <w:p>
-      <w:pPr>
-        <w:rPr>
-          <w:highlight w:val="none"/>
-        </w:rPr>
-      </w:pPr>
-      <w:r>
-        <w:rPr>
-          <w:highlight w:val="none"/>
-        </w:rPr>
-      </w:r>
-      <w:r>
-        <w:rPr>
-          <w:highlight w:val="none"/>
-        </w:rPr>
-      </w:r>
-    </w:p>
-    <w:p>
-      <w:pPr>
-        <w:rPr>
-          <w:highlight w:val="none"/>
-        </w:rPr>
-      </w:pPr>
-      <w:r>
-        <w:rPr>
-          <w:highlight w:val="none"/>
-        </w:rPr>
-      </w:r>
-      <w:r>
-        <w:rPr>
-          <w:highlight w:val="none"/>
-        </w:rPr>
-      </w:r>
-    </w:p>
-    <w:p>
-      <w:pPr>
-        <w:rPr>
-          <w:highlight w:val="none"/>
-        </w:rPr>
-      </w:pPr>
-      <w:r>
-        <w:rPr>
-          <w:highlight w:val="none"/>
-        </w:rPr>
-        <w:t xml:space="preserve">Som beskrevet i seksjon 5, så ble det identifisert at programmet kunne deles i tre separate oppgaver, og i koden ble disse til klassene: “Product”, “Inventory” og “Client.” </w:t>
-      </w:r>
-      <w:r>
-        <w:rPr>
-          <w:highlight w:val="none"/>
-        </w:rPr>
-      </w:r>
-    </w:p>
-    <w:p>
-      <w:pPr>
-        <w:rPr>
-          <w:highlight w:val="none"/>
-        </w:rPr>
-      </w:pPr>
-      <w:r>
-        <w:rPr>
-          <w:highlight w:val="none"/>
-        </w:rPr>
-      </w:r>
-      <w:r>
-        <w:rPr>
-          <w:highlight w:val="none"/>
-        </w:rPr>
-      </w:r>
-    </w:p>
-    <w:p>
-      <w:pPr>
-        <w:rPr>
-          <w:highlight w:val="none"/>
-        </w:rPr>
-      </w:pPr>
-      <w:r>
-        <w:rPr>
-          <w:highlight w:val="none"/>
-        </w:rPr>
-        <w:t xml:space="preserve">“Product” er en informasjonsklasse. Den har felter for all informasjonen en vare skulle holde på i følge kravspesifikasjonen. Klassen tilbyr kun metoder for å hente og endre på verdiene til </w:t>
-      </w:r>
-      <w:r>
-        <w:rPr>
-          <w:highlight w:val="none"/>
-        </w:rPr>
-        <w:t xml:space="preserve">feltene.  Datatypene til feltene ble valgt basert på det som stod i oppgaveteksten, siden beskrivelsen av slik dataen skulle lagres kunne bli direkte oversatt til datatyper i Java. </w:t>
-      </w:r>
-      <w:r>
-        <w:rPr>
-          <w:highlight w:val="none"/>
-        </w:rPr>
-        <w:t xml:space="preserve">I del 3 av prosjektet ble kategori feltet endret fra å bruke et tall til å bruke en enum ettersom det ble eksplisitt skrevet at vi skulle gjøre denne endringen.</w:t>
-      </w:r>
-      <w:r/>
-    </w:p>
-    <w:p>
-      <w:r>
-        <w:rPr>
-          <w:highlight w:val="none"/>
-        </w:rPr>
-      </w:r>
-      <w:r>
-        <w:rPr>
-          <w:highlight w:val="none"/>
-        </w:rPr>
-      </w:r>
-      <w:r/>
-    </w:p>
-    <w:p>
-      <w:pPr>
-        <w:rPr>
-          <w:highlight w:val="none"/>
-        </w:rPr>
-      </w:pPr>
-      <w:r>
-        <w:rPr>
-          <w:highlight w:val="none"/>
-        </w:rPr>
-      </w:r>
-      <w:r>
-        <w:rPr>
-          <w:highlight w:val="none"/>
-        </w:rPr>
-        <w:t xml:space="preserve">Klassen har mutatormetoder (“setters”) for alle feltene. Dette er fordi kravet om at brukeren skal kunne endre pris og/eller beskrivelse ble utvidet til at det er mulig å endre på alle feltene. Denne endringen ble gjort på grunnlag av å bedre brukeropplevelsen. Hvis brukeren skriver feil på en av feltene når de legger til en vare, og verdien er gyldig i henhold til typen og verdimengden til feltet, så må brukeren slette varen og skrive inn hele på nytt. Hvis en i stedet kan endre på hvert felt, så minsker det arbeidet brukeren må gjøre for å korrigere feilen. </w:t>
-      </w:r>
-      <w:r>
-        <w:rPr>
-          <w:highlight w:val="none"/>
-        </w:rPr>
-      </w:r>
-    </w:p>
-    <w:p>
-      <w:pPr>
-        <w:rPr>
-          <w:highlight w:val="none"/>
-        </w:rPr>
-      </w:pPr>
-      <w:r>
-        <w:rPr>
-          <w:highlight w:val="none"/>
-        </w:rPr>
-      </w:r>
-      <w:r>
-        <w:rPr>
-          <w:highlight w:val="none"/>
-        </w:rPr>
-      </w:r>
-    </w:p>
-    <w:p>
-      <w:pPr>
-        <w:rPr>
-          <w:highlight w:val="none"/>
-        </w:rPr>
-      </w:pPr>
-      <w:r>
-        <w:rPr>
-          <w:highlight w:val="none"/>
-        </w:rPr>
-        <w:t xml:space="preserve">Alle setterene utfører en sjekk på om verdien de får som argument er gyldig i forhold til verdimengden som feltet kan holde (f.eks. så sjekker setteren for pris-feltet at argumentet som blir gitt er større enn null.)  Hvis argumentet ikke er innenfor verdimengden, så utløser metoden unntaket “IllegalArgumentException” med beskjed om at argumentet ikke hadde en gyldig verdi. </w:t>
-      </w:r>
-      <w:r>
-        <w:rPr>
-          <w:highlight w:val="none"/>
-        </w:rPr>
-        <w:t xml:space="preserve">Dette er med på å gjøre koden feilsikker, ettersom et Product-objekt aldri kan ha ugyldige verdier. Det følger også service-oriented-design prinsippet, ettersom at Product sin oppgave kun er å holde på gyldige verdier og det er opp til brukeren å gi gyldige verdier (kanskje litt svakt). </w:t>
-      </w:r>
-      <w:r/>
-    </w:p>
-    <w:p>
-      <w:pPr>
-        <w:rPr>
-          <w:highlight w:val="none"/>
-        </w:rPr>
-      </w:pPr>
-      <w:r>
-        <w:rPr>
-          <w:highlight w:val="none"/>
-        </w:rPr>
-      </w:r>
-      <w:r>
-        <w:rPr>
-          <w:highlight w:val="none"/>
-        </w:rPr>
-      </w:r>
-    </w:p>
-    <w:p>
-      <w:pPr>
-        <w:rPr>
-          <w:highlight w:val="none"/>
-        </w:rPr>
-      </w:pPr>
-      <w:r>
-        <w:rPr>
-          <w:highlight w:val="none"/>
-        </w:rPr>
-      </w:r>
-      <w:r>
-        <w:rPr>
-          <w:highlight w:val="none"/>
-        </w:rPr>
-      </w:r>
-      <w:r/>
-    </w:p>
-    <w:p>
-      <w:pPr>
-        <w:pStyle w:val="1052"/>
-      </w:pPr>
-      <w:r>
-        <w:rPr>
-          <w:highlight w:val="none"/>
-        </w:rPr>
-      </w:r>
-      <w:r>
-        <w:rPr>
-          <w:highlight w:val="none"/>
-        </w:rPr>
-        <w:t xml:space="preserve">Del 2</w:t>
-      </w:r>
-      <w:r>
-        <w:rPr>
-          <w:highlight w:val="none"/>
-        </w:rPr>
-      </w:r>
-      <w:r/>
     </w:p>
     <w:p>
       <w:pPr>
         <w:pStyle w:val="1072"/>
       </w:pPr>
       <w:r>
-        <w:t xml:space="preserve">I denne delen skulle første iterasjon av brukergrensesnittet og registerklassen utarbeides. Registermetoden skal bruk</w:t>
-      </w:r>
-      <w:r>
-        <w:t xml:space="preserve">e en av samlingene som er tilgjengelige i JDK for å holde på de ulike produktene som blir registrert i varehuset. I oppgaveteksten ble ArrayList, HashMap og HashSet valgt. Av disse tre ble ArrayList og HashMap vurdert, og det endelige valget ble ArrayList.</w:t>
-      </w:r>
-      <w:r>
-        <w:rPr>
-          <w:highlight w:val="none"/>
-        </w:rPr>
+        <w:t xml:space="preserve">———————————————————————————————————</w:t>
       </w:r>
       <w:r/>
     </w:p>
     <w:p>
       <w:pPr>
         <w:pStyle w:val="1072"/>
-      </w:pPr>
-      <w:r>
-        <w:rPr>
-          <w:highlight w:val="none"/>
-        </w:rPr>
-        <w:t xml:space="preserve">En av hovedfordelene med HashMap, er at den har konstant tid for get og put. </w:t>
+        <w:rPr>
+          <w:highlight w:val="none"/>
+        </w:rPr>
+      </w:pPr>
+      <w:r>
+        <w:rPr>
+          <w:highlight w:val="none"/>
+        </w:rPr>
+        <w:t xml:space="preserve">Som beskrevet i seksjon 5, så ble det bestemt at Inventory-klassen er den eneste metoden som kan inneholde og endre på produkter. Klassen må altså ha en samling som holder på Product-objekter, og den må ha metoder som tar inn informasjon om hvilke produkter den skal endre på. I oppgaveteksten ble det gitt at vi skal bruke en av samlingene som er tilgjengelige i JDK, og </w:t>
+      </w:r>
+      <w:r>
+        <w:t xml:space="preserve">ArrayList, HashMap og HashSet </w:t>
+      </w:r>
+      <w:r>
+        <w:rPr>
+          <w:highlight w:val="none"/>
+        </w:rPr>
+        <w:t xml:space="preserve">ble gitt som eksempler. Av disse tre ble HashMap og ArrayList vurdert.</w:t>
+      </w:r>
+      <w:r>
+        <w:rPr>
+          <w:highlight w:val="none"/>
+        </w:rPr>
+      </w:r>
+    </w:p>
+    <w:p>
+      <w:pPr>
+        <w:pStyle w:val="1072"/>
+      </w:pPr>
+      <w:r>
+        <w:rPr>
+          <w:highlight w:val="none"/>
+        </w:rPr>
+        <w:t xml:space="preserve">HashMap har fordelen den har konstant tid for get og put, henholdsvis å hente og å legge til et objekt i samlingen. </w:t>
       </w:r>
       <w:r>
         <w:rPr>
@@ -5708,36 +5493,97 @@
         <w:rPr>
           <w:highlight w:val="none"/>
         </w:rPr>
-        <w:t xml:space="preserve">asjon (forbedre beskrivelsen av dette) for å finne elementet du vil søke etter i HashMapet. I ArrayList er søketiden lineær. Det vil si at du må på det meste bruke like mange operasjoner som det finnes elementer i listen for finne elementet du søker etter.</w:t>
-      </w:r>
-      <w:r>
-        <w:rPr>
-          <w:highlight w:val="none"/>
-        </w:rPr>
-      </w:r>
-      <w:r/>
+        <w:t xml:space="preserve">asjon for å hente elementet du vil søke etter i HashMapet. </w:t>
+      </w:r>
+      <w:r>
+        <w:rPr>
+          <w:highlight w:val="none"/>
+        </w:rPr>
+      </w:r>
+      <w:r>
+        <w:rPr>
+          <w:highlight w:val="none"/>
+        </w:rPr>
+      </w:r>
+      <w:r/>
+      <w:r/>
+      <w:r>
+        <w:rPr>
+          <w:highlight w:val="none"/>
+        </w:rPr>
+      </w:r>
+      <w:r>
+        <w:rPr>
+          <w:highlight w:val="none"/>
+        </w:rPr>
+        <w:t xml:space="preserve">I ArrayList er søketiden lineær </w:t>
+      </w:r>
+      <w:r/>
+      <w:hyperlink r:id="rId16" w:tooltip="https://docs.oracle.com/javase/8/docs/api/java/util/HashMap.html" w:history="1">
+        <w:r>
+          <w:rPr>
+            <w:rStyle w:val="1066"/>
+            <w:highlight w:val="none"/>
+          </w:rPr>
+          <w:t xml:space="preserve">https://docs.oracle.com/javase/8/docs/api/java/util/ArrayList.html</w:t>
+        </w:r>
+        <w:r>
+          <w:rPr>
+            <w:rStyle w:val="1066"/>
+            <w:highlight w:val="none"/>
+          </w:rPr>
+        </w:r>
+      </w:hyperlink>
+      <w:r/>
+      <w:r>
+        <w:rPr>
+          <w:highlight w:val="none"/>
+        </w:rPr>
+        <w:t xml:space="preserve">. Det vil si at du må på det meste bruke like mange operasjoner som det finnes elementer i listen for finne elementet du søker etter.</w:t>
+      </w:r>
+      <w:r/>
+      <w:r/>
+      <w:r>
+        <w:rPr>
+          <w:highlight w:val="none"/>
+        </w:rPr>
+      </w:r>
+      <w:r>
+        <w:rPr>
+          <w:highlight w:val="none"/>
+        </w:rPr>
+      </w:r>
+      <w:r/>
+      <w:r>
+        <w:rPr>
+          <w:highlight w:val="none"/>
+        </w:rPr>
+      </w:r>
     </w:p>
     <w:p>
       <w:pPr>
         <w:pStyle w:val="1072"/>
-      </w:pPr>
-      <w:r>
-        <w:rPr>
-          <w:highlight w:val="none"/>
-        </w:rPr>
-        <w:t xml:space="preserve">Måten HashMap oppnår konstant søketid på, er ved at hve</w:t>
-      </w:r>
-      <w:r>
-        <w:rPr>
-          <w:highlight w:val="none"/>
-        </w:rPr>
-        <w:t xml:space="preserve">rt element blir tildelt en nøkkel. I dette programmet kunne det f.eks. vært id’en til varen. Når en vil hente et element fra HashMapet, så kaller en på en metode til HashMap objektet, og en gir nøkkelen til elementet som argument til metoden. HashMapet gjø</w:t>
-      </w:r>
-      <w:r>
-        <w:rPr>
-          <w:highlight w:val="none"/>
-        </w:rPr>
-        <w:t xml:space="preserve">r så en behandling på nøkkelen som gir den minneadressen til elementet og det kan hente det ut direkte. Siden brukeren skal i dette programmet kunne søke etter en vare ved å gi id’en til varen, så gir dette også en innebygd måte å implementere dette søket.</w:t>
+        <w:rPr>
+          <w:highlight w:val="none"/>
+        </w:rPr>
+      </w:pPr>
+      <w:r>
+        <w:rPr>
+          <w:highlight w:val="none"/>
+        </w:rPr>
+        <w:t xml:space="preserve">Måten HashMap oppnår konstant søketid på, er ved at en tildeler hvert </w:t>
+      </w:r>
+      <w:r>
+        <w:rPr>
+          <w:highlight w:val="none"/>
+        </w:rPr>
+        <w:t xml:space="preserve">element en nøkkel. I dette programmet kunne det f.eks. vært id’en til varen. Når en vil hente et element fra HashMapet, så kaller en get metoden til HashMap objektet, og en gir nøkkelen til elementet som argument til metoden. HashMapet gjø</w:t>
+      </w:r>
+      <w:r>
+        <w:rPr>
+          <w:highlight w:val="none"/>
+        </w:rPr>
+        <w:t xml:space="preserve">r så en behandling på nøkkelen som gir den minneadressen til elementet, og kan dermed hente ut verdien direkte. </w:t>
       </w:r>
       <w:r>
         <w:rPr>
@@ -5749,82 +5595,361 @@
     <w:p>
       <w:pPr>
         <w:pStyle w:val="1072"/>
-      </w:pPr>
-      <w:r>
-        <w:rPr>
-          <w:highlight w:val="none"/>
-        </w:rPr>
-        <w:t xml:space="preserve">I en ArrayList er elementene indeksert etter posisjon, og indeksen starter på 0. For å hente </w:t>
-      </w:r>
-      <w:r>
-        <w:rPr>
-          <w:highlight w:val="none"/>
-        </w:rPr>
-        <w:t xml:space="preserve">ut et element må en altså vite posisjonen til et element i listen. Siden id’en til en vare i dette programmet skal inneholde både bokstaver og tall, er det ikke mulig å hente et element fra en ArrayList direkte med id’en. For å finne et element i listen et</w:t>
-      </w:r>
-      <w:r>
-        <w:rPr>
-          <w:highlight w:val="none"/>
-        </w:rPr>
-        <w:t xml:space="preserve">ter id’en, må en da gå gjennom hvert element i listen og sjekke om id’en til varen på en gitt posisjon stemmer overens med den som er gitt av brukeren. I verste fall, så ligger varen en ser etter sist i listen, derav den lineære søketiden til en ArrayList.</w:t>
-      </w:r>
-      <w:r>
-        <w:rPr>
-          <w:highlight w:val="none"/>
-        </w:rPr>
-      </w:r>
-      <w:r/>
+        <w:rPr>
+          <w:highlight w:val="none"/>
+        </w:rPr>
+      </w:pPr>
+      <w:r>
+        <w:rPr>
+          <w:highlight w:val="none"/>
+        </w:rPr>
+        <w:t xml:space="preserve">Hovedgrunnen til at HashMap ikke er et fornuftig valg for dette programmet er at brukeren skal kunne søke etter både id og beskrivelse. Siden beskrivelsen ligger i Product-objektene, så må en iterere gjennom verdiene i HashMapet for å hente ut beskrivelsen til et produkt og sammenligne den med brukeren sitt innputt. Dette er samme måten som en vil bruke for en ArrayList. Å måtte iterer gjennom verdiene til HashMapet går imot konseptet med denne typen samling, og det gir derfor mening å bruke det i dette programmet.</w:t>
+      </w:r>
+      <w:r>
+        <w:rPr>
+          <w:highlight w:val="none"/>
+        </w:rPr>
+      </w:r>
     </w:p>
     <w:p>
       <w:pPr>
         <w:pStyle w:val="1072"/>
-      </w:pPr>
-      <w:r>
-        <w:rPr>
-          <w:highlight w:val="none"/>
-        </w:rPr>
-        <w:t xml:space="preserve">Det er dog flere grunner til at en ArrayList er fornuftig å bruke ovenfor et HashMap i dette programmet. Den første er at antallet elementer som skal representeres i listen, sannsynligvis, er så liten at søketiden gjennom listen ikke kommer til </w:t>
-      </w:r>
-      <w:r>
-        <w:rPr>
-          <w:highlight w:val="none"/>
-        </w:rPr>
-        <w:t xml:space="preserve">å være merk</w:t>
-      </w:r>
-      <w:r>
-        <w:rPr>
-          <w:highlight w:val="none"/>
-        </w:rPr>
-        <w:t xml:space="preserve">bart for et menneske. Moderne datamaskiner kan søke gjennom lister på flere millioner elementer på millisekunder (INSERT </w:t>
-      </w:r>
-      <w:r>
-        <w:rPr>
-          <w:highlight w:val="none"/>
-        </w:rPr>
-        <w:t xml:space="preserve">CITATION). En rimelig antagelse e</w:t>
-      </w:r>
-      <w:r>
-        <w:rPr>
-          <w:highlight w:val="none"/>
-        </w:rPr>
-        <w:t xml:space="preserve">r at et varehus på det aller meste kommer til å ha ulike varetyper målt i titusener (INSERT CITATION). The Home Depot, verdens største  Det en sparer i beregningstid veier ikke opp for den mer kompliserte implementasjonen bruken av et HashMap vil føre til.</w:t>
-      </w:r>
-      <w:r>
-        <w:rPr>
-          <w:highlight w:val="none"/>
-        </w:rPr>
-      </w:r>
-      <w:r/>
+        <w:rPr>
+          <w:highlight w:val="none"/>
+        </w:rPr>
+      </w:pPr>
+      <w:r>
+        <w:rPr>
+          <w:highlight w:val="none"/>
+        </w:rPr>
+        <w:t xml:space="preserve">Som nevnt, så er det kun Inventory-klassen som har funksjonalitet for å endre på Product-objektene. Dette følger prinsippet om cohesion ettersom at funksjonaliteten til å endre på inventaret ligger i klassen som representerer konseptet om inventaret. Det medfører også loose coupling mellom Inventory og brukere av klassen, siden brukeren kun har mulighet til å utføre handlinger som er definert av Inventory.  </w:t>
+      </w:r>
+      <w:r>
+        <w:rPr>
+          <w:highlight w:val="none"/>
+        </w:rPr>
+      </w:r>
     </w:p>
     <w:p>
       <w:pPr>
         <w:pStyle w:val="1072"/>
-      </w:pPr>
-      <w:r>
-        <w:rPr>
-          <w:highlight w:val="none"/>
-        </w:rPr>
-        <w:t xml:space="preserve">Alle endringer på inventaret, altså ArrayListen som inneholder produktene som ligger på lageret, skjer i inventar klassen. </w:t>
+        <w:rPr>
+          <w:highlight w:val="none"/>
+        </w:rPr>
+      </w:pPr>
+      <w:r>
+        <w:rPr>
+          <w:highlight w:val="none"/>
+        </w:rPr>
+        <w:t xml:space="preserve">Det er også Inventory som lager Product-objektene som blir lagt til i samlingen. Dette medfører komposisjon for håndteringen av Product-objektene, altså at levetiden til disse objektene er avhengig av levetiden til Inventory-objektene. </w:t>
+      </w:r>
+      <w:r>
+        <w:rPr>
+          <w:highlight w:val="none"/>
+        </w:rPr>
+      </w:r>
+      <w:r>
+        <w:rPr>
+          <w:highlight w:val="none"/>
+        </w:rPr>
+        <w:t xml:space="preserve">Når Inventory returnerer informasjon om produkter til andre klasser, så gir den dyp-kopier av objektene. Dette sikrer at andre objekter ikke kan endre på produktene som ligger i inventaret direkte, som øker robustheten til programmet.</w:t>
+      </w:r>
+      <w:r/>
+      <w:r>
+        <w:rPr>
+          <w:highlight w:val="none"/>
+        </w:rPr>
+      </w:r>
+      <w:r/>
+    </w:p>
+    <w:p>
+      <w:pPr>
+        <w:pStyle w:val="1072"/>
+        <w:rPr>
+          <w:highlight w:val="none"/>
+        </w:rPr>
+      </w:pPr>
+      <w:r>
+        <w:rPr>
+          <w:highlight w:val="none"/>
+        </w:rPr>
+        <w:t xml:space="preserve">Det ble valgt at terminalen skal brukes for å implementere grensesnittet. Grunnen til dette er at vi ikke har lært å lage et grafisk grensesnitt, og fordi Java har god funksjonalitet for å både vise informasjon i terminalen og for å hente innputt fra den. </w:t>
+      </w:r>
+      <w:r>
+        <w:rPr>
+          <w:highlight w:val="none"/>
+        </w:rPr>
+      </w:r>
+    </w:p>
+    <w:p>
+      <w:pPr>
+        <w:pStyle w:val="1072"/>
+        <w:rPr>
+          <w:highlight w:val="none"/>
+        </w:rPr>
+      </w:pPr>
+      <w:r>
+        <w:rPr>
+          <w:highlight w:val="none"/>
+        </w:rPr>
+        <w:t xml:space="preserve">En utfordring med å hente informasjon fra terminalen er å validere at verdier er gyldige. Dataene en henter fra terminalen kommer i form av tekst. Når brukeren av programmet skal gi verdier til f.eks. prisen til et produkt må konvertere teksten til en tallverdi. Utfordringen med dette er at det er fullt mulig for brukeren å skrive inn noe annet enn et tall når en spør om tallverdier. En må dermed håndtere </w:t>
+      </w:r>
+      <w:r>
+        <w:rPr>
+          <w:highlight w:val="none"/>
+        </w:rPr>
+        <w:t xml:space="preserve">disse tilfellene. Dette fører til spørsmålet om hvem som er ansvarlig for å håndtere feilene og hvordan dette skal gjøres.</w:t>
+      </w:r>
+      <w:r/>
+    </w:p>
+    <w:p>
+      <w:pPr>
+        <w:pStyle w:val="1072"/>
+        <w:rPr>
+          <w:highlight w:val="none"/>
+        </w:rPr>
+      </w:pPr>
+      <w:r>
+        <w:rPr>
+          <w:highlight w:val="none"/>
+        </w:rPr>
+      </w:r>
+      <w:r>
+        <w:rPr>
+          <w:highlight w:val="none"/>
+        </w:rPr>
+        <w:t xml:space="preserve">I designet av programmet ble det valgt at det er Client-klassen som er ansvarlig for å håndtere å vise informasjon til brukeren og å hente innputt. Inventory-klassen er dog ansvarlig for å håndtere Product-objektene. </w:t>
+      </w:r>
+      <w:r>
+        <w:rPr>
+          <w:highlight w:val="none"/>
+        </w:rPr>
+        <w:t xml:space="preserve">Siden Inventory kun er ansvarlig for håndteringen av Product-objekter, så faller det naturlig at brukerne av klassen må gi verdier som kan brukes direkte i et slikt objekt. </w:t>
+      </w:r>
+      <w:r>
+        <w:rPr>
+          <w:highlight w:val="none"/>
+        </w:rPr>
+      </w:r>
+      <w:r/>
+      <w:r>
+        <w:rPr>
+          <w:highlight w:val="none"/>
+        </w:rPr>
+        <w:t xml:space="preserve">Det ble derfor valgt at feilhåndteringen av innputten til brukeren skjer i både Client og Inventory. </w:t>
+      </w:r>
+      <w:r>
+        <w:rPr>
+          <w:highlight w:val="none"/>
+        </w:rPr>
+      </w:r>
+      <w:r/>
+      <w:r>
+        <w:rPr>
+          <w:highlight w:val="none"/>
+        </w:rPr>
+      </w:r>
+    </w:p>
+    <w:p>
+      <w:pPr>
+        <w:pStyle w:val="1072"/>
+        <w:rPr>
+          <w:highlight w:val="none"/>
+        </w:rPr>
+      </w:pPr>
+      <w:r>
+        <w:rPr>
+          <w:highlight w:val="none"/>
+        </w:rPr>
+        <w:t xml:space="preserve">Client er anvsarlig for at brukeren sitt innputt kan gjøres om til verdier som kan bli brukt direkte i behandlingen av et Product-objekt. Dette innebærer at Client må ta seg av å konvertere brukeren sin innputt, som kommer i form av tekst, til tallverdier som kan brukes av Inventory. Inventory er så ansvarlig for å forsikre at innputten ligger i verdidomenet til feltet. Med denne oppdelingen, så kan Inventory ta nytte av at Product-klassen har funksjonalitet for å sjekke at verdiene som blir gitt til setterene ligger i verdidomenet til feltet.</w:t>
+      </w:r>
+      <w:r>
+        <w:rPr>
+          <w:highlight w:val="none"/>
+        </w:rPr>
+      </w:r>
+      <w:r/>
+    </w:p>
+    <w:p>
+      <w:pPr>
+        <w:pStyle w:val="1072"/>
+        <w:rPr>
+          <w:highlight w:val="none"/>
+        </w:rPr>
+      </w:pPr>
+      <w:r>
+        <w:rPr>
+          <w:highlight w:val="none"/>
+        </w:rPr>
+        <w:t xml:space="preserve">Metodene Java tilbyr for å konvertere tekst til tallverdier utløser exceptions (unntak) hvis argumentet ikke kan konverteres til en tallverdi. En må derfor håndtere disse unntakene, med mindre en lager sin egen løsning for en slik konvertering. </w:t>
+      </w:r>
+      <w:r>
+        <w:rPr>
+          <w:highlight w:val="none"/>
+        </w:rPr>
+      </w:r>
+    </w:p>
+    <w:p>
+      <w:pPr>
+        <w:pStyle w:val="1072"/>
+        <w:rPr>
+          <w:highlight w:val="none"/>
+        </w:rPr>
+      </w:pPr>
+      <w:r>
+        <w:rPr>
+          <w:highlight w:val="none"/>
+        </w:rPr>
+      </w:r>
+      <w:r>
+        <w:rPr>
+          <w:highlight w:val="none"/>
+        </w:rPr>
+      </w:r>
+    </w:p>
+    <w:p>
+      <w:pPr>
+        <w:pStyle w:val="1072"/>
+        <w:rPr>
+          <w:highlight w:val="none"/>
+        </w:rPr>
+      </w:pPr>
+      <w:r>
+        <w:rPr>
+          <w:highlight w:val="none"/>
+        </w:rPr>
+        <w:t xml:space="preserve">Fullføre feilhåndtering.</w:t>
+      </w:r>
+      <w:r>
+        <w:rPr>
+          <w:highlight w:val="none"/>
+        </w:rPr>
+      </w:r>
+    </w:p>
+    <w:p>
+      <w:pPr>
+        <w:pStyle w:val="1072"/>
+        <w:rPr>
+          <w:highlight w:val="none"/>
+        </w:rPr>
+      </w:pPr>
+      <w:r>
+        <w:rPr>
+          <w:highlight w:val="none"/>
+        </w:rPr>
+        <w:t xml:space="preserve">Hvordan Client bruker Inventory.</w:t>
+      </w:r>
+      <w:r>
+        <w:rPr>
+          <w:highlight w:val="none"/>
+        </w:rPr>
+      </w:r>
+    </w:p>
+    <w:p>
+      <w:pPr>
+        <w:pStyle w:val="1072"/>
+        <w:rPr>
+          <w:highlight w:val="none"/>
+        </w:rPr>
+      </w:pPr>
+      <w:r>
+        <w:rPr>
+          <w:highlight w:val="none"/>
+        </w:rPr>
+        <w:t xml:space="preserve">Øvrig design.</w:t>
+      </w:r>
+      <w:r>
+        <w:rPr>
+          <w:highlight w:val="none"/>
+        </w:rPr>
+      </w:r>
+    </w:p>
+    <w:p>
+      <w:pPr>
+        <w:pStyle w:val="1072"/>
+        <w:rPr>
+          <w:highlight w:val="none"/>
+        </w:rPr>
+      </w:pPr>
+      <w:r>
+        <w:rPr>
+          <w:highlight w:val="none"/>
+        </w:rPr>
+        <w:t xml:space="preserve">Implementering av enum.</w:t>
+      </w:r>
+      <w:r>
+        <w:rPr>
+          <w:highlight w:val="none"/>
+        </w:rPr>
+      </w:r>
+    </w:p>
+    <w:p>
+      <w:pPr>
+        <w:pStyle w:val="1072"/>
+        <w:rPr>
+          <w:highlight w:val="none"/>
+        </w:rPr>
+      </w:pPr>
+      <w:r>
+        <w:rPr>
+          <w:highlight w:val="none"/>
+        </w:rPr>
+        <w:t xml:space="preserve">Vurderinger rundt refactoring.</w:t>
+      </w:r>
+      <w:r>
+        <w:rPr>
+          <w:highlight w:val="none"/>
+        </w:rPr>
+      </w:r>
+    </w:p>
+    <w:p>
+      <w:pPr>
+        <w:pStyle w:val="1072"/>
+        <w:rPr>
+          <w:highlight w:val="none"/>
+        </w:rPr>
+      </w:pPr>
+      <w:r>
+        <w:rPr>
+          <w:highlight w:val="none"/>
+        </w:rPr>
+        <w:t xml:space="preserve">Enkeltpunktene på del 3.</w:t>
+      </w:r>
+      <w:r>
+        <w:rPr>
+          <w:highlight w:val="none"/>
+        </w:rPr>
+      </w:r>
+    </w:p>
+    <w:p>
+      <w:pPr>
+        <w:pStyle w:val="1072"/>
+        <w:rPr>
+          <w:highlight w:val="none"/>
+        </w:rPr>
+      </w:pPr>
+      <w:r>
+        <w:rPr>
+          <w:highlight w:val="none"/>
+        </w:rPr>
+      </w:r>
+      <w:r>
+        <w:rPr>
+          <w:highlight w:val="none"/>
+        </w:rPr>
+      </w:r>
+    </w:p>
+    <w:p>
+      <w:pPr>
+        <w:pStyle w:val="1072"/>
+        <w:rPr>
+          <w:highlight w:val="none"/>
+        </w:rPr>
+      </w:pPr>
+      <w:r>
+        <w:rPr>
+          <w:highlight w:val="none"/>
+        </w:rPr>
       </w:r>
       <w:r>
         <w:rPr>
@@ -5862,11 +5987,7 @@
         </w:rPr>
         <w:t xml:space="preserve"> Den oppnår også lav kobling ved at den ikke er avhengig av andre klasser for å utføre handlingene på inventaret. </w:t>
       </w:r>
-      <w:r>
-        <w:rPr>
-          <w:highlight w:val="none"/>
-        </w:rPr>
-      </w:r>
+      <w:r/>
       <w:r/>
     </w:p>
     <w:p>
@@ -5940,6 +6061,324 @@
         </w:rPr>
       </w:r>
       <w:r/>
+    </w:p>
+    <w:p>
+      <w:pPr>
+        <w:pStyle w:val="1072"/>
+        <w:rPr>
+          <w:highlight w:val="none"/>
+        </w:rPr>
+      </w:pPr>
+      <w:r>
+        <w:rPr>
+          <w:highlight w:val="none"/>
+        </w:rPr>
+      </w:r>
+      <w:r>
+        <w:rPr>
+          <w:highlight w:val="none"/>
+        </w:rPr>
+      </w:r>
+    </w:p>
+    <w:p>
+      <w:pPr>
+        <w:pStyle w:val="1055"/>
+        <w:numPr>
+          <w:ilvl w:val="0"/>
+          <w:numId w:val="0"/>
+        </w:numPr>
+        <w:ind w:left="0" w:firstLine="0"/>
+      </w:pPr>
+      <w:r>
+        <w:t xml:space="preserve">Oppgave 3</w:t>
+      </w:r>
+      <w:r/>
+      <w:r/>
+    </w:p>
+    <w:p>
+      <w:r>
+        <w:rPr>
+          <w:highlight w:val="none"/>
+        </w:rPr>
+        <w:t xml:space="preserve">Med utgangspunkt i opprinnelig kravspesifikasjon, hvilke endringer/forbedringer</w:t>
+      </w:r>
+      <w:r>
+        <w:rPr>
+          <w:highlight w:val="none"/>
+        </w:rPr>
+      </w:r>
+      <w:r/>
+    </w:p>
+    <w:p>
+      <w:r>
+        <w:rPr>
+          <w:highlight w:val="none"/>
+        </w:rPr>
+        <w:t xml:space="preserve">ville du ha gjort for at applikasjonen skal bli enda mer nyttig for brukeren? Her</w:t>
+      </w:r>
+      <w:r>
+        <w:rPr>
+          <w:highlight w:val="none"/>
+        </w:rPr>
+      </w:r>
+      <w:r/>
+    </w:p>
+    <w:p>
+      <w:r>
+        <w:rPr>
+          <w:highlight w:val="none"/>
+        </w:rPr>
+        <w:t xml:space="preserve">har du lov til å gå bort fra opprinnelig kravspesifikasjon og tilføre dine tanker og</w:t>
+      </w:r>
+      <w:r>
+        <w:rPr>
+          <w:highlight w:val="none"/>
+        </w:rPr>
+      </w:r>
+      <w:r/>
+    </w:p>
+    <w:p>
+      <w:r>
+        <w:rPr>
+          <w:highlight w:val="none"/>
+        </w:rPr>
+        <w:t xml:space="preserve">ideer. Løsningen din må selvsagt fortsatt oppfylle de grunnleggende</w:t>
+      </w:r>
+      <w:r>
+        <w:rPr>
+          <w:highlight w:val="none"/>
+        </w:rPr>
+      </w:r>
+      <w:r/>
+    </w:p>
+    <w:p>
+      <w:r>
+        <w:rPr>
+          <w:highlight w:val="none"/>
+        </w:rPr>
+        <w:t xml:space="preserve">funksjonelle brukerkrav, men du står fritt til å endre på designet av klasser, og</w:t>
+      </w:r>
+      <w:r>
+        <w:rPr>
+          <w:highlight w:val="none"/>
+        </w:rPr>
+      </w:r>
+      <w:r/>
+    </w:p>
+    <w:p>
+      <w:r>
+        <w:rPr>
+          <w:highlight w:val="none"/>
+        </w:rPr>
+        <w:t xml:space="preserve">legge til ny funksjonalitet.</w:t>
+      </w:r>
+      <w:r>
+        <w:rPr>
+          <w:highlight w:val="none"/>
+        </w:rPr>
+      </w:r>
+      <w:r/>
+    </w:p>
+    <w:p>
+      <w:r>
+        <w:rPr>
+          <w:highlight w:val="none"/>
+        </w:rPr>
+      </w:r>
+      <w:r>
+        <w:rPr>
+          <w:highlight w:val="none"/>
+        </w:rPr>
+      </w:r>
+      <w:r/>
+    </w:p>
+    <w:p>
+      <w:r>
+        <w:rPr>
+          <w:highlight w:val="none"/>
+        </w:rPr>
+        <w:t xml:space="preserve">Brukergrensesnitt: du må gjerne tenke alternativt her. Feks, er en meny beste</w:t>
+      </w:r>
+      <w:r>
+        <w:rPr>
+          <w:highlight w:val="none"/>
+        </w:rPr>
+      </w:r>
+      <w:r/>
+    </w:p>
+    <w:p>
+      <w:r>
+        <w:rPr>
+          <w:highlight w:val="none"/>
+        </w:rPr>
+        <w:t xml:space="preserve">løsning (tatt i betraktning at dere ikke har lært å programmere grafisk</w:t>
+      </w:r>
+      <w:r>
+        <w:rPr>
+          <w:highlight w:val="none"/>
+        </w:rPr>
+      </w:r>
+      <w:r/>
+    </w:p>
+    <w:p>
+      <w:r>
+        <w:rPr>
+          <w:highlight w:val="none"/>
+        </w:rPr>
+        <w:t xml:space="preserve">brukergrensesnitt enda)?</w:t>
+      </w:r>
+      <w:r>
+        <w:rPr>
+          <w:highlight w:val="none"/>
+        </w:rPr>
+      </w:r>
+      <w:r/>
+    </w:p>
+    <w:p>
+      <w:r>
+        <w:rPr>
+          <w:highlight w:val="none"/>
+        </w:rPr>
+      </w:r>
+      <w:r>
+        <w:rPr>
+          <w:highlight w:val="none"/>
+        </w:rPr>
+      </w:r>
+      <w:r/>
+    </w:p>
+    <w:p>
+      <w:r>
+        <w:rPr>
+          <w:highlight w:val="none"/>
+        </w:rPr>
+        <w:t xml:space="preserve">Dersom SmartHus ønsker å legge til en ny kategori av varer (feks,</w:t>
+      </w:r>
+      <w:r>
+        <w:rPr>
+          <w:highlight w:val="none"/>
+        </w:rPr>
+      </w:r>
+      <w:r/>
+    </w:p>
+    <w:p>
+      <w:r>
+        <w:rPr>
+          <w:highlight w:val="none"/>
+        </w:rPr>
+        <w:t xml:space="preserve">Hagemøbler) hvor mye av koden din må du endre? Hva tenker du dette</w:t>
+      </w:r>
+      <w:r>
+        <w:rPr>
+          <w:highlight w:val="none"/>
+        </w:rPr>
+      </w:r>
+      <w:r/>
+    </w:p>
+    <w:p>
+      <w:r>
+        <w:rPr>
+          <w:highlight w:val="none"/>
+        </w:rPr>
+        <w:t xml:space="preserve">forteller om ditt valgte design?</w:t>
+      </w:r>
+      <w:r>
+        <w:rPr>
+          <w:highlight w:val="none"/>
+        </w:rPr>
+      </w:r>
+      <w:r/>
+    </w:p>
+    <w:p>
+      <w:r>
+        <w:rPr>
+          <w:highlight w:val="none"/>
+        </w:rPr>
+      </w:r>
+      <w:r>
+        <w:rPr>
+          <w:highlight w:val="none"/>
+        </w:rPr>
+      </w:r>
+      <w:r/>
+    </w:p>
+    <w:p>
+      <w:r>
+        <w:rPr>
+          <w:highlight w:val="none"/>
+        </w:rPr>
+        <w:t xml:space="preserve">Hvordan møter din løsning prinsippet om lagdelt arkitektur?</w:t>
+      </w:r>
+      <w:r>
+        <w:rPr>
+          <w:highlight w:val="none"/>
+        </w:rPr>
+      </w:r>
+      <w:r/>
+    </w:p>
+    <w:p>
+      <w:r>
+        <w:rPr>
+          <w:highlight w:val="none"/>
+        </w:rPr>
+      </w:r>
+      <w:r>
+        <w:rPr>
+          <w:highlight w:val="none"/>
+        </w:rPr>
+      </w:r>
+      <w:r/>
+    </w:p>
+    <w:p>
+      <w:r>
+        <w:rPr>
+          <w:highlight w:val="none"/>
+        </w:rPr>
+        <w:t xml:space="preserve">Beskriv i rapporten hva du har foreslått av endringer og hvordan du har valgt å</w:t>
+      </w:r>
+      <w:r>
+        <w:rPr>
+          <w:highlight w:val="none"/>
+        </w:rPr>
+      </w:r>
+      <w:r/>
+    </w:p>
+    <w:p>
+      <w:pPr>
+        <w:rPr>
+          <w:highlight w:val="none"/>
+        </w:rPr>
+      </w:pPr>
+      <w:r>
+        <w:rPr>
+          <w:highlight w:val="none"/>
+        </w:rPr>
+        <w:t xml:space="preserve">implementere disse.</w:t>
+      </w:r>
+      <w:r>
+        <w:rPr>
+          <w:highlight w:val="none"/>
+        </w:rPr>
+      </w:r>
+      <w:r/>
+    </w:p>
+    <w:p>
+      <w:pPr>
+        <w:pStyle w:val="1072"/>
+        <w:rPr>
+          <w:highlight w:val="none"/>
+        </w:rPr>
+      </w:pPr>
+      <w:r>
+        <w:rPr>
+          <w:highlight w:val="none"/>
+        </w:rPr>
+      </w:r>
+      <w:r>
+        <w:rPr>
+          <w:highlight w:val="none"/>
+        </w:rPr>
+      </w:r>
     </w:p>
     <w:p>
       <w:r>
@@ -6193,8 +6632,217 @@
       </w:r>
     </w:p>
     <w:p>
-      <w:r/>
-      <w:r/>
+      <w:pPr>
+        <w:rPr>
+          <w:highlight w:val="none"/>
+        </w:rPr>
+      </w:pPr>
+      <w:r>
+        <w:rPr>
+          <w:highlight w:val="none"/>
+        </w:rPr>
+      </w:r>
+      <w:r>
+        <w:rPr>
+          <w:highlight w:val="none"/>
+        </w:rPr>
+      </w:r>
+    </w:p>
+    <w:p>
+      <w:pPr>
+        <w:rPr>
+          <w:highlight w:val="none"/>
+        </w:rPr>
+      </w:pPr>
+      <w:r>
+        <w:rPr>
+          <w:highlight w:val="none"/>
+        </w:rPr>
+        <w:t xml:space="preserve">Drøfte at det er mulig å gi et argument for søketiden er lav, men at det er vanskelig å finne kilder.</w:t>
+      </w:r>
+      <w:r>
+        <w:rPr>
+          <w:highlight w:val="none"/>
+        </w:rPr>
+      </w:r>
+      <w:r>
+        <w:rPr>
+          <w:highlight w:val="none"/>
+        </w:rPr>
+      </w:r>
+      <w:r>
+        <w:rPr>
+          <w:highlight w:val="none"/>
+        </w:rPr>
+      </w:r>
+      <w:r>
+        <w:rPr>
+          <w:highlight w:val="none"/>
+        </w:rPr>
+      </w:r>
+    </w:p>
+    <w:p>
+      <w:pPr>
+        <w:pStyle w:val="1072"/>
+      </w:pPr>
+      <w:r>
+        <w:rPr>
+          <w:highlight w:val="none"/>
+        </w:rPr>
+        <w:t xml:space="preserve">Den høyere hastigheten for å hente et element i et HashMaper dessuten ikke nødvendig i dette programmet. Antallet elementer som skal ligge i samlingen er så liten at søketiden gjennom listen ikke kommer til </w:t>
+      </w:r>
+      <w:r>
+        <w:rPr>
+          <w:highlight w:val="none"/>
+        </w:rPr>
+        <w:t xml:space="preserve">å være merk</w:t>
+      </w:r>
+      <w:r>
+        <w:rPr>
+          <w:highlight w:val="none"/>
+        </w:rPr>
+        <w:t xml:space="preserve">bart for brukeren. </w:t>
+      </w:r>
+      <w:r>
+        <w:rPr>
+          <w:highlight w:val="none"/>
+        </w:rPr>
+      </w:r>
+      <w:r/>
+      <w:r>
+        <w:rPr>
+          <w:highlight w:val="none"/>
+        </w:rPr>
+        <w:t xml:space="preserve">Moderne datamaskiner kan søke gjennom lister på flere millioner elementer på millisekunder (INSERT </w:t>
+      </w:r>
+      <w:r>
+        <w:rPr>
+          <w:highlight w:val="none"/>
+        </w:rPr>
+        <w:t xml:space="preserve">CITATION). En rimelig antagelse e</w:t>
+      </w:r>
+      <w:r>
+        <w:rPr>
+          <w:highlight w:val="none"/>
+        </w:rPr>
+        <w:t xml:space="preserve">r at et varehus på det aller meste kommer til å ha ulike varetyper målt i titusener (INSERT CITATION). The Home Depot, verdens største  Det en sparer i beregningstid veier ikke opp for den mer kompliserte implementasjonen bruken av et HashMap vil føre til.</w:t>
+      </w:r>
+      <w:r>
+        <w:rPr>
+          <w:highlight w:val="none"/>
+        </w:rPr>
+      </w:r>
+      <w:r/>
+      <w:r>
+        <w:rPr>
+          <w:highlight w:val="none"/>
+        </w:rPr>
+      </w:r>
+    </w:p>
+    <w:p>
+      <w:pPr>
+        <w:rPr>
+          <w:highlight w:val="none"/>
+        </w:rPr>
+      </w:pPr>
+      <w:r>
+        <w:rPr>
+          <w:highlight w:val="none"/>
+        </w:rPr>
+      </w:r>
+      <w:r>
+        <w:rPr>
+          <w:highlight w:val="none"/>
+        </w:rPr>
+      </w:r>
+    </w:p>
+    <w:p>
+      <w:pPr>
+        <w:rPr>
+          <w:highlight w:val="none"/>
+        </w:rPr>
+      </w:pPr>
+      <w:r>
+        <w:t xml:space="preserve">Var det egentlig lurt å gjøre hver del for seg</w:t>
+      </w:r>
+      <w:r>
+        <w:t xml:space="preserve">?</w:t>
+      </w:r>
+      <w:r/>
+    </w:p>
+    <w:p>
+      <w:pPr>
+        <w:rPr>
+          <w:highlight w:val="none"/>
+        </w:rPr>
+      </w:pPr>
+      <w:r>
+        <w:rPr>
+          <w:highlight w:val="none"/>
+        </w:rPr>
+      </w:r>
+      <w:r>
+        <w:rPr>
+          <w:highlight w:val="none"/>
+        </w:rPr>
+      </w:r>
+    </w:p>
+    <w:p>
+      <w:pPr>
+        <w:rPr>
+          <w:highlight w:val="none"/>
+        </w:rPr>
+      </w:pPr>
+      <w:r>
+        <w:rPr>
+          <w:highlight w:val="none"/>
+        </w:rPr>
+        <w:t xml:space="preserve">Gjorde en grei jobb med å følge prinsippene, men slet litt med å forstå hva de var. Burde ha fått en grundig forståelse for de før jeg begynte.</w:t>
+      </w:r>
+      <w:r>
+        <w:rPr>
+          <w:highlight w:val="none"/>
+        </w:rPr>
+      </w:r>
+    </w:p>
+    <w:p>
+      <w:r/>
+      <w:r/>
+    </w:p>
+    <w:p>
+      <w:pPr>
+        <w:rPr>
+          <w:highlight w:val="none"/>
+        </w:rPr>
+      </w:pPr>
+      <w:r>
+        <w:rPr>
+          <w:highlight w:val="none"/>
+        </w:rPr>
+        <w:t xml:space="preserve">Fullførte hele oppgaven. Kanskje litt mere på refactoring. Men så egentlig ikke så mye tegn til forbedring.</w:t>
+      </w:r>
+      <w:r>
+        <w:rPr>
+          <w:highlight w:val="none"/>
+        </w:rPr>
+      </w:r>
+    </w:p>
+    <w:p>
+      <w:r/>
+      <w:r/>
+    </w:p>
+    <w:p>
+      <w:r>
+        <w:rPr>
+          <w:highlight w:val="none"/>
+        </w:rPr>
+        <w:t xml:space="preserve">Kunne vært lurt å bruke flere diagrammer.</w:t>
+      </w:r>
+      <w:r>
+        <w:rPr>
+          <w:highlight w:val="none"/>
+        </w:rPr>
+      </w:r>
     </w:p>
     <w:p>
       <w:r>
@@ -6282,6 +6930,9 @@
     <w:p>
       <w:pPr>
         <w:pStyle w:val="1073"/>
+        <w:rPr>
+          <w:highlight w:val="none"/>
+        </w:rPr>
       </w:pPr>
       <w:r>
         <w:rPr>
@@ -6309,6 +6960,121 @@
         <w:t xml:space="preserve">]</w:t>
       </w:r>
       <w:r/>
+      <w:r>
+        <w:rPr>
+          <w:highlight w:val="none"/>
+        </w:rPr>
+      </w:r>
+      <w:r>
+        <w:rPr>
+          <w:highlight w:val="none"/>
+        </w:rPr>
+      </w:r>
+      <w:r>
+        <w:rPr>
+          <w:highlight w:val="none"/>
+        </w:rPr>
+      </w:r>
+    </w:p>
+    <w:p>
+      <w:pPr>
+        <w:pStyle w:val="1073"/>
+        <w:rPr>
+          <w:highlight w:val="none"/>
+        </w:rPr>
+      </w:pPr>
+      <w:r>
+        <w:rPr>
+          <w:highlight w:val="none"/>
+        </w:rPr>
+        <w:t xml:space="preserve">Jeg ville ha laget skjelettløsninger for eventuelle endringer, spesielt mtp. Det å kunne endre på alle feltene i forhold til kun de som ble gitt i oppgaven, for å vurdere om det ekstra arbeidet er verdt det.</w:t>
+      </w:r>
+      <w:r>
+        <w:rPr>
+          <w:highlight w:val="none"/>
+        </w:rPr>
+      </w:r>
+    </w:p>
+    <w:p>
+      <w:pPr>
+        <w:pStyle w:val="1073"/>
+        <w:rPr>
+          <w:highlight w:val="none"/>
+        </w:rPr>
+      </w:pPr>
+      <w:r>
+        <w:rPr>
+          <w:highlight w:val="none"/>
+        </w:rPr>
+        <w:t xml:space="preserve">Designprinsippene har vært nyttige til å forme koden på en konsekvent måte.</w:t>
+      </w:r>
+      <w:r>
+        <w:rPr>
+          <w:highlight w:val="none"/>
+        </w:rPr>
+      </w:r>
+      <w:r>
+        <w:rPr>
+          <w:highlight w:val="none"/>
+        </w:rPr>
+      </w:r>
+    </w:p>
+    <w:p>
+      <w:pPr>
+        <w:pStyle w:val="1073"/>
+        <w:rPr>
+          <w:highlight w:val="none"/>
+        </w:rPr>
+      </w:pPr>
+      <w:r>
+        <w:rPr>
+          <w:highlight w:val="none"/>
+        </w:rPr>
+        <w:t xml:space="preserve">Brukeren kan forvente å måtte å begynne på nytt med enkelte oppgaver hvis de gir feil verdier</w:t>
+      </w:r>
+      <w:r>
+        <w:rPr>
+          <w:highlight w:val="none"/>
+        </w:rPr>
+      </w:r>
+    </w:p>
+    <w:p>
+      <w:pPr>
+        <w:pStyle w:val="1073"/>
+        <w:rPr>
+          <w:highlight w:val="none"/>
+        </w:rPr>
+      </w:pPr>
+      <w:r>
+        <w:rPr>
+          <w:highlight w:val="none"/>
+        </w:rPr>
+        <w:t xml:space="preserve">Videre utvikling ville gått på å forbedre brukeropplevelsen ytterligere ved å diskretisere enkelte funksjoner. F.eks. Å kunne velge spesifikke felter de vil endre på. </w:t>
+      </w:r>
+      <w:r>
+        <w:rPr>
+          <w:highlight w:val="none"/>
+        </w:rPr>
+      </w:r>
+    </w:p>
+    <w:p>
+      <w:pPr>
+        <w:pStyle w:val="1073"/>
+        <w:rPr>
+          <w:highlight w:val="none"/>
+        </w:rPr>
+      </w:pPr>
+      <w:r>
+        <w:rPr>
+          <w:highlight w:val="none"/>
+        </w:rPr>
+        <w:t xml:space="preserve">Mere konkret testkode underveis.</w:t>
+      </w:r>
+      <w:r>
+        <w:rPr>
+          <w:highlight w:val="none"/>
+        </w:rPr>
+      </w:r>
     </w:p>
     <w:p>
       <w:pPr>

</xml_diff>

<commit_message>
Tidied up the structure of part 6, and finished the part about Product.
</commit_message>
<xml_diff>
--- a/Rapport.docx
+++ b/Rapport.docx
@@ -4792,19 +4792,97 @@
     </w:p>
     <w:p>
       <w:pPr>
-        <w:rPr>
-          <w:highlight w:val="none"/>
-        </w:rPr>
-      </w:pPr>
-      <w:r>
-        <w:rPr>
-          <w:highlight w:val="none"/>
-        </w:rPr>
-      </w:r>
-      <w:r>
-        <w:rPr>
-          <w:highlight w:val="none"/>
-        </w:rPr>
+        <w:pStyle w:val="1058"/>
+        <w:rPr>
+          <w:highlight w:val="none"/>
+        </w:rPr>
+      </w:pPr>
+      <w:r>
+        <w:rPr>
+          <w:highlight w:val="none"/>
+        </w:rPr>
+        <w:t xml:space="preserve">Øvrige designvalg</w:t>
+      </w:r>
+      <w:r>
+        <w:rPr>
+          <w:highlight w:val="none"/>
+        </w:rPr>
+      </w:r>
+    </w:p>
+    <w:p>
+      <w:pPr>
+        <w:rPr>
+          <w:highlight w:val="none"/>
+        </w:rPr>
+      </w:pPr>
+      <w:r>
+        <w:rPr>
+          <w:highlight w:val="none"/>
+        </w:rPr>
+        <w:t xml:space="preserve">Som beskrevet i seksjon 5, så ble det identifisert at programmet kunne deles i tre separate oppgaver, og i koden ble disse til klassene Product, Inventory og Client. Product er en informasjonsklasse, og har derfor kun felter for å holde på informasjon og metoder for å hente  og endre på verdiene til disse feltene. </w:t>
+      </w:r>
+      <w:r>
+        <w:rPr>
+          <w:highlight w:val="none"/>
+        </w:rPr>
+        <w:t xml:space="preserve">For å oppn</w:t>
+      </w:r>
+      <w:r>
+        <w:rPr>
+          <w:highlight w:val="none"/>
+        </w:rPr>
+        <w:t xml:space="preserve">å en lagdelt struktur, så ble det valgt at Client, som representerer brukergrensesnittet, kun skal vise informasjon til og hente innputt fra brukeren. Inventory er den eneste klassen som skal holde på og endre Product-objektene som representerer varene i varehuset. Disse valgene sikrer også høy cohesion i designet av klassene, siden de kun utfører oppgaver som tilhører deres konseptuelle domene.</w:t>
+      </w:r>
+      <w:r/>
+    </w:p>
+    <w:p>
+      <w:pPr>
+        <w:rPr>
+          <w:highlight w:val="none"/>
+        </w:rPr>
+      </w:pPr>
+      <w:r>
+        <w:rPr>
+          <w:highlight w:val="none"/>
+        </w:rPr>
+      </w:r>
+      <w:r>
+        <w:rPr>
+          <w:highlight w:val="none"/>
+        </w:rPr>
+      </w:r>
+    </w:p>
+    <w:p>
+      <w:pPr>
+        <w:pStyle w:val="1078"/>
+      </w:pPr>
+      <w:r>
+        <w:rPr>
+          <w:highlight w:val="none"/>
+        </w:rPr>
+      </w:r>
+      <w:r/>
+      <w:r/>
+      <w:r/>
+      <w:r/>
+    </w:p>
+    <w:p>
+      <w:pPr>
+        <w:pStyle w:val="1058"/>
+        <w:rPr>
+          <w:highlight w:val="none"/>
+        </w:rPr>
+      </w:pPr>
+      <w:r>
+        <w:rPr>
+          <w:highlight w:val="none"/>
+        </w:rPr>
+      </w:r>
+      <w:r>
+        <w:rPr>
+          <w:highlight w:val="none"/>
+        </w:rPr>
+        <w:t xml:space="preserve">Vareklassen</w:t>
       </w:r>
       <w:r/>
     </w:p>
@@ -4816,81 +4894,67 @@
           <w:numId w:val="0"/>
         </w:numPr>
         <w:ind w:left="0" w:firstLine="0"/>
-        <w:rPr>
-          <w:highlight w:val="none"/>
-        </w:rPr>
-      </w:pPr>
-      <w:r>
-        <w:rPr>
-          <w:highlight w:val="none"/>
-        </w:rPr>
-        <w:t xml:space="preserve">Oppgave 1</w:t>
-      </w:r>
-      <w:r>
-        <w:rPr>
-          <w:highlight w:val="none"/>
-        </w:rPr>
-      </w:r>
+      </w:pPr>
+      <w:r/>
+      <w:r/>
       <w:r/>
     </w:p>
     <w:p>
       <w:r>
         <w:t xml:space="preserve">Hvorfor valgte du de datatypene du valgte (for feltene til klassen)?</w:t>
       </w:r>
-      <w:r/>
-    </w:p>
-    <w:p>
-      <w:r>
-        <w:rPr>
-          <w:highlight w:val="none"/>
-        </w:rPr>
-      </w:r>
-      <w:r>
-        <w:rPr>
-          <w:highlight w:val="none"/>
-        </w:rPr>
-      </w:r>
-      <w:r/>
-    </w:p>
-    <w:p>
-      <w:pPr>
-        <w:rPr>
-          <w:highlight w:val="none"/>
-        </w:rPr>
-      </w:pPr>
+      <w:r>
+        <w:t xml:space="preserve">  X</w:t>
+      </w:r>
+      <w:r/>
+    </w:p>
+    <w:p>
+      <w:r>
+        <w:rPr>
+          <w:highlight w:val="none"/>
+        </w:rPr>
+      </w:r>
+      <w:r/>
+      <w:r/>
+    </w:p>
+    <w:p>
       <w:r>
         <w:t xml:space="preserve">Har du implementert mutator-metoder for noen av feltene? I så fall; for</w:t>
       </w:r>
+      <w:r>
+        <w:rPr>
+          <w:highlight w:val="none"/>
+        </w:rPr>
+      </w:r>
       <w:r/>
     </w:p>
     <w:p>
       <w:r>
         <w:t xml:space="preserve">hvilke felt og hvorfor?</w:t>
       </w:r>
-      <w:r/>
-    </w:p>
-    <w:p>
-      <w:r>
-        <w:rPr>
-          <w:highlight w:val="none"/>
-        </w:rPr>
-      </w:r>
-      <w:r>
-        <w:rPr>
-          <w:highlight w:val="none"/>
-        </w:rPr>
-      </w:r>
-      <w:r/>
-    </w:p>
-    <w:p>
-      <w:pPr>
-        <w:rPr>
-          <w:highlight w:val="none"/>
-        </w:rPr>
-      </w:pPr>
+      <w:r>
+        <w:t xml:space="preserve"> X</w:t>
+      </w:r>
+      <w:r/>
+    </w:p>
+    <w:p>
+      <w:r>
+        <w:rPr>
+          <w:highlight w:val="none"/>
+        </w:rPr>
+      </w:r>
+      <w:r/>
+      <w:r/>
+    </w:p>
+    <w:p>
       <w:r>
         <w:t xml:space="preserve">Reflekter/diskuter hvilke tiltak du har innført for å sikre at klassen er</w:t>
       </w:r>
+      <w:r>
+        <w:rPr>
+          <w:highlight w:val="none"/>
+        </w:rPr>
+      </w:r>
       <w:r/>
     </w:p>
     <w:p>
@@ -4898,92 +4962,41 @@
         <w:t xml:space="preserve">implementert som en robust klasse (en robust klasse er en klasse der det</w:t>
       </w:r>
       <w:r/>
-    </w:p>
-    <w:p>
+      <w:r/>
+    </w:p>
+    <w:p>
+      <w:pPr>
+        <w:pStyle w:val="1078"/>
+        <w:rPr>
+          <w:highlight w:val="none"/>
+        </w:rPr>
+      </w:pPr>
       <w:r>
         <w:t xml:space="preserve">ikke er mulig å angi ugyldige verdier til feltene i klassen).</w:t>
       </w:r>
       <w:r/>
-    </w:p>
-    <w:p>
-      <w:pPr>
-        <w:rPr>
-          <w:highlight w:val="none"/>
-        </w:rPr>
-      </w:pPr>
-      <w:r>
-        <w:rPr>
-          <w:highlight w:val="none"/>
-        </w:rPr>
-      </w:r>
-      <w:r>
-        <w:rPr>
-          <w:highlight w:val="none"/>
-        </w:rPr>
-      </w:r>
-      <w:r/>
-    </w:p>
-    <w:p>
-      <w:pPr>
-        <w:rPr>
-          <w:highlight w:val="none"/>
-        </w:rPr>
-      </w:pPr>
-      <w:r>
-        <w:rPr>
-          <w:highlight w:val="none"/>
-        </w:rPr>
-      </w:r>
-      <w:r>
-        <w:rPr>
-          <w:highlight w:val="none"/>
-        </w:rPr>
-      </w:r>
-      <w:r/>
-    </w:p>
-    <w:p>
-      <w:pPr>
-        <w:rPr>
-          <w:highlight w:val="none"/>
-        </w:rPr>
-      </w:pPr>
-      <w:r>
-        <w:rPr>
-          <w:highlight w:val="none"/>
-        </w:rPr>
-        <w:t xml:space="preserve">Som beskrevet i seksjon 5, så ble det identifisert at programmet kunne deles i tre separate oppgaver, og i koden ble disse til klassene: “Product”, “Inventory” og “Client.” </w:t>
-      </w:r>
-      <w:r>
-        <w:rPr>
-          <w:highlight w:val="none"/>
-        </w:rPr>
-      </w:r>
-      <w:r/>
-    </w:p>
-    <w:p>
-      <w:pPr>
-        <w:rPr>
-          <w:highlight w:val="none"/>
-        </w:rPr>
-      </w:pPr>
-      <w:r>
-        <w:rPr>
-          <w:highlight w:val="none"/>
-        </w:rPr>
-      </w:r>
-      <w:r>
-        <w:rPr>
-          <w:highlight w:val="none"/>
-        </w:rPr>
-      </w:r>
-      <w:r/>
-    </w:p>
-    <w:p>
-      <w:pPr>
-        <w:rPr>
-          <w:highlight w:val="none"/>
-        </w:rPr>
-      </w:pPr>
+      <w:r/>
+      <w:r>
+        <w:t xml:space="preserve"> X</w:t>
+      </w:r>
+      <w:r/>
+    </w:p>
+    <w:p>
+      <w:pPr>
+        <w:pStyle w:val="1078"/>
+      </w:pPr>
+      <w:r>
+        <w:rPr>
+          <w:highlight w:val="none"/>
+        </w:rPr>
+      </w:r>
+      <w:r>
+        <w:rPr>
+          <w:highlight w:val="none"/>
+        </w:rPr>
+      </w:r>
+    </w:p>
+    <w:p>
       <w:r>
         <w:rPr>
           <w:highlight w:val="none"/>
@@ -5002,27 +5015,23 @@
         </w:rPr>
         <w:t xml:space="preserve">I del 3 av prosjektet ble kategori feltet endret fra å bruke et tall til å bruke en enum ettersom det ble eksplisitt skrevet at vi skulle gjøre denne endringen.</w:t>
       </w:r>
-      <w:r/>
-    </w:p>
-    <w:p>
-      <w:r>
-        <w:rPr>
-          <w:highlight w:val="none"/>
-        </w:rPr>
-      </w:r>
-      <w:r>
-        <w:rPr>
-          <w:highlight w:val="none"/>
-        </w:rPr>
-      </w:r>
-      <w:r/>
-    </w:p>
-    <w:p>
-      <w:pPr>
-        <w:rPr>
-          <w:highlight w:val="none"/>
-        </w:rPr>
-      </w:pPr>
+      <w:r>
+        <w:rPr>
+          <w:highlight w:val="none"/>
+        </w:rPr>
+      </w:r>
+      <w:r/>
+    </w:p>
+    <w:p>
+      <w:r>
+        <w:rPr>
+          <w:highlight w:val="none"/>
+        </w:rPr>
+      </w:r>
+      <w:r/>
+      <w:r/>
+    </w:p>
+    <w:p>
       <w:r>
         <w:rPr>
           <w:highlight w:val="none"/>
@@ -5054,11 +5063,6 @@
       <w:r/>
     </w:p>
     <w:p>
-      <w:pPr>
-        <w:rPr>
-          <w:highlight w:val="none"/>
-        </w:rPr>
-      </w:pPr>
       <w:r>
         <w:rPr>
           <w:highlight w:val="none"/>
@@ -5099,281 +5103,95 @@
         <w:rPr>
           <w:highlight w:val="none"/>
         </w:rPr>
-        <w:t xml:space="preserve">ilsikker, ettersom et Product-objekt aldri kan ha ugyldige verdier. Det følger også service-oriented-design prinsippet, ettersom at Product sin oppgave kun er å holde på gyldige verdier og det er opp til brukeren å gi gyldige verdier (kanskje litt svakt). </w:t>
-      </w:r>
-      <w:r/>
-    </w:p>
-    <w:p>
-      <w:pPr>
-        <w:rPr>
-          <w:highlight w:val="none"/>
-        </w:rPr>
-      </w:pPr>
-      <w:r>
-        <w:rPr>
-          <w:highlight w:val="none"/>
-        </w:rPr>
-      </w:r>
-      <w:r>
-        <w:rPr>
-          <w:highlight w:val="none"/>
-        </w:rPr>
-      </w:r>
-      <w:r/>
-    </w:p>
-    <w:p>
-      <w:pPr>
-        <w:rPr>
-          <w:highlight w:val="none"/>
-        </w:rPr>
-      </w:pPr>
-      <w:r>
-        <w:rPr>
-          <w:highlight w:val="none"/>
-        </w:rPr>
-      </w:r>
-      <w:r>
-        <w:rPr>
-          <w:highlight w:val="none"/>
-        </w:rPr>
-      </w:r>
-      <w:r/>
+        <w:t xml:space="preserve">ilsikker, ettersom et Product-objekt aldri kan ha ugyldige verdier.</w:t>
+      </w:r>
+      <w:r/>
+    </w:p>
+    <w:p>
+      <w:pPr>
+        <w:rPr>
+          <w:highlight w:val="none"/>
+        </w:rPr>
+      </w:pPr>
+      <w:r>
+        <w:rPr>
+          <w:highlight w:val="none"/>
+        </w:rPr>
+      </w:r>
+      <w:r>
+        <w:rPr>
+          <w:highlight w:val="none"/>
+        </w:rPr>
+      </w:r>
+    </w:p>
+    <w:p>
+      <w:pPr>
+        <w:rPr>
+          <w:highlight w:val="none"/>
+        </w:rPr>
+      </w:pPr>
+      <w:r>
+        <w:rPr>
+          <w:highlight w:val="none"/>
+        </w:rPr>
+        <w:t xml:space="preserve">Product oppnår altså høy cohesion ved at den kun har metoder for å hente og endre på informasjon den lager. Den oppnår også loose coupling ved at brukere av klassen kun har tilgang til informasjonen gjennom definerte metoder. Den er også en robust klasse ved at den sjekker at verdier som blir gitt til setterene som argument ligger i verdidomenet til feltene.</w:t>
+      </w:r>
+      <w:r/>
+      <w:r/>
+      <w:r>
+        <w:rPr>
+          <w:highlight w:val="none"/>
+        </w:rPr>
+      </w:r>
     </w:p>
     <w:p>
       <w:pPr>
         <w:pStyle w:val="1058"/>
       </w:pPr>
       <w:r>
-        <w:rPr>
-          <w:highlight w:val="none"/>
-        </w:rPr>
-      </w:r>
-      <w:r>
-        <w:rPr>
-          <w:highlight w:val="none"/>
-        </w:rPr>
-        <w:t xml:space="preserve">Del 2</w:t>
-      </w:r>
-      <w:r>
-        <w:rPr>
-          <w:highlight w:val="none"/>
-        </w:rPr>
-      </w:r>
-      <w:r/>
-    </w:p>
-    <w:p>
-      <w:pPr>
-        <w:pStyle w:val="1061"/>
-        <w:numPr>
-          <w:ilvl w:val="0"/>
-          <w:numId w:val="0"/>
-        </w:numPr>
-        <w:ind w:left="0" w:firstLine="0"/>
-      </w:pPr>
-      <w:r>
-        <w:t xml:space="preserve">Oppgave 2</w:t>
-      </w:r>
-      <w:r/>
-    </w:p>
-    <w:p>
-      <w:r/>
-      <w:r/>
-    </w:p>
-    <w:p>
-      <w:r>
-        <w:t xml:space="preserve">Beskriv med egne ord hvilke valg du har gjort når du implementerte klassen</w:t>
-      </w:r>
-      <w:r/>
-    </w:p>
-    <w:p>
-      <w:r>
-        <w:t xml:space="preserve">som skal representere et varelager/vareregister:</w:t>
-      </w:r>
-      <w:r/>
-    </w:p>
-    <w:p>
-      <w:r>
-        <w:rPr>
-          <w:highlight w:val="none"/>
-        </w:rPr>
-      </w:r>
-      <w:r/>
-    </w:p>
-    <w:p>
-      <w:r>
-        <w:t xml:space="preserve">Hvilke klasse fra biblioteket (JDK) valgte du for å holde på varene, og</w:t>
-      </w:r>
-      <w:r>
-        <w:rPr>
-          <w:highlight w:val="none"/>
-        </w:rPr>
-      </w:r>
-      <w:r/>
-    </w:p>
-    <w:p>
-      <w:r>
-        <w:t xml:space="preserve">hvorfor?</w:t>
-      </w:r>
-      <w:r>
-        <w:t xml:space="preserve"> X</w:t>
-      </w:r>
-      <w:r/>
-    </w:p>
-    <w:p>
-      <w:r>
-        <w:rPr>
-          <w:highlight w:val="none"/>
-        </w:rPr>
-      </w:r>
-      <w:r/>
-    </w:p>
-    <w:p>
-      <w:r>
-        <w:t xml:space="preserve">Hva har du gjort for å oppnå løs kobling (loose coupling) i designet</w:t>
-      </w:r>
-      <w:r>
-        <w:rPr>
-          <w:highlight w:val="none"/>
-        </w:rPr>
-      </w:r>
-      <w:r/>
-    </w:p>
-    <w:p>
-      <w:r>
-        <w:t xml:space="preserve">av register-klassen din?</w:t>
-      </w:r>
-      <w:r>
-        <w:t xml:space="preserve"> X</w:t>
-      </w:r>
-      <w:r/>
-    </w:p>
-    <w:p>
-      <w:r>
-        <w:rPr>
-          <w:highlight w:val="none"/>
-        </w:rPr>
-      </w:r>
-      <w:r/>
-    </w:p>
-    <w:p>
-      <w:r>
-        <w:t xml:space="preserve">Reflekter/diskuter hvilke tiltak du har innført for å sikre at klassen er</w:t>
-      </w:r>
-      <w:r>
-        <w:rPr>
-          <w:highlight w:val="none"/>
-        </w:rPr>
-      </w:r>
-      <w:r/>
-    </w:p>
-    <w:p>
-      <w:r>
-        <w:t xml:space="preserve">implementert som en robust klasse (en robust klasse er en klasse der</w:t>
-      </w:r>
-      <w:r/>
-    </w:p>
-    <w:p>
-      <w:r>
-        <w:t xml:space="preserve">det ikke er mulig å angi ugyldige verdier til feltene i klassen).</w:t>
-      </w:r>
-      <w:r>
-        <w:t xml:space="preserve"> X</w:t>
-      </w:r>
-      <w:r/>
-    </w:p>
-    <w:p>
-      <w:r>
-        <w:rPr>
-          <w:highlight w:val="none"/>
-        </w:rPr>
-      </w:r>
-      <w:r>
-        <w:rPr>
-          <w:highlight w:val="none"/>
-        </w:rPr>
-      </w:r>
-      <w:r/>
-    </w:p>
-    <w:p>
-      <w:pPr>
-        <w:rPr>
-          <w:highlight w:val="none"/>
-        </w:rPr>
-      </w:pPr>
-      <w:r>
-        <w:t xml:space="preserve">Brukergrensesnitt/brukerinteraksjon:</w:t>
-      </w:r>
-      <w:r/>
-    </w:p>
-    <w:p>
-      <w:r>
-        <w:rPr>
-          <w:highlight w:val="none"/>
-        </w:rPr>
-      </w:r>
-      <w:r/>
-    </w:p>
-    <w:p>
-      <w:r>
-        <w:t xml:space="preserve">Hvordan valgte du å løse brukergrensesnittet til applikasjonen din og</w:t>
-      </w:r>
-      <w:r>
-        <w:rPr>
-          <w:highlight w:val="none"/>
-        </w:rPr>
-      </w:r>
-      <w:r/>
-    </w:p>
-    <w:p>
-      <w:r>
-        <w:t xml:space="preserve">hvorfor?</w:t>
-      </w:r>
-      <w:r/>
-    </w:p>
-    <w:p>
-      <w:r>
-        <w:rPr>
-          <w:highlight w:val="none"/>
-        </w:rPr>
-      </w:r>
-      <w:r/>
-    </w:p>
-    <w:p>
-      <w:r>
-        <w:t xml:space="preserve">Hvordan har du valgt å håndtere det at brukeren skriver inn feil</w:t>
-      </w:r>
-      <w:r>
-        <w:rPr>
-          <w:highlight w:val="none"/>
-        </w:rPr>
-      </w:r>
-      <w:r/>
-    </w:p>
-    <w:p>
-      <w:r>
-        <w:t xml:space="preserve">verdier/informasjon? Og hvorfor valgte du å gjøre det slik?</w:t>
-      </w:r>
-      <w:r/>
-    </w:p>
-    <w:p>
-      <w:pPr>
-        <w:rPr>
-          <w:highlight w:val="none"/>
-        </w:rPr>
-      </w:pPr>
-      <w:r>
-        <w:t xml:space="preserve">Hvilke øvrige vurderinger har du gjort for å ende på implementert løsning ?</w:t>
+        <w:t xml:space="preserve">Inventory</w:t>
       </w:r>
       <w:r/>
     </w:p>
     <w:p>
       <w:pPr>
         <w:pStyle w:val="1078"/>
-      </w:pPr>
-      <w:r>
-        <w:t xml:space="preserve">———————————————————————————————————</w:t>
-      </w:r>
-      <w:r/>
+        <w:rPr>
+          <w:highlight w:val="none"/>
+        </w:rPr>
+      </w:pPr>
+      <w:r>
+        <w:rPr>
+          <w:highlight w:val="none"/>
+        </w:rPr>
+        <w:t xml:space="preserve">Som beskrevet i 6.1, så ble det bestemt at Inventory er den eneste som skal inneholde og endre </w:t>
+      </w:r>
+      <w:r>
+        <w:rPr>
+          <w:highlight w:val="none"/>
+        </w:rPr>
+        <w:t xml:space="preserve">på produktene i inventaret. Klassen må altså ha en samling som holder på Product-objekter, og den må ha metoder som en bruker kan nytte seg av for å endre på inventaret. Dette medfører høy cohesion, siden Inventory er den eneste klassen som behandler inventaret, og loose coupling, siden andre klasser kun kan behandle inventaret gjennom metodene Inventory tilbyr. </w:t>
+      </w:r>
+      <w:r>
+        <w:rPr>
+          <w:highlight w:val="none"/>
+        </w:rPr>
+      </w:r>
+      <w:r>
+        <w:rPr>
+          <w:highlight w:val="none"/>
+        </w:rPr>
+      </w:r>
+      <w:r>
+        <w:rPr>
+          <w:highlight w:val="none"/>
+        </w:rPr>
+      </w:r>
+      <w:r>
+        <w:rPr>
+          <w:highlight w:val="none"/>
+        </w:rPr>
+      </w:r>
     </w:p>
     <w:p>
       <w:pPr>
@@ -5386,13 +5204,7 @@
         <w:rPr>
           <w:highlight w:val="none"/>
         </w:rPr>
-        <w:t xml:space="preserve">Som beskrevet i seksjon 5, så ble det bestemt at Inventory-klassen er den eneste metoden som kan inneholde og endre </w:t>
-      </w:r>
-      <w:r>
-        <w:rPr>
-          <w:highlight w:val="none"/>
-        </w:rPr>
-        <w:t xml:space="preserve">på produkter. Klassen må altså ha en samling som holder på Product-objekter, og den må ha metoder som tar inn informasjon om hvilke produkter den skal endre på. I oppgaveteksten ble det gitt at vi skal bruke en av samlingene som er tilgjengelige i JDK, og </w:t>
+        <w:t xml:space="preserve">I oppgaveteksten ble det gitt at vi skal bruke en av samlingene som er tilgjengelige i JDK, og </w:t>
       </w:r>
       <w:r>
         <w:t xml:space="preserve">ArrayList, HashMap og HashSet </w:t>
@@ -5401,24 +5213,13 @@
         <w:rPr>
           <w:highlight w:val="none"/>
         </w:rPr>
-        <w:t xml:space="preserve">ble gitt som eksempler. Av disse tre ble HashMap og ArrayList vurdert.</w:t>
-      </w:r>
-      <w:r>
-        <w:rPr>
-          <w:highlight w:val="none"/>
-        </w:rPr>
-      </w:r>
-      <w:r/>
-    </w:p>
-    <w:p>
-      <w:pPr>
-        <w:pStyle w:val="1078"/>
-      </w:pPr>
-      <w:r>
-        <w:rPr>
-          <w:highlight w:val="none"/>
-        </w:rPr>
-        <w:t xml:space="preserve">HashMap har fordelen den har konstant tid for get og put, henholdsvis å hente og å legge til et objekt i samlingen. </w:t>
+        <w:t xml:space="preserve">ble gitt som eksempler. Av disse tre ble HashMap og ArrayList vurdert. </w:t>
+      </w:r>
+      <w:r>
+        <w:rPr>
+          <w:highlight w:val="none"/>
+        </w:rPr>
+        <w:t xml:space="preserve">HashMap har fordelen den har konstant tid for get og put, respektivt å hente og å legge til et objekt i samlingen. </w:t>
       </w:r>
       <w:r>
         <w:rPr>
@@ -5444,19 +5245,105 @@
         <w:rPr>
           <w:highlight w:val="none"/>
         </w:rPr>
-        <w:t xml:space="preserve"> Det vil si at det tar kun en oper</w:t>
-      </w:r>
-      <w:r>
-        <w:rPr>
-          <w:highlight w:val="none"/>
-        </w:rPr>
-        <w:t xml:space="preserve">asjon for å hente elementet du vil søke etter i HashMapet. </w:t>
-      </w:r>
-      <w:r>
-        <w:rPr>
-          <w:highlight w:val="none"/>
-        </w:rPr>
-        <w:t xml:space="preserve">I ArrayList er søketiden lineær </w:t>
+        <w:t xml:space="preserve"> Det vil si at det kun tar en oper</w:t>
+      </w:r>
+      <w:r>
+        <w:rPr>
+          <w:highlight w:val="none"/>
+        </w:rPr>
+        <w:t xml:space="preserve">asjon for å hente elementet eller legge til et element i et HashMap.</w:t>
+      </w:r>
+      <w:r>
+        <w:rPr>
+          <w:highlight w:val="none"/>
+        </w:rPr>
+        <w:t xml:space="preserve"> </w:t>
+      </w:r>
+      <w:r/>
+      <w:r>
+        <w:rPr>
+          <w:highlight w:val="none"/>
+        </w:rPr>
+      </w:r>
+    </w:p>
+    <w:p>
+      <w:pPr>
+        <w:pStyle w:val="1078"/>
+      </w:pPr>
+      <w:r>
+        <w:rPr>
+          <w:highlight w:val="none"/>
+        </w:rPr>
+        <w:t xml:space="preserve">Måten HashMap oppnår konstant søketid på, er ved at en tildeler hvert </w:t>
+      </w:r>
+      <w:r>
+        <w:rPr>
+          <w:highlight w:val="none"/>
+        </w:rPr>
+        <w:t xml:space="preserve">element en nøkkel når en legger det til. I dette programmet kunne det f.eks. vært id’en til varen. Når en vil hente et element fra HashMapet, så kaller en get metoden til HashMap objektet, og en gir nøkkelen til elementet som argument til metoden. HashMapet gjø</w:t>
+      </w:r>
+      <w:r>
+        <w:rPr>
+          <w:highlight w:val="none"/>
+        </w:rPr>
+        <w:t xml:space="preserve">r så en behandling på nøkkelen som gir den minneadressen til elementet, og kan dermed hente ut verdien direkte. </w:t>
+      </w:r>
+      <w:r>
+        <w:rPr>
+          <w:highlight w:val="none"/>
+        </w:rPr>
+      </w:r>
+      <w:r/>
+    </w:p>
+    <w:p>
+      <w:pPr>
+        <w:pStyle w:val="1078"/>
+        <w:rPr>
+          <w:highlight w:val="none"/>
+        </w:rPr>
+      </w:pPr>
+      <w:r>
+        <w:rPr>
+          <w:highlight w:val="none"/>
+        </w:rPr>
+        <w:t xml:space="preserve">Hovedgru</w:t>
+      </w:r>
+      <w:r>
+        <w:rPr>
+          <w:highlight w:val="none"/>
+        </w:rPr>
+        <w:t xml:space="preserve">nnen til at HashMap ikke er et fornuftig valg for dette programmet er at brukeren skal kunne søke etter både id og beskrivelse. Siden beskrivelsen ligger i Product-objektene, så må en iterere gjennom verdiene i HashMapet for å hente ut beskrivelsen til et </w:t>
+      </w:r>
+      <w:r>
+        <w:rPr>
+          <w:highlight w:val="none"/>
+        </w:rPr>
+        <w:t xml:space="preserve">produkt og sammenligne den med brukeren sitt innputt. Dette er samme måten som en vil bruke for en ArrayList. Å måtte iterer gjennom verdiene til HashMapet går imot konseptet med denne typen samling, og det gir derfor mening å bruke det i dette programmet.</w:t>
+      </w:r>
+      <w:r>
+        <w:rPr>
+          <w:highlight w:val="none"/>
+        </w:rPr>
+      </w:r>
+      <w:r/>
+    </w:p>
+    <w:p>
+      <w:pPr>
+        <w:pStyle w:val="1078"/>
+        <w:rPr>
+          <w:highlight w:val="none"/>
+        </w:rPr>
+      </w:pPr>
+      <w:r>
+        <w:rPr>
+          <w:highlight w:val="none"/>
+        </w:rPr>
+      </w:r>
+      <w:r>
+        <w:rPr>
+          <w:highlight w:val="none"/>
+        </w:rPr>
+        <w:t xml:space="preserve">ArrayList er søketiden lineær </w:t>
       </w:r>
       <w:hyperlink r:id="rId16" w:tooltip="https://docs.oracle.com/javase/8/docs/api/java/util/HashMap.html" w:history="1">
         <w:r>
@@ -5479,37 +5366,33 @@
         </w:rPr>
         <w:t xml:space="preserve">. Det vil si at du må på det meste bruke like mange operasjoner som det finnes elementer i listen for finne elementet du søker etter.</w:t>
       </w:r>
-      <w:r>
-        <w:rPr>
-          <w:highlight w:val="none"/>
-        </w:rPr>
-      </w:r>
-      <w:r/>
+      <w:r/>
+      <w:r>
+        <w:rPr>
+          <w:highlight w:val="none"/>
+        </w:rPr>
+      </w:r>
+      <w:r>
+        <w:rPr>
+          <w:highlight w:val="none"/>
+        </w:rPr>
+      </w:r>
     </w:p>
     <w:p>
       <w:pPr>
         <w:pStyle w:val="1078"/>
-        <w:rPr>
-          <w:highlight w:val="none"/>
-        </w:rPr>
-      </w:pPr>
-      <w:r>
-        <w:rPr>
-          <w:highlight w:val="none"/>
-        </w:rPr>
-        <w:t xml:space="preserve">Måten HashMap oppnår konstant søketid på, er ved at en tildeler hvert </w:t>
-      </w:r>
-      <w:r>
-        <w:rPr>
-          <w:highlight w:val="none"/>
-        </w:rPr>
-        <w:t xml:space="preserve">element en nøkkel. I dette programmet kunne det f.eks. vært id’en til varen. Når en vil hente et element fra HashMapet, så kaller en get metoden til HashMap objektet, og en gir nøkkelen til elementet som argument til metoden. HashMapet gjø</w:t>
-      </w:r>
-      <w:r>
-        <w:rPr>
-          <w:highlight w:val="none"/>
-        </w:rPr>
-        <w:t xml:space="preserve">r så en behandling på nøkkelen som gir den minneadressen til elementet, og kan dermed hente ut verdien direkte. </w:t>
+      </w:pPr>
+      <w:r>
+        <w:rPr>
+          <w:highlight w:val="none"/>
+        </w:rPr>
+        <w:t xml:space="preserve">Som nevnt, så er det kun Inventory-klassen som har funksjonalitet for å endre på Product-objektene. Dette følger prinsippet om cohesion ettersom at funksjo</w:t>
+      </w:r>
+      <w:r>
+        <w:rPr>
+          <w:highlight w:val="none"/>
+        </w:rPr>
+        <w:t xml:space="preserve">naliteten til å endre på inventaret ligger i klassen som representerer konseptet om inventaret. Det medfører også loose coupling mellom Inventory og brukere av klassen, siden brukeren kun har mulighet til å utføre handlinger som er definert av Inventory.  </w:t>
       </w:r>
       <w:r>
         <w:rPr>
@@ -5521,27 +5404,18 @@
     <w:p>
       <w:pPr>
         <w:pStyle w:val="1078"/>
-        <w:rPr>
-          <w:highlight w:val="none"/>
-        </w:rPr>
-      </w:pPr>
-      <w:r>
-        <w:rPr>
-          <w:highlight w:val="none"/>
-        </w:rPr>
-        <w:t xml:space="preserve">Hovedgru</w:t>
-      </w:r>
-      <w:r>
-        <w:rPr>
-          <w:highlight w:val="none"/>
-        </w:rPr>
-        <w:t xml:space="preserve">nnen til at HashMap ikke er et fornuftig valg for dette programmet er at brukeren skal kunne søke etter både id og beskrivelse. Siden beskrivelsen ligger i Product-objektene, så må en iterere gjennom verdiene i HashMapet for å hente ut beskrivelsen til et </w:t>
-      </w:r>
-      <w:r>
-        <w:rPr>
-          <w:highlight w:val="none"/>
-        </w:rPr>
-        <w:t xml:space="preserve">produkt og sammenligne den med brukeren sitt innputt. Dette er samme måten som en vil bruke for en ArrayList. Å måtte iterer gjennom verdiene til HashMapet går imot konseptet med denne typen samling, og det gir derfor mening å bruke det i dette programmet.</w:t>
+      </w:pPr>
+      <w:r>
+        <w:rPr>
+          <w:highlight w:val="none"/>
+        </w:rPr>
+        <w:t xml:space="preserve">Det er også Inventory som lager Product-objektene som blir lagt til i samlingen. Dette medfører komposisjon for håndteringen av Product-objektene, altså at levetiden til disse objektene er avhengig av levetiden til Inventory-objektene. </w:t>
+      </w:r>
+      <w:r>
+        <w:rPr>
+          <w:highlight w:val="none"/>
+        </w:rPr>
+        <w:t xml:space="preserve">Når Inventory returnerer informasjon om produkter til andre klasser, så gir den dyp-kopier av objektene. Dette sikrer at andre objekter ikke kan endre på produktene som ligger i inventaret direkte, som øker robustheten til programmet.</w:t>
       </w:r>
       <w:r>
         <w:rPr>
@@ -5553,21 +5427,23 @@
     <w:p>
       <w:pPr>
         <w:pStyle w:val="1078"/>
-        <w:rPr>
-          <w:highlight w:val="none"/>
-        </w:rPr>
-      </w:pPr>
-      <w:r>
-        <w:rPr>
-          <w:highlight w:val="none"/>
-        </w:rPr>
-        <w:t xml:space="preserve">Som nevnt, så er det kun Inventory-klassen som har funksjonalitet for å endre på Product-objektene. Dette følger prinsippet om cohesion ettersom at funksjo</w:t>
-      </w:r>
-      <w:r>
-        <w:rPr>
-          <w:highlight w:val="none"/>
-        </w:rPr>
-        <w:t xml:space="preserve">naliteten til å endre på inventaret ligger i klassen som representerer konseptet om inventaret. Det medfører også loose coupling mellom Inventory og brukere av klassen, siden brukeren kun har mulighet til å utføre handlinger som er definert av Inventory.  </w:t>
+      </w:pPr>
+      <w:r>
+        <w:rPr>
+          <w:highlight w:val="none"/>
+        </w:rPr>
+      </w:r>
+      <w:r>
+        <w:rPr>
+          <w:highlight w:val="none"/>
+        </w:rPr>
+        <w:t xml:space="preserve">Siden andre klasser ikke kan endre på produkter i Inventory direkte, så må de ha en måte å peke på hvilke produkter Inventory skal behandle. Det ble valgt at id’en til et produkt skal være unik, og en ka</w:t>
+      </w:r>
+      <w:r>
+        <w:rPr>
+          <w:highlight w:val="none"/>
+        </w:rPr>
+        <w:t xml:space="preserve">n derfor bruke id’en til å referere til et spesifikt produkt. Noen som bruker klassen må derfor kunne hente ut en id. I dette programmet, så skal en bruker kunne søke etter et produkt basert på id og beskrivelse. Designet falt da på at metoden for å hente </w:t>
       </w:r>
       <w:r>
         <w:rPr>
@@ -5587,151 +5463,383 @@
         <w:rPr>
           <w:highlight w:val="none"/>
         </w:rPr>
-        <w:t xml:space="preserve">Det er også Inventory som lager Product-objektene som blir lagt til i samlingen. Dette medfører komposisjon for håndteringen av Product-objektene, altså at levetiden til disse objektene er avhengig av levetiden til Inventory-objektene. </w:t>
-      </w:r>
-      <w:r>
-        <w:rPr>
-          <w:highlight w:val="none"/>
-        </w:rPr>
-        <w:t xml:space="preserve">Når Inventory returnerer informasjon om produkter til andre klasser, så gir den dyp-kopier av objektene. Dette sikrer at andre objekter ikke kan endre på produktene som ligger i inventaret direkte, som øker robustheten til programmet.</w:t>
-      </w:r>
-      <w:r>
-        <w:rPr>
-          <w:highlight w:val="none"/>
-        </w:rPr>
-      </w:r>
-      <w:r/>
+        <w:t xml:space="preserve">Inventory </w:t>
+      </w:r>
+      <w:r>
+        <w:rPr>
+          <w:highlight w:val="none"/>
+        </w:rPr>
+        <w:t xml:space="preserve">inneholder metoder som lar brukere av klassen finne id’er til produktet basert på søk etter id og beskrivelse. </w:t>
+      </w:r>
+      <w:r>
+        <w:rPr>
+          <w:highlight w:val="none"/>
+        </w:rPr>
+        <w:t xml:space="preserve">Siden en må gi den id’en, så kan inventaret bruke den til å sjekke om det er et eksisterende produkt, og utløse et unntak </w:t>
+      </w:r>
+      <w:r>
+        <w:rPr>
+          <w:highlight w:val="none"/>
+        </w:rPr>
+        <w:t xml:space="preserve">hvis det ikke eksisterer. Dette garanterer at brukere av inv</w:t>
+      </w:r>
+      <w:r>
+        <w:rPr>
+          <w:highlight w:val="none"/>
+        </w:rPr>
+        <w:t xml:space="preserve">entar klassen ikke kan utføre ugyldige handlinger på lageret. Siden inventar klassen kun utfører handlinger som er relatert til å endre eller hente informasjon om inventaret, så har klassen høy cohesion og deltar i modulariseringen av programmet for øvrig.</w:t>
+      </w:r>
+      <w:r>
+        <w:rPr>
+          <w:highlight w:val="none"/>
+        </w:rPr>
+        <w:t xml:space="preserve"> Den oppnår også lav kobling ved at den ikke er avhengig av andre klasser for å utføre handlingene på inventaret. </w:t>
+      </w:r>
+      <w:r>
+        <w:rPr>
+          <w:highlight w:val="none"/>
+        </w:rPr>
+        <w:t xml:space="preserve"> </w:t>
+      </w:r>
+      <w:r>
+        <w:rPr>
+          <w:highlight w:val="none"/>
+        </w:rPr>
+      </w:r>
+      <w:r/>
+      <w:r/>
+      <w:r/>
+      <w:r>
+        <w:rPr>
+          <w:highlight w:val="none"/>
+        </w:rPr>
+      </w:r>
     </w:p>
     <w:p>
       <w:pPr>
         <w:pStyle w:val="1078"/>
-        <w:rPr>
-          <w:highlight w:val="none"/>
-        </w:rPr>
-      </w:pPr>
-      <w:r>
-        <w:rPr>
-          <w:highlight w:val="none"/>
-        </w:rPr>
-      </w:r>
-      <w:r>
-        <w:rPr>
-          <w:highlight w:val="none"/>
-        </w:rPr>
-        <w:t xml:space="preserve">Siden andre klasser ikke kan endre på produkter i Inventory direkte, så må de ha en måte å peke på hvilke produkter Inventory skal behandle. Det ble valgt at id’en til et produkt skal være unik, og en kan derfor bruke id’en til å referere til et spesifikt produkt. Noen som bruker klassen må derfor kunne hente ut en id. I dette programmet, så skal en bruker kunne søke etter et produkt basert på id og beskrivelse. Designet falt da på at metoden for å hente </w:t>
-      </w:r>
-      <w:r>
-        <w:rPr>
-          <w:highlight w:val="none"/>
-        </w:rPr>
-      </w:r>
-      <w:r>
-        <w:rPr>
-          <w:highlight w:val="none"/>
-        </w:rPr>
-      </w:r>
-      <w:r>
-        <w:rPr>
-          <w:highlight w:val="none"/>
-        </w:rPr>
-      </w:r>
-      <w:r>
-        <w:rPr>
-          <w:highlight w:val="none"/>
-        </w:rPr>
-      </w:r>
+      </w:pPr>
+      <w:r/>
+      <w:r/>
+    </w:p>
+    <w:p>
+      <w:pPr>
+        <w:pStyle w:val="1058"/>
+      </w:pPr>
+      <w:r>
+        <w:t xml:space="preserve">Client</w:t>
+      </w:r>
+      <w:r/>
     </w:p>
     <w:p>
       <w:pPr>
         <w:pStyle w:val="1078"/>
-        <w:rPr>
-          <w:highlight w:val="none"/>
-        </w:rPr>
-      </w:pPr>
-      <w:r>
-        <w:rPr>
-          <w:highlight w:val="none"/>
-        </w:rPr>
-        <w:t xml:space="preserve">Inventory </w:t>
-      </w:r>
-      <w:r>
-        <w:rPr>
-          <w:highlight w:val="none"/>
-        </w:rPr>
-        <w:t xml:space="preserve">inneholder metoder som lar brukere av klassen finne id’er til produktet basert på søk etter id og beskrivelse. </w:t>
-      </w:r>
-      <w:r>
-        <w:rPr>
-          <w:highlight w:val="none"/>
-        </w:rPr>
-        <w:t xml:space="preserve">Siden en må gi den id’en, så kan inventaret bruke den til å sjekke om det er et eksisterende produkt, og utløse et unntak </w:t>
-      </w:r>
-      <w:r>
-        <w:rPr>
-          <w:highlight w:val="none"/>
-        </w:rPr>
-        <w:t xml:space="preserve">hvis det ikke eksisterer. Dette garanterer at brukere av inv</w:t>
-      </w:r>
-      <w:r>
-        <w:rPr>
-          <w:highlight w:val="none"/>
-        </w:rPr>
-        <w:t xml:space="preserve">entar klassen ikke kan utføre ugyldige handlinger på lageret. Siden inventar klassen kun utfører handlinger som er relatert til å endre eller hente informasjon om inventaret, så har klassen høy cohesion og deltar i modulariseringen av programmet for øvrig.</w:t>
-      </w:r>
-      <w:r>
-        <w:rPr>
-          <w:highlight w:val="none"/>
-        </w:rPr>
-        <w:t xml:space="preserve"> Den oppnår også lav kobling ved at den ikke er avhengig av andre klasser for å utføre handlingene på inventaret. </w:t>
-      </w:r>
-      <w:r>
-        <w:rPr>
-          <w:highlight w:val="none"/>
-        </w:rPr>
-        <w:t xml:space="preserve"> </w:t>
-      </w:r>
-      <w:r>
-        <w:rPr>
-          <w:highlight w:val="none"/>
-        </w:rPr>
+      </w:pPr>
+      <w:r/>
+      <w:r/>
+    </w:p>
+    <w:p>
+      <w:pPr>
+        <w:pStyle w:val="1058"/>
+      </w:pPr>
+      <w:r>
+        <w:t xml:space="preserve">Samhandling</w:t>
       </w:r>
       <w:r/>
     </w:p>
     <w:p>
       <w:pPr>
         <w:pStyle w:val="1078"/>
-        <w:rPr>
-          <w:highlight w:val="none"/>
-        </w:rPr>
-      </w:pPr>
-      <w:r>
-        <w:rPr>
-          <w:highlight w:val="none"/>
-        </w:rPr>
-      </w:r>
-      <w:r>
-        <w:rPr>
-          <w:highlight w:val="none"/>
-        </w:rPr>
-      </w:r>
+      </w:pPr>
+      <w:r/>
+      <w:r/>
+    </w:p>
+    <w:p>
+      <w:pPr>
+        <w:pStyle w:val="1058"/>
+      </w:pPr>
+      <w:r>
+        <w:t xml:space="preserve">Endelig produkt</w:t>
+      </w:r>
+      <w:r/>
+    </w:p>
+    <w:p>
+      <w:pPr>
+        <w:pStyle w:val="1061"/>
+        <w:numPr>
+          <w:ilvl w:val="0"/>
+          <w:numId w:val="0"/>
+        </w:numPr>
+        <w:ind w:left="0" w:firstLine="0"/>
+        <w:rPr>
+          <w:highlight w:val="none"/>
+        </w:rPr>
+      </w:pPr>
+      <w:r>
+        <w:rPr>
+          <w:highlight w:val="none"/>
+        </w:rPr>
+        <w:t xml:space="preserve">Oppgave 1</w:t>
+      </w:r>
+      <w:r>
+        <w:rPr>
+          <w:highlight w:val="none"/>
+        </w:rPr>
+      </w:r>
+      <w:r/>
+    </w:p>
+    <w:p>
+      <w:pPr>
+        <w:rPr>
+          <w:highlight w:val="none"/>
+        </w:rPr>
+      </w:pPr>
+      <w:r>
+        <w:rPr>
+          <w:highlight w:val="none"/>
+        </w:rPr>
+      </w:r>
+      <w:r>
+        <w:rPr>
+          <w:highlight w:val="none"/>
+        </w:rPr>
+      </w:r>
+      <w:r/>
+    </w:p>
+    <w:p>
+      <w:pPr>
+        <w:pStyle w:val="1058"/>
+        <w:numPr>
+          <w:ilvl w:val="0"/>
+          <w:numId w:val="0"/>
+        </w:numPr>
+        <w:ind w:left="0" w:firstLine="0"/>
+      </w:pPr>
+      <w:r>
+        <w:rPr>
+          <w:highlight w:val="none"/>
+        </w:rPr>
+      </w:r>
+      <w:r>
+        <w:rPr>
+          <w:highlight w:val="none"/>
+        </w:rPr>
+      </w:r>
+      <w:r/>
+    </w:p>
+    <w:p>
+      <w:pPr>
+        <w:pStyle w:val="1061"/>
+        <w:numPr>
+          <w:ilvl w:val="0"/>
+          <w:numId w:val="0"/>
+        </w:numPr>
+        <w:ind w:left="0" w:firstLine="0"/>
+      </w:pPr>
+      <w:r>
+        <w:t xml:space="preserve">Oppgave 2</w:t>
+      </w:r>
+      <w:r/>
+    </w:p>
+    <w:p>
+      <w:r/>
+      <w:r/>
+    </w:p>
+    <w:p>
+      <w:r>
+        <w:t xml:space="preserve">Beskriv med egne ord hvilke valg du har gjort når du implementerte klassen</w:t>
+      </w:r>
+      <w:r/>
+    </w:p>
+    <w:p>
+      <w:r>
+        <w:t xml:space="preserve">som skal representere et varelager/vareregister:</w:t>
+      </w:r>
+      <w:r/>
+    </w:p>
+    <w:p>
+      <w:r>
+        <w:rPr>
+          <w:highlight w:val="none"/>
+        </w:rPr>
+      </w:r>
+      <w:r/>
+    </w:p>
+    <w:p>
+      <w:r>
+        <w:t xml:space="preserve">Hvilke klasse fra biblioteket (JDK) valgte du for å holde på varene, og</w:t>
+      </w:r>
+      <w:r>
+        <w:rPr>
+          <w:highlight w:val="none"/>
+        </w:rPr>
+      </w:r>
+      <w:r/>
+    </w:p>
+    <w:p>
+      <w:r>
+        <w:t xml:space="preserve">hvorfor?</w:t>
+      </w:r>
+      <w:r>
+        <w:t xml:space="preserve"> X</w:t>
+      </w:r>
+      <w:r/>
+    </w:p>
+    <w:p>
+      <w:r>
+        <w:rPr>
+          <w:highlight w:val="none"/>
+        </w:rPr>
+      </w:r>
+      <w:r/>
+    </w:p>
+    <w:p>
+      <w:r>
+        <w:t xml:space="preserve">Hva har du gjort for å oppnå løs kobling (loose coupling) i designet</w:t>
+      </w:r>
+      <w:r>
+        <w:rPr>
+          <w:highlight w:val="none"/>
+        </w:rPr>
+      </w:r>
+      <w:r/>
+    </w:p>
+    <w:p>
+      <w:r>
+        <w:t xml:space="preserve">av register-klassen din?</w:t>
+      </w:r>
+      <w:r>
+        <w:t xml:space="preserve"> X</w:t>
+      </w:r>
+      <w:r/>
+    </w:p>
+    <w:p>
+      <w:r>
+        <w:rPr>
+          <w:highlight w:val="none"/>
+        </w:rPr>
+      </w:r>
+      <w:r/>
+    </w:p>
+    <w:p>
+      <w:r>
+        <w:t xml:space="preserve">Reflekter/diskuter hvilke tiltak du har innført for å sikre at klassen er</w:t>
+      </w:r>
+      <w:r>
+        <w:rPr>
+          <w:highlight w:val="none"/>
+        </w:rPr>
+      </w:r>
+      <w:r/>
+    </w:p>
+    <w:p>
+      <w:r>
+        <w:t xml:space="preserve">implementert som en robust klasse (en robust klasse er en klasse der</w:t>
+      </w:r>
+      <w:r/>
+    </w:p>
+    <w:p>
+      <w:r>
+        <w:t xml:space="preserve">det ikke er mulig å angi ugyldige verdier til feltene i klassen).</w:t>
+      </w:r>
+      <w:r>
+        <w:t xml:space="preserve"> X</w:t>
+      </w:r>
+      <w:r/>
+    </w:p>
+    <w:p>
+      <w:r>
+        <w:rPr>
+          <w:highlight w:val="none"/>
+        </w:rPr>
+      </w:r>
+      <w:r>
+        <w:rPr>
+          <w:highlight w:val="none"/>
+        </w:rPr>
+      </w:r>
+      <w:r/>
+    </w:p>
+    <w:p>
+      <w:pPr>
+        <w:rPr>
+          <w:highlight w:val="none"/>
+        </w:rPr>
+      </w:pPr>
+      <w:r>
+        <w:t xml:space="preserve">Brukergrensesnitt/brukerinteraksjon:</w:t>
+      </w:r>
+      <w:r/>
+    </w:p>
+    <w:p>
+      <w:r>
+        <w:rPr>
+          <w:highlight w:val="none"/>
+        </w:rPr>
+      </w:r>
+      <w:r/>
+    </w:p>
+    <w:p>
+      <w:r>
+        <w:t xml:space="preserve">Hvordan valgte du å løse brukergrensesnittet til applikasjonen din og</w:t>
+      </w:r>
+      <w:r>
+        <w:rPr>
+          <w:highlight w:val="none"/>
+        </w:rPr>
+      </w:r>
+      <w:r/>
+    </w:p>
+    <w:p>
+      <w:r>
+        <w:t xml:space="preserve">hvorfor?</w:t>
+      </w:r>
+      <w:r/>
+    </w:p>
+    <w:p>
+      <w:r>
+        <w:rPr>
+          <w:highlight w:val="none"/>
+        </w:rPr>
+      </w:r>
+      <w:r/>
+    </w:p>
+    <w:p>
+      <w:r>
+        <w:t xml:space="preserve">Hvordan har du valgt å håndtere det at brukeren skriver inn feil</w:t>
+      </w:r>
+      <w:r>
+        <w:rPr>
+          <w:highlight w:val="none"/>
+        </w:rPr>
+      </w:r>
+      <w:r/>
+    </w:p>
+    <w:p>
+      <w:r>
+        <w:t xml:space="preserve">verdier/informasjon? Og hvorfor valgte du å gjøre det slik?</w:t>
+      </w:r>
+      <w:r/>
+    </w:p>
+    <w:p>
+      <w:pPr>
+        <w:rPr>
+          <w:highlight w:val="none"/>
+        </w:rPr>
+      </w:pPr>
+      <w:r>
+        <w:t xml:space="preserve">Hvilke øvrige vurderinger har du gjort for å ende på implementert løsning ?</w:t>
+      </w:r>
+      <w:r/>
     </w:p>
     <w:p>
       <w:pPr>
         <w:pStyle w:val="1078"/>
-        <w:rPr>
-          <w:highlight w:val="none"/>
-        </w:rPr>
-      </w:pPr>
-      <w:r>
-        <w:rPr>
-          <w:highlight w:val="none"/>
-        </w:rPr>
-      </w:r>
-      <w:r>
-        <w:rPr>
-          <w:highlight w:val="none"/>
-        </w:rPr>
-      </w:r>
+      </w:pPr>
+      <w:r>
+        <w:t xml:space="preserve">———————————————————————————————————</w:t>
+      </w:r>
+      <w:r/>
     </w:p>
     <w:p>
       <w:pPr>
@@ -5744,6 +5852,42 @@
         <w:rPr>
           <w:highlight w:val="none"/>
         </w:rPr>
+      </w:r>
+      <w:r>
+        <w:rPr>
+          <w:highlight w:val="none"/>
+        </w:rPr>
+      </w:r>
+    </w:p>
+    <w:p>
+      <w:pPr>
+        <w:pStyle w:val="1078"/>
+        <w:rPr>
+          <w:highlight w:val="none"/>
+        </w:rPr>
+      </w:pPr>
+      <w:r>
+        <w:rPr>
+          <w:highlight w:val="none"/>
+        </w:rPr>
+      </w:r>
+      <w:r>
+        <w:rPr>
+          <w:highlight w:val="none"/>
+        </w:rPr>
+      </w:r>
+    </w:p>
+    <w:p>
+      <w:pPr>
+        <w:pStyle w:val="1078"/>
+        <w:rPr>
+          <w:highlight w:val="none"/>
+        </w:rPr>
+      </w:pPr>
+      <w:r>
+        <w:rPr>
+          <w:highlight w:val="none"/>
+        </w:rPr>
         <w:t xml:space="preserve">Det ble valgt at terminalen skal brukes for å implementere grensesnittet. Grunnen til dette er at vi ikke har lært å lage et grafisk grensesnitt, og fordi Java har god funksjonalitet for å både vise informasjon i terminalen og for å hente innputt fra den. </w:t>
       </w:r>
       <w:r>
@@ -6072,6 +6216,25 @@
         </w:rPr>
       </w:r>
       <w:r/>
+    </w:p>
+    <w:p>
+      <w:pPr>
+        <w:pStyle w:val="1078"/>
+        <w:rPr>
+          <w:highlight w:val="none"/>
+        </w:rPr>
+      </w:pPr>
+      <w:r>
+        <w:rPr>
+          <w:highlight w:val="none"/>
+        </w:rPr>
+        <w:t xml:space="preserve">Komposisjon og aggregering, innkapsling i boken.</w:t>
+      </w:r>
+      <w:r>
+        <w:rPr>
+          <w:highlight w:val="none"/>
+        </w:rPr>
+      </w:r>
     </w:p>
     <w:p>
       <w:pPr>

</xml_diff>

<commit_message>
Finished writing about the implementation of the individual classes.
</commit_message>
<xml_diff>
--- a/Rapport.docx
+++ b/Rapport.docx
@@ -2296,6 +2296,33 @@
           <w:i w:val="0"/>
           <w:highlight w:val="none"/>
         </w:rPr>
+        <w:t xml:space="preserve">String/streng</w:t>
+        <w:tab/>
+        <w:t xml:space="preserve">Datatype som holder på tekst</w:t>
+      </w:r>
+      <w:r>
+        <w:rPr>
+          <w:bCs w:val="0"/>
+          <w:i w:val="0"/>
+          <w:highlight w:val="none"/>
+        </w:rPr>
+      </w:r>
+    </w:p>
+    <w:p>
+      <w:pPr>
+        <w:pStyle w:val="1080"/>
+        <w:rPr>
+          <w:bCs w:val="0"/>
+          <w:i w:val="0"/>
+          <w:highlight w:val="none"/>
+        </w:rPr>
+      </w:pPr>
+      <w:r>
+        <w:rPr>
+          <w:bCs w:val="0"/>
+          <w:i w:val="0"/>
+          <w:highlight w:val="none"/>
+        </w:rPr>
         <w:t xml:space="preserve">Refactoring (?)</w:t>
         <w:tab/>
         <w:t xml:space="preserve">Omskriving av programmet for å forbedre robustheten til koden eller endre funksjonaliteten.</w:t>
@@ -5318,14 +5345,22 @@
         <w:rPr>
           <w:highlight w:val="none"/>
         </w:rPr>
-        <w:t xml:space="preserve">produkt og sammenligne den med brukeren sitt innputt. Dette er samme måten som en vil bruke for en ArrayList. Å måtte iterer gjennom verdiene til HashMapet går imot konseptet med denne typen samling, og det gir derfor mening å bruke det i dette programmet.</w:t>
-      </w:r>
-      <w:r>
-        <w:rPr>
-          <w:highlight w:val="none"/>
-        </w:rPr>
-      </w:r>
-      <w:r/>
+        <w:t xml:space="preserve">produkt og sammenligne den med brukeren sitt innputt. Dette er samme måten som en vil bruke for en ArrayList. Å måtte iterer gjennom verdiene til HashMapet går imot konseptet til denne typen samling, og det gir derfor mening å bruke det i dette programmet. Derfor falt valget på ArrayList for å holde på Product-objektene.</w:t>
+      </w:r>
+      <w:r>
+        <w:rPr>
+          <w:highlight w:val="none"/>
+        </w:rPr>
+      </w:r>
+      <w:r/>
+      <w:r/>
+      <w:r/>
+      <w:r/>
+      <w:r>
+        <w:rPr>
+          <w:highlight w:val="none"/>
+        </w:rPr>
+      </w:r>
     </w:p>
     <w:p>
       <w:pPr>
@@ -5333,6 +5368,1845 @@
         <w:rPr>
           <w:highlight w:val="none"/>
         </w:rPr>
+      </w:pPr>
+      <w:r>
+        <w:rPr>
+          <w:highlight w:val="none"/>
+        </w:rPr>
+        <w:t xml:space="preserve">Det er også Inventory som lager Product-objektene som blir lagt til i samlingen. Andre klasser gir kun informasjonen som blir produkt for å lage et Product-objekt til Inventory. </w:t>
+      </w:r>
+      <w:r>
+        <w:rPr>
+          <w:highlight w:val="none"/>
+        </w:rPr>
+        <w:t xml:space="preserve">Når Inventory returnerer et Product-objekt til andre klasser, så returnerer den en dyp-kopi. Dette sikrer at andre objekter ikke kan endre på produktene som ligger i inventaret direkte, som øker robustheten til programmet.</w:t>
+      </w:r>
+      <w:r>
+        <w:rPr>
+          <w:highlight w:val="none"/>
+        </w:rPr>
+        <w:t xml:space="preserve"> Med dette, så har en komposisjon for håndteringen av Product-objektene.</w:t>
+      </w:r>
+      <w:r>
+        <w:rPr>
+          <w:highlight w:val="none"/>
+        </w:rPr>
+      </w:r>
+    </w:p>
+    <w:p>
+      <w:pPr>
+        <w:pStyle w:val="1078"/>
+        <w:rPr>
+          <w:highlight w:val="none"/>
+        </w:rPr>
+      </w:pPr>
+      <w:r>
+        <w:rPr>
+          <w:highlight w:val="none"/>
+        </w:rPr>
+        <w:t xml:space="preserve">Siden andre klasser ikke har mulighet til å endre på inventaret direkte, så må de ha </w:t>
+      </w:r>
+      <w:r>
+        <w:rPr>
+          <w:highlight w:val="none"/>
+        </w:rPr>
+        <w:t xml:space="preserve">en måte å peke på hvilket objekt de vil hente informasjon om eller endre på. Det ble bestemt at id’en til et produkt som ligger i inventaret må være unik, og en kan dermed bruke denne for å peke på et unikt objekt. Metodene til Inventory som behandler et enkelt objekt tar inn en streng med id’en til et produkt, som den bruker for å hente objektet som skal behandles.</w:t>
+      </w:r>
+      <w:r>
+        <w:rPr>
+          <w:highlight w:val="none"/>
+        </w:rPr>
+      </w:r>
+      <w:r/>
+      <w:r/>
+      <w:r>
+        <w:rPr>
+          <w:highlight w:val="none"/>
+        </w:rPr>
+      </w:r>
+    </w:p>
+    <w:p>
+      <w:pPr>
+        <w:pStyle w:val="1058"/>
+      </w:pPr>
+      <w:r>
+        <w:t xml:space="preserve">Client</w:t>
+      </w:r>
+      <w:r/>
+    </w:p>
+    <w:p>
+      <w:pPr>
+        <w:pStyle w:val="1078"/>
+        <w:rPr>
+          <w:highlight w:val="none"/>
+        </w:rPr>
+      </w:pPr>
+      <w:r>
+        <w:rPr>
+          <w:highlight w:val="none"/>
+        </w:rPr>
+        <w:t xml:space="preserve">Valget falt på at terminalen skal brukes for å implementere grensesnittet. Grunnen til dette er at vi ikke har lært å lage et grafisk grensesnitt, og fordi Java har god funksjonalitet for å både vise informasjon i terminalen, og for å hente innputt fra den. </w:t>
+      </w:r>
+      <w:r>
+        <w:rPr>
+          <w:highlight w:val="none"/>
+        </w:rPr>
+        <w:t xml:space="preserve">Grensesnittet er implementert i klassen Client.</w:t>
+      </w:r>
+      <w:r/>
+      <w:r>
+        <w:rPr>
+          <w:highlight w:val="none"/>
+        </w:rPr>
+      </w:r>
+      <w:r>
+        <w:rPr>
+          <w:highlight w:val="none"/>
+        </w:rPr>
+      </w:r>
+      <w:r>
+        <w:rPr>
+          <w:highlight w:val="none"/>
+        </w:rPr>
+      </w:r>
+    </w:p>
+    <w:p>
+      <w:pPr>
+        <w:pStyle w:val="1078"/>
+        <w:rPr>
+          <w:highlight w:val="none"/>
+        </w:rPr>
+      </w:pPr>
+      <w:r>
+        <w:rPr>
+          <w:highlight w:val="none"/>
+        </w:rPr>
+        <w:t xml:space="preserve">Client har tre funksjoner den skal oppfylle. Den første er å vise informasjon til brukeren om handlinger de kan gjøre og produktene i inventaret. Den andre er å kalle metodene i Inventory som korresponderer til handlingen brukeren har valgt å utføre. Den tredje er å ta innputt fra brukeren og konvertere det til et format som kan brukes i disse metodene. </w:t>
+      </w:r>
+      <w:r>
+        <w:rPr>
+          <w:highlight w:val="none"/>
+        </w:rPr>
+      </w:r>
+    </w:p>
+    <w:p>
+      <w:pPr>
+        <w:pStyle w:val="1078"/>
+        <w:rPr>
+          <w:highlight w:val="none"/>
+        </w:rPr>
+      </w:pPr>
+      <w:r>
+        <w:rPr>
+          <w:highlight w:val="none"/>
+        </w:rPr>
+        <w:t xml:space="preserve">Den første funksjonen oppfyller den ved å vise en meny med de ulike handlingene en bruker kan utføre. Brukeren kan så skrive inn et tall som tilsvarer ett av valgene, og Client kaller så på metoden som korresponderer til dette valget. Hvis en funksjon krever mere innputt fra brukeren, så skriver Client instruksjonene som brukeren må følge i terminale. Den henter så innputten fra brukeren og konverterer eventuelle verdier som skal sendes til metoden i Inventory til et format den kan bruke. Den kaller deretter på den aktuelle metoden i Inventory og skriver resultatet eller en beskjed om at handlingen var ble gjennomført eller var mislykket til terminalen. </w:t>
+      </w:r>
+      <w:r>
+        <w:rPr>
+          <w:highlight w:val="none"/>
+        </w:rPr>
+      </w:r>
+      <w:r>
+        <w:rPr>
+          <w:highlight w:val="none"/>
+        </w:rPr>
+        <w:t xml:space="preserve">Etter dette går den tilbake til hovedmenyen, og brukeren kan utføre flere handlinger eller avslutte programmet.</w:t>
+      </w:r>
+      <w:r>
+        <w:rPr>
+          <w:highlight w:val="none"/>
+        </w:rPr>
+      </w:r>
+      <w:r>
+        <w:rPr>
+          <w:highlight w:val="none"/>
+        </w:rPr>
+      </w:r>
+    </w:p>
+    <w:p>
+      <w:pPr>
+        <w:pStyle w:val="1078"/>
+      </w:pPr>
+      <w:r>
+        <w:rPr>
+          <w:highlight w:val="none"/>
+        </w:rPr>
+        <w:t xml:space="preserve">En utfordring med å hente informasjon fra terminalen er å validere at verdiene som brukeren skriver inn er gyldige for feltet, både ovenfor datatypen og om det ligger i dets verdidomene. Dataene en henter fra terminalen kommer i form av tekst. Når br</w:t>
+      </w:r>
+      <w:r>
+        <w:rPr>
+          <w:highlight w:val="none"/>
+        </w:rPr>
+        <w:t xml:space="preserve">ukeren skal skrive inn et tall må en konvertere teksten til en tallverdi. Utfordringen med dette er at det er fullt mulig for brukeren å skrive inn noe annet enn et tall. En må dermed håndtere </w:t>
+      </w:r>
+      <w:r>
+        <w:rPr>
+          <w:highlight w:val="none"/>
+        </w:rPr>
+        <w:t xml:space="preserve">disse tilfellene. Dette fører til spørsmålet om hvem som er ansvarlig for å håndtere feilene og hvordan dette skal gjøres.</w:t>
+      </w:r>
+      <w:r>
+        <w:rPr>
+          <w:highlight w:val="none"/>
+        </w:rPr>
+      </w:r>
+      <w:r/>
+    </w:p>
+    <w:p>
+      <w:pPr>
+        <w:pStyle w:val="1078"/>
+      </w:pPr>
+      <w:r>
+        <w:rPr>
+          <w:highlight w:val="none"/>
+        </w:rPr>
+      </w:r>
+      <w:r>
+        <w:rPr>
+          <w:highlight w:val="none"/>
+        </w:rPr>
+        <w:t xml:space="preserve">I designet av programmet ble det valgt at det er Client-klassen som er ansvarlig for å håndtere å vise informasjon til brukeren og å hente innputt. Inventory-klassen er dog ansvarlig for å håndtere Product-objektene. </w:t>
+      </w:r>
+      <w:r>
+        <w:rPr>
+          <w:highlight w:val="none"/>
+        </w:rPr>
+        <w:t xml:space="preserve">Siden Inventory kun er ansvarlig for håndteringen av Product-objekter, så faller det naturlig at brukerne av klassen må gi verdier som kan brukes direkte i et slikt objekt. </w:t>
+      </w:r>
+      <w:r>
+        <w:rPr>
+          <w:highlight w:val="none"/>
+        </w:rPr>
+        <w:t xml:space="preserve">Det ble derfor valgt at feilhåndteringen av innputt skjer både i Client og Inventory. </w:t>
+      </w:r>
+      <w:r>
+        <w:rPr>
+          <w:highlight w:val="none"/>
+        </w:rPr>
+        <w:t xml:space="preserve">Denne samhandlingen blir beskrevet i seksjon 6.5.</w:t>
+      </w:r>
+      <w:r>
+        <w:rPr>
+          <w:highlight w:val="none"/>
+        </w:rPr>
+      </w:r>
+      <w:r/>
+      <w:r>
+        <w:rPr>
+          <w:highlight w:val="none"/>
+        </w:rPr>
+      </w:r>
+      <w:r/>
+      <w:r/>
+      <w:r>
+        <w:rPr>
+          <w:highlight w:val="none"/>
+        </w:rPr>
+      </w:r>
+      <w:r/>
+      <w:r/>
+      <w:r>
+        <w:rPr>
+          <w:highlight w:val="none"/>
+        </w:rPr>
+      </w:r>
+      <w:r>
+        <w:rPr>
+          <w:highlight w:val="none"/>
+        </w:rPr>
+      </w:r>
+      <w:r>
+        <w:rPr>
+          <w:highlight w:val="none"/>
+        </w:rPr>
+      </w:r>
+    </w:p>
+    <w:p>
+      <w:pPr>
+        <w:pStyle w:val="1078"/>
+        <w:rPr>
+          <w:highlight w:val="none"/>
+        </w:rPr>
+      </w:pPr>
+      <w:r>
+        <w:rPr>
+          <w:highlight w:val="none"/>
+        </w:rPr>
+        <w:t xml:space="preserve">Client er en klasse som ikke skal brukes av andre klasser, og prinsippet om loose coupling er derfor ikke relevant for denne klassen. I henhold til programmet sitt design, så oppfyller Client høy cohesion ved at den kun viser informasjon til brukeren </w:t>
+      </w:r>
+      <w:r>
+        <w:rPr>
+          <w:highlight w:val="none"/>
+        </w:rPr>
+        <w:t xml:space="preserve">og behandler</w:t>
+      </w:r>
+      <w:r>
+        <w:rPr>
+          <w:highlight w:val="none"/>
+        </w:rPr>
+        <w:t xml:space="preserve"> innputt. Hvordan den oppnår robusthet i behandlingen av innputt blir diskutert i seksjon 6.5. </w:t>
+      </w:r>
+      <w:r>
+        <w:t xml:space="preserve">Den oppnår modularitet ved at hver handling brukeren kan utføre blir gjennomført i sin egen metode.</w:t>
+      </w:r>
+      <w:r>
+        <w:rPr>
+          <w:highlight w:val="none"/>
+        </w:rPr>
+      </w:r>
+    </w:p>
+    <w:p>
+      <w:pPr>
+        <w:pStyle w:val="1058"/>
+      </w:pPr>
+      <w:r>
+        <w:t xml:space="preserve">Samhandling</w:t>
+      </w:r>
+      <w:r/>
+      <w:r>
+        <w:rPr>
+          <w:highlight w:val="none"/>
+        </w:rPr>
+      </w:r>
+      <w:r/>
+      <w:r>
+        <w:t xml:space="preserve"> mellom klassene</w:t>
+      </w:r>
+      <w:r/>
+      <w:r/>
+      <w:r/>
+      <w:r/>
+    </w:p>
+    <w:p>
+      <w:pPr>
+        <w:pStyle w:val="1078"/>
+        <w:ind w:left="0" w:firstLine="0"/>
+        <w:rPr>
+          <w:highlight w:val="none"/>
+        </w:rPr>
+      </w:pPr>
+      <w:r>
+        <w:t xml:space="preserve">Lagdelt arkitektur</w:t>
+      </w:r>
+      <w:r/>
+    </w:p>
+    <w:p>
+      <w:pPr>
+        <w:pStyle w:val="1078"/>
+        <w:ind w:left="0" w:firstLine="0"/>
+        <w:rPr>
+          <w:highlight w:val="none"/>
+        </w:rPr>
+      </w:pPr>
+      <w:r>
+        <w:rPr>
+          <w:highlight w:val="none"/>
+        </w:rPr>
+        <w:t xml:space="preserve">Forholdet mellom funksjonalitet i client og inventory</w:t>
+      </w:r>
+      <w:r>
+        <w:rPr>
+          <w:highlight w:val="none"/>
+        </w:rPr>
+      </w:r>
+    </w:p>
+    <w:p>
+      <w:pPr>
+        <w:pStyle w:val="1078"/>
+        <w:ind w:left="0" w:firstLine="0"/>
+        <w:rPr>
+          <w:highlight w:val="none"/>
+        </w:rPr>
+      </w:pPr>
+      <w:r>
+        <w:rPr>
+          <w:highlight w:val="none"/>
+        </w:rPr>
+        <w:t xml:space="preserve">Ansvar for feilhåndtering</w:t>
+      </w:r>
+      <w:r>
+        <w:rPr>
+          <w:highlight w:val="none"/>
+        </w:rPr>
+      </w:r>
+      <w:r>
+        <w:rPr>
+          <w:highlight w:val="none"/>
+        </w:rPr>
+      </w:r>
+      <w:r>
+        <w:rPr>
+          <w:highlight w:val="none"/>
+        </w:rPr>
+      </w:r>
+      <w:r>
+        <w:rPr>
+          <w:highlight w:val="none"/>
+        </w:rPr>
+      </w:r>
+    </w:p>
+    <w:p>
+      <w:pPr>
+        <w:pStyle w:val="1078"/>
+        <w:ind w:left="0" w:firstLine="0"/>
+        <w:rPr>
+          <w:highlight w:val="none"/>
+        </w:rPr>
+      </w:pPr>
+      <w:r>
+        <w:rPr>
+          <w:highlight w:val="none"/>
+        </w:rPr>
+        <w:t xml:space="preserve">Søkefunksjonen for å garantere gyldige produkter</w:t>
+      </w:r>
+      <w:r>
+        <w:rPr>
+          <w:highlight w:val="none"/>
+        </w:rPr>
+      </w:r>
+    </w:p>
+    <w:p>
+      <w:pPr>
+        <w:pStyle w:val="1078"/>
+        <w:ind w:left="0" w:firstLine="0"/>
+        <w:rPr>
+          <w:highlight w:val="none"/>
+        </w:rPr>
+      </w:pPr>
+      <w:r>
+        <w:rPr>
+          <w:highlight w:val="none"/>
+        </w:rPr>
+        <w:t xml:space="preserve">Implementasjon av søkefunksjonen</w:t>
+      </w:r>
+      <w:r>
+        <w:rPr>
+          <w:highlight w:val="none"/>
+        </w:rPr>
+      </w:r>
+    </w:p>
+    <w:p>
+      <w:pPr>
+        <w:pStyle w:val="1078"/>
+        <w:ind w:left="0" w:firstLine="0"/>
+      </w:pPr>
+      <w:r>
+        <w:rPr>
+          <w:highlight w:val="none"/>
+        </w:rPr>
+        <w:t xml:space="preserve">Oversikt over hele funksjonaliteten til programmet og hvordan kravspesifikasjonen har blitt løst.</w:t>
+      </w:r>
+      <w:r>
+        <w:rPr>
+          <w:highlight w:val="none"/>
+        </w:rPr>
+      </w:r>
+    </w:p>
+    <w:p>
+      <w:pPr>
+        <w:pStyle w:val="1078"/>
+        <w:rPr>
+          <w:highlight w:val="none"/>
+        </w:rPr>
+      </w:pPr>
+      <w:r>
+        <w:rPr>
+          <w:highlight w:val="none"/>
+        </w:rPr>
+        <w:t xml:space="preserve">Programmet har en lagdelt arkitektur med tre lag: brukergrensesnittet, inventaret og produktene. Det øverste laget er brukergrensesnittet. Brukergrensesnittet kan kun kommunisere med inventaret, som er det midterste laget. Inventaret kan så kommunisere med de individuelle produktene og videreformidle dette tilbake til brukergrensesnittet. </w:t>
+      </w:r>
+      <w:r>
+        <w:rPr>
+          <w:highlight w:val="none"/>
+        </w:rPr>
+      </w:r>
+    </w:p>
+    <w:p>
+      <w:pPr>
+        <w:pStyle w:val="1078"/>
+        <w:rPr>
+          <w:highlight w:val="none"/>
+        </w:rPr>
+      </w:pPr>
+      <w:r>
+        <w:rPr>
+          <w:highlight w:val="none"/>
+        </w:rPr>
+        <w:t xml:space="preserve">Inventory </w:t>
+      </w:r>
+      <w:r>
+        <w:rPr>
+          <w:highlight w:val="none"/>
+        </w:rPr>
+        <w:t xml:space="preserve">inneholder metoder som lar brukere av klassen finne id’er til produktet basert på søk etter id og beskrivelse. </w:t>
+      </w:r>
+      <w:r>
+        <w:rPr>
+          <w:highlight w:val="none"/>
+        </w:rPr>
+        <w:t xml:space="preserve">Siden en må gi den id’en, så kan inventaret bruke den til å sjekke om det er et eksisterende produkt, og utløse et unntak </w:t>
+      </w:r>
+      <w:r>
+        <w:rPr>
+          <w:highlight w:val="none"/>
+        </w:rPr>
+        <w:t xml:space="preserve">hvis det ikke eksisterer. Dette garanterer at brukere av inv</w:t>
+      </w:r>
+      <w:r>
+        <w:rPr>
+          <w:highlight w:val="none"/>
+        </w:rPr>
+        <w:t xml:space="preserve">entar klassen ikke kan utføre ugyldige handlinger på lageret. Siden inventar klassen kun utfører handlinger som er relatert til å endre eller hente informasjon om inventaret, så har klassen høy cohesion og deltar i modulariseringen av programmet for øvrig.</w:t>
+      </w:r>
+      <w:r>
+        <w:rPr>
+          <w:highlight w:val="none"/>
+        </w:rPr>
+        <w:t xml:space="preserve"> Den oppnår også lav kobling ved at den ikke er avhengig av andre klasser for å utføre handlingene på inventaret. </w:t>
+      </w:r>
+      <w:r>
+        <w:rPr>
+          <w:highlight w:val="none"/>
+        </w:rPr>
+        <w:t xml:space="preserve"> </w:t>
+      </w:r>
+      <w:r>
+        <w:rPr>
+          <w:highlight w:val="none"/>
+        </w:rPr>
+      </w:r>
+      <w:r/>
+    </w:p>
+    <w:p>
+      <w:pPr>
+        <w:pStyle w:val="1078"/>
+      </w:pPr>
+      <w:r>
+        <w:rPr>
+          <w:highlight w:val="none"/>
+        </w:rPr>
+        <w:t xml:space="preserve">Client er anvsarlig for at brukeren s</w:t>
+      </w:r>
+      <w:r>
+        <w:rPr>
+          <w:highlight w:val="none"/>
+        </w:rPr>
+        <w:t xml:space="preserve">itt innputt kan gjøres om til verdier som kan bli brukt direkte i behandlingen av et Product-objekt. Dette innebærer at Client må ta seg av å konvertere brukeren sin innputt, som kommer i form av tekst, til tallverdier som kan brukes av Inventory. Inventor</w:t>
+      </w:r>
+      <w:r>
+        <w:rPr>
+          <w:highlight w:val="none"/>
+        </w:rPr>
+        <w:t xml:space="preserve">y er så ansvarlig for å forsikre at innputten ligger i verdidomenet til feltet. Med denne oppdelingen, så kan Inventory ta nytte av at Product-klassen har funksjonalitet for å sjekke at verdiene som blir gitt til setterene ligger i verdidomenet til feltet.</w:t>
+      </w:r>
+      <w:r>
+        <w:rPr>
+          <w:highlight w:val="none"/>
+        </w:rPr>
+        <w:t xml:space="preserve"> Spesielt for Inventory, så følger dette prinsippet om cohesion. </w:t>
+      </w:r>
+      <w:r>
+        <w:rPr>
+          <w:highlight w:val="none"/>
+        </w:rPr>
+      </w:r>
+      <w:r/>
+    </w:p>
+    <w:p>
+      <w:pPr>
+        <w:pStyle w:val="1078"/>
+      </w:pPr>
+      <w:r>
+        <w:rPr>
+          <w:highlight w:val="none"/>
+        </w:rPr>
+        <w:t xml:space="preserve">Metodene Java tilbyr for å konvertere tekst til tallverdier utløser exceptions (unntak) hvis argumentet ikke kan konverteres til en tallverdi. Dette vil kræsje programmet. </w:t>
+      </w:r>
+      <w:r>
+        <w:rPr>
+          <w:highlight w:val="none"/>
+        </w:rPr>
+        <w:t xml:space="preserve">En av målene som ble satt for programmet er at det ikke skal kræsje når brukeren gjør noe feil, altså graceful termination.  </w:t>
+      </w:r>
+      <w:r>
+        <w:rPr>
+          <w:highlight w:val="none"/>
+        </w:rPr>
+        <w:t xml:space="preserve"> En må derfor håndtere disse unntakene når en tar disse metodene i bruk for å implementere dette. Metodene </w:t>
+      </w:r>
+      <w:r>
+        <w:rPr>
+          <w:highlight w:val="none"/>
+        </w:rPr>
+      </w:r>
+      <w:r/>
+    </w:p>
+    <w:p>
+      <w:pPr>
+        <w:pStyle w:val="1078"/>
+      </w:pPr>
+      <w:r>
+        <w:rPr>
+          <w:highlight w:val="none"/>
+        </w:rPr>
+        <w:t xml:space="preserve">Løsningen for å gj</w:t>
+      </w:r>
+      <w:r>
+        <w:rPr>
+          <w:highlight w:val="none"/>
+        </w:rPr>
+        <w:t xml:space="preserve">øre implementasjonen av funksjonaliteten i klient robust i henhold til feilsikkerhet, var at søkefunksjonen, som garanterer at id’en til et produkt den returnerer eksisterer i Inventory, blir brukt for alle metodene i klient som omhandler et enkeltprodukt.</w:t>
+      </w:r>
+      <w:r>
+        <w:rPr>
+          <w:highlight w:val="none"/>
+        </w:rPr>
+      </w:r>
+      <w:r/>
+    </w:p>
+    <w:p>
+      <w:pPr>
+        <w:pStyle w:val="1078"/>
+      </w:pPr>
+      <w:r>
+        <w:rPr>
+          <w:highlight w:val="none"/>
+        </w:rPr>
+        <w:t xml:space="preserve">For å gjøre søkefunksjonen brukervennlig, så ble det gjort to valg om hvordan den skal: den første er at brukeren trenger ikke å skrive inn hele id’en, og å søke etter beskrivelse består</w:t>
+      </w:r>
+      <w:r>
+        <w:rPr>
+          <w:highlight w:val="none"/>
+        </w:rPr>
+        <w:t xml:space="preserve"> av å matche enkeltord i brukeren sitt innputt med enkeltord i beskrivelsen til et produkt. Den andre er at brukeren ikke må velge å enten bruke en metode for å søke etter id eller en for å søke etter beskrivelse, men at søkene på begge skjer i en metode. </w:t>
+      </w:r>
+      <w:r>
+        <w:rPr>
+          <w:highlight w:val="none"/>
+        </w:rPr>
+      </w:r>
+      <w:r/>
+    </w:p>
+    <w:p>
+      <w:pPr>
+        <w:pStyle w:val="1078"/>
+        <w:rPr>
+          <w:highlight w:val="none"/>
+        </w:rPr>
+      </w:pPr>
+      <w:r>
+        <w:rPr>
+          <w:highlight w:val="none"/>
+        </w:rPr>
+        <w:t xml:space="preserve">Implementasjonen av søkemetoden ble </w:t>
+      </w:r>
+      <w:r/>
+      <w:r/>
+      <w:r>
+        <w:rPr>
+          <w:highlight w:val="none"/>
+        </w:rPr>
+      </w:r>
+      <w:r>
+        <w:rPr>
+          <w:highlight w:val="none"/>
+        </w:rPr>
+      </w:r>
+    </w:p>
+    <w:p>
+      <w:pPr>
+        <w:pStyle w:val="1078"/>
+      </w:pPr>
+      <w:r/>
+      <w:r/>
+    </w:p>
+    <w:p>
+      <w:pPr>
+        <w:pStyle w:val="1078"/>
+      </w:pPr>
+      <w:r/>
+      <w:r/>
+    </w:p>
+    <w:p>
+      <w:pPr>
+        <w:pStyle w:val="1058"/>
+      </w:pPr>
+      <w:r>
+        <w:t xml:space="preserve">Endelig produkt</w:t>
+      </w:r>
+      <w:r/>
+      <w:r/>
+      <w:r>
+        <w:rPr>
+          <w:highlight w:val="none"/>
+        </w:rPr>
+      </w:r>
+      <w:r/>
+    </w:p>
+    <w:p>
+      <w:pPr>
+        <w:pStyle w:val="1061"/>
+        <w:numPr>
+          <w:ilvl w:val="0"/>
+          <w:numId w:val="0"/>
+        </w:numPr>
+        <w:ind w:left="0" w:firstLine="0"/>
+      </w:pPr>
+      <w:r>
+        <w:t xml:space="preserve">Oppgave 2</w:t>
+      </w:r>
+      <w:r/>
+    </w:p>
+    <w:p>
+      <w:r/>
+      <w:r/>
+    </w:p>
+    <w:p>
+      <w:r>
+        <w:t xml:space="preserve">Beskriv med egne ord hvilke valg du har gjort når du implementerte klassen</w:t>
+      </w:r>
+      <w:r/>
+    </w:p>
+    <w:p>
+      <w:r>
+        <w:t xml:space="preserve">som skal representere et varelager/vareregister:</w:t>
+      </w:r>
+      <w:r/>
+    </w:p>
+    <w:p>
+      <w:r>
+        <w:rPr>
+          <w:highlight w:val="none"/>
+        </w:rPr>
+      </w:r>
+      <w:r/>
+    </w:p>
+    <w:p>
+      <w:r>
+        <w:t xml:space="preserve">Hvilke klasse fra biblioteket (JDK) valgte du for å holde på varene, og</w:t>
+      </w:r>
+      <w:r>
+        <w:rPr>
+          <w:highlight w:val="none"/>
+        </w:rPr>
+      </w:r>
+      <w:r/>
+    </w:p>
+    <w:p>
+      <w:r>
+        <w:t xml:space="preserve">hvorfor?</w:t>
+      </w:r>
+      <w:r>
+        <w:t xml:space="preserve"> X</w:t>
+      </w:r>
+      <w:r/>
+    </w:p>
+    <w:p>
+      <w:r>
+        <w:rPr>
+          <w:highlight w:val="none"/>
+        </w:rPr>
+      </w:r>
+      <w:r/>
+    </w:p>
+    <w:p>
+      <w:r>
+        <w:t xml:space="preserve">Hva har du gjort for å oppnå løs kobling (loose coupling) i designet</w:t>
+      </w:r>
+      <w:r>
+        <w:rPr>
+          <w:highlight w:val="none"/>
+        </w:rPr>
+      </w:r>
+      <w:r/>
+    </w:p>
+    <w:p>
+      <w:r>
+        <w:t xml:space="preserve">av register-klassen din?</w:t>
+      </w:r>
+      <w:r>
+        <w:t xml:space="preserve"> X</w:t>
+      </w:r>
+      <w:r/>
+    </w:p>
+    <w:p>
+      <w:r>
+        <w:rPr>
+          <w:highlight w:val="none"/>
+        </w:rPr>
+      </w:r>
+      <w:r/>
+    </w:p>
+    <w:p>
+      <w:r>
+        <w:t xml:space="preserve">Reflekter/diskuter hvilke tiltak du har innført for å sikre at klassen er</w:t>
+      </w:r>
+      <w:r>
+        <w:rPr>
+          <w:highlight w:val="none"/>
+        </w:rPr>
+      </w:r>
+      <w:r/>
+    </w:p>
+    <w:p>
+      <w:r>
+        <w:t xml:space="preserve">implementert som en robust klasse (en robust klasse er en klasse der</w:t>
+      </w:r>
+      <w:r/>
+    </w:p>
+    <w:p>
+      <w:r>
+        <w:t xml:space="preserve">det ikke er mulig å angi ugyldige verdier til feltene i klassen).</w:t>
+      </w:r>
+      <w:r>
+        <w:t xml:space="preserve"> X</w:t>
+      </w:r>
+      <w:r/>
+    </w:p>
+    <w:p>
+      <w:r>
+        <w:rPr>
+          <w:highlight w:val="none"/>
+        </w:rPr>
+      </w:r>
+      <w:r>
+        <w:rPr>
+          <w:highlight w:val="none"/>
+        </w:rPr>
+      </w:r>
+      <w:r/>
+    </w:p>
+    <w:p>
+      <w:pPr>
+        <w:rPr>
+          <w:highlight w:val="none"/>
+        </w:rPr>
+      </w:pPr>
+      <w:r>
+        <w:t xml:space="preserve">Brukergrensesnitt/brukerinteraksjon:</w:t>
+      </w:r>
+      <w:r/>
+    </w:p>
+    <w:p>
+      <w:r>
+        <w:rPr>
+          <w:highlight w:val="none"/>
+        </w:rPr>
+      </w:r>
+      <w:r/>
+    </w:p>
+    <w:p>
+      <w:r>
+        <w:t xml:space="preserve">Hvordan valgte du å løse brukergrensesnittet til applikasjonen din og</w:t>
+      </w:r>
+      <w:r>
+        <w:rPr>
+          <w:highlight w:val="none"/>
+        </w:rPr>
+      </w:r>
+      <w:r/>
+    </w:p>
+    <w:p>
+      <w:r>
+        <w:t xml:space="preserve">hvorfor? X</w:t>
+      </w:r>
+      <w:r/>
+    </w:p>
+    <w:p>
+      <w:r>
+        <w:rPr>
+          <w:highlight w:val="none"/>
+        </w:rPr>
+      </w:r>
+      <w:r/>
+    </w:p>
+    <w:p>
+      <w:r>
+        <w:t xml:space="preserve">Hvordan har du valgt å håndtere det at brukeren skriver inn feil</w:t>
+      </w:r>
+      <w:r>
+        <w:rPr>
+          <w:highlight w:val="none"/>
+        </w:rPr>
+      </w:r>
+      <w:r/>
+    </w:p>
+    <w:p>
+      <w:pPr>
+        <w:rPr>
+          <w:highlight w:val="none"/>
+        </w:rPr>
+      </w:pPr>
+      <w:r>
+        <w:t xml:space="preserve">verdier/informasjon? Og hvorfor valgte du å gjøre det slik?</w:t>
+      </w:r>
+      <w:r/>
+    </w:p>
+    <w:p>
+      <w:r>
+        <w:rPr>
+          <w:highlight w:val="none"/>
+        </w:rPr>
+      </w:r>
+      <w:r>
+        <w:rPr>
+          <w:highlight w:val="none"/>
+        </w:rPr>
+      </w:r>
+    </w:p>
+    <w:p>
+      <w:pPr>
+        <w:rPr>
+          <w:highlight w:val="none"/>
+        </w:rPr>
+      </w:pPr>
+      <w:r>
+        <w:t xml:space="preserve">Hvilke øvrige vurderinger har du gjort for å ende på implementert løsning ?</w:t>
+      </w:r>
+      <w:r/>
+    </w:p>
+    <w:p>
+      <w:pPr>
+        <w:pStyle w:val="1078"/>
+      </w:pPr>
+      <w:r>
+        <w:t xml:space="preserve">———————————————————————————————————</w:t>
+      </w:r>
+      <w:r/>
+    </w:p>
+    <w:p>
+      <w:pPr>
+        <w:pStyle w:val="1078"/>
+        <w:rPr>
+          <w:highlight w:val="none"/>
+        </w:rPr>
+      </w:pPr>
+      <w:r>
+        <w:rPr>
+          <w:highlight w:val="none"/>
+        </w:rPr>
+      </w:r>
+      <w:r>
+        <w:rPr>
+          <w:highlight w:val="none"/>
+        </w:rPr>
+      </w:r>
+    </w:p>
+    <w:p>
+      <w:pPr>
+        <w:pStyle w:val="1078"/>
+        <w:rPr>
+          <w:highlight w:val="none"/>
+        </w:rPr>
+      </w:pPr>
+      <w:r>
+        <w:rPr>
+          <w:highlight w:val="none"/>
+        </w:rPr>
+      </w:r>
+      <w:r>
+        <w:rPr>
+          <w:highlight w:val="none"/>
+        </w:rPr>
+      </w:r>
+    </w:p>
+    <w:p>
+      <w:pPr>
+        <w:pStyle w:val="1078"/>
+        <w:rPr>
+          <w:highlight w:val="none"/>
+        </w:rPr>
+      </w:pPr>
+      <w:r>
+        <w:rPr>
+          <w:highlight w:val="none"/>
+        </w:rPr>
+      </w:r>
+      <w:r>
+        <w:rPr>
+          <w:highlight w:val="none"/>
+        </w:rPr>
+      </w:r>
+      <w:r/>
+    </w:p>
+    <w:p>
+      <w:pPr>
+        <w:pStyle w:val="1078"/>
+        <w:rPr>
+          <w:highlight w:val="none"/>
+        </w:rPr>
+      </w:pPr>
+      <w:r>
+        <w:rPr>
+          <w:highlight w:val="none"/>
+        </w:rPr>
+        <w:t xml:space="preserve">Fullføre feilhåndtering.</w:t>
+      </w:r>
+      <w:r>
+        <w:rPr>
+          <w:highlight w:val="none"/>
+        </w:rPr>
+      </w:r>
+      <w:r/>
+    </w:p>
+    <w:p>
+      <w:pPr>
+        <w:pStyle w:val="1078"/>
+        <w:rPr>
+          <w:highlight w:val="none"/>
+        </w:rPr>
+      </w:pPr>
+      <w:r>
+        <w:rPr>
+          <w:highlight w:val="none"/>
+        </w:rPr>
+        <w:t xml:space="preserve">Hvordan Client bruker Inventory.</w:t>
+      </w:r>
+      <w:r>
+        <w:rPr>
+          <w:highlight w:val="none"/>
+        </w:rPr>
+      </w:r>
+      <w:r/>
+    </w:p>
+    <w:p>
+      <w:pPr>
+        <w:pStyle w:val="1078"/>
+        <w:rPr>
+          <w:highlight w:val="none"/>
+        </w:rPr>
+      </w:pPr>
+      <w:r>
+        <w:rPr>
+          <w:highlight w:val="none"/>
+        </w:rPr>
+        <w:t xml:space="preserve">Øvrig design.</w:t>
+      </w:r>
+      <w:r>
+        <w:rPr>
+          <w:highlight w:val="none"/>
+        </w:rPr>
+      </w:r>
+      <w:r/>
+    </w:p>
+    <w:p>
+      <w:pPr>
+        <w:pStyle w:val="1078"/>
+        <w:rPr>
+          <w:highlight w:val="none"/>
+        </w:rPr>
+      </w:pPr>
+      <w:r>
+        <w:rPr>
+          <w:highlight w:val="none"/>
+        </w:rPr>
+        <w:t xml:space="preserve">Implementering av enum.</w:t>
+      </w:r>
+      <w:r>
+        <w:rPr>
+          <w:highlight w:val="none"/>
+        </w:rPr>
+      </w:r>
+      <w:r/>
+    </w:p>
+    <w:p>
+      <w:pPr>
+        <w:pStyle w:val="1078"/>
+        <w:rPr>
+          <w:highlight w:val="none"/>
+        </w:rPr>
+      </w:pPr>
+      <w:r>
+        <w:rPr>
+          <w:highlight w:val="none"/>
+        </w:rPr>
+        <w:t xml:space="preserve">Vurderinger rundt refactoring.</w:t>
+      </w:r>
+      <w:r>
+        <w:rPr>
+          <w:highlight w:val="none"/>
+        </w:rPr>
+      </w:r>
+      <w:r/>
+    </w:p>
+    <w:p>
+      <w:pPr>
+        <w:pStyle w:val="1078"/>
+        <w:rPr>
+          <w:highlight w:val="none"/>
+        </w:rPr>
+      </w:pPr>
+      <w:r>
+        <w:rPr>
+          <w:highlight w:val="none"/>
+        </w:rPr>
+        <w:t xml:space="preserve">Enkeltpunktene på del 3.</w:t>
+      </w:r>
+      <w:r>
+        <w:rPr>
+          <w:highlight w:val="none"/>
+        </w:rPr>
+      </w:r>
+      <w:r/>
+    </w:p>
+    <w:p>
+      <w:pPr>
+        <w:pStyle w:val="1078"/>
+        <w:rPr>
+          <w:highlight w:val="none"/>
+        </w:rPr>
+      </w:pPr>
+      <w:r>
+        <w:rPr>
+          <w:highlight w:val="none"/>
+        </w:rPr>
+        <w:t xml:space="preserve">Komposisjon og aggregering, innkapsling i boken.</w:t>
+      </w:r>
+      <w:r>
+        <w:rPr>
+          <w:highlight w:val="none"/>
+        </w:rPr>
+      </w:r>
+    </w:p>
+    <w:p>
+      <w:pPr>
+        <w:pStyle w:val="1078"/>
+        <w:rPr>
+          <w:highlight w:val="none"/>
+        </w:rPr>
+      </w:pPr>
+      <w:r>
+        <w:rPr>
+          <w:highlight w:val="none"/>
+        </w:rPr>
+      </w:r>
+      <w:r>
+        <w:rPr>
+          <w:highlight w:val="none"/>
+        </w:rPr>
+      </w:r>
+      <w:r/>
+    </w:p>
+    <w:p>
+      <w:pPr>
+        <w:pStyle w:val="1078"/>
+        <w:rPr>
+          <w:highlight w:val="none"/>
+        </w:rPr>
+      </w:pPr>
+      <w:r>
+        <w:rPr>
+          <w:highlight w:val="none"/>
+        </w:rPr>
+      </w:r>
+      <w:r>
+        <w:rPr>
+          <w:highlight w:val="none"/>
+        </w:rPr>
+      </w:r>
+      <w:r>
+        <w:rPr>
+          <w:highlight w:val="none"/>
+        </w:rPr>
+      </w:r>
+      <w:r/>
+    </w:p>
+    <w:p>
+      <w:pPr>
+        <w:pStyle w:val="1078"/>
+      </w:pPr>
+      <w:r>
+        <w:rPr>
+          <w:highlight w:val="none"/>
+        </w:rPr>
+        <w:t xml:space="preserve">Skrive om feilhåndtering av innputt når en skal endre på eller legge til et produkt.</w:t>
+      </w:r>
+      <w:r>
+        <w:rPr>
+          <w:highlight w:val="none"/>
+        </w:rPr>
+      </w:r>
+      <w:r/>
+    </w:p>
+    <w:p>
+      <w:pPr>
+        <w:pStyle w:val="1078"/>
+      </w:pPr>
+      <w:r>
+        <w:rPr>
+          <w:highlight w:val="none"/>
+        </w:rPr>
+        <w:t xml:space="preserve">For brukergrensesnittet valgte jeg å bruke terminalen til å hente innputt fra brukeren og for å vise informasjon. Siden vi ikke har lært å lage grafiske grensesnitt, så anså jeg terminalen som den beste måten å lage grensesnittet på. </w:t>
+      </w:r>
+      <w:r>
+        <w:rPr>
+          <w:highlight w:val="none"/>
+        </w:rPr>
+      </w:r>
+      <w:r/>
+    </w:p>
+    <w:p>
+      <w:pPr>
+        <w:pStyle w:val="1078"/>
+        <w:rPr>
+          <w:highlight w:val="none"/>
+        </w:rPr>
+      </w:pPr>
+      <w:r>
+        <w:rPr>
+          <w:highlight w:val="none"/>
+        </w:rPr>
+        <w:t xml:space="preserve">Feilhåndtering av innputt skjer i klienten og i produkt klassen. Klienten sjekker at det brukeren skriver inn passer til typen som den verdien skal bli brukt til (e.g. hvis brukeren har skrevet en streng der det skal være en int.) </w:t>
+      </w:r>
+      <w:r>
+        <w:rPr>
+          <w:highlight w:val="none"/>
+        </w:rPr>
+        <w:t xml:space="preserve">Å sjekke at verdiene til produktet ikke blir satt til noe ugyldig skjer i produ</w:t>
+      </w:r>
+      <w:r>
+        <w:rPr>
+          <w:highlight w:val="none"/>
+        </w:rPr>
+        <w:t xml:space="preserve">kt klassen. Dette fører til lavere kobling og enklere gjenbruk av koden, siden noen som bruker klassen ikke trenger å innføre sjekker for ugyldige verdier selv, men trenger bare å håndtere unntaket som blir utløst. Hvis hva som er gyldige verdier endrer se</w:t>
+      </w:r>
+      <w:r>
+        <w:rPr>
+          <w:highlight w:val="none"/>
+        </w:rPr>
+        <w:t xml:space="preserve">g, så trenger en bare å oppdatere produkt klassen. (Ikke helt sant. Hvis det virkelig skulle vært fullstendig avkopling, så måtte informasjonen om hva som er gyldige verdier som skal printes ut hentes fra produkt klassen, likt som den formaterte strengen.)</w:t>
+      </w:r>
+      <w:r>
+        <w:rPr>
+          <w:highlight w:val="none"/>
+        </w:rPr>
+      </w:r>
+      <w:r/>
+    </w:p>
+    <w:p>
+      <w:pPr>
+        <w:pStyle w:val="1078"/>
+        <w:rPr>
+          <w:highlight w:val="none"/>
+        </w:rPr>
+      </w:pPr>
+      <w:r>
+        <w:rPr>
+          <w:highlight w:val="none"/>
+        </w:rPr>
+      </w:r>
+      <w:r>
+        <w:rPr>
+          <w:highlight w:val="none"/>
+        </w:rPr>
+      </w:r>
+      <w:r/>
+    </w:p>
+    <w:p>
+      <w:pPr>
+        <w:pStyle w:val="1061"/>
+        <w:numPr>
+          <w:ilvl w:val="0"/>
+          <w:numId w:val="0"/>
+        </w:numPr>
+        <w:ind w:left="0" w:firstLine="0"/>
+      </w:pPr>
+      <w:r>
+        <w:t xml:space="preserve">Oppgave 3</w:t>
+      </w:r>
+      <w:r/>
+    </w:p>
+    <w:p>
+      <w:r>
+        <w:rPr>
+          <w:highlight w:val="none"/>
+        </w:rPr>
+        <w:t xml:space="preserve">Med utgangspunkt i opprinnelig kravspesifikasjon, hvilke endringer/forbedringer</w:t>
+      </w:r>
+      <w:r>
+        <w:rPr>
+          <w:highlight w:val="none"/>
+        </w:rPr>
+      </w:r>
+      <w:r/>
+    </w:p>
+    <w:p>
+      <w:r>
+        <w:rPr>
+          <w:highlight w:val="none"/>
+        </w:rPr>
+        <w:t xml:space="preserve">ville du ha gjort for at applikasjonen skal bli enda mer nyttig for brukeren? Her</w:t>
+      </w:r>
+      <w:r>
+        <w:rPr>
+          <w:highlight w:val="none"/>
+        </w:rPr>
+      </w:r>
+      <w:r/>
+    </w:p>
+    <w:p>
+      <w:r>
+        <w:rPr>
+          <w:highlight w:val="none"/>
+        </w:rPr>
+        <w:t xml:space="preserve">har du lov til å gå bort fra opprinnelig kravspesifikasjon og tilføre dine tanker og</w:t>
+      </w:r>
+      <w:r>
+        <w:rPr>
+          <w:highlight w:val="none"/>
+        </w:rPr>
+      </w:r>
+      <w:r/>
+    </w:p>
+    <w:p>
+      <w:r>
+        <w:rPr>
+          <w:highlight w:val="none"/>
+        </w:rPr>
+        <w:t xml:space="preserve">ideer. Løsningen din må selvsagt fortsatt oppfylle de grunnleggende</w:t>
+      </w:r>
+      <w:r>
+        <w:rPr>
+          <w:highlight w:val="none"/>
+        </w:rPr>
+      </w:r>
+      <w:r/>
+    </w:p>
+    <w:p>
+      <w:r>
+        <w:rPr>
+          <w:highlight w:val="none"/>
+        </w:rPr>
+        <w:t xml:space="preserve">funksjonelle brukerkrav, men du står fritt til å endre på designet av klasser, og</w:t>
+      </w:r>
+      <w:r>
+        <w:rPr>
+          <w:highlight w:val="none"/>
+        </w:rPr>
+      </w:r>
+      <w:r/>
+    </w:p>
+    <w:p>
+      <w:r>
+        <w:rPr>
+          <w:highlight w:val="none"/>
+        </w:rPr>
+        <w:t xml:space="preserve">legge til ny funksjonalitet.</w:t>
+      </w:r>
+      <w:r>
+        <w:rPr>
+          <w:highlight w:val="none"/>
+        </w:rPr>
+      </w:r>
+      <w:r/>
+    </w:p>
+    <w:p>
+      <w:r>
+        <w:rPr>
+          <w:highlight w:val="none"/>
+        </w:rPr>
+      </w:r>
+      <w:r>
+        <w:rPr>
+          <w:highlight w:val="none"/>
+        </w:rPr>
+      </w:r>
+      <w:r/>
+    </w:p>
+    <w:p>
+      <w:r>
+        <w:rPr>
+          <w:highlight w:val="none"/>
+        </w:rPr>
+        <w:t xml:space="preserve">Brukergrensesnitt: du må gjerne tenke alternativt her. Feks, er en meny beste</w:t>
+      </w:r>
+      <w:r>
+        <w:rPr>
+          <w:highlight w:val="none"/>
+        </w:rPr>
+      </w:r>
+      <w:r/>
+    </w:p>
+    <w:p>
+      <w:r>
+        <w:rPr>
+          <w:highlight w:val="none"/>
+        </w:rPr>
+        <w:t xml:space="preserve">løsning (tatt i betraktning at dere ikke har lært å programmere grafisk</w:t>
+      </w:r>
+      <w:r>
+        <w:rPr>
+          <w:highlight w:val="none"/>
+        </w:rPr>
+      </w:r>
+      <w:r/>
+    </w:p>
+    <w:p>
+      <w:r>
+        <w:rPr>
+          <w:highlight w:val="none"/>
+        </w:rPr>
+        <w:t xml:space="preserve">brukergrensesnitt enda)?</w:t>
+      </w:r>
+      <w:r>
+        <w:rPr>
+          <w:highlight w:val="none"/>
+        </w:rPr>
+      </w:r>
+      <w:r/>
+    </w:p>
+    <w:p>
+      <w:r>
+        <w:rPr>
+          <w:highlight w:val="none"/>
+        </w:rPr>
+      </w:r>
+      <w:r>
+        <w:rPr>
+          <w:highlight w:val="none"/>
+        </w:rPr>
+      </w:r>
+      <w:r/>
+    </w:p>
+    <w:p>
+      <w:r>
+        <w:rPr>
+          <w:highlight w:val="none"/>
+        </w:rPr>
+        <w:t xml:space="preserve">Dersom SmartHus ønsker å legge til en ny kategori av varer (feks,</w:t>
+      </w:r>
+      <w:r>
+        <w:rPr>
+          <w:highlight w:val="none"/>
+        </w:rPr>
+      </w:r>
+      <w:r/>
+    </w:p>
+    <w:p>
+      <w:r>
+        <w:rPr>
+          <w:highlight w:val="none"/>
+        </w:rPr>
+        <w:t xml:space="preserve">Hagemøbler) hvor mye av koden din må du endre? Hva tenker du dette</w:t>
+      </w:r>
+      <w:r>
+        <w:rPr>
+          <w:highlight w:val="none"/>
+        </w:rPr>
+      </w:r>
+      <w:r/>
+    </w:p>
+    <w:p>
+      <w:r>
+        <w:rPr>
+          <w:highlight w:val="none"/>
+        </w:rPr>
+        <w:t xml:space="preserve">forteller om ditt valgte design?</w:t>
+      </w:r>
+      <w:r>
+        <w:rPr>
+          <w:highlight w:val="none"/>
+        </w:rPr>
+      </w:r>
+      <w:r/>
+    </w:p>
+    <w:p>
+      <w:r>
+        <w:rPr>
+          <w:highlight w:val="none"/>
+        </w:rPr>
+      </w:r>
+      <w:r>
+        <w:rPr>
+          <w:highlight w:val="none"/>
+        </w:rPr>
+      </w:r>
+      <w:r/>
+    </w:p>
+    <w:p>
+      <w:r>
+        <w:rPr>
+          <w:highlight w:val="none"/>
+        </w:rPr>
+        <w:t xml:space="preserve">Hvordan møter din løsning prinsippet om lagdelt arkitektur?</w:t>
+      </w:r>
+      <w:r>
+        <w:rPr>
+          <w:highlight w:val="none"/>
+        </w:rPr>
+      </w:r>
+      <w:r/>
+    </w:p>
+    <w:p>
+      <w:r>
+        <w:rPr>
+          <w:highlight w:val="none"/>
+        </w:rPr>
+      </w:r>
+      <w:r>
+        <w:rPr>
+          <w:highlight w:val="none"/>
+        </w:rPr>
+      </w:r>
+      <w:r/>
+    </w:p>
+    <w:p>
+      <w:r>
+        <w:rPr>
+          <w:highlight w:val="none"/>
+        </w:rPr>
+        <w:t xml:space="preserve">Beskriv i rapporten hva du har foreslått av endringer og hvordan du har valgt å</w:t>
+      </w:r>
+      <w:r>
+        <w:rPr>
+          <w:highlight w:val="none"/>
+        </w:rPr>
+      </w:r>
+      <w:r/>
+    </w:p>
+    <w:p>
+      <w:pPr>
+        <w:rPr>
+          <w:highlight w:val="none"/>
+        </w:rPr>
+      </w:pPr>
+      <w:r>
+        <w:rPr>
+          <w:highlight w:val="none"/>
+        </w:rPr>
+        <w:t xml:space="preserve">implementere disse.</w:t>
+      </w:r>
+      <w:r>
+        <w:rPr>
+          <w:highlight w:val="none"/>
+        </w:rPr>
+      </w:r>
+      <w:r/>
+    </w:p>
+    <w:p>
+      <w:pPr>
+        <w:pStyle w:val="1078"/>
+        <w:rPr>
+          <w:highlight w:val="none"/>
+        </w:rPr>
+      </w:pPr>
+      <w:r>
+        <w:rPr>
+          <w:highlight w:val="none"/>
+        </w:rPr>
+      </w:r>
+      <w:r>
+        <w:rPr>
+          <w:highlight w:val="none"/>
+        </w:rPr>
+      </w:r>
+      <w:r/>
+    </w:p>
+    <w:p>
+      <w:r>
+        <w:rPr>
+          <w:highlight w:val="none"/>
+        </w:rPr>
+      </w:r>
+      <w:r>
+        <w:rPr>
+          <w:highlight w:val="none"/>
+        </w:rPr>
+      </w:r>
+      <w:r/>
+    </w:p>
+    <w:p>
+      <w:pPr>
+        <w:pStyle w:val="1057"/>
+      </w:pPr>
+      <w:r/>
+      <w:bookmarkStart w:id="21" w:name="_Toc116650257"/>
+      <w:r>
+        <w:t xml:space="preserve">DRØFTING</w:t>
+      </w:r>
+      <w:bookmarkEnd w:id="21"/>
+      <w:r/>
+      <w:r/>
+    </w:p>
+    <w:p>
+      <w:pPr>
+        <w:pStyle w:val="1079"/>
+      </w:pPr>
+      <w:r>
+        <w:t xml:space="preserve">[</w:t>
+      </w:r>
+      <w:r>
+        <w:t xml:space="preserve">Vurdering av metode og oppnådde resultater. Begrensninger, endringer eller avvik i prosjekt i forhold til plan / opprinnelig problemstilling - mulige feilkilder. Resultatenes betydning.</w:t>
+      </w:r>
+      <w:r/>
+    </w:p>
+    <w:p>
+      <w:pPr>
+        <w:pStyle w:val="1079"/>
+      </w:pPr>
+      <w:r>
+        <w:rPr>
+          <w:b/>
+          <w:i w:val="0"/>
+        </w:rPr>
+        <w:t xml:space="preserve">Kommentar</w:t>
+      </w:r>
+      <w:r>
+        <w:t xml:space="preserve">: Her kan man for eksempel gjøre seg tanker rundt kvaliteten av det arbeidet som er nedlagt. Er de kildene</w:t>
+      </w:r>
+      <w:r>
+        <w:t xml:space="preserve"> du/dere </w:t>
+      </w:r>
+      <w:r>
+        <w:t xml:space="preserve">bruker pålitelige, er det sprik mellom forskjellige kilder (og i så fall hvorfor), er det andre forhold som kan være med å gjøre noen av de vurderinger og valg</w:t>
+      </w:r>
+      <w:r>
+        <w:t xml:space="preserve"> du/dere </w:t>
+      </w:r>
+      <w:r>
+        <w:t xml:space="preserve">har gjort usikre?</w:t>
+      </w:r>
+      <w:r>
+        <w:t xml:space="preserve">]</w:t>
+      </w:r>
+      <w:r/>
+    </w:p>
+    <w:p>
+      <w:pPr>
+        <w:pStyle w:val="1079"/>
+      </w:pPr>
+      <w:r>
+        <w:t xml:space="preserve">[</w:t>
+      </w:r>
+      <w:r>
+        <w:t xml:space="preserve">Konkret for </w:t>
+      </w:r>
+      <w:r>
+        <w:t xml:space="preserve">programmeringsemner</w:t>
+      </w:r>
+      <w:r>
+        <w:t xml:space="preserve">: Her oppsummerer</w:t>
+      </w:r>
+      <w:r>
+        <w:t xml:space="preserve"> du/dere </w:t>
+      </w:r>
+      <w:r>
+        <w:t xml:space="preserve">oppgaven.</w:t>
+      </w:r>
+      <w:r>
+        <w:t xml:space="preserve"> </w:t>
+      </w:r>
+      <w:r>
+        <w:t xml:space="preserve">Hvor langt kom </w:t>
+      </w:r>
+      <w:r>
+        <w:t xml:space="preserve">du/</w:t>
+      </w:r>
+      <w:r>
+        <w:t xml:space="preserve">dere</w:t>
+      </w:r>
+      <w:r>
+        <w:t xml:space="preserve"> (resultat)</w:t>
+      </w:r>
+      <w:r>
+        <w:t xml:space="preserve">? Hva fikk </w:t>
+      </w:r>
+      <w:r>
+        <w:t xml:space="preserve">du/</w:t>
+      </w:r>
+      <w:r>
+        <w:t xml:space="preserve">dere ikke gjort i forhold til </w:t>
+      </w:r>
+      <w:r>
+        <w:t xml:space="preserve">oppgaveteksten ?</w:t>
+      </w:r>
+      <w:r>
+        <w:t xml:space="preserve"> Hva var de store utfordringene/problemene </w:t>
+      </w:r>
+      <w:r>
+        <w:t xml:space="preserve">du/</w:t>
+      </w:r>
+      <w:r>
+        <w:t xml:space="preserve">dere møtte, </w:t>
+      </w:r>
+      <w:r>
+        <w:t xml:space="preserve">etc.</w:t>
+      </w:r>
+      <w:r>
+        <w:t xml:space="preserve">.</w:t>
+      </w:r>
+      <w:r>
+        <w:t xml:space="preserve"> </w:t>
+      </w:r>
+      <w:r/>
+    </w:p>
+    <w:p>
+      <w:pPr>
+        <w:pStyle w:val="1079"/>
+        <w:rPr>
+          <w:highlight w:val="none"/>
+        </w:rPr>
+      </w:pPr>
+      <w:r>
+        <w:t xml:space="preserve">Spesielt viktig er det å d</w:t>
+      </w:r>
+      <w:r>
+        <w:t xml:space="preserve">røft</w:t>
+      </w:r>
+      <w:r>
+        <w:t xml:space="preserve">e</w:t>
+      </w:r>
+      <w:r>
+        <w:t xml:space="preserve"> din egen løsning i forhold til det du har lært om gode prinsipper for programmering (</w:t>
+      </w:r>
+      <w:r>
+        <w:t xml:space="preserve">robust</w:t>
+      </w:r>
+      <w:r>
+        <w:t xml:space="preserve"> kode, kodestil, designprinsipper </w:t>
+      </w:r>
+      <w:r>
+        <w:t xml:space="preserve">osv</w:t>
+      </w:r>
+      <w:r>
+        <w:t xml:space="preserve">) som beskrevet i teori-kapittelet</w:t>
+      </w:r>
+      <w:r>
+        <w:t xml:space="preserve">]</w:t>
+      </w:r>
+      <w:r/>
+    </w:p>
+    <w:p>
+      <w:r>
+        <w:rPr>
+          <w:highlight w:val="none"/>
+        </w:rPr>
+        <w:t xml:space="preserve">Brukergrensesnitt: du må gjerne tenke alternativt her. Feks, er en meny beste</w:t>
+      </w:r>
+      <w:r/>
+    </w:p>
+    <w:p>
+      <w:r>
+        <w:rPr>
+          <w:highlight w:val="none"/>
+        </w:rPr>
+        <w:t xml:space="preserve">løsning (tatt i betraktning at dere ikke har lært å programmere grafisk</w:t>
+      </w:r>
+      <w:r/>
+    </w:p>
+    <w:p>
+      <w:r>
+        <w:rPr>
+          <w:highlight w:val="none"/>
+        </w:rPr>
+        <w:t xml:space="preserve">brukergrensesnitt enda)?</w:t>
+      </w:r>
+      <w:r/>
+    </w:p>
+    <w:p>
+      <w:r>
+        <w:rPr>
+          <w:highlight w:val="none"/>
+        </w:rPr>
+        <w:t xml:space="preserve">Dersom SmartHus ønsker å legge til en ny kategori av varer (feks,</w:t>
+      </w:r>
+      <w:r/>
+    </w:p>
+    <w:p>
+      <w:r>
+        <w:rPr>
+          <w:highlight w:val="none"/>
+        </w:rPr>
+        <w:t xml:space="preserve">Hagemøbler) hvor mye av koden din må du endre? Hva tenker du dette</w:t>
+      </w:r>
+      <w:r/>
+    </w:p>
+    <w:p>
+      <w:r>
+        <w:rPr>
+          <w:highlight w:val="none"/>
+        </w:rPr>
+        <w:t xml:space="preserve">forteller om ditt valgte design?</w:t>
+      </w:r>
+      <w:r/>
+    </w:p>
+    <w:p>
+      <w:pPr>
+        <w:rPr>
+          <w:highlight w:val="none"/>
+        </w:rPr>
+      </w:pPr>
+      <w:r>
+        <w:rPr>
+          <w:highlight w:val="none"/>
+        </w:rPr>
+        <w:t xml:space="preserve">Hvordan møter din løsning prinsippet om lagdelt arkitektur?</w:t>
+      </w:r>
+      <w:r>
+        <w:rPr>
+          <w:highlight w:val="none"/>
+        </w:rPr>
+      </w:r>
+      <w:r/>
+    </w:p>
+    <w:p>
+      <w:pPr>
+        <w:rPr>
+          <w:highlight w:val="none"/>
+        </w:rPr>
+      </w:pPr>
+      <w:r>
+        <w:rPr>
+          <w:highlight w:val="none"/>
+        </w:rPr>
+      </w:r>
+      <w:r>
+        <w:rPr>
+          <w:highlight w:val="none"/>
+        </w:rPr>
+      </w:r>
+      <w:r/>
+    </w:p>
+    <w:p>
+      <w:pPr>
+        <w:rPr>
+          <w:highlight w:val="none"/>
+        </w:rPr>
+      </w:pPr>
+      <w:r>
+        <w:rPr>
+          <w:highlight w:val="none"/>
+        </w:rPr>
+        <w:t xml:space="preserve">Drøfte at det er mulig å gi et argument for søketiden er lav, men at det er vanskelig å finne kilder.</w:t>
+      </w:r>
+      <w:r>
+        <w:rPr>
+          <w:highlight w:val="none"/>
+        </w:rPr>
+      </w:r>
+      <w:r/>
+    </w:p>
+    <w:p>
+      <w:pPr>
+        <w:rPr>
+          <w:highlight w:val="none"/>
+        </w:rPr>
+      </w:pPr>
+      <w:r>
+        <w:rPr>
+          <w:highlight w:val="none"/>
+        </w:rPr>
+      </w:r>
+      <w:r>
+        <w:rPr>
+          <w:highlight w:val="none"/>
+        </w:rPr>
+      </w:r>
+    </w:p>
+    <w:p>
+      <w:pPr>
+        <w:pStyle w:val="1078"/>
       </w:pPr>
       <w:r>
         <w:rPr>
@@ -5366,1593 +7240,34 @@
         </w:rPr>
         <w:t xml:space="preserve">. Det vil si at du må på det meste bruke like mange operasjoner som det finnes elementer i listen for finne elementet du søker etter.</w:t>
       </w:r>
-      <w:r/>
-      <w:r>
-        <w:rPr>
-          <w:highlight w:val="none"/>
-        </w:rPr>
-      </w:r>
-      <w:r>
-        <w:rPr>
-          <w:highlight w:val="none"/>
-        </w:rPr>
-      </w:r>
-    </w:p>
-    <w:p>
-      <w:pPr>
-        <w:pStyle w:val="1078"/>
-      </w:pPr>
-      <w:r>
-        <w:rPr>
-          <w:highlight w:val="none"/>
-        </w:rPr>
-        <w:t xml:space="preserve">Som nevnt, så er det kun Inventory-klassen som har funksjonalitet for å endre på Product-objektene. Dette følger prinsippet om cohesion ettersom at funksjo</w:t>
-      </w:r>
-      <w:r>
-        <w:rPr>
-          <w:highlight w:val="none"/>
-        </w:rPr>
-        <w:t xml:space="preserve">naliteten til å endre på inventaret ligger i klassen som representerer konseptet om inventaret. Det medfører også loose coupling mellom Inventory og brukere av klassen, siden brukeren kun har mulighet til å utføre handlinger som er definert av Inventory.  </w:t>
-      </w:r>
-      <w:r>
-        <w:rPr>
-          <w:highlight w:val="none"/>
-        </w:rPr>
-      </w:r>
-      <w:r/>
-    </w:p>
-    <w:p>
-      <w:pPr>
-        <w:pStyle w:val="1078"/>
-      </w:pPr>
-      <w:r>
-        <w:rPr>
-          <w:highlight w:val="none"/>
-        </w:rPr>
-        <w:t xml:space="preserve">Det er også Inventory som lager Product-objektene som blir lagt til i samlingen. Dette medfører komposisjon for håndteringen av Product-objektene, altså at levetiden til disse objektene er avhengig av levetiden til Inventory-objektene. </w:t>
-      </w:r>
-      <w:r>
-        <w:rPr>
-          <w:highlight w:val="none"/>
-        </w:rPr>
-        <w:t xml:space="preserve">Når Inventory returnerer informasjon om produkter til andre klasser, så gir den dyp-kopier av objektene. Dette sikrer at andre objekter ikke kan endre på produktene som ligger i inventaret direkte, som øker robustheten til programmet.</w:t>
-      </w:r>
-      <w:r>
-        <w:rPr>
-          <w:highlight w:val="none"/>
-        </w:rPr>
-      </w:r>
-      <w:r/>
-    </w:p>
-    <w:p>
-      <w:pPr>
-        <w:pStyle w:val="1078"/>
-      </w:pPr>
-      <w:r>
-        <w:rPr>
-          <w:highlight w:val="none"/>
-        </w:rPr>
-      </w:r>
-      <w:r>
-        <w:rPr>
-          <w:highlight w:val="none"/>
-        </w:rPr>
-        <w:t xml:space="preserve">Siden andre klasser ikke kan endre på produkter i Inventory direkte, så må de ha en måte å peke på hvilke produkter Inventory skal behandle. Det ble valgt at id’en til et produkt skal være unik, og en ka</w:t>
-      </w:r>
-      <w:r>
-        <w:rPr>
-          <w:highlight w:val="none"/>
-        </w:rPr>
-        <w:t xml:space="preserve">n derfor bruke id’en til å referere til et spesifikt produkt. Noen som bruker klassen må derfor kunne hente ut en id. I dette programmet, så skal en bruker kunne søke etter et produkt basert på id og beskrivelse. Designet falt da på at metoden for å hente </w:t>
-      </w:r>
-      <w:r>
-        <w:rPr>
-          <w:highlight w:val="none"/>
-        </w:rPr>
-      </w:r>
-      <w:r/>
-    </w:p>
-    <w:p>
-      <w:pPr>
-        <w:pStyle w:val="1078"/>
-        <w:rPr>
-          <w:highlight w:val="none"/>
-        </w:rPr>
-      </w:pPr>
-      <w:r>
-        <w:rPr>
-          <w:highlight w:val="none"/>
-        </w:rPr>
-        <w:t xml:space="preserve">Inventory </w:t>
-      </w:r>
-      <w:r>
-        <w:rPr>
-          <w:highlight w:val="none"/>
-        </w:rPr>
-        <w:t xml:space="preserve">inneholder metoder som lar brukere av klassen finne id’er til produktet basert på søk etter id og beskrivelse. </w:t>
-      </w:r>
-      <w:r>
-        <w:rPr>
-          <w:highlight w:val="none"/>
-        </w:rPr>
-        <w:t xml:space="preserve">Siden en må gi den id’en, så kan inventaret bruke den til å sjekke om det er et eksisterende produkt, og utløse et unntak </w:t>
-      </w:r>
-      <w:r>
-        <w:rPr>
-          <w:highlight w:val="none"/>
-        </w:rPr>
-        <w:t xml:space="preserve">hvis det ikke eksisterer. Dette garanterer at brukere av inv</w:t>
-      </w:r>
-      <w:r>
-        <w:rPr>
-          <w:highlight w:val="none"/>
-        </w:rPr>
-        <w:t xml:space="preserve">entar klassen ikke kan utføre ugyldige handlinger på lageret. Siden inventar klassen kun utfører handlinger som er relatert til å endre eller hente informasjon om inventaret, så har klassen høy cohesion og deltar i modulariseringen av programmet for øvrig.</w:t>
-      </w:r>
-      <w:r>
-        <w:rPr>
-          <w:highlight w:val="none"/>
-        </w:rPr>
-        <w:t xml:space="preserve"> Den oppnår også lav kobling ved at den ikke er avhengig av andre klasser for å utføre handlingene på inventaret. </w:t>
-      </w:r>
-      <w:r>
-        <w:rPr>
-          <w:highlight w:val="none"/>
-        </w:rPr>
-        <w:t xml:space="preserve"> </w:t>
-      </w:r>
-      <w:r>
-        <w:rPr>
-          <w:highlight w:val="none"/>
-        </w:rPr>
-      </w:r>
-      <w:r/>
-      <w:r/>
-      <w:r/>
-      <w:r>
-        <w:rPr>
-          <w:highlight w:val="none"/>
-        </w:rPr>
-      </w:r>
-    </w:p>
-    <w:p>
-      <w:pPr>
-        <w:pStyle w:val="1078"/>
-      </w:pPr>
-      <w:r/>
-      <w:r/>
-    </w:p>
-    <w:p>
-      <w:pPr>
-        <w:pStyle w:val="1058"/>
-      </w:pPr>
-      <w:r>
-        <w:t xml:space="preserve">Client</w:t>
-      </w:r>
-      <w:r/>
-    </w:p>
-    <w:p>
-      <w:pPr>
-        <w:pStyle w:val="1078"/>
-      </w:pPr>
-      <w:r/>
-      <w:r/>
-    </w:p>
-    <w:p>
-      <w:pPr>
-        <w:pStyle w:val="1058"/>
-      </w:pPr>
-      <w:r>
-        <w:t xml:space="preserve">Samhandling</w:t>
-      </w:r>
-      <w:r/>
-    </w:p>
-    <w:p>
-      <w:pPr>
-        <w:pStyle w:val="1078"/>
-      </w:pPr>
-      <w:r/>
-      <w:r/>
-    </w:p>
-    <w:p>
-      <w:pPr>
-        <w:pStyle w:val="1058"/>
-      </w:pPr>
-      <w:r>
-        <w:t xml:space="preserve">Endelig produkt</w:t>
-      </w:r>
-      <w:r/>
-    </w:p>
-    <w:p>
-      <w:pPr>
-        <w:pStyle w:val="1061"/>
-        <w:numPr>
-          <w:ilvl w:val="0"/>
-          <w:numId w:val="0"/>
-        </w:numPr>
-        <w:ind w:left="0" w:firstLine="0"/>
-        <w:rPr>
-          <w:highlight w:val="none"/>
-        </w:rPr>
-      </w:pPr>
-      <w:r>
-        <w:rPr>
-          <w:highlight w:val="none"/>
-        </w:rPr>
-        <w:t xml:space="preserve">Oppgave 1</w:t>
-      </w:r>
-      <w:r>
-        <w:rPr>
-          <w:highlight w:val="none"/>
-        </w:rPr>
-      </w:r>
-      <w:r/>
-    </w:p>
-    <w:p>
-      <w:pPr>
-        <w:rPr>
-          <w:highlight w:val="none"/>
-        </w:rPr>
-      </w:pPr>
-      <w:r>
-        <w:rPr>
-          <w:highlight w:val="none"/>
-        </w:rPr>
-      </w:r>
-      <w:r>
-        <w:rPr>
-          <w:highlight w:val="none"/>
-        </w:rPr>
-      </w:r>
-      <w:r/>
-    </w:p>
-    <w:p>
-      <w:pPr>
-        <w:pStyle w:val="1058"/>
-        <w:numPr>
-          <w:ilvl w:val="0"/>
-          <w:numId w:val="0"/>
-        </w:numPr>
-        <w:ind w:left="0" w:firstLine="0"/>
-      </w:pPr>
-      <w:r>
-        <w:rPr>
-          <w:highlight w:val="none"/>
-        </w:rPr>
-      </w:r>
-      <w:r>
-        <w:rPr>
-          <w:highlight w:val="none"/>
-        </w:rPr>
-      </w:r>
-      <w:r/>
-    </w:p>
-    <w:p>
-      <w:pPr>
-        <w:pStyle w:val="1061"/>
-        <w:numPr>
-          <w:ilvl w:val="0"/>
-          <w:numId w:val="0"/>
-        </w:numPr>
-        <w:ind w:left="0" w:firstLine="0"/>
-      </w:pPr>
-      <w:r>
-        <w:t xml:space="preserve">Oppgave 2</w:t>
-      </w:r>
-      <w:r/>
-    </w:p>
-    <w:p>
-      <w:r/>
-      <w:r/>
-    </w:p>
-    <w:p>
-      <w:r>
-        <w:t xml:space="preserve">Beskriv med egne ord hvilke valg du har gjort når du implementerte klassen</w:t>
-      </w:r>
-      <w:r/>
-    </w:p>
-    <w:p>
-      <w:r>
-        <w:t xml:space="preserve">som skal representere et varelager/vareregister:</w:t>
-      </w:r>
-      <w:r/>
-    </w:p>
-    <w:p>
-      <w:r>
-        <w:rPr>
-          <w:highlight w:val="none"/>
-        </w:rPr>
-      </w:r>
-      <w:r/>
-    </w:p>
-    <w:p>
-      <w:r>
-        <w:t xml:space="preserve">Hvilke klasse fra biblioteket (JDK) valgte du for å holde på varene, og</w:t>
-      </w:r>
-      <w:r>
-        <w:rPr>
-          <w:highlight w:val="none"/>
-        </w:rPr>
-      </w:r>
-      <w:r/>
-    </w:p>
-    <w:p>
-      <w:r>
-        <w:t xml:space="preserve">hvorfor?</w:t>
-      </w:r>
-      <w:r>
-        <w:t xml:space="preserve"> X</w:t>
-      </w:r>
-      <w:r/>
-    </w:p>
-    <w:p>
-      <w:r>
-        <w:rPr>
-          <w:highlight w:val="none"/>
-        </w:rPr>
-      </w:r>
-      <w:r/>
-    </w:p>
-    <w:p>
-      <w:r>
-        <w:t xml:space="preserve">Hva har du gjort for å oppnå løs kobling (loose coupling) i designet</w:t>
-      </w:r>
-      <w:r>
-        <w:rPr>
-          <w:highlight w:val="none"/>
-        </w:rPr>
-      </w:r>
-      <w:r/>
-    </w:p>
-    <w:p>
-      <w:r>
-        <w:t xml:space="preserve">av register-klassen din?</w:t>
-      </w:r>
-      <w:r>
-        <w:t xml:space="preserve"> X</w:t>
-      </w:r>
-      <w:r/>
-    </w:p>
-    <w:p>
-      <w:r>
-        <w:rPr>
-          <w:highlight w:val="none"/>
-        </w:rPr>
-      </w:r>
-      <w:r/>
-    </w:p>
-    <w:p>
-      <w:r>
-        <w:t xml:space="preserve">Reflekter/diskuter hvilke tiltak du har innført for å sikre at klassen er</w:t>
-      </w:r>
-      <w:r>
-        <w:rPr>
-          <w:highlight w:val="none"/>
-        </w:rPr>
-      </w:r>
-      <w:r/>
-    </w:p>
-    <w:p>
-      <w:r>
-        <w:t xml:space="preserve">implementert som en robust klasse (en robust klasse er en klasse der</w:t>
-      </w:r>
-      <w:r/>
-    </w:p>
-    <w:p>
-      <w:r>
-        <w:t xml:space="preserve">det ikke er mulig å angi ugyldige verdier til feltene i klassen).</w:t>
-      </w:r>
-      <w:r>
-        <w:t xml:space="preserve"> X</w:t>
-      </w:r>
-      <w:r/>
-    </w:p>
-    <w:p>
-      <w:r>
-        <w:rPr>
-          <w:highlight w:val="none"/>
-        </w:rPr>
-      </w:r>
-      <w:r>
-        <w:rPr>
-          <w:highlight w:val="none"/>
-        </w:rPr>
-      </w:r>
-      <w:r/>
-    </w:p>
-    <w:p>
-      <w:pPr>
-        <w:rPr>
-          <w:highlight w:val="none"/>
-        </w:rPr>
-      </w:pPr>
-      <w:r>
-        <w:t xml:space="preserve">Brukergrensesnitt/brukerinteraksjon:</w:t>
-      </w:r>
-      <w:r/>
-    </w:p>
-    <w:p>
-      <w:r>
-        <w:rPr>
-          <w:highlight w:val="none"/>
-        </w:rPr>
-      </w:r>
-      <w:r/>
-    </w:p>
-    <w:p>
-      <w:r>
-        <w:t xml:space="preserve">Hvordan valgte du å løse brukergrensesnittet til applikasjonen din og</w:t>
-      </w:r>
-      <w:r>
-        <w:rPr>
-          <w:highlight w:val="none"/>
-        </w:rPr>
-      </w:r>
-      <w:r/>
-    </w:p>
-    <w:p>
-      <w:r>
-        <w:t xml:space="preserve">hvorfor?</w:t>
-      </w:r>
-      <w:r/>
-    </w:p>
-    <w:p>
-      <w:r>
-        <w:rPr>
-          <w:highlight w:val="none"/>
-        </w:rPr>
-      </w:r>
-      <w:r/>
-    </w:p>
-    <w:p>
-      <w:r>
-        <w:t xml:space="preserve">Hvordan har du valgt å håndtere det at brukeren skriver inn feil</w:t>
-      </w:r>
-      <w:r>
-        <w:rPr>
-          <w:highlight w:val="none"/>
-        </w:rPr>
-      </w:r>
-      <w:r/>
-    </w:p>
-    <w:p>
-      <w:r>
-        <w:t xml:space="preserve">verdier/informasjon? Og hvorfor valgte du å gjøre det slik?</w:t>
-      </w:r>
-      <w:r/>
-    </w:p>
-    <w:p>
-      <w:pPr>
-        <w:rPr>
-          <w:highlight w:val="none"/>
-        </w:rPr>
-      </w:pPr>
-      <w:r>
-        <w:t xml:space="preserve">Hvilke øvrige vurderinger har du gjort for å ende på implementert løsning ?</w:t>
-      </w:r>
-      <w:r/>
-    </w:p>
-    <w:p>
-      <w:pPr>
-        <w:pStyle w:val="1078"/>
-      </w:pPr>
-      <w:r>
-        <w:t xml:space="preserve">———————————————————————————————————</w:t>
-      </w:r>
-      <w:r/>
-    </w:p>
-    <w:p>
-      <w:pPr>
-        <w:pStyle w:val="1078"/>
-        <w:rPr>
-          <w:highlight w:val="none"/>
-        </w:rPr>
-      </w:pPr>
-      <w:r>
-        <w:rPr>
-          <w:highlight w:val="none"/>
-        </w:rPr>
-      </w:r>
-      <w:r>
-        <w:rPr>
-          <w:highlight w:val="none"/>
-        </w:rPr>
-      </w:r>
-    </w:p>
-    <w:p>
-      <w:pPr>
-        <w:pStyle w:val="1078"/>
-        <w:rPr>
-          <w:highlight w:val="none"/>
-        </w:rPr>
-      </w:pPr>
-      <w:r>
-        <w:rPr>
-          <w:highlight w:val="none"/>
-        </w:rPr>
-      </w:r>
-      <w:r>
-        <w:rPr>
-          <w:highlight w:val="none"/>
-        </w:rPr>
-      </w:r>
-    </w:p>
-    <w:p>
-      <w:pPr>
-        <w:pStyle w:val="1078"/>
-        <w:rPr>
-          <w:highlight w:val="none"/>
-        </w:rPr>
-      </w:pPr>
-      <w:r>
-        <w:rPr>
-          <w:highlight w:val="none"/>
-        </w:rPr>
-        <w:t xml:space="preserve">Det ble valgt at terminalen skal brukes for å implementere grensesnittet. Grunnen til dette er at vi ikke har lært å lage et grafisk grensesnitt, og fordi Java har god funksjonalitet for å både vise informasjon i terminalen og for å hente innputt fra den. </w:t>
-      </w:r>
-      <w:r>
-        <w:rPr>
-          <w:highlight w:val="none"/>
-        </w:rPr>
-      </w:r>
-      <w:r/>
-    </w:p>
-    <w:p>
-      <w:pPr>
-        <w:pStyle w:val="1078"/>
-        <w:rPr>
-          <w:highlight w:val="none"/>
-        </w:rPr>
-      </w:pPr>
-      <w:r>
-        <w:rPr>
-          <w:highlight w:val="none"/>
-        </w:rPr>
-        <w:t xml:space="preserve">En utfordring med å hente informasjon fra terminalen er å validere at verdier er gyldige. Dataene en henter fra terminalen kommer i form av tekst. Når br</w:t>
-      </w:r>
-      <w:r>
-        <w:rPr>
-          <w:highlight w:val="none"/>
-        </w:rPr>
-        <w:t xml:space="preserve">ukeren av programmet skal gi verdier til f.eks. prisen til et produkt må konvertere teksten til en tallverdi. Utfordringen med dette er at det er fullt mulig for brukeren å skrive inn noe annet enn et tall når en spør om tallverdier. En må dermed håndtere </w:t>
-      </w:r>
-      <w:r>
-        <w:rPr>
-          <w:highlight w:val="none"/>
-        </w:rPr>
-        <w:t xml:space="preserve">disse tilfellene. Dette fører til spørsmålet om hvem som er ansvarlig for å håndtere feilene og hvordan dette skal gjøres.</w:t>
-      </w:r>
-      <w:r/>
-    </w:p>
-    <w:p>
-      <w:pPr>
-        <w:pStyle w:val="1078"/>
-        <w:rPr>
-          <w:highlight w:val="none"/>
-        </w:rPr>
-      </w:pPr>
-      <w:r>
-        <w:rPr>
-          <w:highlight w:val="none"/>
-        </w:rPr>
-      </w:r>
-      <w:r>
-        <w:rPr>
-          <w:highlight w:val="none"/>
-        </w:rPr>
-        <w:t xml:space="preserve">I designet av programmet ble det valgt at det er Client-klassen som er ansvarlig for å håndtere å vise informasjon til brukeren og å hente innputt. Inventory-klassen er dog ansvarlig for å håndtere Product-objektene. </w:t>
-      </w:r>
-      <w:r>
-        <w:rPr>
-          <w:highlight w:val="none"/>
-        </w:rPr>
-        <w:t xml:space="preserve">Siden Inventory kun er ansvarlig for håndteringen av Product-objekter, så faller det naturlig at brukerne av klassen må gi verdier som kan brukes direkte i et slikt objekt. </w:t>
-      </w:r>
-      <w:r>
-        <w:rPr>
-          <w:highlight w:val="none"/>
-        </w:rPr>
-        <w:t xml:space="preserve">Det ble derfor valgt at feilhåndteringen av innputten til brukeren skjer i både Client og Inventory. </w:t>
-      </w:r>
-      <w:r>
-        <w:rPr>
-          <w:highlight w:val="none"/>
-        </w:rPr>
-      </w:r>
-      <w:r/>
-    </w:p>
-    <w:p>
-      <w:pPr>
-        <w:pStyle w:val="1078"/>
-        <w:rPr>
-          <w:highlight w:val="none"/>
-        </w:rPr>
-      </w:pPr>
-      <w:r>
-        <w:rPr>
-          <w:highlight w:val="none"/>
-        </w:rPr>
-        <w:t xml:space="preserve">Client er anvsarlig for at brukeren s</w:t>
-      </w:r>
-      <w:r>
-        <w:rPr>
-          <w:highlight w:val="none"/>
-        </w:rPr>
-        <w:t xml:space="preserve">itt innputt kan gjøres om til verdier som kan bli brukt direkte i behandlingen av et Product-objekt. Dette innebærer at Client må ta seg av å konvertere brukeren sin innputt, som kommer i form av tekst, til tallverdier som kan brukes av Inventory. Inventor</w:t>
-      </w:r>
-      <w:r>
-        <w:rPr>
-          <w:highlight w:val="none"/>
-        </w:rPr>
-        <w:t xml:space="preserve">y er så ansvarlig for å forsikre at innputten ligger i verdidomenet til feltet. Med denne oppdelingen, så kan Inventory ta nytte av at Product-klassen har funksjonalitet for å sjekke at verdiene som blir gitt til setterene ligger i verdidomenet til feltet.</w:t>
-      </w:r>
-      <w:r>
-        <w:rPr>
-          <w:highlight w:val="none"/>
-        </w:rPr>
-        <w:t xml:space="preserve"> Spesielt for Inventory, så følger dette prinsippet om cohesion. </w:t>
-      </w:r>
-      <w:r/>
-    </w:p>
-    <w:p>
-      <w:pPr>
-        <w:pStyle w:val="1078"/>
-        <w:rPr>
-          <w:highlight w:val="none"/>
-        </w:rPr>
-      </w:pPr>
-      <w:r>
-        <w:rPr>
-          <w:highlight w:val="none"/>
-        </w:rPr>
-        <w:t xml:space="preserve">Metodene Java tilbyr for å konvertere tekst til tallverdier utløser exceptions (unntak) hvis argumentet ikke kan konverteres til en tallverdi. Dette vil kræsje programmet. </w:t>
-      </w:r>
-      <w:r>
-        <w:rPr>
-          <w:highlight w:val="none"/>
-        </w:rPr>
-        <w:t xml:space="preserve">En av målene som ble satt for programmet er at det ikke skal kræsje når brukeren gjør noe feil, altså graceful termination.  </w:t>
-      </w:r>
-      <w:r>
-        <w:rPr>
-          <w:highlight w:val="none"/>
-        </w:rPr>
-        <w:t xml:space="preserve"> En må derfor håndtere disse unntakene når en tar disse metodene i bruk for å implementere dette. Metodene </w:t>
-      </w:r>
-      <w:r/>
-    </w:p>
-    <w:p>
-      <w:pPr>
-        <w:pStyle w:val="1078"/>
-        <w:rPr>
-          <w:highlight w:val="none"/>
-        </w:rPr>
-      </w:pPr>
-      <w:r>
-        <w:rPr>
-          <w:highlight w:val="none"/>
-        </w:rPr>
-        <w:t xml:space="preserve">Løsningen for å gjøre implementasjonen av funksjonaliteten i klient robust i henhold til feilsikkerhet, var at søkefunksjonen, som garanterer at id’en til et produkt den returnerer eksisterer i Inventory, blir brukt for alle metodene i klient som omhandler et enkeltprodukt.</w:t>
-      </w:r>
-      <w:r>
-        <w:rPr>
-          <w:highlight w:val="none"/>
-        </w:rPr>
-      </w:r>
-    </w:p>
-    <w:p>
-      <w:pPr>
-        <w:pStyle w:val="1078"/>
-        <w:rPr>
-          <w:highlight w:val="none"/>
-        </w:rPr>
-      </w:pPr>
-      <w:r>
-        <w:rPr>
-          <w:highlight w:val="none"/>
-        </w:rPr>
-        <w:t xml:space="preserve">For å gjøre søkefunksjonen brukervennlig, så ble det gjort to valg om hvordan den skal: den første er at brukeren trenger ikke å skrive inn hele id’en, og å søke etter beskrivelse består av å matche enkeltord i brukeren sitt innputt med enkeltord i beskrivelsen til et produkt. Den andre er at brukeren ikke må velge å enten bruke en metode for å søke etter id eller en for å søke etter beskrivelse, men at søkene på begge skjer i en metode. </w:t>
-      </w:r>
-      <w:r>
-        <w:rPr>
-          <w:highlight w:val="none"/>
-        </w:rPr>
-      </w:r>
-    </w:p>
-    <w:p>
-      <w:pPr>
-        <w:pStyle w:val="1078"/>
-        <w:rPr>
-          <w:highlight w:val="none"/>
-        </w:rPr>
-      </w:pPr>
-      <w:r>
-        <w:rPr>
-          <w:highlight w:val="none"/>
-        </w:rPr>
-        <w:t xml:space="preserve">Implementasjonen av søkemetoden ble </w:t>
-      </w:r>
-      <w:r>
-        <w:rPr>
-          <w:highlight w:val="none"/>
-        </w:rPr>
-      </w:r>
-    </w:p>
-    <w:p>
-      <w:pPr>
-        <w:pStyle w:val="1078"/>
-        <w:rPr>
-          <w:highlight w:val="none"/>
-        </w:rPr>
-      </w:pPr>
-      <w:r>
-        <w:rPr>
-          <w:highlight w:val="none"/>
-        </w:rPr>
-      </w:r>
-      <w:r>
-        <w:rPr>
-          <w:highlight w:val="none"/>
-        </w:rPr>
-      </w:r>
-      <w:r/>
-    </w:p>
-    <w:p>
-      <w:pPr>
-        <w:pStyle w:val="1078"/>
-        <w:rPr>
-          <w:highlight w:val="none"/>
-        </w:rPr>
-      </w:pPr>
-      <w:r>
-        <w:rPr>
-          <w:highlight w:val="none"/>
-        </w:rPr>
-        <w:t xml:space="preserve">Fullføre feilhåndtering.</w:t>
-      </w:r>
-      <w:r>
-        <w:rPr>
-          <w:highlight w:val="none"/>
-        </w:rPr>
-      </w:r>
-      <w:r/>
-    </w:p>
-    <w:p>
-      <w:pPr>
-        <w:pStyle w:val="1078"/>
-        <w:rPr>
-          <w:highlight w:val="none"/>
-        </w:rPr>
-      </w:pPr>
-      <w:r>
-        <w:rPr>
-          <w:highlight w:val="none"/>
-        </w:rPr>
-        <w:t xml:space="preserve">Hvordan Client bruker Inventory.</w:t>
-      </w:r>
-      <w:r>
-        <w:rPr>
-          <w:highlight w:val="none"/>
-        </w:rPr>
-      </w:r>
-      <w:r/>
-    </w:p>
-    <w:p>
-      <w:pPr>
-        <w:pStyle w:val="1078"/>
-        <w:rPr>
-          <w:highlight w:val="none"/>
-        </w:rPr>
-      </w:pPr>
-      <w:r>
-        <w:rPr>
-          <w:highlight w:val="none"/>
-        </w:rPr>
-        <w:t xml:space="preserve">Øvrig design.</w:t>
-      </w:r>
-      <w:r>
-        <w:rPr>
-          <w:highlight w:val="none"/>
-        </w:rPr>
-      </w:r>
-      <w:r/>
-    </w:p>
-    <w:p>
-      <w:pPr>
-        <w:pStyle w:val="1078"/>
-        <w:rPr>
-          <w:highlight w:val="none"/>
-        </w:rPr>
-      </w:pPr>
-      <w:r>
-        <w:rPr>
-          <w:highlight w:val="none"/>
-        </w:rPr>
-        <w:t xml:space="preserve">Implementering av enum.</w:t>
-      </w:r>
-      <w:r>
-        <w:rPr>
-          <w:highlight w:val="none"/>
-        </w:rPr>
-      </w:r>
-      <w:r/>
-    </w:p>
-    <w:p>
-      <w:pPr>
-        <w:pStyle w:val="1078"/>
-        <w:rPr>
-          <w:highlight w:val="none"/>
-        </w:rPr>
-      </w:pPr>
-      <w:r>
-        <w:rPr>
-          <w:highlight w:val="none"/>
-        </w:rPr>
-        <w:t xml:space="preserve">Vurderinger rundt refactoring.</w:t>
-      </w:r>
-      <w:r>
-        <w:rPr>
-          <w:highlight w:val="none"/>
-        </w:rPr>
-      </w:r>
-      <w:r/>
-    </w:p>
-    <w:p>
-      <w:pPr>
-        <w:pStyle w:val="1078"/>
-        <w:rPr>
-          <w:highlight w:val="none"/>
-        </w:rPr>
-      </w:pPr>
-      <w:r>
-        <w:rPr>
-          <w:highlight w:val="none"/>
-        </w:rPr>
-        <w:t xml:space="preserve">Enkeltpunktene på del 3.</w:t>
-      </w:r>
-      <w:r>
-        <w:rPr>
-          <w:highlight w:val="none"/>
-        </w:rPr>
-      </w:r>
-      <w:r/>
-    </w:p>
-    <w:p>
-      <w:pPr>
-        <w:pStyle w:val="1078"/>
-        <w:rPr>
-          <w:highlight w:val="none"/>
-        </w:rPr>
-      </w:pPr>
-      <w:r>
-        <w:rPr>
-          <w:highlight w:val="none"/>
-        </w:rPr>
-        <w:t xml:space="preserve">Komposisjon og aggregering, innkapsling i boken.</w:t>
-      </w:r>
-      <w:r>
-        <w:rPr>
-          <w:highlight w:val="none"/>
-        </w:rPr>
-      </w:r>
-    </w:p>
-    <w:p>
-      <w:pPr>
-        <w:pStyle w:val="1078"/>
-        <w:rPr>
-          <w:highlight w:val="none"/>
-        </w:rPr>
-      </w:pPr>
-      <w:r>
-        <w:rPr>
-          <w:highlight w:val="none"/>
-        </w:rPr>
-      </w:r>
-      <w:r>
-        <w:rPr>
-          <w:highlight w:val="none"/>
-        </w:rPr>
-      </w:r>
-      <w:r/>
-    </w:p>
-    <w:p>
-      <w:pPr>
-        <w:pStyle w:val="1078"/>
-        <w:rPr>
-          <w:highlight w:val="none"/>
-        </w:rPr>
-      </w:pPr>
-      <w:r>
-        <w:rPr>
-          <w:highlight w:val="none"/>
-        </w:rPr>
-      </w:r>
-      <w:r>
-        <w:rPr>
-          <w:highlight w:val="none"/>
-        </w:rPr>
-      </w:r>
-      <w:r>
-        <w:rPr>
-          <w:highlight w:val="none"/>
-        </w:rPr>
-      </w:r>
-      <w:r/>
-    </w:p>
-    <w:p>
-      <w:pPr>
-        <w:pStyle w:val="1078"/>
-      </w:pPr>
-      <w:r>
-        <w:rPr>
-          <w:highlight w:val="none"/>
-        </w:rPr>
-        <w:t xml:space="preserve">Skrive om feilhåndtering av innputt når en skal endre på eller legge til et produkt.</w:t>
-      </w:r>
-      <w:r>
-        <w:rPr>
-          <w:highlight w:val="none"/>
-        </w:rPr>
-      </w:r>
-      <w:r/>
-    </w:p>
-    <w:p>
-      <w:pPr>
-        <w:pStyle w:val="1078"/>
-      </w:pPr>
-      <w:r>
-        <w:rPr>
-          <w:highlight w:val="none"/>
-        </w:rPr>
-        <w:t xml:space="preserve">For brukergrensesnittet valgte jeg å bruke terminalen til å hente innputt fra brukeren og for å vise informasjon. Siden vi ikke har lært å lage grafiske grensesnitt, så anså jeg terminalen som den beste måten å lage grensesnittet på. </w:t>
-      </w:r>
-      <w:r>
-        <w:rPr>
-          <w:highlight w:val="none"/>
-        </w:rPr>
-      </w:r>
-      <w:r/>
-    </w:p>
-    <w:p>
-      <w:pPr>
-        <w:pStyle w:val="1078"/>
-        <w:rPr>
-          <w:highlight w:val="none"/>
-        </w:rPr>
-      </w:pPr>
-      <w:r>
-        <w:rPr>
-          <w:highlight w:val="none"/>
-        </w:rPr>
-        <w:t xml:space="preserve">Feilhåndtering av innputt skjer i klienten og i produkt klassen. Klienten sjekker at det brukeren skriver inn passer til typen som den verdien skal bli brukt til (e.g. hvis brukeren har skrevet en streng der det skal være en int.) </w:t>
-      </w:r>
-      <w:r>
-        <w:rPr>
-          <w:highlight w:val="none"/>
-        </w:rPr>
-        <w:t xml:space="preserve">Å sjekke at verdiene til produktet ikke blir satt til noe ugyldig skjer i produ</w:t>
-      </w:r>
-      <w:r>
-        <w:rPr>
-          <w:highlight w:val="none"/>
-        </w:rPr>
-        <w:t xml:space="preserve">kt klassen. Dette fører til lavere kobling og enklere gjenbruk av koden, siden noen som bruker klassen ikke trenger å innføre sjekker for ugyldige verdier selv, men trenger bare å håndtere unntaket som blir utløst. Hvis hva som er gyldige verdier endrer se</w:t>
-      </w:r>
-      <w:r>
-        <w:rPr>
-          <w:highlight w:val="none"/>
-        </w:rPr>
-        <w:t xml:space="preserve">g, så trenger en bare å oppdatere produkt klassen. (Ikke helt sant. Hvis det virkelig skulle vært fullstendig avkopling, så måtte informasjonen om hva som er gyldige verdier som skal printes ut hentes fra produkt klassen, likt som den formaterte strengen.)</w:t>
-      </w:r>
-      <w:r>
-        <w:rPr>
-          <w:highlight w:val="none"/>
-        </w:rPr>
-      </w:r>
-      <w:r/>
-    </w:p>
-    <w:p>
-      <w:pPr>
-        <w:pStyle w:val="1078"/>
-        <w:rPr>
-          <w:highlight w:val="none"/>
-        </w:rPr>
-      </w:pPr>
-      <w:r>
-        <w:rPr>
-          <w:highlight w:val="none"/>
-        </w:rPr>
-      </w:r>
-      <w:r>
-        <w:rPr>
-          <w:highlight w:val="none"/>
-        </w:rPr>
-      </w:r>
-      <w:r/>
-    </w:p>
-    <w:p>
-      <w:pPr>
-        <w:pStyle w:val="1061"/>
-        <w:numPr>
-          <w:ilvl w:val="0"/>
-          <w:numId w:val="0"/>
-        </w:numPr>
-        <w:ind w:left="0" w:firstLine="0"/>
-      </w:pPr>
-      <w:r>
-        <w:t xml:space="preserve">Oppgave 3</w:t>
-      </w:r>
-      <w:r/>
-    </w:p>
-    <w:p>
-      <w:r>
-        <w:rPr>
-          <w:highlight w:val="none"/>
-        </w:rPr>
-        <w:t xml:space="preserve">Med utgangspunkt i opprinnelig kravspesifikasjon, hvilke endringer/forbedringer</w:t>
-      </w:r>
-      <w:r>
-        <w:rPr>
-          <w:highlight w:val="none"/>
-        </w:rPr>
-      </w:r>
-      <w:r/>
-    </w:p>
-    <w:p>
-      <w:r>
-        <w:rPr>
-          <w:highlight w:val="none"/>
-        </w:rPr>
-        <w:t xml:space="preserve">ville du ha gjort for at applikasjonen skal bli enda mer nyttig for brukeren? Her</w:t>
-      </w:r>
-      <w:r>
-        <w:rPr>
-          <w:highlight w:val="none"/>
-        </w:rPr>
-      </w:r>
-      <w:r/>
-    </w:p>
-    <w:p>
-      <w:r>
-        <w:rPr>
-          <w:highlight w:val="none"/>
-        </w:rPr>
-        <w:t xml:space="preserve">har du lov til å gå bort fra opprinnelig kravspesifikasjon og tilføre dine tanker og</w:t>
-      </w:r>
-      <w:r>
-        <w:rPr>
-          <w:highlight w:val="none"/>
-        </w:rPr>
-      </w:r>
-      <w:r/>
-    </w:p>
-    <w:p>
-      <w:r>
-        <w:rPr>
-          <w:highlight w:val="none"/>
-        </w:rPr>
-        <w:t xml:space="preserve">ideer. Løsningen din må selvsagt fortsatt oppfylle de grunnleggende</w:t>
-      </w:r>
-      <w:r>
-        <w:rPr>
-          <w:highlight w:val="none"/>
-        </w:rPr>
-      </w:r>
-      <w:r/>
-    </w:p>
-    <w:p>
-      <w:r>
-        <w:rPr>
-          <w:highlight w:val="none"/>
-        </w:rPr>
-        <w:t xml:space="preserve">funksjonelle brukerkrav, men du står fritt til å endre på designet av klasser, og</w:t>
-      </w:r>
-      <w:r>
-        <w:rPr>
-          <w:highlight w:val="none"/>
-        </w:rPr>
-      </w:r>
-      <w:r/>
-    </w:p>
-    <w:p>
-      <w:r>
-        <w:rPr>
-          <w:highlight w:val="none"/>
-        </w:rPr>
-        <w:t xml:space="preserve">legge til ny funksjonalitet.</w:t>
-      </w:r>
-      <w:r>
-        <w:rPr>
-          <w:highlight w:val="none"/>
-        </w:rPr>
-      </w:r>
-      <w:r/>
-    </w:p>
-    <w:p>
-      <w:r>
-        <w:rPr>
-          <w:highlight w:val="none"/>
-        </w:rPr>
-      </w:r>
-      <w:r>
-        <w:rPr>
-          <w:highlight w:val="none"/>
-        </w:rPr>
-      </w:r>
-      <w:r/>
-    </w:p>
-    <w:p>
-      <w:r>
-        <w:rPr>
-          <w:highlight w:val="none"/>
-        </w:rPr>
-        <w:t xml:space="preserve">Brukergrensesnitt: du må gjerne tenke alternativt her. Feks, er en meny beste</w:t>
-      </w:r>
-      <w:r>
-        <w:rPr>
-          <w:highlight w:val="none"/>
-        </w:rPr>
-      </w:r>
-      <w:r/>
-    </w:p>
-    <w:p>
-      <w:r>
-        <w:rPr>
-          <w:highlight w:val="none"/>
-        </w:rPr>
-        <w:t xml:space="preserve">løsning (tatt i betraktning at dere ikke har lært å programmere grafisk</w:t>
-      </w:r>
-      <w:r>
-        <w:rPr>
-          <w:highlight w:val="none"/>
-        </w:rPr>
-      </w:r>
-      <w:r/>
-    </w:p>
-    <w:p>
-      <w:r>
-        <w:rPr>
-          <w:highlight w:val="none"/>
-        </w:rPr>
-        <w:t xml:space="preserve">brukergrensesnitt enda)?</w:t>
-      </w:r>
-      <w:r>
-        <w:rPr>
-          <w:highlight w:val="none"/>
-        </w:rPr>
-      </w:r>
-      <w:r/>
-    </w:p>
-    <w:p>
-      <w:r>
-        <w:rPr>
-          <w:highlight w:val="none"/>
-        </w:rPr>
-      </w:r>
-      <w:r>
-        <w:rPr>
-          <w:highlight w:val="none"/>
-        </w:rPr>
-      </w:r>
-      <w:r/>
-    </w:p>
-    <w:p>
-      <w:r>
-        <w:rPr>
-          <w:highlight w:val="none"/>
-        </w:rPr>
-        <w:t xml:space="preserve">Dersom SmartHus ønsker å legge til en ny kategori av varer (feks,</w:t>
-      </w:r>
-      <w:r>
-        <w:rPr>
-          <w:highlight w:val="none"/>
-        </w:rPr>
-      </w:r>
-      <w:r/>
-    </w:p>
-    <w:p>
-      <w:r>
-        <w:rPr>
-          <w:highlight w:val="none"/>
-        </w:rPr>
-        <w:t xml:space="preserve">Hagemøbler) hvor mye av koden din må du endre? Hva tenker du dette</w:t>
-      </w:r>
-      <w:r>
-        <w:rPr>
-          <w:highlight w:val="none"/>
-        </w:rPr>
-      </w:r>
-      <w:r/>
-    </w:p>
-    <w:p>
-      <w:r>
-        <w:rPr>
-          <w:highlight w:val="none"/>
-        </w:rPr>
-        <w:t xml:space="preserve">forteller om ditt valgte design?</w:t>
-      </w:r>
-      <w:r>
-        <w:rPr>
-          <w:highlight w:val="none"/>
-        </w:rPr>
-      </w:r>
-      <w:r/>
-    </w:p>
-    <w:p>
-      <w:r>
-        <w:rPr>
-          <w:highlight w:val="none"/>
-        </w:rPr>
-      </w:r>
-      <w:r>
-        <w:rPr>
-          <w:highlight w:val="none"/>
-        </w:rPr>
-      </w:r>
-      <w:r/>
-    </w:p>
-    <w:p>
-      <w:r>
-        <w:rPr>
-          <w:highlight w:val="none"/>
-        </w:rPr>
-        <w:t xml:space="preserve">Hvordan møter din løsning prinsippet om lagdelt arkitektur?</w:t>
-      </w:r>
-      <w:r>
-        <w:rPr>
-          <w:highlight w:val="none"/>
-        </w:rPr>
-      </w:r>
-      <w:r/>
-    </w:p>
-    <w:p>
-      <w:r>
-        <w:rPr>
-          <w:highlight w:val="none"/>
-        </w:rPr>
-      </w:r>
-      <w:r>
-        <w:rPr>
-          <w:highlight w:val="none"/>
-        </w:rPr>
-      </w:r>
-      <w:r/>
-    </w:p>
-    <w:p>
-      <w:r>
-        <w:rPr>
-          <w:highlight w:val="none"/>
-        </w:rPr>
-        <w:t xml:space="preserve">Beskriv i rapporten hva du har foreslått av endringer og hvordan du har valgt å</w:t>
-      </w:r>
-      <w:r>
-        <w:rPr>
-          <w:highlight w:val="none"/>
-        </w:rPr>
-      </w:r>
-      <w:r/>
-    </w:p>
-    <w:p>
-      <w:pPr>
-        <w:rPr>
-          <w:highlight w:val="none"/>
-        </w:rPr>
-      </w:pPr>
-      <w:r>
-        <w:rPr>
-          <w:highlight w:val="none"/>
-        </w:rPr>
-        <w:t xml:space="preserve">implementere disse.</w:t>
-      </w:r>
-      <w:r>
-        <w:rPr>
-          <w:highlight w:val="none"/>
-        </w:rPr>
-      </w:r>
-      <w:r/>
-    </w:p>
-    <w:p>
-      <w:pPr>
-        <w:pStyle w:val="1078"/>
-        <w:rPr>
-          <w:highlight w:val="none"/>
-        </w:rPr>
-      </w:pPr>
-      <w:r>
-        <w:rPr>
-          <w:highlight w:val="none"/>
-        </w:rPr>
-      </w:r>
-      <w:r>
-        <w:rPr>
-          <w:highlight w:val="none"/>
-        </w:rPr>
-      </w:r>
-      <w:r/>
-    </w:p>
-    <w:p>
-      <w:r>
-        <w:rPr>
-          <w:highlight w:val="none"/>
-        </w:rPr>
-      </w:r>
-      <w:r>
-        <w:rPr>
-          <w:highlight w:val="none"/>
-        </w:rPr>
-      </w:r>
-      <w:r/>
-    </w:p>
-    <w:p>
-      <w:pPr>
-        <w:pStyle w:val="1057"/>
-      </w:pPr>
-      <w:r/>
-      <w:bookmarkStart w:id="21" w:name="_Toc116650257"/>
-      <w:r>
-        <w:t xml:space="preserve">DRØFTING</w:t>
-      </w:r>
-      <w:bookmarkEnd w:id="21"/>
-      <w:r/>
-      <w:r/>
-    </w:p>
-    <w:p>
-      <w:pPr>
-        <w:pStyle w:val="1079"/>
-      </w:pPr>
-      <w:r>
-        <w:t xml:space="preserve">[</w:t>
-      </w:r>
-      <w:r>
-        <w:t xml:space="preserve">Vurdering av metode og oppnådde resultater. Begrensninger, endringer eller avvik i prosjekt i forhold til plan / opprinnelig problemstilling - mulige feilkilder. Resultatenes betydning.</w:t>
-      </w:r>
-      <w:r/>
-    </w:p>
-    <w:p>
-      <w:pPr>
-        <w:pStyle w:val="1079"/>
-      </w:pPr>
-      <w:r>
-        <w:rPr>
-          <w:b/>
-          <w:i w:val="0"/>
-        </w:rPr>
-        <w:t xml:space="preserve">Kommentar</w:t>
-      </w:r>
-      <w:r>
-        <w:t xml:space="preserve">: Her kan man for eksempel gjøre seg tanker rundt kvaliteten av det arbeidet som er nedlagt. Er de kildene</w:t>
-      </w:r>
-      <w:r>
-        <w:t xml:space="preserve"> du/dere </w:t>
-      </w:r>
-      <w:r>
-        <w:t xml:space="preserve">bruker pålitelige, er det sprik mellom forskjellige kilder (og i så fall hvorfor), er det andre forhold som kan være med å gjøre noen av de vurderinger og valg</w:t>
-      </w:r>
-      <w:r>
-        <w:t xml:space="preserve"> du/dere </w:t>
-      </w:r>
-      <w:r>
-        <w:t xml:space="preserve">har gjort usikre?</w:t>
-      </w:r>
-      <w:r>
-        <w:t xml:space="preserve">]</w:t>
-      </w:r>
-      <w:r/>
-    </w:p>
-    <w:p>
-      <w:pPr>
-        <w:pStyle w:val="1079"/>
-      </w:pPr>
-      <w:r>
-        <w:t xml:space="preserve">[</w:t>
-      </w:r>
-      <w:r>
-        <w:t xml:space="preserve">Konkret for </w:t>
-      </w:r>
-      <w:r>
-        <w:t xml:space="preserve">programmeringsemner</w:t>
-      </w:r>
-      <w:r>
-        <w:t xml:space="preserve">: Her oppsummerer</w:t>
-      </w:r>
-      <w:r>
-        <w:t xml:space="preserve"> du/dere </w:t>
-      </w:r>
-      <w:r>
-        <w:t xml:space="preserve">oppgaven.</w:t>
-      </w:r>
-      <w:r>
-        <w:t xml:space="preserve"> </w:t>
-      </w:r>
-      <w:r>
-        <w:t xml:space="preserve">Hvor langt kom </w:t>
-      </w:r>
-      <w:r>
-        <w:t xml:space="preserve">du/</w:t>
-      </w:r>
-      <w:r>
-        <w:t xml:space="preserve">dere</w:t>
-      </w:r>
-      <w:r>
-        <w:t xml:space="preserve"> (resultat)</w:t>
-      </w:r>
-      <w:r>
-        <w:t xml:space="preserve">? Hva fikk </w:t>
-      </w:r>
-      <w:r>
-        <w:t xml:space="preserve">du/</w:t>
-      </w:r>
-      <w:r>
-        <w:t xml:space="preserve">dere ikke gjort i forhold til </w:t>
-      </w:r>
-      <w:r>
-        <w:t xml:space="preserve">oppgaveteksten ?</w:t>
-      </w:r>
-      <w:r>
-        <w:t xml:space="preserve"> Hva var de store utfordringene/problemene </w:t>
-      </w:r>
-      <w:r>
-        <w:t xml:space="preserve">du/</w:t>
-      </w:r>
-      <w:r>
-        <w:t xml:space="preserve">dere møtte, </w:t>
-      </w:r>
-      <w:r>
-        <w:t xml:space="preserve">etc.</w:t>
-      </w:r>
-      <w:r>
-        <w:t xml:space="preserve">.</w:t>
-      </w:r>
-      <w:r>
-        <w:t xml:space="preserve"> </w:t>
-      </w:r>
-      <w:r/>
-    </w:p>
-    <w:p>
-      <w:pPr>
-        <w:pStyle w:val="1079"/>
-        <w:rPr>
-          <w:highlight w:val="none"/>
-        </w:rPr>
-      </w:pPr>
-      <w:r>
-        <w:t xml:space="preserve">Spesielt viktig er det å d</w:t>
-      </w:r>
-      <w:r>
-        <w:t xml:space="preserve">røft</w:t>
-      </w:r>
-      <w:r>
-        <w:t xml:space="preserve">e</w:t>
-      </w:r>
-      <w:r>
-        <w:t xml:space="preserve"> din egen løsning i forhold til det du har lært om gode prinsipper for programmering (</w:t>
-      </w:r>
-      <w:r>
-        <w:t xml:space="preserve">robust</w:t>
-      </w:r>
-      <w:r>
-        <w:t xml:space="preserve"> kode, kodestil, designprinsipper </w:t>
-      </w:r>
-      <w:r>
-        <w:t xml:space="preserve">osv</w:t>
-      </w:r>
-      <w:r>
-        <w:t xml:space="preserve">) som beskrevet i teori-kapittelet</w:t>
-      </w:r>
-      <w:r>
-        <w:t xml:space="preserve">]</w:t>
-      </w:r>
-      <w:r/>
-    </w:p>
-    <w:p>
-      <w:r>
-        <w:rPr>
-          <w:highlight w:val="none"/>
-        </w:rPr>
-        <w:t xml:space="preserve">Brukergrensesnitt: du må gjerne tenke alternativt her. Feks, er en meny beste</w:t>
-      </w:r>
-      <w:r/>
-    </w:p>
-    <w:p>
-      <w:r>
-        <w:rPr>
-          <w:highlight w:val="none"/>
-        </w:rPr>
-        <w:t xml:space="preserve">løsning (tatt i betraktning at dere ikke har lært å programmere grafisk</w:t>
-      </w:r>
-      <w:r/>
-    </w:p>
-    <w:p>
-      <w:r>
-        <w:rPr>
-          <w:highlight w:val="none"/>
-        </w:rPr>
-        <w:t xml:space="preserve">brukergrensesnitt enda)?</w:t>
-      </w:r>
-      <w:r/>
-    </w:p>
-    <w:p>
-      <w:r>
-        <w:rPr>
-          <w:highlight w:val="none"/>
-        </w:rPr>
-        <w:t xml:space="preserve">Dersom SmartHus ønsker å legge til en ny kategori av varer (feks,</w:t>
-      </w:r>
-      <w:r/>
-    </w:p>
-    <w:p>
-      <w:r>
-        <w:rPr>
-          <w:highlight w:val="none"/>
-        </w:rPr>
-        <w:t xml:space="preserve">Hagemøbler) hvor mye av koden din må du endre? Hva tenker du dette</w:t>
-      </w:r>
-      <w:r/>
-    </w:p>
-    <w:p>
-      <w:r>
-        <w:rPr>
-          <w:highlight w:val="none"/>
-        </w:rPr>
-        <w:t xml:space="preserve">forteller om ditt valgte design?</w:t>
-      </w:r>
-      <w:r/>
-    </w:p>
-    <w:p>
-      <w:pPr>
-        <w:rPr>
-          <w:highlight w:val="none"/>
-        </w:rPr>
-      </w:pPr>
-      <w:r>
-        <w:rPr>
-          <w:highlight w:val="none"/>
-        </w:rPr>
-        <w:t xml:space="preserve">Hvordan møter din løsning prinsippet om lagdelt arkitektur?</w:t>
-      </w:r>
-      <w:r>
-        <w:rPr>
-          <w:highlight w:val="none"/>
-        </w:rPr>
-      </w:r>
-      <w:r/>
-    </w:p>
-    <w:p>
-      <w:pPr>
-        <w:rPr>
-          <w:highlight w:val="none"/>
-        </w:rPr>
-      </w:pPr>
-      <w:r>
-        <w:rPr>
-          <w:highlight w:val="none"/>
-        </w:rPr>
-      </w:r>
-      <w:r>
-        <w:rPr>
-          <w:highlight w:val="none"/>
-        </w:rPr>
-      </w:r>
-      <w:r/>
-    </w:p>
-    <w:p>
-      <w:pPr>
-        <w:rPr>
-          <w:highlight w:val="none"/>
-        </w:rPr>
-      </w:pPr>
-      <w:r>
-        <w:rPr>
-          <w:highlight w:val="none"/>
-        </w:rPr>
-        <w:t xml:space="preserve">Drøfte at det er mulig å gi et argument for søketiden er lav, men at det er vanskelig å finne kilder.</w:t>
-      </w:r>
-      <w:r>
-        <w:rPr>
-          <w:highlight w:val="none"/>
-        </w:rPr>
-      </w:r>
-      <w:r/>
+      <w:r>
+        <w:rPr>
+          <w:highlight w:val="none"/>
+        </w:rPr>
+      </w:r>
+      <w:r/>
+      <w:r>
+        <w:rPr>
+          <w:highlight w:val="none"/>
+        </w:rPr>
+      </w:r>
+      <w:r/>
+      <w:r/>
+      <w:r>
+        <w:rPr>
+          <w:highlight w:val="none"/>
+        </w:rPr>
+      </w:r>
+      <w:r>
+        <w:rPr>
+          <w:highlight w:val="none"/>
+        </w:rPr>
+      </w:r>
+      <w:r>
+        <w:rPr>
+          <w:highlight w:val="none"/>
+        </w:rPr>
+      </w:r>
     </w:p>
     <w:p>
       <w:pPr>
@@ -10570,6 +10885,135 @@
       </w:pPr>
     </w:lvl>
   </w:abstractNum>
+  <w:abstractNum w:abstractNumId="18">
+    <w:multiLevelType w:val="hybridMultilevel"/>
+    <w:lvl w:ilvl="0">
+      <w:start w:val="1"/>
+      <w:numFmt w:val="bullet"/>
+      <w:isLgl w:val="false"/>
+      <w:suff w:val="tab"/>
+      <w:lvlText w:val="·"/>
+      <w:lvlJc w:val="left"/>
+      <w:pPr>
+        <w:ind w:left="709" w:hanging="360"/>
+      </w:pPr>
+      <w:rPr>
+        <w:rFonts w:hint="default" w:ascii="Symbol" w:hAnsi="Symbol" w:eastAsia="Symbol" w:cs="Symbol"/>
+      </w:rPr>
+    </w:lvl>
+    <w:lvl w:ilvl="1">
+      <w:start w:val="1"/>
+      <w:numFmt w:val="bullet"/>
+      <w:isLgl w:val="false"/>
+      <w:suff w:val="tab"/>
+      <w:lvlText w:val="o"/>
+      <w:lvlJc w:val="left"/>
+      <w:pPr>
+        <w:ind w:left="1429" w:hanging="360"/>
+      </w:pPr>
+      <w:rPr>
+        <w:rFonts w:hint="default" w:ascii="Courier New" w:hAnsi="Courier New" w:eastAsia="Courier New" w:cs="Courier New"/>
+      </w:rPr>
+    </w:lvl>
+    <w:lvl w:ilvl="2">
+      <w:start w:val="1"/>
+      <w:numFmt w:val="bullet"/>
+      <w:isLgl w:val="false"/>
+      <w:suff w:val="tab"/>
+      <w:lvlText w:val="§"/>
+      <w:lvlJc w:val="left"/>
+      <w:pPr>
+        <w:ind w:left="2149" w:hanging="360"/>
+      </w:pPr>
+      <w:rPr>
+        <w:rFonts w:hint="default" w:ascii="Wingdings" w:hAnsi="Wingdings" w:eastAsia="Wingdings" w:cs="Wingdings"/>
+      </w:rPr>
+    </w:lvl>
+    <w:lvl w:ilvl="3">
+      <w:start w:val="1"/>
+      <w:numFmt w:val="bullet"/>
+      <w:isLgl w:val="false"/>
+      <w:suff w:val="tab"/>
+      <w:lvlText w:val="·"/>
+      <w:lvlJc w:val="left"/>
+      <w:pPr>
+        <w:ind w:left="2869" w:hanging="360"/>
+      </w:pPr>
+      <w:rPr>
+        <w:rFonts w:hint="default" w:ascii="Symbol" w:hAnsi="Symbol" w:eastAsia="Symbol" w:cs="Symbol"/>
+      </w:rPr>
+    </w:lvl>
+    <w:lvl w:ilvl="4">
+      <w:start w:val="1"/>
+      <w:numFmt w:val="bullet"/>
+      <w:isLgl w:val="false"/>
+      <w:suff w:val="tab"/>
+      <w:lvlText w:val="o"/>
+      <w:lvlJc w:val="left"/>
+      <w:pPr>
+        <w:ind w:left="3589" w:hanging="360"/>
+      </w:pPr>
+      <w:rPr>
+        <w:rFonts w:hint="default" w:ascii="Courier New" w:hAnsi="Courier New" w:eastAsia="Courier New" w:cs="Courier New"/>
+      </w:rPr>
+    </w:lvl>
+    <w:lvl w:ilvl="5">
+      <w:start w:val="1"/>
+      <w:numFmt w:val="bullet"/>
+      <w:isLgl w:val="false"/>
+      <w:suff w:val="tab"/>
+      <w:lvlText w:val="§"/>
+      <w:lvlJc w:val="left"/>
+      <w:pPr>
+        <w:ind w:left="4309" w:hanging="360"/>
+      </w:pPr>
+      <w:rPr>
+        <w:rFonts w:hint="default" w:ascii="Wingdings" w:hAnsi="Wingdings" w:eastAsia="Wingdings" w:cs="Wingdings"/>
+      </w:rPr>
+    </w:lvl>
+    <w:lvl w:ilvl="6">
+      <w:start w:val="1"/>
+      <w:numFmt w:val="bullet"/>
+      <w:isLgl w:val="false"/>
+      <w:suff w:val="tab"/>
+      <w:lvlText w:val="·"/>
+      <w:lvlJc w:val="left"/>
+      <w:pPr>
+        <w:ind w:left="5029" w:hanging="360"/>
+      </w:pPr>
+      <w:rPr>
+        <w:rFonts w:hint="default" w:ascii="Symbol" w:hAnsi="Symbol" w:eastAsia="Symbol" w:cs="Symbol"/>
+      </w:rPr>
+    </w:lvl>
+    <w:lvl w:ilvl="7">
+      <w:start w:val="1"/>
+      <w:numFmt w:val="bullet"/>
+      <w:isLgl w:val="false"/>
+      <w:suff w:val="tab"/>
+      <w:lvlText w:val="o"/>
+      <w:lvlJc w:val="left"/>
+      <w:pPr>
+        <w:ind w:left="5749" w:hanging="360"/>
+      </w:pPr>
+      <w:rPr>
+        <w:rFonts w:hint="default" w:ascii="Courier New" w:hAnsi="Courier New" w:eastAsia="Courier New" w:cs="Courier New"/>
+      </w:rPr>
+    </w:lvl>
+    <w:lvl w:ilvl="8">
+      <w:start w:val="1"/>
+      <w:numFmt w:val="bullet"/>
+      <w:isLgl w:val="false"/>
+      <w:suff w:val="tab"/>
+      <w:lvlText w:val="§"/>
+      <w:lvlJc w:val="left"/>
+      <w:pPr>
+        <w:ind w:left="6469" w:hanging="360"/>
+      </w:pPr>
+      <w:rPr>
+        <w:rFonts w:hint="default" w:ascii="Wingdings" w:hAnsi="Wingdings" w:eastAsia="Wingdings" w:cs="Wingdings"/>
+      </w:rPr>
+    </w:lvl>
+  </w:abstractNum>
   <w:num w:numId="1">
     <w:abstractNumId w:val="9"/>
   </w:num>
@@ -10623,6 +11067,9 @@
   </w:num>
   <w:num w:numId="18">
     <w:abstractNumId w:val="17"/>
+  </w:num>
+  <w:num w:numId="19">
+    <w:abstractNumId w:val="18"/>
   </w:num>
 </w:numbering>
 </file>

</xml_diff>

<commit_message>
Moved getEditedProduct to Client.
</commit_message>
<xml_diff>
--- a/Rapport.docx
+++ b/Rapport.docx
@@ -5815,6 +5815,44 @@
           <w:highlight w:val="none"/>
         </w:rPr>
         <w:t xml:space="preserve">Programmet har en lagdelt arkitektur med tre lag: brukergrensesnittet, inventaret og produktene. Det øverste laget er brukergrensesnittet. Brukergrensesnittet kan kun kommunisere med inventaret, som er det midterste laget. Inventaret kan så kommunisere med de individuelle produktene og videreformidle dette tilbake til brukergrensesnittet. </w:t>
+      </w:r>
+      <w:r>
+        <w:rPr>
+          <w:highlight w:val="none"/>
+        </w:rPr>
+      </w:r>
+    </w:p>
+    <w:p>
+      <w:pPr>
+        <w:pStyle w:val="1078"/>
+        <w:rPr>
+          <w:highlight w:val="none"/>
+        </w:rPr>
+      </w:pPr>
+      <w:r>
+        <w:rPr>
+          <w:highlight w:val="none"/>
+        </w:rPr>
+        <w:t xml:space="preserve">Å skrive en gjenbrukbar klasse kan være en utfordring når funskjonaliteten til klassen er tett knyttet til formålet til programmet. I dette tilfellet, så er alle de offentlige metodene i Inventory laget for å oppfylle kravene om hva en bruker skal kunne gjøre gjennom brukergrensesnittet. En sentral problemstilling som har vært gjennomgående i utviklingen er hvordan Inventory skal bli implementert slik funksjonaliteten ikke er avhengig av hvordan Client funker.</w:t>
+      </w:r>
+      <w:r>
+        <w:rPr>
+          <w:highlight w:val="none"/>
+        </w:rPr>
+      </w:r>
+    </w:p>
+    <w:p>
+      <w:pPr>
+        <w:pStyle w:val="1078"/>
+        <w:rPr>
+          <w:highlight w:val="none"/>
+        </w:rPr>
+      </w:pPr>
+      <w:r>
+        <w:rPr>
+          <w:highlight w:val="none"/>
+        </w:rPr>
+        <w:t xml:space="preserve">Som nevnt i 6.4, så ble feilhåndtering fordelt på både Client og Inventory. Klassene er dog ansvarlig for forskjellige typer feilhåndtering. Slik Inventory er implementert, så må en bruker gi verdier som kan settes direkte inn i et Product-objekt. Det impliserer at tallverdier</w:t>
       </w:r>
       <w:r>
         <w:rPr>

</xml_diff>

<commit_message>
Finished writing about the connection between the classes.
</commit_message>
<xml_diff>
--- a/Rapport.docx
+++ b/Rapport.docx
@@ -3839,6 +3839,30 @@
       <w:r/>
     </w:p>
     <w:p>
+      <w:pPr>
+        <w:pStyle w:val="1078"/>
+      </w:pPr>
+      <w:r>
+        <w:rPr>
+          <w:highlight w:val="none"/>
+        </w:rPr>
+        <w:t xml:space="preserve">Komposisjon og aggregering, innkapsling i boken.</w:t>
+      </w:r>
+      <w:r>
+        <w:rPr>
+          <w:highlight w:val="none"/>
+        </w:rPr>
+      </w:r>
+      <w:r/>
+    </w:p>
+    <w:p>
+      <w:r>
+        <w:rPr>
+          <w:highlight w:val="none"/>
+        </w:rPr>
+      </w:r>
+      <w:r/>
+      <w:r/>
       <w:r/>
       <w:r/>
     </w:p>
@@ -4852,13 +4876,19 @@
         <w:rPr>
           <w:highlight w:val="none"/>
         </w:rPr>
-        <w:t xml:space="preserve">For å oppn</w:t>
-      </w:r>
-      <w:r>
-        <w:rPr>
-          <w:highlight w:val="none"/>
-        </w:rPr>
-        <w:t xml:space="preserve">å en lagdelt struktur, så ble det valgt at Client, som representerer brukergrensesnittet, kun skal vise informasjon til og hente innputt fra brukeren. Inventory er den eneste klassen som skal holde på og endre Product-objektene som representerer varene i varehuset. Disse valgene sikrer også høy cohesion i designet av klassene, siden de kun utfører oppgaver som tilhører deres konseptuelle domene.</w:t>
+        <w:t xml:space="preserve">Inventory representerer inventaret, og er den eneste klassen som skal holde på og endre Product-objektene som representerer varene i varehuset. </w:t>
+      </w:r>
+      <w:r>
+        <w:rPr>
+          <w:highlight w:val="none"/>
+        </w:rPr>
+        <w:t xml:space="preserve"> </w:t>
+      </w:r>
+      <w:r>
+        <w:rPr>
+          <w:highlight w:val="none"/>
+        </w:rPr>
+        <w:t xml:space="preserve">Client representerer brukergrensesnittet, og skal kun vise informasjon til brukeren og hente innputt. Disse valgene sikrer også høy cohesion i designet av klassene, siden de kun utfører oppgaver som tilhører deres konseptuelle domene.</w:t>
       </w:r>
       <w:r/>
     </w:p>
@@ -5663,47 +5693,43 @@
       <w:r>
         <w:t xml:space="preserve">Samhandling</w:t>
       </w:r>
-      <w:r/>
-      <w:r>
-        <w:rPr>
-          <w:highlight w:val="none"/>
-        </w:rPr>
-      </w:r>
-      <w:r/>
       <w:r>
         <w:t xml:space="preserve"> mellom klassene</w:t>
       </w:r>
       <w:r/>
       <w:r/>
-      <w:r/>
-      <w:r/>
     </w:p>
     <w:p>
       <w:pPr>
         <w:pStyle w:val="1078"/>
-        <w:ind w:left="0" w:firstLine="0"/>
-        <w:rPr>
-          <w:highlight w:val="none"/>
-        </w:rPr>
-      </w:pPr>
-      <w:r>
-        <w:t xml:space="preserve">Lagdelt arkitektur</w:t>
-      </w:r>
-      <w:r/>
+        <w:rPr>
+          <w:highlight w:val="none"/>
+        </w:rPr>
+      </w:pPr>
+      <w:r>
+        <w:rPr>
+          <w:highlight w:val="none"/>
+        </w:rPr>
+        <w:t xml:space="preserve">Programmet har en lagdelt arkitektur med tre lag: brukergrensesnittet, inventaret og produktene. Det øverste laget er brukergrensesnittet. Brukergrensesnittet kan kun kommunisere med inventaret, som er det midterste laget. Inventaret kan så kommunisere med de individuelle produktene og videreformidle dette tilbake til brukergrensesnittet. </w:t>
+      </w:r>
+      <w:r>
+        <w:rPr>
+          <w:highlight w:val="none"/>
+        </w:rPr>
+      </w:r>
     </w:p>
     <w:p>
       <w:pPr>
         <w:pStyle w:val="1078"/>
-        <w:ind w:left="0" w:firstLine="0"/>
-        <w:rPr>
-          <w:highlight w:val="none"/>
-        </w:rPr>
-      </w:pPr>
-      <w:r>
-        <w:rPr>
-          <w:highlight w:val="none"/>
-        </w:rPr>
-        <w:t xml:space="preserve">Forholdet mellom funksjonalitet i client og inventory</w:t>
+        <w:rPr>
+          <w:highlight w:val="none"/>
+        </w:rPr>
+      </w:pPr>
+      <w:r>
+        <w:rPr>
+          <w:highlight w:val="none"/>
+        </w:rPr>
+        <w:t xml:space="preserve">Å skrive en gjenbrukbar klasse kan være en utfordring når funskjonaliteten til klassen er tett knyttet til formålet til programmet. I dette tilfellet, så er alle de offentlige metodene i Inventory laget for å oppfylle kravene om hva en bruker skal kunne gjøre gjennom brukergrensesnittet. En sentral problemstilling som har vært gjennomgående i utviklingen er hvordan Inventory skal bli implementert slik funksjonaliteten ikke er avhengig av hvordan Client funker.</w:t>
       </w:r>
       <w:r>
         <w:rPr>
@@ -5714,31 +5740,33 @@
     <w:p>
       <w:pPr>
         <w:pStyle w:val="1078"/>
-        <w:ind w:left="0" w:firstLine="0"/>
-        <w:rPr>
-          <w:highlight w:val="none"/>
-        </w:rPr>
-      </w:pPr>
-      <w:r>
-        <w:rPr>
-          <w:highlight w:val="none"/>
-        </w:rPr>
-        <w:t xml:space="preserve">Ansvar for feilhåndtering</w:t>
-      </w:r>
-      <w:r>
-        <w:rPr>
-          <w:highlight w:val="none"/>
-        </w:rPr>
-      </w:r>
-      <w:r>
-        <w:rPr>
-          <w:highlight w:val="none"/>
-        </w:rPr>
-      </w:r>
-      <w:r>
-        <w:rPr>
-          <w:highlight w:val="none"/>
-        </w:rPr>
+        <w:rPr>
+          <w:highlight w:val="none"/>
+        </w:rPr>
+      </w:pPr>
+      <w:r>
+        <w:rPr>
+          <w:highlight w:val="none"/>
+        </w:rPr>
+        <w:t xml:space="preserve">Som nevnt i 6.4, så ble feilhåndtering fordelt på både Client og Inventory. Klassene er dog ansvarlig for forskjellige typer feilhåndtering. Slik Inventory er implementert, så må en bruker gi et Product-objekt eller verdier som kan settes direkte inn i et Product-objekt. Siden Client tar inn tekst som innputt, så må konverteringen til tallverdier skje i denne klassen. Feilhåndtering for at brukeren skriver inn en ugyldig type for et felt, f.eks. en streng der det skal være et tall, skjer i Client. </w:t>
+      </w:r>
+      <w:r>
+        <w:rPr>
+          <w:highlight w:val="none"/>
+        </w:rPr>
+        <w:t xml:space="preserve">Inventor</w:t>
+      </w:r>
+      <w:r>
+        <w:rPr>
+          <w:highlight w:val="none"/>
+        </w:rPr>
+        <w:t xml:space="preserve">y er så ansvarlig for å forsikre at verdiene som blir gitt som argument ligger i verdidomenet til feltet. Med denne oppdelingen, så kan Inventory ta nytte av at Product-klassen har funksjonalitet for å sjekke at verdiene som blir gitt til setterene ligger i verdidomenet til feltet.</w:t>
+      </w:r>
+      <w:r>
+        <w:rPr>
+          <w:highlight w:val="none"/>
+        </w:rPr>
+        <w:t xml:space="preserve"> Utløste unntak blir så fanget opp i Client, siden de der kan brukes til å vise hva som gikk galt til brukeren. Dette medfører høy cohesion i denne delen av programmet, og sikrer graceful termination.</w:t>
       </w:r>
       <w:r>
         <w:rPr>
@@ -5749,16 +5777,21 @@
     <w:p>
       <w:pPr>
         <w:pStyle w:val="1078"/>
-        <w:ind w:left="0" w:firstLine="0"/>
-        <w:rPr>
-          <w:highlight w:val="none"/>
-        </w:rPr>
-      </w:pPr>
-      <w:r>
-        <w:rPr>
-          <w:highlight w:val="none"/>
-        </w:rPr>
-        <w:t xml:space="preserve">Søkefunksjonen for å garantere gyldige produkter</w:t>
+        <w:rPr>
+          <w:highlight w:val="none"/>
+        </w:rPr>
+      </w:pPr>
+      <w:r>
+        <w:rPr>
+          <w:highlight w:val="none"/>
+        </w:rPr>
+        <w:t xml:space="preserve">For at en bruker av Inventory skal kunne utføre handlinger på varene i inventaret, må de supplere id’en til varen i metodekallet. </w:t>
+      </w:r>
+      <w:r>
+        <w:rPr>
+          <w:highlight w:val="none"/>
+        </w:rPr>
+        <w:t xml:space="preserve">I kravspesifikasjonene, så skal brukeren kunne søke etter id og/eller beskrivelse. For å øke brukervennligheten til programmet, så ble det implementert at brukeren ikke måtte skrive inn hele id’en eller beskrivelsen, og søket på begge skjer i samme funksjon i brukergrensesnittet. Søket i selve koden er dog delt i to forskjellige metoder som hver for seg håndterer søket etter id og beskrivelse. </w:t>
       </w:r>
       <w:r>
         <w:rPr>
@@ -5769,17 +5802,29 @@
     <w:p>
       <w:pPr>
         <w:pStyle w:val="1078"/>
-        <w:ind w:left="0" w:firstLine="0"/>
-        <w:rPr>
-          <w:highlight w:val="none"/>
-        </w:rPr>
-      </w:pPr>
-      <w:r>
-        <w:rPr>
-          <w:highlight w:val="none"/>
-        </w:rPr>
-        <w:t xml:space="preserve">Implementasjon av søkefunksjonen</w:t>
-      </w:r>
+        <w:rPr>
+          <w:highlight w:val="none"/>
+        </w:rPr>
+      </w:pPr>
+      <w:r>
+        <w:rPr>
+          <w:highlight w:val="none"/>
+        </w:rPr>
+        <w:t xml:space="preserve">I klienten skriver brukeren enten en del av eller hele id’en for å søke etter den, eller ord som forekommer i beskrivelsen. Metoden som søker etter id forsøker så å matche innputten fra starten av id’en. Hvis id’en er “AB12”, så vil “A”, “AB”, “AB1” og “AB12” matche, men “aB” eller “B12” vil ikke. Hvis flere id’er matcher, så blir alle returnert. Hvis innputten ikke matcher en id, så blir det gitt videre til metoden som søker etter beskrivelse. Den vil returnere produkt(ene) som har flest ord som forekommer i innputten. </w:t>
+      </w:r>
+      <w:r>
+        <w:rPr>
+          <w:highlight w:val="none"/>
+        </w:rPr>
+        <w:t xml:space="preserve">En dyp-kopi av produkt(ene) blir så returnert til klienten som presenterer de i en meny der brukeren kan velge hvilket produkt som skal brukes videre. </w:t>
+      </w:r>
+      <w:r>
+        <w:rPr>
+          <w:highlight w:val="none"/>
+        </w:rPr>
+        <w:t xml:space="preserve">Denne søkefunksjonen blir brukt for alle metodene der ett produkt skal behandles. Dette forsikrer at produktet som behandles alltid eksisterer.</w:t>
+      </w:r>
+      <w:r/>
       <w:r>
         <w:rPr>
           <w:highlight w:val="none"/>
@@ -5789,13 +5834,14 @@
     <w:p>
       <w:pPr>
         <w:pStyle w:val="1078"/>
-        <w:ind w:left="0" w:firstLine="0"/>
-      </w:pPr>
-      <w:r>
-        <w:rPr>
-          <w:highlight w:val="none"/>
-        </w:rPr>
-        <w:t xml:space="preserve">Oversikt over hele funksjonaliteten til programmet og hvordan kravspesifikasjonen har blitt løst.</w:t>
+        <w:rPr>
+          <w:highlight w:val="none"/>
+        </w:rPr>
+      </w:pPr>
+      <w:r>
+        <w:rPr>
+          <w:highlight w:val="none"/>
+        </w:rPr>
       </w:r>
       <w:r>
         <w:rPr>
@@ -5814,7 +5860,6 @@
         <w:rPr>
           <w:highlight w:val="none"/>
         </w:rPr>
-        <w:t xml:space="preserve">Programmet har en lagdelt arkitektur med tre lag: brukergrensesnittet, inventaret og produktene. Det øverste laget er brukergrensesnittet. Brukergrensesnittet kan kun kommunisere med inventaret, som er det midterste laget. Inventaret kan så kommunisere med de individuelle produktene og videreformidle dette tilbake til brukergrensesnittet. </w:t>
       </w:r>
       <w:r>
         <w:rPr>
@@ -5833,679 +5878,13 @@
         <w:rPr>
           <w:highlight w:val="none"/>
         </w:rPr>
-        <w:t xml:space="preserve">Å skrive en gjenbrukbar klasse kan være en utfordring når funskjonaliteten til klassen er tett knyttet til formålet til programmet. I dette tilfellet, så er alle de offentlige metodene i Inventory laget for å oppfylle kravene om hva en bruker skal kunne gjøre gjennom brukergrensesnittet. En sentral problemstilling som har vært gjennomgående i utviklingen er hvordan Inventory skal bli implementert slik funksjonaliteten ikke er avhengig av hvordan Client funker.</w:t>
-      </w:r>
-      <w:r>
-        <w:rPr>
-          <w:highlight w:val="none"/>
-        </w:rPr>
-      </w:r>
-    </w:p>
-    <w:p>
-      <w:pPr>
-        <w:pStyle w:val="1078"/>
-        <w:rPr>
-          <w:highlight w:val="none"/>
-        </w:rPr>
-      </w:pPr>
-      <w:r>
-        <w:rPr>
-          <w:highlight w:val="none"/>
-        </w:rPr>
-        <w:t xml:space="preserve">Som nevnt i 6.4, så ble feilhåndtering fordelt på både Client og Inventory. Klassene er dog ansvarlig for forskjellige typer feilhåndtering. Slik Inventory er implementert, så må en bruker gi verdier som kan settes direkte inn i et Product-objekt. Det impliserer at tallverdier</w:t>
-      </w:r>
-      <w:r>
-        <w:rPr>
-          <w:highlight w:val="none"/>
-        </w:rPr>
-      </w:r>
-    </w:p>
-    <w:p>
-      <w:pPr>
-        <w:pStyle w:val="1078"/>
-        <w:rPr>
-          <w:highlight w:val="none"/>
-        </w:rPr>
-      </w:pPr>
-      <w:r>
-        <w:rPr>
-          <w:highlight w:val="none"/>
-        </w:rPr>
-        <w:t xml:space="preserve">Inventory </w:t>
-      </w:r>
-      <w:r>
-        <w:rPr>
-          <w:highlight w:val="none"/>
-        </w:rPr>
-        <w:t xml:space="preserve">inneholder metoder som lar brukere av klassen finne id’er til produktet basert på søk etter id og beskrivelse. </w:t>
-      </w:r>
-      <w:r>
-        <w:rPr>
-          <w:highlight w:val="none"/>
-        </w:rPr>
-        <w:t xml:space="preserve">Siden en må gi den id’en, så kan inventaret bruke den til å sjekke om det er et eksisterende produkt, og utløse et unntak </w:t>
-      </w:r>
-      <w:r>
-        <w:rPr>
-          <w:highlight w:val="none"/>
-        </w:rPr>
-        <w:t xml:space="preserve">hvis det ikke eksisterer. Dette garanterer at brukere av inv</w:t>
-      </w:r>
-      <w:r>
-        <w:rPr>
-          <w:highlight w:val="none"/>
-        </w:rPr>
-        <w:t xml:space="preserve">entar klassen ikke kan utføre ugyldige handlinger på lageret. Siden inventar klassen kun utfører handlinger som er relatert til å endre eller hente informasjon om inventaret, så har klassen høy cohesion og deltar i modulariseringen av programmet for øvrig.</w:t>
-      </w:r>
-      <w:r>
-        <w:rPr>
-          <w:highlight w:val="none"/>
-        </w:rPr>
-        <w:t xml:space="preserve"> Den oppnår også lav kobling ved at den ikke er avhengig av andre klasser for å utføre handlingene på inventaret. </w:t>
-      </w:r>
-      <w:r>
-        <w:rPr>
-          <w:highlight w:val="none"/>
-        </w:rPr>
-        <w:t xml:space="preserve"> </w:t>
-      </w:r>
-      <w:r>
-        <w:rPr>
-          <w:highlight w:val="none"/>
-        </w:rPr>
-      </w:r>
-      <w:r/>
-    </w:p>
-    <w:p>
-      <w:pPr>
-        <w:pStyle w:val="1078"/>
-      </w:pPr>
-      <w:r>
-        <w:rPr>
-          <w:highlight w:val="none"/>
-        </w:rPr>
-        <w:t xml:space="preserve">Client er anvsarlig for at brukeren s</w:t>
-      </w:r>
-      <w:r>
-        <w:rPr>
-          <w:highlight w:val="none"/>
-        </w:rPr>
-        <w:t xml:space="preserve">itt innputt kan gjøres om til verdier som kan bli brukt direkte i behandlingen av et Product-objekt. Dette innebærer at Client må ta seg av å konvertere brukeren sin innputt, som kommer i form av tekst, til tallverdier som kan brukes av Inventory. Inventor</w:t>
-      </w:r>
-      <w:r>
-        <w:rPr>
-          <w:highlight w:val="none"/>
-        </w:rPr>
-        <w:t xml:space="preserve">y er så ansvarlig for å forsikre at innputten ligger i verdidomenet til feltet. Med denne oppdelingen, så kan Inventory ta nytte av at Product-klassen har funksjonalitet for å sjekke at verdiene som blir gitt til setterene ligger i verdidomenet til feltet.</w:t>
-      </w:r>
-      <w:r>
-        <w:rPr>
-          <w:highlight w:val="none"/>
-        </w:rPr>
-        <w:t xml:space="preserve"> Spesielt for Inventory, så følger dette prinsippet om cohesion. </w:t>
-      </w:r>
-      <w:r>
-        <w:rPr>
-          <w:highlight w:val="none"/>
-        </w:rPr>
-      </w:r>
-      <w:r/>
-    </w:p>
-    <w:p>
-      <w:pPr>
-        <w:pStyle w:val="1078"/>
-      </w:pPr>
-      <w:r>
-        <w:rPr>
-          <w:highlight w:val="none"/>
-        </w:rPr>
-        <w:t xml:space="preserve">Metodene Java tilbyr for å konvertere tekst til tallverdier utløser exceptions (unntak) hvis argumentet ikke kan konverteres til en tallverdi. Dette vil kræsje programmet. </w:t>
-      </w:r>
-      <w:r>
-        <w:rPr>
-          <w:highlight w:val="none"/>
-        </w:rPr>
-        <w:t xml:space="preserve">En av målene som ble satt for programmet er at det ikke skal kræsje når brukeren gjør noe feil, altså graceful termination.  </w:t>
-      </w:r>
-      <w:r>
-        <w:rPr>
-          <w:highlight w:val="none"/>
-        </w:rPr>
-        <w:t xml:space="preserve"> En må derfor håndtere disse unntakene når en tar disse metodene i bruk for å implementere dette. Metodene </w:t>
-      </w:r>
-      <w:r>
-        <w:rPr>
-          <w:highlight w:val="none"/>
-        </w:rPr>
-      </w:r>
-      <w:r/>
-    </w:p>
-    <w:p>
-      <w:pPr>
-        <w:pStyle w:val="1078"/>
-      </w:pPr>
-      <w:r>
-        <w:rPr>
-          <w:highlight w:val="none"/>
-        </w:rPr>
-        <w:t xml:space="preserve">Løsningen for å gj</w:t>
-      </w:r>
-      <w:r>
-        <w:rPr>
-          <w:highlight w:val="none"/>
-        </w:rPr>
-        <w:t xml:space="preserve">øre implementasjonen av funksjonaliteten i klient robust i henhold til feilsikkerhet, var at søkefunksjonen, som garanterer at id’en til et produkt den returnerer eksisterer i Inventory, blir brukt for alle metodene i klient som omhandler et enkeltprodukt.</w:t>
-      </w:r>
-      <w:r>
-        <w:rPr>
-          <w:highlight w:val="none"/>
-        </w:rPr>
-      </w:r>
-      <w:r/>
-    </w:p>
-    <w:p>
-      <w:pPr>
-        <w:pStyle w:val="1078"/>
-      </w:pPr>
-      <w:r>
-        <w:rPr>
-          <w:highlight w:val="none"/>
-        </w:rPr>
-        <w:t xml:space="preserve">For å gjøre søkefunksjonen brukervennlig, så ble det gjort to valg om hvordan den skal: den første er at brukeren trenger ikke å skrive inn hele id’en, og å søke etter beskrivelse består</w:t>
-      </w:r>
-      <w:r>
-        <w:rPr>
-          <w:highlight w:val="none"/>
-        </w:rPr>
-        <w:t xml:space="preserve"> av å matche enkeltord i brukeren sitt innputt med enkeltord i beskrivelsen til et produkt. Den andre er at brukeren ikke må velge å enten bruke en metode for å søke etter id eller en for å søke etter beskrivelse, men at søkene på begge skjer i en metode. </w:t>
-      </w:r>
-      <w:r>
-        <w:rPr>
-          <w:highlight w:val="none"/>
-        </w:rPr>
-      </w:r>
-      <w:r/>
-    </w:p>
-    <w:p>
-      <w:pPr>
-        <w:pStyle w:val="1078"/>
-        <w:rPr>
-          <w:highlight w:val="none"/>
-        </w:rPr>
-      </w:pPr>
-      <w:r>
-        <w:rPr>
-          <w:highlight w:val="none"/>
-        </w:rPr>
-        <w:t xml:space="preserve">Implementasjonen av søkemetoden ble </w:t>
-      </w:r>
-      <w:r/>
-      <w:r/>
-      <w:r>
-        <w:rPr>
-          <w:highlight w:val="none"/>
-        </w:rPr>
-      </w:r>
-      <w:r>
-        <w:rPr>
-          <w:highlight w:val="none"/>
-        </w:rPr>
-      </w:r>
-    </w:p>
-    <w:p>
-      <w:pPr>
-        <w:pStyle w:val="1078"/>
-      </w:pPr>
-      <w:r/>
-      <w:r/>
-    </w:p>
-    <w:p>
-      <w:pPr>
-        <w:pStyle w:val="1078"/>
-      </w:pPr>
-      <w:r/>
-      <w:r/>
-    </w:p>
-    <w:p>
-      <w:pPr>
-        <w:pStyle w:val="1058"/>
-      </w:pPr>
-      <w:r>
-        <w:t xml:space="preserve">Endelig produkt</w:t>
-      </w:r>
-      <w:r/>
-      <w:r/>
-      <w:r>
-        <w:rPr>
-          <w:highlight w:val="none"/>
-        </w:rPr>
-      </w:r>
-      <w:r/>
-    </w:p>
-    <w:p>
-      <w:pPr>
-        <w:pStyle w:val="1061"/>
-        <w:numPr>
-          <w:ilvl w:val="0"/>
-          <w:numId w:val="0"/>
-        </w:numPr>
-        <w:ind w:left="0" w:firstLine="0"/>
-      </w:pPr>
-      <w:r>
-        <w:t xml:space="preserve">Oppgave 2</w:t>
-      </w:r>
-      <w:r/>
-    </w:p>
-    <w:p>
-      <w:r/>
-      <w:r/>
-    </w:p>
-    <w:p>
-      <w:r>
-        <w:t xml:space="preserve">Beskriv med egne ord hvilke valg du har gjort når du implementerte klassen</w:t>
-      </w:r>
-      <w:r/>
-    </w:p>
-    <w:p>
-      <w:r>
-        <w:t xml:space="preserve">som skal representere et varelager/vareregister:</w:t>
-      </w:r>
-      <w:r/>
-    </w:p>
-    <w:p>
-      <w:r>
-        <w:rPr>
-          <w:highlight w:val="none"/>
-        </w:rPr>
-      </w:r>
-      <w:r/>
-    </w:p>
-    <w:p>
-      <w:r>
-        <w:t xml:space="preserve">Hvilke klasse fra biblioteket (JDK) valgte du for å holde på varene, og</w:t>
-      </w:r>
-      <w:r>
-        <w:rPr>
-          <w:highlight w:val="none"/>
-        </w:rPr>
-      </w:r>
-      <w:r/>
-    </w:p>
-    <w:p>
-      <w:r>
-        <w:t xml:space="preserve">hvorfor?</w:t>
-      </w:r>
-      <w:r>
-        <w:t xml:space="preserve"> X</w:t>
-      </w:r>
-      <w:r/>
-    </w:p>
-    <w:p>
-      <w:r>
-        <w:rPr>
-          <w:highlight w:val="none"/>
-        </w:rPr>
-      </w:r>
-      <w:r/>
-    </w:p>
-    <w:p>
-      <w:r>
-        <w:t xml:space="preserve">Hva har du gjort for å oppnå løs kobling (loose coupling) i designet</w:t>
-      </w:r>
-      <w:r>
-        <w:rPr>
-          <w:highlight w:val="none"/>
-        </w:rPr>
-      </w:r>
-      <w:r/>
-    </w:p>
-    <w:p>
-      <w:r>
-        <w:t xml:space="preserve">av register-klassen din?</w:t>
-      </w:r>
-      <w:r>
-        <w:t xml:space="preserve"> X</w:t>
-      </w:r>
-      <w:r/>
-    </w:p>
-    <w:p>
-      <w:r>
-        <w:rPr>
-          <w:highlight w:val="none"/>
-        </w:rPr>
-      </w:r>
-      <w:r/>
-    </w:p>
-    <w:p>
-      <w:r>
-        <w:t xml:space="preserve">Reflekter/diskuter hvilke tiltak du har innført for å sikre at klassen er</w:t>
-      </w:r>
-      <w:r>
-        <w:rPr>
-          <w:highlight w:val="none"/>
-        </w:rPr>
-      </w:r>
-      <w:r/>
-    </w:p>
-    <w:p>
-      <w:r>
-        <w:t xml:space="preserve">implementert som en robust klasse (en robust klasse er en klasse der</w:t>
-      </w:r>
-      <w:r/>
-    </w:p>
-    <w:p>
-      <w:r>
-        <w:t xml:space="preserve">det ikke er mulig å angi ugyldige verdier til feltene i klassen).</w:t>
-      </w:r>
-      <w:r>
-        <w:t xml:space="preserve"> X</w:t>
-      </w:r>
-      <w:r/>
-    </w:p>
-    <w:p>
-      <w:r>
-        <w:rPr>
-          <w:highlight w:val="none"/>
-        </w:rPr>
-      </w:r>
-      <w:r>
-        <w:rPr>
-          <w:highlight w:val="none"/>
-        </w:rPr>
-      </w:r>
-      <w:r/>
-    </w:p>
-    <w:p>
-      <w:pPr>
-        <w:rPr>
-          <w:highlight w:val="none"/>
-        </w:rPr>
-      </w:pPr>
-      <w:r>
-        <w:t xml:space="preserve">Brukergrensesnitt/brukerinteraksjon:</w:t>
-      </w:r>
-      <w:r/>
-    </w:p>
-    <w:p>
-      <w:r>
-        <w:rPr>
-          <w:highlight w:val="none"/>
-        </w:rPr>
-      </w:r>
-      <w:r/>
-    </w:p>
-    <w:p>
-      <w:r>
-        <w:t xml:space="preserve">Hvordan valgte du å løse brukergrensesnittet til applikasjonen din og</w:t>
-      </w:r>
-      <w:r>
-        <w:rPr>
-          <w:highlight w:val="none"/>
-        </w:rPr>
-      </w:r>
-      <w:r/>
-    </w:p>
-    <w:p>
-      <w:r>
-        <w:t xml:space="preserve">hvorfor? X</w:t>
-      </w:r>
-      <w:r/>
-    </w:p>
-    <w:p>
-      <w:r>
-        <w:rPr>
-          <w:highlight w:val="none"/>
-        </w:rPr>
-      </w:r>
-      <w:r/>
-    </w:p>
-    <w:p>
-      <w:r>
-        <w:t xml:space="preserve">Hvordan har du valgt å håndtere det at brukeren skriver inn feil</w:t>
-      </w:r>
-      <w:r>
-        <w:rPr>
-          <w:highlight w:val="none"/>
-        </w:rPr>
-      </w:r>
-      <w:r/>
-    </w:p>
-    <w:p>
-      <w:pPr>
-        <w:rPr>
-          <w:highlight w:val="none"/>
-        </w:rPr>
-      </w:pPr>
-      <w:r>
-        <w:t xml:space="preserve">verdier/informasjon? Og hvorfor valgte du å gjøre det slik?</w:t>
-      </w:r>
-      <w:r/>
-    </w:p>
-    <w:p>
-      <w:r>
-        <w:rPr>
-          <w:highlight w:val="none"/>
-        </w:rPr>
-      </w:r>
-      <w:r>
-        <w:rPr>
-          <w:highlight w:val="none"/>
-        </w:rPr>
-      </w:r>
-    </w:p>
-    <w:p>
-      <w:pPr>
-        <w:rPr>
-          <w:highlight w:val="none"/>
-        </w:rPr>
-      </w:pPr>
-      <w:r>
-        <w:t xml:space="preserve">Hvilke øvrige vurderinger har du gjort for å ende på implementert løsning ?</w:t>
-      </w:r>
-      <w:r/>
-    </w:p>
-    <w:p>
-      <w:pPr>
-        <w:pStyle w:val="1078"/>
-      </w:pPr>
-      <w:r>
-        <w:t xml:space="preserve">———————————————————————————————————</w:t>
-      </w:r>
-      <w:r/>
-    </w:p>
-    <w:p>
-      <w:pPr>
-        <w:pStyle w:val="1078"/>
-        <w:rPr>
-          <w:highlight w:val="none"/>
-        </w:rPr>
-      </w:pPr>
-      <w:r>
-        <w:rPr>
-          <w:highlight w:val="none"/>
-        </w:rPr>
-      </w:r>
-      <w:r>
-        <w:rPr>
-          <w:highlight w:val="none"/>
-        </w:rPr>
-      </w:r>
-    </w:p>
-    <w:p>
-      <w:pPr>
-        <w:pStyle w:val="1078"/>
-        <w:rPr>
-          <w:highlight w:val="none"/>
-        </w:rPr>
-      </w:pPr>
-      <w:r>
-        <w:rPr>
-          <w:highlight w:val="none"/>
-        </w:rPr>
-      </w:r>
-      <w:r>
-        <w:rPr>
-          <w:highlight w:val="none"/>
-        </w:rPr>
-      </w:r>
-    </w:p>
-    <w:p>
-      <w:pPr>
-        <w:pStyle w:val="1078"/>
-        <w:rPr>
-          <w:highlight w:val="none"/>
-        </w:rPr>
-      </w:pPr>
-      <w:r>
-        <w:rPr>
-          <w:highlight w:val="none"/>
-        </w:rPr>
-      </w:r>
-      <w:r>
-        <w:rPr>
-          <w:highlight w:val="none"/>
-        </w:rPr>
-      </w:r>
-      <w:r/>
-    </w:p>
-    <w:p>
-      <w:pPr>
-        <w:pStyle w:val="1078"/>
-        <w:rPr>
-          <w:highlight w:val="none"/>
-        </w:rPr>
-      </w:pPr>
-      <w:r>
-        <w:rPr>
-          <w:highlight w:val="none"/>
-        </w:rPr>
-        <w:t xml:space="preserve">Fullføre feilhåndtering.</w:t>
-      </w:r>
-      <w:r>
-        <w:rPr>
-          <w:highlight w:val="none"/>
-        </w:rPr>
-      </w:r>
-      <w:r/>
-    </w:p>
-    <w:p>
-      <w:pPr>
-        <w:pStyle w:val="1078"/>
-        <w:rPr>
-          <w:highlight w:val="none"/>
-        </w:rPr>
-      </w:pPr>
-      <w:r>
-        <w:rPr>
-          <w:highlight w:val="none"/>
-        </w:rPr>
-        <w:t xml:space="preserve">Hvordan Client bruker Inventory.</w:t>
-      </w:r>
-      <w:r>
-        <w:rPr>
-          <w:highlight w:val="none"/>
-        </w:rPr>
-      </w:r>
-      <w:r/>
-    </w:p>
-    <w:p>
-      <w:pPr>
-        <w:pStyle w:val="1078"/>
-        <w:rPr>
-          <w:highlight w:val="none"/>
-        </w:rPr>
-      </w:pPr>
-      <w:r>
-        <w:rPr>
-          <w:highlight w:val="none"/>
-        </w:rPr>
-        <w:t xml:space="preserve">Øvrig design.</w:t>
-      </w:r>
-      <w:r>
-        <w:rPr>
-          <w:highlight w:val="none"/>
-        </w:rPr>
-      </w:r>
-      <w:r/>
-    </w:p>
-    <w:p>
-      <w:pPr>
-        <w:pStyle w:val="1078"/>
-        <w:rPr>
-          <w:highlight w:val="none"/>
-        </w:rPr>
-      </w:pPr>
-      <w:r>
-        <w:rPr>
-          <w:highlight w:val="none"/>
-        </w:rPr>
-        <w:t xml:space="preserve">Implementering av enum.</w:t>
-      </w:r>
-      <w:r>
-        <w:rPr>
-          <w:highlight w:val="none"/>
-        </w:rPr>
-      </w:r>
-      <w:r/>
-    </w:p>
-    <w:p>
-      <w:pPr>
-        <w:pStyle w:val="1078"/>
-        <w:rPr>
-          <w:highlight w:val="none"/>
-        </w:rPr>
-      </w:pPr>
-      <w:r>
-        <w:rPr>
-          <w:highlight w:val="none"/>
-        </w:rPr>
-        <w:t xml:space="preserve">Vurderinger rundt refactoring.</w:t>
-      </w:r>
-      <w:r>
-        <w:rPr>
-          <w:highlight w:val="none"/>
-        </w:rPr>
-      </w:r>
-      <w:r/>
-    </w:p>
-    <w:p>
-      <w:pPr>
-        <w:pStyle w:val="1078"/>
-        <w:rPr>
-          <w:highlight w:val="none"/>
-        </w:rPr>
-      </w:pPr>
-      <w:r>
-        <w:rPr>
-          <w:highlight w:val="none"/>
-        </w:rPr>
-        <w:t xml:space="preserve">Enkeltpunktene på del 3.</w:t>
-      </w:r>
-      <w:r>
-        <w:rPr>
-          <w:highlight w:val="none"/>
-        </w:rPr>
-      </w:r>
-      <w:r/>
-    </w:p>
-    <w:p>
-      <w:pPr>
-        <w:pStyle w:val="1078"/>
-        <w:rPr>
-          <w:highlight w:val="none"/>
-        </w:rPr>
-      </w:pPr>
-      <w:r>
-        <w:rPr>
-          <w:highlight w:val="none"/>
-        </w:rPr>
-        <w:t xml:space="preserve">Komposisjon og aggregering, innkapsling i boken.</w:t>
-      </w:r>
-      <w:r>
-        <w:rPr>
-          <w:highlight w:val="none"/>
-        </w:rPr>
-      </w:r>
+      </w:r>
+      <w:r>
+        <w:rPr>
+          <w:highlight w:val="none"/>
+        </w:rPr>
+      </w:r>
+      <w:r/>
     </w:p>
     <w:p>
       <w:pPr>

</xml_diff>